<commit_message>
Modificaciones del modulo pagos, pruebas y correcciones.
Se implementan las pruebas del modulo de pagos de la clase  PagoAlumnoDAOSql y PromocionDAOSql asi como correcciones en este modulo.
</commit_message>
<xml_diff>
--- a/Pruebas/Plantilla de Tabla de Pruebas por Función (Modulo de Pagos).docx
+++ b/Pruebas/Plantilla de Tabla de Pruebas por Función (Modulo de Pagos).docx
@@ -1222,23 +1222,7 @@
                 <w:sz w:val="24"/>
                 <w:szCs w:val="24"/>
               </w:rPr>
-              <w:t xml:space="preserve">monto: </w:t>
-            </w:r>
-            <w:r>
-              <w:rPr>
-                <w:rFonts w:ascii="Arial" w:hAnsi="Arial" w:cs="Arial"/>
-                <w:sz w:val="24"/>
-                <w:szCs w:val="24"/>
-              </w:rPr>
-              <w:t>3t</w:t>
-            </w:r>
-            <w:r>
-              <w:rPr>
-                <w:rFonts w:ascii="Arial" w:hAnsi="Arial" w:cs="Arial"/>
-                <w:sz w:val="24"/>
-                <w:szCs w:val="24"/>
-              </w:rPr>
-              <w:t>.</w:t>
+              <w:t>monto: 3t.</w:t>
             </w:r>
           </w:p>
           <w:p>
@@ -1532,23 +1516,7 @@
                 <w:sz w:val="24"/>
                 <w:szCs w:val="24"/>
               </w:rPr>
-              <w:t xml:space="preserve">: </w:t>
-            </w:r>
-            <w:r>
-              <w:rPr>
-                <w:rFonts w:ascii="Arial" w:hAnsi="Arial" w:cs="Arial"/>
-                <w:sz w:val="24"/>
-                <w:szCs w:val="24"/>
-              </w:rPr>
-              <w:t>-1</w:t>
-            </w:r>
-            <w:r>
-              <w:rPr>
-                <w:rFonts w:ascii="Arial" w:hAnsi="Arial" w:cs="Arial"/>
-                <w:sz w:val="24"/>
-                <w:szCs w:val="24"/>
-              </w:rPr>
-              <w:t>.</w:t>
+              <w:t>: -1.</w:t>
             </w:r>
           </w:p>
         </w:tc>
@@ -1643,8 +1611,4208 @@
               </w:rPr>
               <w:t>False.</w:t>
             </w:r>
-            <w:bookmarkStart w:id="0" w:name="_GoBack"/>
-            <w:bookmarkEnd w:id="0"/>
+          </w:p>
+        </w:tc>
+      </w:tr>
+    </w:tbl>
+    <w:p>
+      <w:r>
+        <w:lastRenderedPageBreak/>
+        <w:t>Edición promociones</w:t>
+      </w:r>
+    </w:p>
+    <w:tbl>
+      <w:tblPr>
+        <w:tblStyle w:val="Tablaconcuadrcula"/>
+        <w:tblpPr w:leftFromText="141" w:rightFromText="141" w:vertAnchor="page" w:horzAnchor="margin" w:tblpY="2002"/>
+        <w:tblW w:w="0" w:type="auto"/>
+        <w:tblLook w:val="04A0" w:firstRow="1" w:lastRow="0" w:firstColumn="1" w:lastColumn="0" w:noHBand="0" w:noVBand="1"/>
+      </w:tblPr>
+      <w:tblGrid>
+        <w:gridCol w:w="2113"/>
+        <w:gridCol w:w="1516"/>
+        <w:gridCol w:w="1534"/>
+        <w:gridCol w:w="2177"/>
+        <w:gridCol w:w="1488"/>
+      </w:tblGrid>
+      <w:tr>
+        <w:tc>
+          <w:tcPr>
+            <w:tcW w:w="2113" w:type="dxa"/>
+            <w:shd w:val="clear" w:color="auto" w:fill="A6A6A6" w:themeFill="background1" w:themeFillShade="A6"/>
+          </w:tcPr>
+          <w:p>
+            <w:pPr>
+              <w:rPr>
+                <w:rFonts w:ascii="Arial" w:hAnsi="Arial" w:cs="Arial"/>
+                <w:b/>
+                <w:sz w:val="28"/>
+                <w:szCs w:val="28"/>
+              </w:rPr>
+            </w:pPr>
+            <w:r>
+              <w:rPr>
+                <w:rFonts w:ascii="Arial" w:hAnsi="Arial" w:cs="Arial"/>
+                <w:b/>
+                <w:sz w:val="28"/>
+                <w:szCs w:val="28"/>
+              </w:rPr>
+              <w:t>Función</w:t>
+            </w:r>
+          </w:p>
+        </w:tc>
+        <w:tc>
+          <w:tcPr>
+            <w:tcW w:w="6715" w:type="dxa"/>
+            <w:gridSpan w:val="4"/>
+            <w:shd w:val="clear" w:color="auto" w:fill="A6A6A6" w:themeFill="background1" w:themeFillShade="A6"/>
+          </w:tcPr>
+          <w:p>
+            <w:pPr>
+              <w:rPr>
+                <w:rFonts w:ascii="Arial" w:hAnsi="Arial" w:cs="Arial"/>
+              </w:rPr>
+            </w:pPr>
+            <w:proofErr w:type="spellStart"/>
+            <w:proofErr w:type="gramStart"/>
+            <w:r>
+              <w:rPr>
+                <w:rFonts w:ascii="Arial" w:hAnsi="Arial" w:cs="Arial"/>
+              </w:rPr>
+              <w:t>editarPromocion</w:t>
+            </w:r>
+            <w:proofErr w:type="spellEnd"/>
+            <w:r>
+              <w:rPr>
+                <w:rFonts w:ascii="Arial" w:hAnsi="Arial" w:cs="Arial"/>
+              </w:rPr>
+              <w:t>(</w:t>
+            </w:r>
+            <w:proofErr w:type="spellStart"/>
+            <w:proofErr w:type="gramEnd"/>
+            <w:r>
+              <w:rPr>
+                <w:rFonts w:ascii="Arial" w:hAnsi="Arial" w:cs="Arial"/>
+              </w:rPr>
+              <w:t>P</w:t>
+            </w:r>
+            <w:r>
+              <w:rPr>
+                <w:rFonts w:ascii="Arial" w:hAnsi="Arial" w:cs="Arial"/>
+              </w:rPr>
+              <w:t>romocion</w:t>
+            </w:r>
+            <w:proofErr w:type="spellEnd"/>
+            <w:r>
+              <w:rPr>
+                <w:rFonts w:ascii="Arial" w:hAnsi="Arial" w:cs="Arial"/>
+              </w:rPr>
+              <w:t xml:space="preserve"> </w:t>
+            </w:r>
+            <w:proofErr w:type="spellStart"/>
+            <w:r>
+              <w:rPr>
+                <w:rFonts w:ascii="Arial" w:hAnsi="Arial" w:cs="Arial"/>
+              </w:rPr>
+              <w:t>promocion</w:t>
+            </w:r>
+            <w:proofErr w:type="spellEnd"/>
+            <w:r>
+              <w:rPr>
+                <w:rFonts w:ascii="Arial" w:hAnsi="Arial" w:cs="Arial"/>
+              </w:rPr>
+              <w:t xml:space="preserve">): </w:t>
+            </w:r>
+            <w:proofErr w:type="spellStart"/>
+            <w:r>
+              <w:rPr>
+                <w:rFonts w:ascii="Arial" w:hAnsi="Arial" w:cs="Arial"/>
+              </w:rPr>
+              <w:t>boolean</w:t>
+            </w:r>
+            <w:proofErr w:type="spellEnd"/>
+          </w:p>
+        </w:tc>
+      </w:tr>
+      <w:tr>
+        <w:tc>
+          <w:tcPr>
+            <w:tcW w:w="2113" w:type="dxa"/>
+            <w:shd w:val="clear" w:color="auto" w:fill="BFBFBF" w:themeFill="background1" w:themeFillShade="BF"/>
+          </w:tcPr>
+          <w:p>
+            <w:pPr>
+              <w:jc w:val="center"/>
+              <w:rPr>
+                <w:rFonts w:ascii="Arial" w:hAnsi="Arial" w:cs="Arial"/>
+                <w:b/>
+                <w:sz w:val="24"/>
+                <w:szCs w:val="24"/>
+              </w:rPr>
+            </w:pPr>
+            <w:r>
+              <w:rPr>
+                <w:rFonts w:ascii="Arial" w:hAnsi="Arial" w:cs="Arial"/>
+                <w:b/>
+                <w:sz w:val="24"/>
+                <w:szCs w:val="24"/>
+              </w:rPr>
+              <w:t>Entradas</w:t>
+            </w:r>
+          </w:p>
+        </w:tc>
+        <w:tc>
+          <w:tcPr>
+            <w:tcW w:w="1516" w:type="dxa"/>
+            <w:shd w:val="clear" w:color="auto" w:fill="BFBFBF" w:themeFill="background1" w:themeFillShade="BF"/>
+          </w:tcPr>
+          <w:p>
+            <w:pPr>
+              <w:jc w:val="center"/>
+              <w:rPr>
+                <w:rFonts w:ascii="Arial" w:hAnsi="Arial" w:cs="Arial"/>
+                <w:b/>
+                <w:sz w:val="24"/>
+                <w:szCs w:val="24"/>
+              </w:rPr>
+            </w:pPr>
+            <w:r>
+              <w:rPr>
+                <w:rFonts w:ascii="Arial" w:hAnsi="Arial" w:cs="Arial"/>
+                <w:b/>
+                <w:sz w:val="24"/>
+                <w:szCs w:val="24"/>
+              </w:rPr>
+              <w:t>Salidas esperadas</w:t>
+            </w:r>
+          </w:p>
+        </w:tc>
+        <w:tc>
+          <w:tcPr>
+            <w:tcW w:w="1534" w:type="dxa"/>
+            <w:shd w:val="clear" w:color="auto" w:fill="BFBFBF" w:themeFill="background1" w:themeFillShade="BF"/>
+          </w:tcPr>
+          <w:p>
+            <w:pPr>
+              <w:jc w:val="center"/>
+              <w:rPr>
+                <w:rFonts w:ascii="Arial" w:hAnsi="Arial" w:cs="Arial"/>
+                <w:b/>
+                <w:sz w:val="24"/>
+                <w:szCs w:val="24"/>
+              </w:rPr>
+            </w:pPr>
+            <w:r>
+              <w:rPr>
+                <w:rFonts w:ascii="Arial" w:hAnsi="Arial" w:cs="Arial"/>
+                <w:b/>
+                <w:sz w:val="24"/>
+                <w:szCs w:val="24"/>
+              </w:rPr>
+              <w:t>Salidas obtenidas</w:t>
+            </w:r>
+          </w:p>
+        </w:tc>
+        <w:tc>
+          <w:tcPr>
+            <w:tcW w:w="2177" w:type="dxa"/>
+            <w:shd w:val="clear" w:color="auto" w:fill="BFBFBF" w:themeFill="background1" w:themeFillShade="BF"/>
+          </w:tcPr>
+          <w:p>
+            <w:pPr>
+              <w:jc w:val="center"/>
+              <w:rPr>
+                <w:rFonts w:ascii="Arial" w:hAnsi="Arial" w:cs="Arial"/>
+                <w:b/>
+                <w:sz w:val="24"/>
+                <w:szCs w:val="24"/>
+              </w:rPr>
+            </w:pPr>
+            <w:r>
+              <w:rPr>
+                <w:rFonts w:ascii="Arial" w:hAnsi="Arial" w:cs="Arial"/>
+                <w:b/>
+                <w:sz w:val="24"/>
+                <w:szCs w:val="24"/>
+              </w:rPr>
+              <w:t>Condiciones de salida</w:t>
+            </w:r>
+          </w:p>
+        </w:tc>
+        <w:tc>
+          <w:tcPr>
+            <w:tcW w:w="1488" w:type="dxa"/>
+            <w:shd w:val="clear" w:color="auto" w:fill="BFBFBF" w:themeFill="background1" w:themeFillShade="BF"/>
+          </w:tcPr>
+          <w:p>
+            <w:pPr>
+              <w:jc w:val="center"/>
+              <w:rPr>
+                <w:rFonts w:ascii="Arial" w:hAnsi="Arial" w:cs="Arial"/>
+                <w:b/>
+                <w:sz w:val="24"/>
+                <w:szCs w:val="24"/>
+              </w:rPr>
+            </w:pPr>
+            <w:r>
+              <w:rPr>
+                <w:rFonts w:ascii="Arial" w:hAnsi="Arial" w:cs="Arial"/>
+                <w:b/>
+                <w:sz w:val="24"/>
+                <w:szCs w:val="24"/>
+              </w:rPr>
+              <w:t>Resultado</w:t>
+            </w:r>
+          </w:p>
+        </w:tc>
+      </w:tr>
+      <w:tr>
+        <w:tc>
+          <w:tcPr>
+            <w:tcW w:w="2113" w:type="dxa"/>
+          </w:tcPr>
+          <w:p>
+            <w:pPr>
+              <w:rPr>
+                <w:rFonts w:ascii="Arial" w:hAnsi="Arial" w:cs="Arial"/>
+                <w:sz w:val="24"/>
+                <w:szCs w:val="24"/>
+              </w:rPr>
+            </w:pPr>
+            <w:proofErr w:type="spellStart"/>
+            <w:r>
+              <w:rPr>
+                <w:rFonts w:ascii="Arial" w:hAnsi="Arial" w:cs="Arial"/>
+                <w:sz w:val="24"/>
+                <w:szCs w:val="24"/>
+              </w:rPr>
+              <w:t>Promocion</w:t>
+            </w:r>
+            <w:proofErr w:type="spellEnd"/>
+            <w:r>
+              <w:rPr>
+                <w:rFonts w:ascii="Arial" w:hAnsi="Arial" w:cs="Arial"/>
+                <w:sz w:val="24"/>
+                <w:szCs w:val="24"/>
+              </w:rPr>
+              <w:t>:</w:t>
+            </w:r>
+          </w:p>
+          <w:p>
+            <w:pPr>
+              <w:pStyle w:val="Prrafodelista"/>
+              <w:numPr>
+                <w:ilvl w:val="0"/>
+                <w:numId w:val="2"/>
+              </w:numPr>
+              <w:rPr>
+                <w:rFonts w:ascii="Arial" w:hAnsi="Arial" w:cs="Arial"/>
+                <w:sz w:val="24"/>
+                <w:szCs w:val="24"/>
+              </w:rPr>
+            </w:pPr>
+            <w:r>
+              <w:rPr>
+                <w:rFonts w:ascii="Arial" w:hAnsi="Arial" w:cs="Arial"/>
+                <w:sz w:val="24"/>
+                <w:szCs w:val="24"/>
+              </w:rPr>
+              <w:t>D</w:t>
+            </w:r>
+            <w:r>
+              <w:rPr>
+                <w:rFonts w:ascii="Arial" w:hAnsi="Arial" w:cs="Arial"/>
+                <w:sz w:val="24"/>
+                <w:szCs w:val="24"/>
+              </w:rPr>
+              <w:t>escripción</w:t>
+            </w:r>
+            <w:r>
+              <w:rPr>
+                <w:rFonts w:ascii="Arial" w:hAnsi="Arial" w:cs="Arial"/>
+                <w:sz w:val="24"/>
+                <w:szCs w:val="24"/>
+              </w:rPr>
+              <w:t>: promoción de prueba.</w:t>
+            </w:r>
+          </w:p>
+          <w:p>
+            <w:pPr>
+              <w:pStyle w:val="Prrafodelista"/>
+              <w:numPr>
+                <w:ilvl w:val="0"/>
+                <w:numId w:val="2"/>
+              </w:numPr>
+              <w:rPr>
+                <w:rFonts w:ascii="Arial" w:hAnsi="Arial" w:cs="Arial"/>
+                <w:sz w:val="24"/>
+                <w:szCs w:val="24"/>
+              </w:rPr>
+            </w:pPr>
+            <w:proofErr w:type="spellStart"/>
+            <w:r>
+              <w:rPr>
+                <w:rFonts w:ascii="Arial" w:hAnsi="Arial" w:cs="Arial"/>
+                <w:sz w:val="24"/>
+                <w:szCs w:val="24"/>
+              </w:rPr>
+              <w:t>idPromocion</w:t>
+            </w:r>
+            <w:proofErr w:type="spellEnd"/>
+            <w:r>
+              <w:rPr>
+                <w:rFonts w:ascii="Arial" w:hAnsi="Arial" w:cs="Arial"/>
+                <w:sz w:val="24"/>
+                <w:szCs w:val="24"/>
+              </w:rPr>
+              <w:t>: 1</w:t>
+            </w:r>
+          </w:p>
+          <w:p>
+            <w:pPr>
+              <w:pStyle w:val="Prrafodelista"/>
+              <w:numPr>
+                <w:ilvl w:val="0"/>
+                <w:numId w:val="2"/>
+              </w:numPr>
+              <w:rPr>
+                <w:rFonts w:ascii="Arial" w:hAnsi="Arial" w:cs="Arial"/>
+                <w:sz w:val="24"/>
+                <w:szCs w:val="24"/>
+              </w:rPr>
+            </w:pPr>
+            <w:proofErr w:type="spellStart"/>
+            <w:r>
+              <w:rPr>
+                <w:rFonts w:ascii="Arial" w:hAnsi="Arial" w:cs="Arial"/>
+                <w:sz w:val="24"/>
+                <w:szCs w:val="24"/>
+              </w:rPr>
+              <w:t>idProfesor</w:t>
+            </w:r>
+            <w:proofErr w:type="spellEnd"/>
+            <w:r>
+              <w:rPr>
+                <w:rFonts w:ascii="Arial" w:hAnsi="Arial" w:cs="Arial"/>
+                <w:sz w:val="24"/>
+                <w:szCs w:val="24"/>
+              </w:rPr>
+              <w:t>: 1</w:t>
+            </w:r>
+          </w:p>
+          <w:p>
+            <w:pPr>
+              <w:pStyle w:val="Prrafodelista"/>
+              <w:numPr>
+                <w:ilvl w:val="0"/>
+                <w:numId w:val="2"/>
+              </w:numPr>
+              <w:rPr>
+                <w:rFonts w:ascii="Arial" w:hAnsi="Arial" w:cs="Arial"/>
+                <w:sz w:val="24"/>
+                <w:szCs w:val="24"/>
+              </w:rPr>
+            </w:pPr>
+            <w:r>
+              <w:rPr>
+                <w:rFonts w:ascii="Arial" w:hAnsi="Arial" w:cs="Arial"/>
+                <w:sz w:val="24"/>
+                <w:szCs w:val="24"/>
+              </w:rPr>
+              <w:t xml:space="preserve">Nombre: promoción de </w:t>
+            </w:r>
+            <w:proofErr w:type="spellStart"/>
+            <w:r>
+              <w:rPr>
+                <w:rFonts w:ascii="Arial" w:hAnsi="Arial" w:cs="Arial"/>
+                <w:sz w:val="24"/>
+                <w:szCs w:val="24"/>
+              </w:rPr>
+              <w:t>decuento</w:t>
+            </w:r>
+            <w:proofErr w:type="spellEnd"/>
+            <w:r>
+              <w:rPr>
+                <w:rFonts w:ascii="Arial" w:hAnsi="Arial" w:cs="Arial"/>
+                <w:sz w:val="24"/>
+                <w:szCs w:val="24"/>
+              </w:rPr>
+              <w:t xml:space="preserve"> editada.</w:t>
+            </w:r>
+          </w:p>
+          <w:p>
+            <w:pPr>
+              <w:pStyle w:val="Prrafodelista"/>
+              <w:numPr>
+                <w:ilvl w:val="0"/>
+                <w:numId w:val="2"/>
+              </w:numPr>
+              <w:rPr>
+                <w:rFonts w:ascii="Arial" w:hAnsi="Arial" w:cs="Arial"/>
+                <w:sz w:val="24"/>
+                <w:szCs w:val="24"/>
+              </w:rPr>
+            </w:pPr>
+            <w:r>
+              <w:rPr>
+                <w:rFonts w:ascii="Arial" w:hAnsi="Arial" w:cs="Arial"/>
+                <w:sz w:val="24"/>
+                <w:szCs w:val="24"/>
+              </w:rPr>
+              <w:t>Porcentaje: 400</w:t>
+            </w:r>
+          </w:p>
+        </w:tc>
+        <w:tc>
+          <w:tcPr>
+            <w:tcW w:w="1516" w:type="dxa"/>
+          </w:tcPr>
+          <w:p>
+            <w:pPr>
+              <w:rPr>
+                <w:rFonts w:ascii="Arial" w:hAnsi="Arial" w:cs="Arial"/>
+                <w:sz w:val="24"/>
+                <w:szCs w:val="24"/>
+              </w:rPr>
+            </w:pPr>
+            <w:r>
+              <w:rPr>
+                <w:rFonts w:ascii="Arial" w:hAnsi="Arial" w:cs="Arial"/>
+                <w:sz w:val="24"/>
+                <w:szCs w:val="24"/>
+              </w:rPr>
+              <w:t>True</w:t>
+            </w:r>
+            <w:r>
+              <w:rPr>
+                <w:rFonts w:ascii="Arial" w:hAnsi="Arial" w:cs="Arial"/>
+                <w:sz w:val="24"/>
+                <w:szCs w:val="24"/>
+              </w:rPr>
+              <w:t>.</w:t>
+            </w:r>
+          </w:p>
+        </w:tc>
+        <w:tc>
+          <w:tcPr>
+            <w:tcW w:w="1534" w:type="dxa"/>
+          </w:tcPr>
+          <w:p>
+            <w:pPr>
+              <w:rPr>
+                <w:rFonts w:ascii="Arial" w:hAnsi="Arial" w:cs="Arial"/>
+                <w:sz w:val="24"/>
+                <w:szCs w:val="24"/>
+              </w:rPr>
+            </w:pPr>
+            <w:r>
+              <w:rPr>
+                <w:rFonts w:ascii="Arial" w:hAnsi="Arial" w:cs="Arial"/>
+                <w:sz w:val="24"/>
+                <w:szCs w:val="24"/>
+              </w:rPr>
+              <w:t>N/A</w:t>
+            </w:r>
+            <w:r>
+              <w:rPr>
+                <w:rFonts w:ascii="Arial" w:hAnsi="Arial" w:cs="Arial"/>
+                <w:sz w:val="24"/>
+                <w:szCs w:val="24"/>
+              </w:rPr>
+              <w:t>.</w:t>
+            </w:r>
+          </w:p>
+        </w:tc>
+        <w:tc>
+          <w:tcPr>
+            <w:tcW w:w="2177" w:type="dxa"/>
+          </w:tcPr>
+          <w:p>
+            <w:pPr>
+              <w:rPr>
+                <w:rFonts w:ascii="Arial" w:hAnsi="Arial" w:cs="Arial"/>
+                <w:sz w:val="24"/>
+                <w:szCs w:val="24"/>
+              </w:rPr>
+            </w:pPr>
+            <w:r>
+              <w:rPr>
+                <w:rFonts w:ascii="Arial" w:hAnsi="Arial" w:cs="Arial"/>
+                <w:sz w:val="24"/>
+                <w:szCs w:val="24"/>
+              </w:rPr>
+              <w:t>Se espera la adicción de una promoción existente</w:t>
+            </w:r>
+            <w:r>
+              <w:rPr>
+                <w:rFonts w:ascii="Arial" w:hAnsi="Arial" w:cs="Arial"/>
+                <w:sz w:val="24"/>
+                <w:szCs w:val="24"/>
+              </w:rPr>
+              <w:t>.</w:t>
+            </w:r>
+          </w:p>
+        </w:tc>
+        <w:tc>
+          <w:tcPr>
+            <w:tcW w:w="1488" w:type="dxa"/>
+          </w:tcPr>
+          <w:p>
+            <w:pPr>
+              <w:rPr>
+                <w:rFonts w:ascii="Arial" w:hAnsi="Arial" w:cs="Arial"/>
+                <w:sz w:val="24"/>
+                <w:szCs w:val="24"/>
+              </w:rPr>
+            </w:pPr>
+            <w:r>
+              <w:rPr>
+                <w:rFonts w:ascii="Arial" w:hAnsi="Arial" w:cs="Arial"/>
+                <w:sz w:val="24"/>
+                <w:szCs w:val="24"/>
+              </w:rPr>
+              <w:t>T</w:t>
+            </w:r>
+            <w:r>
+              <w:rPr>
+                <w:rFonts w:ascii="Arial" w:hAnsi="Arial" w:cs="Arial"/>
+                <w:sz w:val="24"/>
+                <w:szCs w:val="24"/>
+              </w:rPr>
+              <w:t>rue</w:t>
+            </w:r>
+            <w:r>
+              <w:rPr>
+                <w:rFonts w:ascii="Arial" w:hAnsi="Arial" w:cs="Arial"/>
+                <w:sz w:val="24"/>
+                <w:szCs w:val="24"/>
+              </w:rPr>
+              <w:t>.</w:t>
+            </w:r>
+          </w:p>
+        </w:tc>
+      </w:tr>
+      <w:tr>
+        <w:tc>
+          <w:tcPr>
+            <w:tcW w:w="2113" w:type="dxa"/>
+          </w:tcPr>
+          <w:p>
+            <w:pPr>
+              <w:rPr>
+                <w:rFonts w:ascii="Arial" w:hAnsi="Arial" w:cs="Arial"/>
+                <w:sz w:val="24"/>
+                <w:szCs w:val="24"/>
+              </w:rPr>
+            </w:pPr>
+            <w:proofErr w:type="spellStart"/>
+            <w:r>
+              <w:rPr>
+                <w:rFonts w:ascii="Arial" w:hAnsi="Arial" w:cs="Arial"/>
+                <w:sz w:val="24"/>
+                <w:szCs w:val="24"/>
+              </w:rPr>
+              <w:t>Promocion</w:t>
+            </w:r>
+            <w:proofErr w:type="spellEnd"/>
+            <w:r>
+              <w:rPr>
+                <w:rFonts w:ascii="Arial" w:hAnsi="Arial" w:cs="Arial"/>
+                <w:sz w:val="24"/>
+                <w:szCs w:val="24"/>
+              </w:rPr>
+              <w:t>:</w:t>
+            </w:r>
+          </w:p>
+          <w:p>
+            <w:pPr>
+              <w:pStyle w:val="Prrafodelista"/>
+              <w:numPr>
+                <w:ilvl w:val="0"/>
+                <w:numId w:val="2"/>
+              </w:numPr>
+              <w:rPr>
+                <w:rFonts w:ascii="Arial" w:hAnsi="Arial" w:cs="Arial"/>
+                <w:sz w:val="24"/>
+                <w:szCs w:val="24"/>
+              </w:rPr>
+            </w:pPr>
+            <w:r>
+              <w:rPr>
+                <w:rFonts w:ascii="Arial" w:hAnsi="Arial" w:cs="Arial"/>
+                <w:sz w:val="24"/>
+                <w:szCs w:val="24"/>
+              </w:rPr>
+              <w:t>D</w:t>
+            </w:r>
+            <w:r>
+              <w:rPr>
+                <w:rFonts w:ascii="Arial" w:hAnsi="Arial" w:cs="Arial"/>
+                <w:sz w:val="24"/>
+                <w:szCs w:val="24"/>
+              </w:rPr>
+              <w:t>escripción</w:t>
+            </w:r>
+            <w:r>
+              <w:rPr>
+                <w:rFonts w:ascii="Arial" w:hAnsi="Arial" w:cs="Arial"/>
+                <w:sz w:val="24"/>
+                <w:szCs w:val="24"/>
+              </w:rPr>
+              <w:t>: promoción de prueba.</w:t>
+            </w:r>
+          </w:p>
+          <w:p>
+            <w:pPr>
+              <w:pStyle w:val="Prrafodelista"/>
+              <w:numPr>
+                <w:ilvl w:val="0"/>
+                <w:numId w:val="2"/>
+              </w:numPr>
+              <w:rPr>
+                <w:rFonts w:ascii="Arial" w:hAnsi="Arial" w:cs="Arial"/>
+                <w:sz w:val="24"/>
+                <w:szCs w:val="24"/>
+              </w:rPr>
+            </w:pPr>
+            <w:proofErr w:type="spellStart"/>
+            <w:r>
+              <w:rPr>
+                <w:rFonts w:ascii="Arial" w:hAnsi="Arial" w:cs="Arial"/>
+                <w:sz w:val="24"/>
+                <w:szCs w:val="24"/>
+              </w:rPr>
+              <w:t>idPromocion</w:t>
+            </w:r>
+            <w:proofErr w:type="spellEnd"/>
+            <w:r>
+              <w:rPr>
+                <w:rFonts w:ascii="Arial" w:hAnsi="Arial" w:cs="Arial"/>
+                <w:sz w:val="24"/>
+                <w:szCs w:val="24"/>
+              </w:rPr>
+              <w:t>: 1</w:t>
+            </w:r>
+          </w:p>
+          <w:p>
+            <w:pPr>
+              <w:pStyle w:val="Prrafodelista"/>
+              <w:numPr>
+                <w:ilvl w:val="0"/>
+                <w:numId w:val="2"/>
+              </w:numPr>
+              <w:rPr>
+                <w:rFonts w:ascii="Arial" w:hAnsi="Arial" w:cs="Arial"/>
+                <w:sz w:val="24"/>
+                <w:szCs w:val="24"/>
+              </w:rPr>
+            </w:pPr>
+            <w:proofErr w:type="spellStart"/>
+            <w:r>
+              <w:rPr>
+                <w:rFonts w:ascii="Arial" w:hAnsi="Arial" w:cs="Arial"/>
+                <w:sz w:val="24"/>
+                <w:szCs w:val="24"/>
+              </w:rPr>
+              <w:t>idProfesor</w:t>
+            </w:r>
+            <w:proofErr w:type="spellEnd"/>
+            <w:r>
+              <w:rPr>
+                <w:rFonts w:ascii="Arial" w:hAnsi="Arial" w:cs="Arial"/>
+                <w:sz w:val="24"/>
+                <w:szCs w:val="24"/>
+              </w:rPr>
+              <w:t xml:space="preserve">: </w:t>
+            </w:r>
+            <w:r>
+              <w:rPr>
+                <w:rFonts w:ascii="Arial" w:hAnsi="Arial" w:cs="Arial"/>
+                <w:sz w:val="24"/>
+                <w:szCs w:val="24"/>
+              </w:rPr>
+              <w:t>0</w:t>
+            </w:r>
+          </w:p>
+          <w:p>
+            <w:pPr>
+              <w:pStyle w:val="Prrafodelista"/>
+              <w:numPr>
+                <w:ilvl w:val="0"/>
+                <w:numId w:val="2"/>
+              </w:numPr>
+              <w:rPr>
+                <w:rFonts w:ascii="Arial" w:hAnsi="Arial" w:cs="Arial"/>
+                <w:sz w:val="24"/>
+                <w:szCs w:val="24"/>
+              </w:rPr>
+            </w:pPr>
+            <w:r>
+              <w:rPr>
+                <w:rFonts w:ascii="Arial" w:hAnsi="Arial" w:cs="Arial"/>
+                <w:sz w:val="24"/>
+                <w:szCs w:val="24"/>
+              </w:rPr>
+              <w:t xml:space="preserve">Nombre: promoción de </w:t>
+            </w:r>
+            <w:proofErr w:type="spellStart"/>
+            <w:r>
+              <w:rPr>
+                <w:rFonts w:ascii="Arial" w:hAnsi="Arial" w:cs="Arial"/>
+                <w:sz w:val="24"/>
+                <w:szCs w:val="24"/>
+              </w:rPr>
+              <w:t>decuento</w:t>
+            </w:r>
+            <w:proofErr w:type="spellEnd"/>
+            <w:r>
+              <w:rPr>
+                <w:rFonts w:ascii="Arial" w:hAnsi="Arial" w:cs="Arial"/>
+                <w:sz w:val="24"/>
+                <w:szCs w:val="24"/>
+              </w:rPr>
+              <w:t xml:space="preserve"> editada.</w:t>
+            </w:r>
+          </w:p>
+          <w:p>
+            <w:pPr>
+              <w:rPr>
+                <w:rFonts w:ascii="Arial" w:hAnsi="Arial" w:cs="Arial"/>
+                <w:sz w:val="24"/>
+                <w:szCs w:val="24"/>
+              </w:rPr>
+            </w:pPr>
+            <w:r>
+              <w:rPr>
+                <w:rFonts w:ascii="Arial" w:hAnsi="Arial" w:cs="Arial"/>
+                <w:sz w:val="24"/>
+                <w:szCs w:val="24"/>
+              </w:rPr>
+              <w:t xml:space="preserve">Porcentaje: </w:t>
+            </w:r>
+            <w:r>
+              <w:rPr>
+                <w:rFonts w:ascii="Arial" w:hAnsi="Arial" w:cs="Arial"/>
+                <w:sz w:val="24"/>
+                <w:szCs w:val="24"/>
+              </w:rPr>
+              <w:t>2</w:t>
+            </w:r>
+            <w:r>
+              <w:rPr>
+                <w:rFonts w:ascii="Arial" w:hAnsi="Arial" w:cs="Arial"/>
+                <w:sz w:val="24"/>
+                <w:szCs w:val="24"/>
+              </w:rPr>
+              <w:t>0</w:t>
+            </w:r>
+          </w:p>
+        </w:tc>
+        <w:tc>
+          <w:tcPr>
+            <w:tcW w:w="1516" w:type="dxa"/>
+          </w:tcPr>
+          <w:p>
+            <w:pPr>
+              <w:rPr>
+                <w:rFonts w:ascii="Arial" w:hAnsi="Arial" w:cs="Arial"/>
+                <w:sz w:val="24"/>
+                <w:szCs w:val="24"/>
+              </w:rPr>
+            </w:pPr>
+            <w:r>
+              <w:rPr>
+                <w:rFonts w:ascii="Arial" w:hAnsi="Arial" w:cs="Arial"/>
+                <w:sz w:val="24"/>
+                <w:szCs w:val="24"/>
+              </w:rPr>
+              <w:t>False</w:t>
+            </w:r>
+            <w:r>
+              <w:rPr>
+                <w:rFonts w:ascii="Arial" w:hAnsi="Arial" w:cs="Arial"/>
+                <w:sz w:val="24"/>
+                <w:szCs w:val="24"/>
+              </w:rPr>
+              <w:t>.</w:t>
+            </w:r>
+          </w:p>
+        </w:tc>
+        <w:tc>
+          <w:tcPr>
+            <w:tcW w:w="1534" w:type="dxa"/>
+          </w:tcPr>
+          <w:p>
+            <w:pPr>
+              <w:rPr>
+                <w:rFonts w:ascii="Arial" w:hAnsi="Arial" w:cs="Arial"/>
+                <w:sz w:val="24"/>
+                <w:szCs w:val="24"/>
+              </w:rPr>
+            </w:pPr>
+            <w:r>
+              <w:rPr>
+                <w:rFonts w:ascii="Arial" w:hAnsi="Arial" w:cs="Arial"/>
+                <w:sz w:val="24"/>
+                <w:szCs w:val="24"/>
+              </w:rPr>
+              <w:t>N/A</w:t>
+            </w:r>
+            <w:r>
+              <w:rPr>
+                <w:rFonts w:ascii="Arial" w:hAnsi="Arial" w:cs="Arial"/>
+                <w:sz w:val="24"/>
+                <w:szCs w:val="24"/>
+              </w:rPr>
+              <w:t>.</w:t>
+            </w:r>
+          </w:p>
+        </w:tc>
+        <w:tc>
+          <w:tcPr>
+            <w:tcW w:w="2177" w:type="dxa"/>
+          </w:tcPr>
+          <w:p>
+            <w:pPr>
+              <w:rPr>
+                <w:rFonts w:ascii="Arial" w:hAnsi="Arial" w:cs="Arial"/>
+                <w:sz w:val="24"/>
+                <w:szCs w:val="24"/>
+              </w:rPr>
+            </w:pPr>
+            <w:r>
+              <w:rPr>
+                <w:rFonts w:ascii="Arial" w:hAnsi="Arial" w:cs="Arial"/>
+                <w:sz w:val="24"/>
+                <w:szCs w:val="24"/>
+              </w:rPr>
+              <w:t>Se espera que no se cree un registro de pago con el id de un profesor inexistente.</w:t>
+            </w:r>
+          </w:p>
+        </w:tc>
+        <w:tc>
+          <w:tcPr>
+            <w:tcW w:w="1488" w:type="dxa"/>
+          </w:tcPr>
+          <w:p>
+            <w:pPr>
+              <w:rPr>
+                <w:rFonts w:ascii="Arial" w:hAnsi="Arial" w:cs="Arial"/>
+                <w:sz w:val="24"/>
+                <w:szCs w:val="24"/>
+              </w:rPr>
+            </w:pPr>
+            <w:r>
+              <w:rPr>
+                <w:rFonts w:ascii="Arial" w:hAnsi="Arial" w:cs="Arial"/>
+                <w:sz w:val="24"/>
+                <w:szCs w:val="24"/>
+              </w:rPr>
+              <w:t>False</w:t>
+            </w:r>
+            <w:r>
+              <w:rPr>
+                <w:rFonts w:ascii="Arial" w:hAnsi="Arial" w:cs="Arial"/>
+                <w:sz w:val="24"/>
+                <w:szCs w:val="24"/>
+              </w:rPr>
+              <w:t>.</w:t>
+            </w:r>
+          </w:p>
+        </w:tc>
+      </w:tr>
+    </w:tbl>
+    <w:p>
+      <w:r>
+        <w:br/>
+      </w:r>
+    </w:p>
+    <w:p>
+      <w:r>
+        <w:br w:type="column"/>
+      </w:r>
+      <w:r>
+        <w:lastRenderedPageBreak/>
+        <w:t>Registro de promociones.</w:t>
+      </w:r>
+    </w:p>
+    <w:tbl>
+      <w:tblPr>
+        <w:tblStyle w:val="Tablaconcuadrcula"/>
+        <w:tblpPr w:leftFromText="141" w:rightFromText="141" w:vertAnchor="page" w:horzAnchor="margin" w:tblpY="2002"/>
+        <w:tblW w:w="0" w:type="auto"/>
+        <w:tblLook w:val="04A0" w:firstRow="1" w:lastRow="0" w:firstColumn="1" w:lastColumn="0" w:noHBand="0" w:noVBand="1"/>
+      </w:tblPr>
+      <w:tblGrid>
+        <w:gridCol w:w="2113"/>
+        <w:gridCol w:w="1516"/>
+        <w:gridCol w:w="1534"/>
+        <w:gridCol w:w="2177"/>
+        <w:gridCol w:w="1488"/>
+      </w:tblGrid>
+      <w:tr>
+        <w:tc>
+          <w:tcPr>
+            <w:tcW w:w="2113" w:type="dxa"/>
+            <w:shd w:val="clear" w:color="auto" w:fill="A6A6A6" w:themeFill="background1" w:themeFillShade="A6"/>
+          </w:tcPr>
+          <w:p>
+            <w:pPr>
+              <w:rPr>
+                <w:rFonts w:ascii="Arial" w:hAnsi="Arial" w:cs="Arial"/>
+                <w:b/>
+                <w:sz w:val="28"/>
+                <w:szCs w:val="28"/>
+              </w:rPr>
+            </w:pPr>
+            <w:r>
+              <w:rPr>
+                <w:rFonts w:ascii="Arial" w:hAnsi="Arial" w:cs="Arial"/>
+                <w:b/>
+                <w:sz w:val="28"/>
+                <w:szCs w:val="28"/>
+              </w:rPr>
+              <w:t>Función</w:t>
+            </w:r>
+          </w:p>
+        </w:tc>
+        <w:tc>
+          <w:tcPr>
+            <w:tcW w:w="6715" w:type="dxa"/>
+            <w:gridSpan w:val="4"/>
+            <w:shd w:val="clear" w:color="auto" w:fill="A6A6A6" w:themeFill="background1" w:themeFillShade="A6"/>
+          </w:tcPr>
+          <w:p>
+            <w:pPr>
+              <w:rPr>
+                <w:rFonts w:ascii="Arial" w:hAnsi="Arial" w:cs="Arial"/>
+              </w:rPr>
+            </w:pPr>
+            <w:proofErr w:type="spellStart"/>
+            <w:proofErr w:type="gramStart"/>
+            <w:r>
+              <w:rPr>
+                <w:rFonts w:ascii="Arial" w:hAnsi="Arial" w:cs="Arial"/>
+              </w:rPr>
+              <w:t>registrar</w:t>
+            </w:r>
+            <w:r>
+              <w:rPr>
+                <w:rFonts w:ascii="Arial" w:hAnsi="Arial" w:cs="Arial"/>
+              </w:rPr>
+              <w:t>Promocion</w:t>
+            </w:r>
+            <w:proofErr w:type="spellEnd"/>
+            <w:r>
+              <w:rPr>
+                <w:rFonts w:ascii="Arial" w:hAnsi="Arial" w:cs="Arial"/>
+              </w:rPr>
+              <w:t>(</w:t>
+            </w:r>
+            <w:proofErr w:type="spellStart"/>
+            <w:proofErr w:type="gramEnd"/>
+            <w:r>
+              <w:rPr>
+                <w:rFonts w:ascii="Arial" w:hAnsi="Arial" w:cs="Arial"/>
+              </w:rPr>
+              <w:t>Promocion</w:t>
+            </w:r>
+            <w:proofErr w:type="spellEnd"/>
+            <w:r>
+              <w:rPr>
+                <w:rFonts w:ascii="Arial" w:hAnsi="Arial" w:cs="Arial"/>
+              </w:rPr>
+              <w:t xml:space="preserve"> </w:t>
+            </w:r>
+            <w:proofErr w:type="spellStart"/>
+            <w:r>
+              <w:rPr>
+                <w:rFonts w:ascii="Arial" w:hAnsi="Arial" w:cs="Arial"/>
+              </w:rPr>
+              <w:t>promocion</w:t>
+            </w:r>
+            <w:proofErr w:type="spellEnd"/>
+            <w:r>
+              <w:rPr>
+                <w:rFonts w:ascii="Arial" w:hAnsi="Arial" w:cs="Arial"/>
+              </w:rPr>
+              <w:t xml:space="preserve">): </w:t>
+            </w:r>
+            <w:proofErr w:type="spellStart"/>
+            <w:r>
+              <w:rPr>
+                <w:rFonts w:ascii="Arial" w:hAnsi="Arial" w:cs="Arial"/>
+              </w:rPr>
+              <w:t>boolean</w:t>
+            </w:r>
+            <w:proofErr w:type="spellEnd"/>
+          </w:p>
+        </w:tc>
+      </w:tr>
+      <w:tr>
+        <w:tc>
+          <w:tcPr>
+            <w:tcW w:w="2113" w:type="dxa"/>
+            <w:shd w:val="clear" w:color="auto" w:fill="BFBFBF" w:themeFill="background1" w:themeFillShade="BF"/>
+          </w:tcPr>
+          <w:p>
+            <w:pPr>
+              <w:jc w:val="center"/>
+              <w:rPr>
+                <w:rFonts w:ascii="Arial" w:hAnsi="Arial" w:cs="Arial"/>
+                <w:b/>
+                <w:sz w:val="24"/>
+                <w:szCs w:val="24"/>
+              </w:rPr>
+            </w:pPr>
+            <w:r>
+              <w:rPr>
+                <w:rFonts w:ascii="Arial" w:hAnsi="Arial" w:cs="Arial"/>
+                <w:b/>
+                <w:sz w:val="24"/>
+                <w:szCs w:val="24"/>
+              </w:rPr>
+              <w:t>Entradas</w:t>
+            </w:r>
+          </w:p>
+        </w:tc>
+        <w:tc>
+          <w:tcPr>
+            <w:tcW w:w="1516" w:type="dxa"/>
+            <w:shd w:val="clear" w:color="auto" w:fill="BFBFBF" w:themeFill="background1" w:themeFillShade="BF"/>
+          </w:tcPr>
+          <w:p>
+            <w:pPr>
+              <w:jc w:val="center"/>
+              <w:rPr>
+                <w:rFonts w:ascii="Arial" w:hAnsi="Arial" w:cs="Arial"/>
+                <w:b/>
+                <w:sz w:val="24"/>
+                <w:szCs w:val="24"/>
+              </w:rPr>
+            </w:pPr>
+            <w:r>
+              <w:rPr>
+                <w:rFonts w:ascii="Arial" w:hAnsi="Arial" w:cs="Arial"/>
+                <w:b/>
+                <w:sz w:val="24"/>
+                <w:szCs w:val="24"/>
+              </w:rPr>
+              <w:t>Salidas esperadas</w:t>
+            </w:r>
+          </w:p>
+        </w:tc>
+        <w:tc>
+          <w:tcPr>
+            <w:tcW w:w="1534" w:type="dxa"/>
+            <w:shd w:val="clear" w:color="auto" w:fill="BFBFBF" w:themeFill="background1" w:themeFillShade="BF"/>
+          </w:tcPr>
+          <w:p>
+            <w:pPr>
+              <w:jc w:val="center"/>
+              <w:rPr>
+                <w:rFonts w:ascii="Arial" w:hAnsi="Arial" w:cs="Arial"/>
+                <w:b/>
+                <w:sz w:val="24"/>
+                <w:szCs w:val="24"/>
+              </w:rPr>
+            </w:pPr>
+            <w:r>
+              <w:rPr>
+                <w:rFonts w:ascii="Arial" w:hAnsi="Arial" w:cs="Arial"/>
+                <w:b/>
+                <w:sz w:val="24"/>
+                <w:szCs w:val="24"/>
+              </w:rPr>
+              <w:t>Salidas obtenidas</w:t>
+            </w:r>
+          </w:p>
+        </w:tc>
+        <w:tc>
+          <w:tcPr>
+            <w:tcW w:w="2177" w:type="dxa"/>
+            <w:shd w:val="clear" w:color="auto" w:fill="BFBFBF" w:themeFill="background1" w:themeFillShade="BF"/>
+          </w:tcPr>
+          <w:p>
+            <w:pPr>
+              <w:jc w:val="center"/>
+              <w:rPr>
+                <w:rFonts w:ascii="Arial" w:hAnsi="Arial" w:cs="Arial"/>
+                <w:b/>
+                <w:sz w:val="24"/>
+                <w:szCs w:val="24"/>
+              </w:rPr>
+            </w:pPr>
+            <w:r>
+              <w:rPr>
+                <w:rFonts w:ascii="Arial" w:hAnsi="Arial" w:cs="Arial"/>
+                <w:b/>
+                <w:sz w:val="24"/>
+                <w:szCs w:val="24"/>
+              </w:rPr>
+              <w:t>Condiciones de salida</w:t>
+            </w:r>
+          </w:p>
+        </w:tc>
+        <w:tc>
+          <w:tcPr>
+            <w:tcW w:w="1488" w:type="dxa"/>
+            <w:shd w:val="clear" w:color="auto" w:fill="BFBFBF" w:themeFill="background1" w:themeFillShade="BF"/>
+          </w:tcPr>
+          <w:p>
+            <w:pPr>
+              <w:jc w:val="center"/>
+              <w:rPr>
+                <w:rFonts w:ascii="Arial" w:hAnsi="Arial" w:cs="Arial"/>
+                <w:b/>
+                <w:sz w:val="24"/>
+                <w:szCs w:val="24"/>
+              </w:rPr>
+            </w:pPr>
+            <w:r>
+              <w:rPr>
+                <w:rFonts w:ascii="Arial" w:hAnsi="Arial" w:cs="Arial"/>
+                <w:b/>
+                <w:sz w:val="24"/>
+                <w:szCs w:val="24"/>
+              </w:rPr>
+              <w:t>Resultado</w:t>
+            </w:r>
+          </w:p>
+        </w:tc>
+      </w:tr>
+      <w:tr>
+        <w:tc>
+          <w:tcPr>
+            <w:tcW w:w="2113" w:type="dxa"/>
+          </w:tcPr>
+          <w:p>
+            <w:pPr>
+              <w:pStyle w:val="Prrafodelista"/>
+              <w:numPr>
+                <w:ilvl w:val="0"/>
+                <w:numId w:val="2"/>
+              </w:numPr>
+              <w:rPr>
+                <w:rFonts w:ascii="Arial" w:hAnsi="Arial" w:cs="Arial"/>
+                <w:sz w:val="24"/>
+                <w:szCs w:val="24"/>
+              </w:rPr>
+            </w:pPr>
+            <w:r>
+              <w:rPr>
+                <w:rFonts w:ascii="Arial" w:hAnsi="Arial" w:cs="Arial"/>
+                <w:sz w:val="24"/>
+                <w:szCs w:val="24"/>
+              </w:rPr>
+              <w:t>Nombre: promoción de prueba</w:t>
+            </w:r>
+          </w:p>
+          <w:p>
+            <w:pPr>
+              <w:pStyle w:val="Prrafodelista"/>
+              <w:numPr>
+                <w:ilvl w:val="0"/>
+                <w:numId w:val="2"/>
+              </w:numPr>
+              <w:rPr>
+                <w:rFonts w:ascii="Arial" w:hAnsi="Arial" w:cs="Arial"/>
+                <w:sz w:val="24"/>
+                <w:szCs w:val="24"/>
+              </w:rPr>
+            </w:pPr>
+            <w:proofErr w:type="spellStart"/>
+            <w:r>
+              <w:rPr>
+                <w:rFonts w:ascii="Arial" w:hAnsi="Arial" w:cs="Arial"/>
+                <w:sz w:val="24"/>
+                <w:szCs w:val="24"/>
+              </w:rPr>
+              <w:t>idPromocion</w:t>
+            </w:r>
+            <w:proofErr w:type="spellEnd"/>
+            <w:r>
+              <w:rPr>
+                <w:rFonts w:ascii="Arial" w:hAnsi="Arial" w:cs="Arial"/>
+                <w:sz w:val="24"/>
+                <w:szCs w:val="24"/>
+              </w:rPr>
+              <w:t>: 0</w:t>
+            </w:r>
+          </w:p>
+          <w:p>
+            <w:pPr>
+              <w:pStyle w:val="Prrafodelista"/>
+              <w:numPr>
+                <w:ilvl w:val="0"/>
+                <w:numId w:val="2"/>
+              </w:numPr>
+              <w:rPr>
+                <w:rFonts w:ascii="Arial" w:hAnsi="Arial" w:cs="Arial"/>
+                <w:sz w:val="24"/>
+                <w:szCs w:val="24"/>
+              </w:rPr>
+            </w:pPr>
+            <w:proofErr w:type="spellStart"/>
+            <w:r>
+              <w:rPr>
+                <w:rFonts w:ascii="Arial" w:hAnsi="Arial" w:cs="Arial"/>
+                <w:sz w:val="24"/>
+                <w:szCs w:val="24"/>
+              </w:rPr>
+              <w:t>idProfesor</w:t>
+            </w:r>
+            <w:proofErr w:type="spellEnd"/>
+            <w:r>
+              <w:rPr>
+                <w:rFonts w:ascii="Arial" w:hAnsi="Arial" w:cs="Arial"/>
+                <w:sz w:val="24"/>
+                <w:szCs w:val="24"/>
+              </w:rPr>
+              <w:t>:</w:t>
+            </w:r>
+          </w:p>
+          <w:p>
+            <w:pPr>
+              <w:pStyle w:val="Prrafodelista"/>
+              <w:ind w:left="360"/>
+              <w:rPr>
+                <w:rFonts w:ascii="Arial" w:hAnsi="Arial" w:cs="Arial"/>
+                <w:sz w:val="24"/>
+                <w:szCs w:val="24"/>
+              </w:rPr>
+            </w:pPr>
+            <w:r>
+              <w:rPr>
+                <w:rFonts w:ascii="Arial" w:hAnsi="Arial" w:cs="Arial"/>
+                <w:sz w:val="24"/>
+                <w:szCs w:val="24"/>
+              </w:rPr>
+              <w:t>1</w:t>
+            </w:r>
+          </w:p>
+          <w:p>
+            <w:pPr>
+              <w:pStyle w:val="Prrafodelista"/>
+              <w:numPr>
+                <w:ilvl w:val="0"/>
+                <w:numId w:val="2"/>
+              </w:numPr>
+              <w:rPr>
+                <w:rFonts w:ascii="Arial" w:hAnsi="Arial" w:cs="Arial"/>
+                <w:sz w:val="24"/>
+                <w:szCs w:val="24"/>
+              </w:rPr>
+            </w:pPr>
+            <w:r>
+              <w:rPr>
+                <w:rFonts w:ascii="Arial" w:hAnsi="Arial" w:cs="Arial"/>
+                <w:sz w:val="24"/>
+                <w:szCs w:val="24"/>
+              </w:rPr>
+              <w:t>Descripción: promoción de descuento.</w:t>
+            </w:r>
+          </w:p>
+          <w:p>
+            <w:pPr>
+              <w:pStyle w:val="Prrafodelista"/>
+              <w:numPr>
+                <w:ilvl w:val="0"/>
+                <w:numId w:val="2"/>
+              </w:numPr>
+              <w:rPr>
+                <w:rFonts w:ascii="Arial" w:hAnsi="Arial" w:cs="Arial"/>
+                <w:sz w:val="24"/>
+                <w:szCs w:val="24"/>
+              </w:rPr>
+            </w:pPr>
+            <w:r>
+              <w:rPr>
+                <w:rFonts w:ascii="Arial" w:hAnsi="Arial" w:cs="Arial"/>
+                <w:sz w:val="24"/>
+                <w:szCs w:val="24"/>
+              </w:rPr>
+              <w:t>Porcentaje: 20</w:t>
+            </w:r>
+          </w:p>
+        </w:tc>
+        <w:tc>
+          <w:tcPr>
+            <w:tcW w:w="1516" w:type="dxa"/>
+          </w:tcPr>
+          <w:p>
+            <w:pPr>
+              <w:rPr>
+                <w:rFonts w:ascii="Arial" w:hAnsi="Arial" w:cs="Arial"/>
+                <w:sz w:val="24"/>
+                <w:szCs w:val="24"/>
+              </w:rPr>
+            </w:pPr>
+            <w:r>
+              <w:rPr>
+                <w:rFonts w:ascii="Arial" w:hAnsi="Arial" w:cs="Arial"/>
+                <w:sz w:val="24"/>
+                <w:szCs w:val="24"/>
+              </w:rPr>
+              <w:t>True</w:t>
+            </w:r>
+            <w:r>
+              <w:rPr>
+                <w:rFonts w:ascii="Arial" w:hAnsi="Arial" w:cs="Arial"/>
+                <w:sz w:val="24"/>
+                <w:szCs w:val="24"/>
+              </w:rPr>
+              <w:t>.</w:t>
+            </w:r>
+          </w:p>
+        </w:tc>
+        <w:tc>
+          <w:tcPr>
+            <w:tcW w:w="1534" w:type="dxa"/>
+          </w:tcPr>
+          <w:p>
+            <w:pPr>
+              <w:rPr>
+                <w:rFonts w:ascii="Arial" w:hAnsi="Arial" w:cs="Arial"/>
+                <w:sz w:val="24"/>
+                <w:szCs w:val="24"/>
+              </w:rPr>
+            </w:pPr>
+            <w:r>
+              <w:rPr>
+                <w:rFonts w:ascii="Arial" w:hAnsi="Arial" w:cs="Arial"/>
+                <w:sz w:val="24"/>
+                <w:szCs w:val="24"/>
+              </w:rPr>
+              <w:t>N/A</w:t>
+            </w:r>
+            <w:r>
+              <w:rPr>
+                <w:rFonts w:ascii="Arial" w:hAnsi="Arial" w:cs="Arial"/>
+                <w:sz w:val="24"/>
+                <w:szCs w:val="24"/>
+              </w:rPr>
+              <w:t>.</w:t>
+            </w:r>
+          </w:p>
+        </w:tc>
+        <w:tc>
+          <w:tcPr>
+            <w:tcW w:w="2177" w:type="dxa"/>
+          </w:tcPr>
+          <w:p>
+            <w:pPr>
+              <w:rPr>
+                <w:rFonts w:ascii="Arial" w:hAnsi="Arial" w:cs="Arial"/>
+                <w:sz w:val="24"/>
+                <w:szCs w:val="24"/>
+              </w:rPr>
+            </w:pPr>
+            <w:r>
+              <w:rPr>
+                <w:rFonts w:ascii="Arial" w:hAnsi="Arial" w:cs="Arial"/>
+                <w:sz w:val="24"/>
+                <w:szCs w:val="24"/>
+              </w:rPr>
+              <w:t>Se espera el registro correcto de una promoción con un id de profesor existente.</w:t>
+            </w:r>
+          </w:p>
+        </w:tc>
+        <w:tc>
+          <w:tcPr>
+            <w:tcW w:w="1488" w:type="dxa"/>
+          </w:tcPr>
+          <w:p>
+            <w:pPr>
+              <w:rPr>
+                <w:rFonts w:ascii="Arial" w:hAnsi="Arial" w:cs="Arial"/>
+                <w:sz w:val="24"/>
+                <w:szCs w:val="24"/>
+              </w:rPr>
+            </w:pPr>
+            <w:r>
+              <w:rPr>
+                <w:rFonts w:ascii="Arial" w:hAnsi="Arial" w:cs="Arial"/>
+                <w:sz w:val="24"/>
+                <w:szCs w:val="24"/>
+              </w:rPr>
+              <w:t>True.</w:t>
+            </w:r>
+          </w:p>
+        </w:tc>
+      </w:tr>
+      <w:tr>
+        <w:tc>
+          <w:tcPr>
+            <w:tcW w:w="2113" w:type="dxa"/>
+          </w:tcPr>
+          <w:p>
+            <w:pPr>
+              <w:pStyle w:val="Prrafodelista"/>
+              <w:numPr>
+                <w:ilvl w:val="0"/>
+                <w:numId w:val="2"/>
+              </w:numPr>
+              <w:spacing w:after="160" w:line="259" w:lineRule="auto"/>
+              <w:rPr>
+                <w:rFonts w:ascii="Arial" w:hAnsi="Arial" w:cs="Arial"/>
+                <w:sz w:val="24"/>
+                <w:szCs w:val="24"/>
+              </w:rPr>
+            </w:pPr>
+            <w:r>
+              <w:rPr>
+                <w:rFonts w:ascii="Arial" w:hAnsi="Arial" w:cs="Arial"/>
+                <w:sz w:val="24"/>
+                <w:szCs w:val="24"/>
+              </w:rPr>
+              <w:t>Nombre: promoción de prueba</w:t>
+            </w:r>
+          </w:p>
+          <w:p>
+            <w:pPr>
+              <w:pStyle w:val="Prrafodelista"/>
+              <w:numPr>
+                <w:ilvl w:val="0"/>
+                <w:numId w:val="2"/>
+              </w:numPr>
+              <w:spacing w:after="160" w:line="259" w:lineRule="auto"/>
+              <w:rPr>
+                <w:rFonts w:ascii="Arial" w:hAnsi="Arial" w:cs="Arial"/>
+                <w:sz w:val="24"/>
+                <w:szCs w:val="24"/>
+              </w:rPr>
+            </w:pPr>
+            <w:proofErr w:type="spellStart"/>
+            <w:r>
+              <w:rPr>
+                <w:rFonts w:ascii="Arial" w:hAnsi="Arial" w:cs="Arial"/>
+                <w:sz w:val="24"/>
+                <w:szCs w:val="24"/>
+              </w:rPr>
+              <w:t>idPromocion</w:t>
+            </w:r>
+            <w:proofErr w:type="spellEnd"/>
+            <w:r>
+              <w:rPr>
+                <w:rFonts w:ascii="Arial" w:hAnsi="Arial" w:cs="Arial"/>
+                <w:sz w:val="24"/>
+                <w:szCs w:val="24"/>
+              </w:rPr>
+              <w:t>: 0</w:t>
+            </w:r>
+          </w:p>
+          <w:p>
+            <w:pPr>
+              <w:pStyle w:val="Prrafodelista"/>
+              <w:numPr>
+                <w:ilvl w:val="0"/>
+                <w:numId w:val="2"/>
+              </w:numPr>
+              <w:spacing w:after="160" w:line="259" w:lineRule="auto"/>
+              <w:rPr>
+                <w:rFonts w:ascii="Arial" w:hAnsi="Arial" w:cs="Arial"/>
+                <w:sz w:val="24"/>
+                <w:szCs w:val="24"/>
+              </w:rPr>
+            </w:pPr>
+            <w:proofErr w:type="spellStart"/>
+            <w:r>
+              <w:rPr>
+                <w:rFonts w:ascii="Arial" w:hAnsi="Arial" w:cs="Arial"/>
+                <w:sz w:val="24"/>
+                <w:szCs w:val="24"/>
+              </w:rPr>
+              <w:t>idProfesor</w:t>
+            </w:r>
+            <w:proofErr w:type="spellEnd"/>
+            <w:r>
+              <w:rPr>
+                <w:rFonts w:ascii="Arial" w:hAnsi="Arial" w:cs="Arial"/>
+                <w:sz w:val="24"/>
+                <w:szCs w:val="24"/>
+              </w:rPr>
+              <w:t>:</w:t>
+            </w:r>
+          </w:p>
+          <w:p>
+            <w:pPr>
+              <w:pStyle w:val="Prrafodelista"/>
+              <w:spacing w:after="160" w:line="259" w:lineRule="auto"/>
+              <w:ind w:left="360"/>
+              <w:rPr>
+                <w:rFonts w:ascii="Arial" w:hAnsi="Arial" w:cs="Arial"/>
+                <w:sz w:val="24"/>
+                <w:szCs w:val="24"/>
+              </w:rPr>
+            </w:pPr>
+            <w:r>
+              <w:rPr>
+                <w:rFonts w:ascii="Arial" w:hAnsi="Arial" w:cs="Arial"/>
+                <w:sz w:val="24"/>
+                <w:szCs w:val="24"/>
+              </w:rPr>
+              <w:t xml:space="preserve">- </w:t>
+            </w:r>
+            <w:r>
+              <w:rPr>
+                <w:rFonts w:ascii="Arial" w:hAnsi="Arial" w:cs="Arial"/>
+                <w:sz w:val="24"/>
+                <w:szCs w:val="24"/>
+              </w:rPr>
+              <w:t>1</w:t>
+            </w:r>
+          </w:p>
+          <w:p>
+            <w:pPr>
+              <w:pStyle w:val="Prrafodelista"/>
+              <w:numPr>
+                <w:ilvl w:val="0"/>
+                <w:numId w:val="2"/>
+              </w:numPr>
+              <w:spacing w:after="160" w:line="259" w:lineRule="auto"/>
+              <w:rPr>
+                <w:rFonts w:ascii="Arial" w:hAnsi="Arial" w:cs="Arial"/>
+                <w:sz w:val="24"/>
+                <w:szCs w:val="24"/>
+              </w:rPr>
+            </w:pPr>
+            <w:r>
+              <w:rPr>
+                <w:rFonts w:ascii="Arial" w:hAnsi="Arial" w:cs="Arial"/>
+                <w:sz w:val="24"/>
+                <w:szCs w:val="24"/>
+              </w:rPr>
+              <w:t>Descripción: promoción de descuento.</w:t>
+            </w:r>
+          </w:p>
+          <w:p>
+            <w:pPr>
+              <w:rPr>
+                <w:rFonts w:ascii="Arial" w:hAnsi="Arial" w:cs="Arial"/>
+                <w:sz w:val="24"/>
+                <w:szCs w:val="24"/>
+              </w:rPr>
+            </w:pPr>
+            <w:r>
+              <w:rPr>
+                <w:rFonts w:ascii="Arial" w:hAnsi="Arial" w:cs="Arial"/>
+                <w:sz w:val="24"/>
+                <w:szCs w:val="24"/>
+              </w:rPr>
+              <w:t>Porcentaje: 20</w:t>
+            </w:r>
+          </w:p>
+        </w:tc>
+        <w:tc>
+          <w:tcPr>
+            <w:tcW w:w="1516" w:type="dxa"/>
+          </w:tcPr>
+          <w:p>
+            <w:pPr>
+              <w:rPr>
+                <w:rFonts w:ascii="Arial" w:hAnsi="Arial" w:cs="Arial"/>
+                <w:sz w:val="24"/>
+                <w:szCs w:val="24"/>
+              </w:rPr>
+            </w:pPr>
+            <w:r>
+              <w:rPr>
+                <w:rFonts w:ascii="Arial" w:hAnsi="Arial" w:cs="Arial"/>
+                <w:sz w:val="24"/>
+                <w:szCs w:val="24"/>
+              </w:rPr>
+              <w:t>False</w:t>
+            </w:r>
+            <w:r>
+              <w:rPr>
+                <w:rFonts w:ascii="Arial" w:hAnsi="Arial" w:cs="Arial"/>
+                <w:sz w:val="24"/>
+                <w:szCs w:val="24"/>
+              </w:rPr>
+              <w:t>.</w:t>
+            </w:r>
+          </w:p>
+        </w:tc>
+        <w:tc>
+          <w:tcPr>
+            <w:tcW w:w="1534" w:type="dxa"/>
+          </w:tcPr>
+          <w:p>
+            <w:pPr>
+              <w:rPr>
+                <w:rFonts w:ascii="Arial" w:hAnsi="Arial" w:cs="Arial"/>
+                <w:sz w:val="24"/>
+                <w:szCs w:val="24"/>
+              </w:rPr>
+            </w:pPr>
+            <w:r>
+              <w:rPr>
+                <w:rFonts w:ascii="Arial" w:hAnsi="Arial" w:cs="Arial"/>
+                <w:sz w:val="24"/>
+                <w:szCs w:val="24"/>
+              </w:rPr>
+              <w:t>N/A</w:t>
+            </w:r>
+            <w:r>
+              <w:rPr>
+                <w:rFonts w:ascii="Arial" w:hAnsi="Arial" w:cs="Arial"/>
+                <w:sz w:val="24"/>
+                <w:szCs w:val="24"/>
+              </w:rPr>
+              <w:t>.</w:t>
+            </w:r>
+          </w:p>
+        </w:tc>
+        <w:tc>
+          <w:tcPr>
+            <w:tcW w:w="2177" w:type="dxa"/>
+          </w:tcPr>
+          <w:p>
+            <w:pPr>
+              <w:rPr>
+                <w:rFonts w:ascii="Arial" w:hAnsi="Arial" w:cs="Arial"/>
+                <w:sz w:val="24"/>
+                <w:szCs w:val="24"/>
+              </w:rPr>
+            </w:pPr>
+            <w:r>
+              <w:rPr>
+                <w:rFonts w:ascii="Arial" w:hAnsi="Arial" w:cs="Arial"/>
+                <w:sz w:val="24"/>
+                <w:szCs w:val="24"/>
+              </w:rPr>
+              <w:t>Se espera que no se cree un registro de una promoción con un id de un profesor no existente.</w:t>
+            </w:r>
+          </w:p>
+        </w:tc>
+        <w:tc>
+          <w:tcPr>
+            <w:tcW w:w="1488" w:type="dxa"/>
+          </w:tcPr>
+          <w:p>
+            <w:pPr>
+              <w:rPr>
+                <w:rFonts w:ascii="Arial" w:hAnsi="Arial" w:cs="Arial"/>
+                <w:sz w:val="24"/>
+                <w:szCs w:val="24"/>
+              </w:rPr>
+            </w:pPr>
+            <w:r>
+              <w:rPr>
+                <w:rFonts w:ascii="Arial" w:hAnsi="Arial" w:cs="Arial"/>
+                <w:sz w:val="24"/>
+                <w:szCs w:val="24"/>
+              </w:rPr>
+              <w:t>False.</w:t>
+            </w:r>
+          </w:p>
+        </w:tc>
+      </w:tr>
+    </w:tbl>
+    <w:p/>
+    <w:p>
+      <w:r>
+        <w:br w:type="column"/>
+      </w:r>
+      <w:r>
+        <w:lastRenderedPageBreak/>
+        <w:t>Obtener promociones</w:t>
+      </w:r>
+    </w:p>
+    <w:tbl>
+      <w:tblPr>
+        <w:tblStyle w:val="Tablaconcuadrcula"/>
+        <w:tblpPr w:leftFromText="141" w:rightFromText="141" w:vertAnchor="page" w:horzAnchor="margin" w:tblpY="2002"/>
+        <w:tblW w:w="0" w:type="auto"/>
+        <w:tblLook w:val="04A0" w:firstRow="1" w:lastRow="0" w:firstColumn="1" w:lastColumn="0" w:noHBand="0" w:noVBand="1"/>
+      </w:tblPr>
+      <w:tblGrid>
+        <w:gridCol w:w="1983"/>
+        <w:gridCol w:w="1644"/>
+        <w:gridCol w:w="1494"/>
+        <w:gridCol w:w="2063"/>
+        <w:gridCol w:w="1644"/>
+      </w:tblGrid>
+      <w:tr>
+        <w:tc>
+          <w:tcPr>
+            <w:tcW w:w="2113" w:type="dxa"/>
+            <w:shd w:val="clear" w:color="auto" w:fill="A6A6A6" w:themeFill="background1" w:themeFillShade="A6"/>
+          </w:tcPr>
+          <w:p>
+            <w:pPr>
+              <w:rPr>
+                <w:rFonts w:ascii="Arial" w:hAnsi="Arial" w:cs="Arial"/>
+                <w:b/>
+                <w:sz w:val="28"/>
+                <w:szCs w:val="28"/>
+              </w:rPr>
+            </w:pPr>
+            <w:r>
+              <w:rPr>
+                <w:rFonts w:ascii="Arial" w:hAnsi="Arial" w:cs="Arial"/>
+                <w:b/>
+                <w:sz w:val="28"/>
+                <w:szCs w:val="28"/>
+              </w:rPr>
+              <w:t>Función</w:t>
+            </w:r>
+          </w:p>
+        </w:tc>
+        <w:tc>
+          <w:tcPr>
+            <w:tcW w:w="6715" w:type="dxa"/>
+            <w:gridSpan w:val="4"/>
+            <w:shd w:val="clear" w:color="auto" w:fill="A6A6A6" w:themeFill="background1" w:themeFillShade="A6"/>
+          </w:tcPr>
+          <w:p>
+            <w:pPr>
+              <w:rPr>
+                <w:rFonts w:ascii="Arial" w:hAnsi="Arial" w:cs="Arial"/>
+              </w:rPr>
+            </w:pPr>
+            <w:proofErr w:type="spellStart"/>
+            <w:proofErr w:type="gramStart"/>
+            <w:r>
+              <w:rPr>
+                <w:rFonts w:ascii="Arial" w:hAnsi="Arial" w:cs="Arial"/>
+              </w:rPr>
+              <w:t>ObtenerPromociones</w:t>
+            </w:r>
+            <w:proofErr w:type="spellEnd"/>
+            <w:r>
+              <w:rPr>
+                <w:rFonts w:ascii="Arial" w:hAnsi="Arial" w:cs="Arial"/>
+              </w:rPr>
+              <w:t>(</w:t>
+            </w:r>
+            <w:proofErr w:type="spellStart"/>
+            <w:proofErr w:type="gramEnd"/>
+            <w:r>
+              <w:rPr>
+                <w:rFonts w:ascii="Arial" w:hAnsi="Arial" w:cs="Arial"/>
+              </w:rPr>
+              <w:t>int</w:t>
+            </w:r>
+            <w:proofErr w:type="spellEnd"/>
+            <w:r>
+              <w:rPr>
+                <w:rFonts w:ascii="Arial" w:hAnsi="Arial" w:cs="Arial"/>
+              </w:rPr>
+              <w:t xml:space="preserve"> </w:t>
+            </w:r>
+            <w:proofErr w:type="spellStart"/>
+            <w:r>
+              <w:rPr>
+                <w:rFonts w:ascii="Arial" w:hAnsi="Arial" w:cs="Arial"/>
+              </w:rPr>
+              <w:t>idProfesor</w:t>
+            </w:r>
+            <w:proofErr w:type="spellEnd"/>
+            <w:r>
+              <w:rPr>
+                <w:rFonts w:ascii="Arial" w:hAnsi="Arial" w:cs="Arial"/>
+              </w:rPr>
+              <w:t xml:space="preserve">): </w:t>
+            </w:r>
+            <w:proofErr w:type="spellStart"/>
+            <w:r>
+              <w:rPr>
+                <w:rFonts w:ascii="Arial" w:hAnsi="Arial" w:cs="Arial"/>
+              </w:rPr>
+              <w:t>list</w:t>
+            </w:r>
+            <w:proofErr w:type="spellEnd"/>
+            <w:r>
+              <w:rPr>
+                <w:rFonts w:ascii="Arial" w:hAnsi="Arial" w:cs="Arial"/>
+              </w:rPr>
+              <w:t>&lt;</w:t>
+            </w:r>
+            <w:proofErr w:type="spellStart"/>
+            <w:r>
+              <w:rPr>
+                <w:rFonts w:ascii="Arial" w:hAnsi="Arial" w:cs="Arial"/>
+              </w:rPr>
+              <w:t>promocion</w:t>
+            </w:r>
+            <w:proofErr w:type="spellEnd"/>
+            <w:r>
+              <w:rPr>
+                <w:rFonts w:ascii="Arial" w:hAnsi="Arial" w:cs="Arial"/>
+              </w:rPr>
+              <w:t>&gt;</w:t>
+            </w:r>
+          </w:p>
+        </w:tc>
+      </w:tr>
+      <w:tr>
+        <w:tc>
+          <w:tcPr>
+            <w:tcW w:w="2113" w:type="dxa"/>
+            <w:shd w:val="clear" w:color="auto" w:fill="BFBFBF" w:themeFill="background1" w:themeFillShade="BF"/>
+          </w:tcPr>
+          <w:p>
+            <w:pPr>
+              <w:jc w:val="center"/>
+              <w:rPr>
+                <w:rFonts w:ascii="Arial" w:hAnsi="Arial" w:cs="Arial"/>
+                <w:b/>
+                <w:sz w:val="24"/>
+                <w:szCs w:val="24"/>
+              </w:rPr>
+            </w:pPr>
+            <w:r>
+              <w:rPr>
+                <w:rFonts w:ascii="Arial" w:hAnsi="Arial" w:cs="Arial"/>
+                <w:b/>
+                <w:sz w:val="24"/>
+                <w:szCs w:val="24"/>
+              </w:rPr>
+              <w:t>Entradas</w:t>
+            </w:r>
+          </w:p>
+        </w:tc>
+        <w:tc>
+          <w:tcPr>
+            <w:tcW w:w="1516" w:type="dxa"/>
+            <w:shd w:val="clear" w:color="auto" w:fill="BFBFBF" w:themeFill="background1" w:themeFillShade="BF"/>
+          </w:tcPr>
+          <w:p>
+            <w:pPr>
+              <w:jc w:val="center"/>
+              <w:rPr>
+                <w:rFonts w:ascii="Arial" w:hAnsi="Arial" w:cs="Arial"/>
+                <w:b/>
+                <w:sz w:val="24"/>
+                <w:szCs w:val="24"/>
+              </w:rPr>
+            </w:pPr>
+            <w:r>
+              <w:rPr>
+                <w:rFonts w:ascii="Arial" w:hAnsi="Arial" w:cs="Arial"/>
+                <w:b/>
+                <w:sz w:val="24"/>
+                <w:szCs w:val="24"/>
+              </w:rPr>
+              <w:t>Salidas esperadas</w:t>
+            </w:r>
+          </w:p>
+        </w:tc>
+        <w:tc>
+          <w:tcPr>
+            <w:tcW w:w="1534" w:type="dxa"/>
+            <w:shd w:val="clear" w:color="auto" w:fill="BFBFBF" w:themeFill="background1" w:themeFillShade="BF"/>
+          </w:tcPr>
+          <w:p>
+            <w:pPr>
+              <w:jc w:val="center"/>
+              <w:rPr>
+                <w:rFonts w:ascii="Arial" w:hAnsi="Arial" w:cs="Arial"/>
+                <w:b/>
+                <w:sz w:val="24"/>
+                <w:szCs w:val="24"/>
+              </w:rPr>
+            </w:pPr>
+            <w:r>
+              <w:rPr>
+                <w:rFonts w:ascii="Arial" w:hAnsi="Arial" w:cs="Arial"/>
+                <w:b/>
+                <w:sz w:val="24"/>
+                <w:szCs w:val="24"/>
+              </w:rPr>
+              <w:t>Salidas obtenidas</w:t>
+            </w:r>
+          </w:p>
+        </w:tc>
+        <w:tc>
+          <w:tcPr>
+            <w:tcW w:w="2177" w:type="dxa"/>
+            <w:shd w:val="clear" w:color="auto" w:fill="BFBFBF" w:themeFill="background1" w:themeFillShade="BF"/>
+          </w:tcPr>
+          <w:p>
+            <w:pPr>
+              <w:jc w:val="center"/>
+              <w:rPr>
+                <w:rFonts w:ascii="Arial" w:hAnsi="Arial" w:cs="Arial"/>
+                <w:b/>
+                <w:sz w:val="24"/>
+                <w:szCs w:val="24"/>
+              </w:rPr>
+            </w:pPr>
+            <w:r>
+              <w:rPr>
+                <w:rFonts w:ascii="Arial" w:hAnsi="Arial" w:cs="Arial"/>
+                <w:b/>
+                <w:sz w:val="24"/>
+                <w:szCs w:val="24"/>
+              </w:rPr>
+              <w:t>Condiciones de salida</w:t>
+            </w:r>
+          </w:p>
+        </w:tc>
+        <w:tc>
+          <w:tcPr>
+            <w:tcW w:w="1488" w:type="dxa"/>
+            <w:shd w:val="clear" w:color="auto" w:fill="BFBFBF" w:themeFill="background1" w:themeFillShade="BF"/>
+          </w:tcPr>
+          <w:p>
+            <w:pPr>
+              <w:jc w:val="center"/>
+              <w:rPr>
+                <w:rFonts w:ascii="Arial" w:hAnsi="Arial" w:cs="Arial"/>
+                <w:b/>
+                <w:sz w:val="24"/>
+                <w:szCs w:val="24"/>
+              </w:rPr>
+            </w:pPr>
+            <w:r>
+              <w:rPr>
+                <w:rFonts w:ascii="Arial" w:hAnsi="Arial" w:cs="Arial"/>
+                <w:b/>
+                <w:sz w:val="24"/>
+                <w:szCs w:val="24"/>
+              </w:rPr>
+              <w:t>Resultado</w:t>
+            </w:r>
+          </w:p>
+        </w:tc>
+      </w:tr>
+      <w:tr>
+        <w:tc>
+          <w:tcPr>
+            <w:tcW w:w="2113" w:type="dxa"/>
+          </w:tcPr>
+          <w:p>
+            <w:pPr>
+              <w:pStyle w:val="Prrafodelista"/>
+              <w:numPr>
+                <w:ilvl w:val="0"/>
+                <w:numId w:val="2"/>
+              </w:numPr>
+              <w:rPr>
+                <w:rFonts w:ascii="Arial" w:hAnsi="Arial" w:cs="Arial"/>
+                <w:sz w:val="24"/>
+                <w:szCs w:val="24"/>
+              </w:rPr>
+            </w:pPr>
+            <w:r>
+              <w:rPr>
+                <w:rFonts w:ascii="Arial" w:hAnsi="Arial" w:cs="Arial"/>
+                <w:sz w:val="24"/>
+                <w:szCs w:val="24"/>
+              </w:rPr>
+              <w:t>Id profesor: 1</w:t>
+            </w:r>
+          </w:p>
+        </w:tc>
+        <w:tc>
+          <w:tcPr>
+            <w:tcW w:w="1516" w:type="dxa"/>
+          </w:tcPr>
+          <w:p>
+            <w:pPr>
+              <w:rPr>
+                <w:rFonts w:ascii="Arial" w:hAnsi="Arial" w:cs="Arial"/>
+                <w:sz w:val="24"/>
+                <w:szCs w:val="24"/>
+              </w:rPr>
+            </w:pPr>
+            <w:proofErr w:type="spellStart"/>
+            <w:r>
+              <w:rPr>
+                <w:rFonts w:ascii="Arial" w:hAnsi="Arial" w:cs="Arial"/>
+                <w:sz w:val="24"/>
+                <w:szCs w:val="24"/>
+              </w:rPr>
+              <w:t>List</w:t>
+            </w:r>
+            <w:proofErr w:type="spellEnd"/>
+            <w:r>
+              <w:rPr>
+                <w:rFonts w:ascii="Arial" w:hAnsi="Arial" w:cs="Arial"/>
+                <w:sz w:val="24"/>
+                <w:szCs w:val="24"/>
+              </w:rPr>
+              <w:t xml:space="preserve"> &lt;</w:t>
+            </w:r>
+            <w:proofErr w:type="spellStart"/>
+            <w:r>
+              <w:rPr>
+                <w:rFonts w:ascii="Arial" w:hAnsi="Arial" w:cs="Arial"/>
+                <w:sz w:val="24"/>
+                <w:szCs w:val="24"/>
+              </w:rPr>
+              <w:t>Promocion</w:t>
+            </w:r>
+            <w:proofErr w:type="spellEnd"/>
+            <w:r>
+              <w:rPr>
+                <w:rFonts w:ascii="Arial" w:hAnsi="Arial" w:cs="Arial"/>
+                <w:sz w:val="24"/>
+                <w:szCs w:val="24"/>
+              </w:rPr>
+              <w:t>&gt;</w:t>
+            </w:r>
+          </w:p>
+        </w:tc>
+        <w:tc>
+          <w:tcPr>
+            <w:tcW w:w="1534" w:type="dxa"/>
+          </w:tcPr>
+          <w:p>
+            <w:pPr>
+              <w:rPr>
+                <w:rFonts w:ascii="Arial" w:hAnsi="Arial" w:cs="Arial"/>
+                <w:sz w:val="24"/>
+                <w:szCs w:val="24"/>
+              </w:rPr>
+            </w:pPr>
+            <w:r>
+              <w:rPr>
+                <w:rFonts w:ascii="Arial" w:hAnsi="Arial" w:cs="Arial"/>
+                <w:sz w:val="24"/>
+                <w:szCs w:val="24"/>
+              </w:rPr>
+              <w:t>N/A.</w:t>
+            </w:r>
+          </w:p>
+        </w:tc>
+        <w:tc>
+          <w:tcPr>
+            <w:tcW w:w="2177" w:type="dxa"/>
+          </w:tcPr>
+          <w:p>
+            <w:pPr>
+              <w:rPr>
+                <w:rFonts w:ascii="Arial" w:hAnsi="Arial" w:cs="Arial"/>
+                <w:sz w:val="24"/>
+                <w:szCs w:val="24"/>
+              </w:rPr>
+            </w:pPr>
+            <w:r>
+              <w:rPr>
+                <w:rFonts w:ascii="Arial" w:hAnsi="Arial" w:cs="Arial"/>
+                <w:sz w:val="24"/>
+                <w:szCs w:val="24"/>
+              </w:rPr>
+              <w:t xml:space="preserve">Se espera </w:t>
+            </w:r>
+            <w:r>
+              <w:rPr>
+                <w:rFonts w:ascii="Arial" w:hAnsi="Arial" w:cs="Arial"/>
+                <w:sz w:val="24"/>
+                <w:szCs w:val="24"/>
+              </w:rPr>
+              <w:t>una lista de promociones registradas por un profesor.</w:t>
+            </w:r>
+          </w:p>
+        </w:tc>
+        <w:tc>
+          <w:tcPr>
+            <w:tcW w:w="1488" w:type="dxa"/>
+          </w:tcPr>
+          <w:p>
+            <w:pPr>
+              <w:rPr>
+                <w:rFonts w:ascii="Arial" w:hAnsi="Arial" w:cs="Arial"/>
+                <w:sz w:val="24"/>
+                <w:szCs w:val="24"/>
+              </w:rPr>
+            </w:pPr>
+            <w:proofErr w:type="spellStart"/>
+            <w:r>
+              <w:rPr>
+                <w:rFonts w:ascii="Arial" w:hAnsi="Arial" w:cs="Arial"/>
+                <w:sz w:val="24"/>
+                <w:szCs w:val="24"/>
+              </w:rPr>
+              <w:t>List</w:t>
+            </w:r>
+            <w:proofErr w:type="spellEnd"/>
+            <w:r>
+              <w:rPr>
+                <w:rFonts w:ascii="Arial" w:hAnsi="Arial" w:cs="Arial"/>
+                <w:sz w:val="24"/>
+                <w:szCs w:val="24"/>
+              </w:rPr>
+              <w:t xml:space="preserve"> </w:t>
+            </w:r>
+            <w:r>
+              <w:rPr>
+                <w:rFonts w:ascii="Arial" w:hAnsi="Arial" w:cs="Arial"/>
+                <w:sz w:val="24"/>
+                <w:szCs w:val="24"/>
+              </w:rPr>
+              <w:t>&lt;</w:t>
+            </w:r>
+            <w:proofErr w:type="spellStart"/>
+            <w:r>
+              <w:rPr>
+                <w:rFonts w:ascii="Arial" w:hAnsi="Arial" w:cs="Arial"/>
+                <w:sz w:val="24"/>
+                <w:szCs w:val="24"/>
+              </w:rPr>
+              <w:t>Promocion</w:t>
+            </w:r>
+            <w:proofErr w:type="spellEnd"/>
+            <w:r>
+              <w:rPr>
+                <w:rFonts w:ascii="Arial" w:hAnsi="Arial" w:cs="Arial"/>
+                <w:sz w:val="24"/>
+                <w:szCs w:val="24"/>
+              </w:rPr>
+              <w:t>&gt;</w:t>
+            </w:r>
+          </w:p>
+        </w:tc>
+      </w:tr>
+      <w:tr>
+        <w:tc>
+          <w:tcPr>
+            <w:tcW w:w="2113" w:type="dxa"/>
+          </w:tcPr>
+          <w:p>
+            <w:pPr>
+              <w:pStyle w:val="Prrafodelista"/>
+              <w:numPr>
+                <w:ilvl w:val="0"/>
+                <w:numId w:val="2"/>
+              </w:numPr>
+              <w:rPr>
+                <w:rFonts w:ascii="Arial" w:hAnsi="Arial" w:cs="Arial"/>
+                <w:sz w:val="24"/>
+                <w:szCs w:val="24"/>
+              </w:rPr>
+            </w:pPr>
+            <w:r>
+              <w:rPr>
+                <w:rFonts w:ascii="Arial" w:hAnsi="Arial" w:cs="Arial"/>
+                <w:sz w:val="24"/>
+                <w:szCs w:val="24"/>
+              </w:rPr>
+              <w:t>Id profesor: 0</w:t>
+            </w:r>
+          </w:p>
+        </w:tc>
+        <w:tc>
+          <w:tcPr>
+            <w:tcW w:w="1516" w:type="dxa"/>
+          </w:tcPr>
+          <w:p>
+            <w:pPr>
+              <w:rPr>
+                <w:rFonts w:ascii="Arial" w:hAnsi="Arial" w:cs="Arial"/>
+                <w:sz w:val="24"/>
+                <w:szCs w:val="24"/>
+              </w:rPr>
+            </w:pPr>
+            <w:proofErr w:type="spellStart"/>
+            <w:r>
+              <w:rPr>
+                <w:rFonts w:ascii="Arial" w:hAnsi="Arial" w:cs="Arial"/>
+                <w:sz w:val="24"/>
+                <w:szCs w:val="24"/>
+              </w:rPr>
+              <w:t>NullPointer</w:t>
+            </w:r>
+            <w:proofErr w:type="spellEnd"/>
+            <w:r>
+              <w:rPr>
+                <w:rFonts w:ascii="Arial" w:hAnsi="Arial" w:cs="Arial"/>
+                <w:sz w:val="24"/>
+                <w:szCs w:val="24"/>
+              </w:rPr>
+              <w:t xml:space="preserve"> </w:t>
+            </w:r>
+            <w:proofErr w:type="spellStart"/>
+            <w:r>
+              <w:rPr>
+                <w:rFonts w:ascii="Arial" w:hAnsi="Arial" w:cs="Arial"/>
+                <w:sz w:val="24"/>
+                <w:szCs w:val="24"/>
+              </w:rPr>
+              <w:t>Exception</w:t>
+            </w:r>
+            <w:proofErr w:type="spellEnd"/>
+            <w:r>
+              <w:rPr>
+                <w:rFonts w:ascii="Arial" w:hAnsi="Arial" w:cs="Arial"/>
+                <w:sz w:val="24"/>
+                <w:szCs w:val="24"/>
+              </w:rPr>
+              <w:t>.</w:t>
+            </w:r>
+          </w:p>
+        </w:tc>
+        <w:tc>
+          <w:tcPr>
+            <w:tcW w:w="1534" w:type="dxa"/>
+          </w:tcPr>
+          <w:p>
+            <w:pPr>
+              <w:rPr>
+                <w:rFonts w:ascii="Arial" w:hAnsi="Arial" w:cs="Arial"/>
+                <w:sz w:val="24"/>
+                <w:szCs w:val="24"/>
+              </w:rPr>
+            </w:pPr>
+            <w:r>
+              <w:rPr>
+                <w:rFonts w:ascii="Arial" w:hAnsi="Arial" w:cs="Arial"/>
+                <w:sz w:val="24"/>
+                <w:szCs w:val="24"/>
+              </w:rPr>
+              <w:t>N/A.</w:t>
+            </w:r>
+          </w:p>
+        </w:tc>
+        <w:tc>
+          <w:tcPr>
+            <w:tcW w:w="2177" w:type="dxa"/>
+          </w:tcPr>
+          <w:p>
+            <w:pPr>
+              <w:rPr>
+                <w:rFonts w:ascii="Arial" w:hAnsi="Arial" w:cs="Arial"/>
+                <w:sz w:val="24"/>
+                <w:szCs w:val="24"/>
+              </w:rPr>
+            </w:pPr>
+            <w:r>
+              <w:rPr>
+                <w:rFonts w:ascii="Arial" w:hAnsi="Arial" w:cs="Arial"/>
+                <w:sz w:val="24"/>
+                <w:szCs w:val="24"/>
+              </w:rPr>
+              <w:t xml:space="preserve">Se espera que </w:t>
+            </w:r>
+            <w:r>
+              <w:rPr>
+                <w:rFonts w:ascii="Arial" w:hAnsi="Arial" w:cs="Arial"/>
+                <w:sz w:val="24"/>
+                <w:szCs w:val="24"/>
+              </w:rPr>
+              <w:t>se lance una excepción sobre un id de profesor que no existe.</w:t>
+            </w:r>
+          </w:p>
+        </w:tc>
+        <w:tc>
+          <w:tcPr>
+            <w:tcW w:w="1488" w:type="dxa"/>
+          </w:tcPr>
+          <w:p>
+            <w:pPr>
+              <w:rPr>
+                <w:rFonts w:ascii="Arial" w:hAnsi="Arial" w:cs="Arial"/>
+                <w:sz w:val="24"/>
+                <w:szCs w:val="24"/>
+              </w:rPr>
+            </w:pPr>
+            <w:proofErr w:type="spellStart"/>
+            <w:r>
+              <w:rPr>
+                <w:rFonts w:ascii="Arial" w:hAnsi="Arial" w:cs="Arial"/>
+                <w:sz w:val="24"/>
+                <w:szCs w:val="24"/>
+              </w:rPr>
+              <w:t>NullPointer</w:t>
+            </w:r>
+            <w:proofErr w:type="spellEnd"/>
+            <w:r>
+              <w:rPr>
+                <w:rFonts w:ascii="Arial" w:hAnsi="Arial" w:cs="Arial"/>
+                <w:sz w:val="24"/>
+                <w:szCs w:val="24"/>
+              </w:rPr>
+              <w:t xml:space="preserve"> </w:t>
+            </w:r>
+            <w:proofErr w:type="spellStart"/>
+            <w:r>
+              <w:rPr>
+                <w:rFonts w:ascii="Arial" w:hAnsi="Arial" w:cs="Arial"/>
+                <w:sz w:val="24"/>
+                <w:szCs w:val="24"/>
+              </w:rPr>
+              <w:t>Exception</w:t>
+            </w:r>
+            <w:proofErr w:type="spellEnd"/>
+            <w:r>
+              <w:rPr>
+                <w:rFonts w:ascii="Arial" w:hAnsi="Arial" w:cs="Arial"/>
+                <w:sz w:val="24"/>
+                <w:szCs w:val="24"/>
+              </w:rPr>
+              <w:t>.</w:t>
+            </w:r>
+          </w:p>
+        </w:tc>
+      </w:tr>
+    </w:tbl>
+    <w:p/>
+    <w:p>
+      <w:r>
+        <w:br w:type="column"/>
+      </w:r>
+      <w:r>
+        <w:lastRenderedPageBreak/>
+        <w:t>Registrar pago de alumno.</w:t>
+      </w:r>
+    </w:p>
+    <w:tbl>
+      <w:tblPr>
+        <w:tblStyle w:val="Tablaconcuadrcula"/>
+        <w:tblpPr w:leftFromText="141" w:rightFromText="141" w:vertAnchor="page" w:horzAnchor="margin" w:tblpY="2002"/>
+        <w:tblW w:w="0" w:type="auto"/>
+        <w:tblLook w:val="04A0" w:firstRow="1" w:lastRow="0" w:firstColumn="1" w:lastColumn="0" w:noHBand="0" w:noVBand="1"/>
+      </w:tblPr>
+      <w:tblGrid>
+        <w:gridCol w:w="2125"/>
+        <w:gridCol w:w="1514"/>
+        <w:gridCol w:w="1531"/>
+        <w:gridCol w:w="2172"/>
+        <w:gridCol w:w="1486"/>
+      </w:tblGrid>
+      <w:tr>
+        <w:tc>
+          <w:tcPr>
+            <w:tcW w:w="2113" w:type="dxa"/>
+            <w:shd w:val="clear" w:color="auto" w:fill="A6A6A6" w:themeFill="background1" w:themeFillShade="A6"/>
+          </w:tcPr>
+          <w:p>
+            <w:pPr>
+              <w:rPr>
+                <w:rFonts w:ascii="Arial" w:hAnsi="Arial" w:cs="Arial"/>
+                <w:b/>
+                <w:sz w:val="28"/>
+                <w:szCs w:val="28"/>
+              </w:rPr>
+            </w:pPr>
+            <w:r>
+              <w:rPr>
+                <w:rFonts w:ascii="Arial" w:hAnsi="Arial" w:cs="Arial"/>
+                <w:b/>
+                <w:sz w:val="28"/>
+                <w:szCs w:val="28"/>
+              </w:rPr>
+              <w:t>Función</w:t>
+            </w:r>
+          </w:p>
+        </w:tc>
+        <w:tc>
+          <w:tcPr>
+            <w:tcW w:w="6715" w:type="dxa"/>
+            <w:gridSpan w:val="4"/>
+            <w:shd w:val="clear" w:color="auto" w:fill="A6A6A6" w:themeFill="background1" w:themeFillShade="A6"/>
+          </w:tcPr>
+          <w:p>
+            <w:pPr>
+              <w:rPr>
+                <w:rFonts w:ascii="Arial" w:hAnsi="Arial" w:cs="Arial"/>
+              </w:rPr>
+            </w:pPr>
+            <w:proofErr w:type="spellStart"/>
+            <w:proofErr w:type="gramStart"/>
+            <w:r>
+              <w:rPr>
+                <w:rFonts w:ascii="Arial" w:hAnsi="Arial" w:cs="Arial"/>
+              </w:rPr>
+              <w:t>registrarPago</w:t>
+            </w:r>
+            <w:proofErr w:type="spellEnd"/>
+            <w:r>
+              <w:rPr>
+                <w:rFonts w:ascii="Arial" w:hAnsi="Arial" w:cs="Arial"/>
+              </w:rPr>
+              <w:t>(</w:t>
+            </w:r>
+            <w:proofErr w:type="spellStart"/>
+            <w:proofErr w:type="gramEnd"/>
+            <w:r>
+              <w:rPr>
+                <w:rFonts w:ascii="Arial" w:hAnsi="Arial" w:cs="Arial"/>
+              </w:rPr>
+              <w:t>PagoAlumno</w:t>
+            </w:r>
+            <w:proofErr w:type="spellEnd"/>
+            <w:r>
+              <w:rPr>
+                <w:rFonts w:ascii="Arial" w:hAnsi="Arial" w:cs="Arial"/>
+              </w:rPr>
+              <w:t xml:space="preserve"> pago, </w:t>
+            </w:r>
+            <w:r>
+              <w:rPr>
+                <w:rFonts w:ascii="Arial" w:hAnsi="Arial" w:cs="Arial"/>
+              </w:rPr>
+              <w:t xml:space="preserve"> </w:t>
+            </w:r>
+            <w:proofErr w:type="spellStart"/>
+            <w:r>
+              <w:rPr>
+                <w:rFonts w:ascii="Arial" w:hAnsi="Arial" w:cs="Arial"/>
+              </w:rPr>
+              <w:t>idProfesor</w:t>
+            </w:r>
+            <w:proofErr w:type="spellEnd"/>
+            <w:r>
+              <w:rPr>
+                <w:rFonts w:ascii="Arial" w:hAnsi="Arial" w:cs="Arial"/>
+              </w:rPr>
+              <w:t xml:space="preserve">, </w:t>
+            </w:r>
+            <w:proofErr w:type="spellStart"/>
+            <w:r>
+              <w:rPr>
+                <w:rFonts w:ascii="Arial" w:hAnsi="Arial" w:cs="Arial"/>
+              </w:rPr>
+              <w:t>int</w:t>
+            </w:r>
+            <w:proofErr w:type="spellEnd"/>
+            <w:r>
+              <w:rPr>
+                <w:rFonts w:ascii="Arial" w:hAnsi="Arial" w:cs="Arial"/>
+              </w:rPr>
+              <w:t xml:space="preserve"> </w:t>
+            </w:r>
+            <w:proofErr w:type="spellStart"/>
+            <w:r>
+              <w:rPr>
+                <w:rFonts w:ascii="Arial" w:hAnsi="Arial" w:cs="Arial"/>
+              </w:rPr>
+              <w:t>idAlumno</w:t>
+            </w:r>
+            <w:proofErr w:type="spellEnd"/>
+            <w:r>
+              <w:rPr>
+                <w:rFonts w:ascii="Arial" w:hAnsi="Arial" w:cs="Arial"/>
+              </w:rPr>
+              <w:t xml:space="preserve">, </w:t>
+            </w:r>
+            <w:proofErr w:type="spellStart"/>
+            <w:r>
+              <w:rPr>
+                <w:rFonts w:ascii="Arial" w:hAnsi="Arial" w:cs="Arial"/>
+              </w:rPr>
+              <w:t>int</w:t>
+            </w:r>
+            <w:proofErr w:type="spellEnd"/>
+            <w:r>
+              <w:rPr>
+                <w:rFonts w:ascii="Arial" w:hAnsi="Arial" w:cs="Arial"/>
+              </w:rPr>
+              <w:t xml:space="preserve"> </w:t>
+            </w:r>
+            <w:proofErr w:type="spellStart"/>
+            <w:r>
+              <w:rPr>
+                <w:rFonts w:ascii="Arial" w:hAnsi="Arial" w:cs="Arial"/>
+              </w:rPr>
+              <w:t>idPromocion</w:t>
+            </w:r>
+            <w:proofErr w:type="spellEnd"/>
+            <w:r>
+              <w:rPr>
+                <w:rFonts w:ascii="Arial" w:hAnsi="Arial" w:cs="Arial"/>
+              </w:rPr>
+              <w:t xml:space="preserve">: </w:t>
+            </w:r>
+            <w:proofErr w:type="spellStart"/>
+            <w:r>
+              <w:rPr>
+                <w:rFonts w:ascii="Arial" w:hAnsi="Arial" w:cs="Arial"/>
+              </w:rPr>
+              <w:t>boolean</w:t>
+            </w:r>
+            <w:proofErr w:type="spellEnd"/>
+          </w:p>
+        </w:tc>
+      </w:tr>
+      <w:tr>
+        <w:tc>
+          <w:tcPr>
+            <w:tcW w:w="2113" w:type="dxa"/>
+            <w:shd w:val="clear" w:color="auto" w:fill="BFBFBF" w:themeFill="background1" w:themeFillShade="BF"/>
+          </w:tcPr>
+          <w:p>
+            <w:pPr>
+              <w:jc w:val="center"/>
+              <w:rPr>
+                <w:rFonts w:ascii="Arial" w:hAnsi="Arial" w:cs="Arial"/>
+                <w:b/>
+                <w:sz w:val="24"/>
+                <w:szCs w:val="24"/>
+              </w:rPr>
+            </w:pPr>
+            <w:r>
+              <w:rPr>
+                <w:rFonts w:ascii="Arial" w:hAnsi="Arial" w:cs="Arial"/>
+                <w:b/>
+                <w:sz w:val="24"/>
+                <w:szCs w:val="24"/>
+              </w:rPr>
+              <w:t>Entradas</w:t>
+            </w:r>
+          </w:p>
+        </w:tc>
+        <w:tc>
+          <w:tcPr>
+            <w:tcW w:w="1516" w:type="dxa"/>
+            <w:shd w:val="clear" w:color="auto" w:fill="BFBFBF" w:themeFill="background1" w:themeFillShade="BF"/>
+          </w:tcPr>
+          <w:p>
+            <w:pPr>
+              <w:jc w:val="center"/>
+              <w:rPr>
+                <w:rFonts w:ascii="Arial" w:hAnsi="Arial" w:cs="Arial"/>
+                <w:b/>
+                <w:sz w:val="24"/>
+                <w:szCs w:val="24"/>
+              </w:rPr>
+            </w:pPr>
+            <w:r>
+              <w:rPr>
+                <w:rFonts w:ascii="Arial" w:hAnsi="Arial" w:cs="Arial"/>
+                <w:b/>
+                <w:sz w:val="24"/>
+                <w:szCs w:val="24"/>
+              </w:rPr>
+              <w:t>Salidas esperadas</w:t>
+            </w:r>
+          </w:p>
+        </w:tc>
+        <w:tc>
+          <w:tcPr>
+            <w:tcW w:w="1534" w:type="dxa"/>
+            <w:shd w:val="clear" w:color="auto" w:fill="BFBFBF" w:themeFill="background1" w:themeFillShade="BF"/>
+          </w:tcPr>
+          <w:p>
+            <w:pPr>
+              <w:jc w:val="center"/>
+              <w:rPr>
+                <w:rFonts w:ascii="Arial" w:hAnsi="Arial" w:cs="Arial"/>
+                <w:b/>
+                <w:sz w:val="24"/>
+                <w:szCs w:val="24"/>
+              </w:rPr>
+            </w:pPr>
+            <w:r>
+              <w:rPr>
+                <w:rFonts w:ascii="Arial" w:hAnsi="Arial" w:cs="Arial"/>
+                <w:b/>
+                <w:sz w:val="24"/>
+                <w:szCs w:val="24"/>
+              </w:rPr>
+              <w:t>Salidas obtenidas</w:t>
+            </w:r>
+          </w:p>
+        </w:tc>
+        <w:tc>
+          <w:tcPr>
+            <w:tcW w:w="2177" w:type="dxa"/>
+            <w:shd w:val="clear" w:color="auto" w:fill="BFBFBF" w:themeFill="background1" w:themeFillShade="BF"/>
+          </w:tcPr>
+          <w:p>
+            <w:pPr>
+              <w:jc w:val="center"/>
+              <w:rPr>
+                <w:rFonts w:ascii="Arial" w:hAnsi="Arial" w:cs="Arial"/>
+                <w:b/>
+                <w:sz w:val="24"/>
+                <w:szCs w:val="24"/>
+              </w:rPr>
+            </w:pPr>
+            <w:r>
+              <w:rPr>
+                <w:rFonts w:ascii="Arial" w:hAnsi="Arial" w:cs="Arial"/>
+                <w:b/>
+                <w:sz w:val="24"/>
+                <w:szCs w:val="24"/>
+              </w:rPr>
+              <w:t>Condiciones de salida</w:t>
+            </w:r>
+          </w:p>
+        </w:tc>
+        <w:tc>
+          <w:tcPr>
+            <w:tcW w:w="1488" w:type="dxa"/>
+            <w:shd w:val="clear" w:color="auto" w:fill="BFBFBF" w:themeFill="background1" w:themeFillShade="BF"/>
+          </w:tcPr>
+          <w:p>
+            <w:pPr>
+              <w:jc w:val="center"/>
+              <w:rPr>
+                <w:rFonts w:ascii="Arial" w:hAnsi="Arial" w:cs="Arial"/>
+                <w:b/>
+                <w:sz w:val="24"/>
+                <w:szCs w:val="24"/>
+              </w:rPr>
+            </w:pPr>
+            <w:r>
+              <w:rPr>
+                <w:rFonts w:ascii="Arial" w:hAnsi="Arial" w:cs="Arial"/>
+                <w:b/>
+                <w:sz w:val="24"/>
+                <w:szCs w:val="24"/>
+              </w:rPr>
+              <w:t>Resultado</w:t>
+            </w:r>
+          </w:p>
+        </w:tc>
+      </w:tr>
+      <w:tr>
+        <w:tc>
+          <w:tcPr>
+            <w:tcW w:w="2113" w:type="dxa"/>
+          </w:tcPr>
+          <w:p>
+            <w:pPr>
+              <w:pStyle w:val="Prrafodelista"/>
+              <w:numPr>
+                <w:ilvl w:val="0"/>
+                <w:numId w:val="2"/>
+              </w:numPr>
+              <w:rPr>
+                <w:rFonts w:ascii="Arial" w:hAnsi="Arial" w:cs="Arial"/>
+                <w:sz w:val="24"/>
+                <w:szCs w:val="24"/>
+              </w:rPr>
+            </w:pPr>
+            <w:r>
+              <w:rPr>
+                <w:rFonts w:ascii="Arial" w:hAnsi="Arial" w:cs="Arial"/>
+                <w:sz w:val="24"/>
+                <w:szCs w:val="24"/>
+              </w:rPr>
+              <w:t xml:space="preserve">Pago alumno: fecha: new </w:t>
+            </w:r>
+            <w:proofErr w:type="gramStart"/>
+            <w:r>
+              <w:rPr>
+                <w:rFonts w:ascii="Arial" w:hAnsi="Arial" w:cs="Arial"/>
+                <w:sz w:val="24"/>
+                <w:szCs w:val="24"/>
+              </w:rPr>
+              <w:t>Date(</w:t>
+            </w:r>
+            <w:proofErr w:type="gramEnd"/>
+            <w:r>
+              <w:rPr>
+                <w:rFonts w:ascii="Arial" w:hAnsi="Arial" w:cs="Arial"/>
+                <w:sz w:val="24"/>
+                <w:szCs w:val="24"/>
+              </w:rPr>
+              <w:t xml:space="preserve">). </w:t>
+            </w:r>
+            <w:proofErr w:type="spellStart"/>
+            <w:r>
+              <w:rPr>
+                <w:rFonts w:ascii="Arial" w:hAnsi="Arial" w:cs="Arial"/>
+                <w:sz w:val="24"/>
+                <w:szCs w:val="24"/>
+              </w:rPr>
+              <w:t>idPago</w:t>
+            </w:r>
+            <w:proofErr w:type="spellEnd"/>
+            <w:r>
+              <w:rPr>
+                <w:rFonts w:ascii="Arial" w:hAnsi="Arial" w:cs="Arial"/>
+                <w:sz w:val="24"/>
+                <w:szCs w:val="24"/>
+              </w:rPr>
+              <w:t>: 0.</w:t>
+            </w:r>
+            <w:r>
+              <w:rPr>
+                <w:rFonts w:ascii="Arial" w:hAnsi="Arial" w:cs="Arial"/>
+                <w:sz w:val="24"/>
+                <w:szCs w:val="24"/>
+              </w:rPr>
+              <w:t xml:space="preserve"> </w:t>
+            </w:r>
+            <w:r>
+              <w:rPr>
+                <w:rFonts w:ascii="Arial" w:hAnsi="Arial" w:cs="Arial"/>
+                <w:sz w:val="24"/>
+                <w:szCs w:val="24"/>
+              </w:rPr>
+              <w:t>Monto</w:t>
+            </w:r>
+            <w:r>
+              <w:rPr>
+                <w:rFonts w:ascii="Arial" w:hAnsi="Arial" w:cs="Arial"/>
+                <w:sz w:val="24"/>
+                <w:szCs w:val="24"/>
+              </w:rPr>
+              <w:t>: “500”</w:t>
+            </w:r>
+          </w:p>
+          <w:p>
+            <w:pPr>
+              <w:pStyle w:val="Prrafodelista"/>
+              <w:ind w:left="360"/>
+              <w:rPr>
+                <w:rFonts w:ascii="Arial" w:hAnsi="Arial" w:cs="Arial"/>
+                <w:sz w:val="24"/>
+                <w:szCs w:val="24"/>
+              </w:rPr>
+            </w:pPr>
+            <w:proofErr w:type="spellStart"/>
+            <w:r>
+              <w:rPr>
+                <w:rFonts w:ascii="Arial" w:hAnsi="Arial" w:cs="Arial"/>
+                <w:sz w:val="24"/>
+                <w:szCs w:val="24"/>
+              </w:rPr>
+              <w:t>idTipoPago</w:t>
+            </w:r>
+            <w:proofErr w:type="spellEnd"/>
+            <w:r>
+              <w:rPr>
+                <w:rFonts w:ascii="Arial" w:hAnsi="Arial" w:cs="Arial"/>
+                <w:sz w:val="24"/>
+                <w:szCs w:val="24"/>
+              </w:rPr>
+              <w:t>: 1</w:t>
+            </w:r>
+          </w:p>
+          <w:p>
+            <w:pPr>
+              <w:pStyle w:val="Prrafodelista"/>
+              <w:numPr>
+                <w:ilvl w:val="0"/>
+                <w:numId w:val="2"/>
+              </w:numPr>
+              <w:rPr>
+                <w:rFonts w:ascii="Arial" w:hAnsi="Arial" w:cs="Arial"/>
+                <w:sz w:val="24"/>
+                <w:szCs w:val="24"/>
+              </w:rPr>
+            </w:pPr>
+            <w:proofErr w:type="spellStart"/>
+            <w:r>
+              <w:rPr>
+                <w:rFonts w:ascii="Arial" w:hAnsi="Arial" w:cs="Arial"/>
+                <w:sz w:val="24"/>
+                <w:szCs w:val="24"/>
+              </w:rPr>
+              <w:t>idAlumno</w:t>
+            </w:r>
+            <w:proofErr w:type="spellEnd"/>
+            <w:r>
+              <w:rPr>
+                <w:rFonts w:ascii="Arial" w:hAnsi="Arial" w:cs="Arial"/>
+                <w:sz w:val="24"/>
+                <w:szCs w:val="24"/>
+              </w:rPr>
+              <w:t>: 1</w:t>
+            </w:r>
+          </w:p>
+          <w:p>
+            <w:pPr>
+              <w:pStyle w:val="Prrafodelista"/>
+              <w:numPr>
+                <w:ilvl w:val="0"/>
+                <w:numId w:val="2"/>
+              </w:numPr>
+              <w:rPr>
+                <w:rFonts w:ascii="Arial" w:hAnsi="Arial" w:cs="Arial"/>
+                <w:sz w:val="24"/>
+                <w:szCs w:val="24"/>
+              </w:rPr>
+            </w:pPr>
+            <w:proofErr w:type="spellStart"/>
+            <w:r>
+              <w:rPr>
+                <w:rFonts w:ascii="Arial" w:hAnsi="Arial" w:cs="Arial"/>
+                <w:sz w:val="24"/>
+                <w:szCs w:val="24"/>
+              </w:rPr>
+              <w:t>idPromocion</w:t>
+            </w:r>
+            <w:proofErr w:type="spellEnd"/>
+            <w:r>
+              <w:rPr>
+                <w:rFonts w:ascii="Arial" w:hAnsi="Arial" w:cs="Arial"/>
+                <w:sz w:val="24"/>
+                <w:szCs w:val="24"/>
+              </w:rPr>
+              <w:t>: 1</w:t>
+            </w:r>
+          </w:p>
+        </w:tc>
+        <w:tc>
+          <w:tcPr>
+            <w:tcW w:w="1516" w:type="dxa"/>
+          </w:tcPr>
+          <w:p>
+            <w:pPr>
+              <w:rPr>
+                <w:rFonts w:ascii="Arial" w:hAnsi="Arial" w:cs="Arial"/>
+                <w:sz w:val="24"/>
+                <w:szCs w:val="24"/>
+              </w:rPr>
+            </w:pPr>
+            <w:r>
+              <w:rPr>
+                <w:rFonts w:ascii="Arial" w:hAnsi="Arial" w:cs="Arial"/>
+                <w:sz w:val="24"/>
+                <w:szCs w:val="24"/>
+              </w:rPr>
+              <w:t>True.</w:t>
+            </w:r>
+          </w:p>
+        </w:tc>
+        <w:tc>
+          <w:tcPr>
+            <w:tcW w:w="1534" w:type="dxa"/>
+          </w:tcPr>
+          <w:p>
+            <w:pPr>
+              <w:rPr>
+                <w:rFonts w:ascii="Arial" w:hAnsi="Arial" w:cs="Arial"/>
+                <w:sz w:val="24"/>
+                <w:szCs w:val="24"/>
+              </w:rPr>
+            </w:pPr>
+            <w:r>
+              <w:rPr>
+                <w:rFonts w:ascii="Arial" w:hAnsi="Arial" w:cs="Arial"/>
+                <w:sz w:val="24"/>
+                <w:szCs w:val="24"/>
+              </w:rPr>
+              <w:t>N/A.</w:t>
+            </w:r>
+          </w:p>
+        </w:tc>
+        <w:tc>
+          <w:tcPr>
+            <w:tcW w:w="2177" w:type="dxa"/>
+          </w:tcPr>
+          <w:p>
+            <w:pPr>
+              <w:rPr>
+                <w:rFonts w:ascii="Arial" w:hAnsi="Arial" w:cs="Arial"/>
+                <w:sz w:val="24"/>
+                <w:szCs w:val="24"/>
+              </w:rPr>
+            </w:pPr>
+            <w:r>
+              <w:rPr>
+                <w:rFonts w:ascii="Arial" w:hAnsi="Arial" w:cs="Arial"/>
+                <w:sz w:val="24"/>
+                <w:szCs w:val="24"/>
+              </w:rPr>
+              <w:t xml:space="preserve">Se espera un registro de un nuevo pago de alumno con todos los atributos pertenecientes. </w:t>
+            </w:r>
+          </w:p>
+        </w:tc>
+        <w:tc>
+          <w:tcPr>
+            <w:tcW w:w="1488" w:type="dxa"/>
+          </w:tcPr>
+          <w:p>
+            <w:pPr>
+              <w:rPr>
+                <w:rFonts w:ascii="Arial" w:hAnsi="Arial" w:cs="Arial"/>
+                <w:sz w:val="24"/>
+                <w:szCs w:val="24"/>
+              </w:rPr>
+            </w:pPr>
+            <w:r>
+              <w:rPr>
+                <w:rFonts w:ascii="Arial" w:hAnsi="Arial" w:cs="Arial"/>
+                <w:sz w:val="24"/>
+                <w:szCs w:val="24"/>
+              </w:rPr>
+              <w:t>True.</w:t>
+            </w:r>
+          </w:p>
+        </w:tc>
+      </w:tr>
+      <w:tr>
+        <w:tc>
+          <w:tcPr>
+            <w:tcW w:w="2113" w:type="dxa"/>
+          </w:tcPr>
+          <w:p>
+            <w:pPr>
+              <w:pStyle w:val="Prrafodelista"/>
+              <w:numPr>
+                <w:ilvl w:val="0"/>
+                <w:numId w:val="2"/>
+              </w:numPr>
+              <w:spacing w:after="160" w:line="259" w:lineRule="auto"/>
+              <w:rPr>
+                <w:rFonts w:ascii="Arial" w:hAnsi="Arial" w:cs="Arial"/>
+                <w:sz w:val="24"/>
+                <w:szCs w:val="24"/>
+              </w:rPr>
+            </w:pPr>
+            <w:r>
+              <w:rPr>
+                <w:rFonts w:ascii="Arial" w:hAnsi="Arial" w:cs="Arial"/>
+                <w:sz w:val="24"/>
+                <w:szCs w:val="24"/>
+              </w:rPr>
+              <w:t xml:space="preserve">Pago alumno: fecha: new </w:t>
+            </w:r>
+            <w:proofErr w:type="gramStart"/>
+            <w:r>
+              <w:rPr>
+                <w:rFonts w:ascii="Arial" w:hAnsi="Arial" w:cs="Arial"/>
+                <w:sz w:val="24"/>
+                <w:szCs w:val="24"/>
+              </w:rPr>
+              <w:t>Date(</w:t>
+            </w:r>
+            <w:proofErr w:type="gramEnd"/>
+            <w:r>
+              <w:rPr>
+                <w:rFonts w:ascii="Arial" w:hAnsi="Arial" w:cs="Arial"/>
+                <w:sz w:val="24"/>
+                <w:szCs w:val="24"/>
+              </w:rPr>
+              <w:t xml:space="preserve">). </w:t>
+            </w:r>
+            <w:proofErr w:type="spellStart"/>
+            <w:r>
+              <w:rPr>
+                <w:rFonts w:ascii="Arial" w:hAnsi="Arial" w:cs="Arial"/>
+                <w:sz w:val="24"/>
+                <w:szCs w:val="24"/>
+              </w:rPr>
+              <w:t>idPago</w:t>
+            </w:r>
+            <w:proofErr w:type="spellEnd"/>
+            <w:r>
+              <w:rPr>
+                <w:rFonts w:ascii="Arial" w:hAnsi="Arial" w:cs="Arial"/>
+                <w:sz w:val="24"/>
+                <w:szCs w:val="24"/>
+              </w:rPr>
+              <w:t>: 0.</w:t>
+            </w:r>
+            <w:r>
+              <w:rPr>
+                <w:rFonts w:ascii="Arial" w:hAnsi="Arial" w:cs="Arial"/>
+                <w:sz w:val="24"/>
+                <w:szCs w:val="24"/>
+              </w:rPr>
+              <w:t xml:space="preserve"> </w:t>
+            </w:r>
+            <w:r>
+              <w:rPr>
+                <w:rFonts w:ascii="Arial" w:hAnsi="Arial" w:cs="Arial"/>
+                <w:sz w:val="24"/>
+                <w:szCs w:val="24"/>
+              </w:rPr>
+              <w:t>Monto</w:t>
+            </w:r>
+            <w:r>
+              <w:rPr>
+                <w:rFonts w:ascii="Arial" w:hAnsi="Arial" w:cs="Arial"/>
+                <w:sz w:val="24"/>
+                <w:szCs w:val="24"/>
+              </w:rPr>
+              <w:t>: “</w:t>
+            </w:r>
+            <w:r>
+              <w:rPr>
+                <w:rFonts w:ascii="Arial" w:hAnsi="Arial" w:cs="Arial"/>
+                <w:sz w:val="24"/>
+                <w:szCs w:val="24"/>
+              </w:rPr>
+              <w:t>no es un pago</w:t>
+            </w:r>
+            <w:r>
+              <w:rPr>
+                <w:rFonts w:ascii="Arial" w:hAnsi="Arial" w:cs="Arial"/>
+                <w:sz w:val="24"/>
+                <w:szCs w:val="24"/>
+              </w:rPr>
+              <w:t>”</w:t>
+            </w:r>
+          </w:p>
+          <w:p>
+            <w:pPr>
+              <w:pStyle w:val="Prrafodelista"/>
+              <w:ind w:left="360"/>
+              <w:rPr>
+                <w:rFonts w:ascii="Arial" w:hAnsi="Arial" w:cs="Arial"/>
+                <w:sz w:val="24"/>
+                <w:szCs w:val="24"/>
+              </w:rPr>
+            </w:pPr>
+            <w:proofErr w:type="spellStart"/>
+            <w:r>
+              <w:rPr>
+                <w:rFonts w:ascii="Arial" w:hAnsi="Arial" w:cs="Arial"/>
+                <w:sz w:val="24"/>
+                <w:szCs w:val="24"/>
+              </w:rPr>
+              <w:t>idTipoPago</w:t>
+            </w:r>
+            <w:proofErr w:type="spellEnd"/>
+            <w:r>
+              <w:rPr>
+                <w:rFonts w:ascii="Arial" w:hAnsi="Arial" w:cs="Arial"/>
+                <w:sz w:val="24"/>
+                <w:szCs w:val="24"/>
+              </w:rPr>
+              <w:t>: 1</w:t>
+            </w:r>
+          </w:p>
+          <w:p>
+            <w:pPr>
+              <w:pStyle w:val="Prrafodelista"/>
+              <w:numPr>
+                <w:ilvl w:val="0"/>
+                <w:numId w:val="2"/>
+              </w:numPr>
+              <w:spacing w:after="160" w:line="259" w:lineRule="auto"/>
+              <w:rPr>
+                <w:rFonts w:ascii="Arial" w:hAnsi="Arial" w:cs="Arial"/>
+                <w:sz w:val="24"/>
+                <w:szCs w:val="24"/>
+              </w:rPr>
+            </w:pPr>
+            <w:proofErr w:type="spellStart"/>
+            <w:r>
+              <w:rPr>
+                <w:rFonts w:ascii="Arial" w:hAnsi="Arial" w:cs="Arial"/>
+                <w:sz w:val="24"/>
+                <w:szCs w:val="24"/>
+              </w:rPr>
+              <w:t>idAlumno</w:t>
+            </w:r>
+            <w:proofErr w:type="spellEnd"/>
+            <w:r>
+              <w:rPr>
+                <w:rFonts w:ascii="Arial" w:hAnsi="Arial" w:cs="Arial"/>
+                <w:sz w:val="24"/>
+                <w:szCs w:val="24"/>
+              </w:rPr>
+              <w:t>: 1</w:t>
+            </w:r>
+          </w:p>
+          <w:p>
+            <w:pPr>
+              <w:pStyle w:val="Prrafodelista"/>
+              <w:numPr>
+                <w:ilvl w:val="0"/>
+                <w:numId w:val="2"/>
+              </w:numPr>
+              <w:rPr>
+                <w:rFonts w:ascii="Arial" w:hAnsi="Arial" w:cs="Arial"/>
+                <w:sz w:val="24"/>
+                <w:szCs w:val="24"/>
+              </w:rPr>
+            </w:pPr>
+            <w:proofErr w:type="spellStart"/>
+            <w:r>
+              <w:rPr>
+                <w:rFonts w:ascii="Arial" w:hAnsi="Arial" w:cs="Arial"/>
+                <w:sz w:val="24"/>
+                <w:szCs w:val="24"/>
+              </w:rPr>
+              <w:t>idPromocion</w:t>
+            </w:r>
+            <w:proofErr w:type="spellEnd"/>
+            <w:r>
+              <w:rPr>
+                <w:rFonts w:ascii="Arial" w:hAnsi="Arial" w:cs="Arial"/>
+                <w:sz w:val="24"/>
+                <w:szCs w:val="24"/>
+              </w:rPr>
+              <w:t>: 1</w:t>
+            </w:r>
+          </w:p>
+        </w:tc>
+        <w:tc>
+          <w:tcPr>
+            <w:tcW w:w="1516" w:type="dxa"/>
+          </w:tcPr>
+          <w:p>
+            <w:pPr>
+              <w:rPr>
+                <w:rFonts w:ascii="Arial" w:hAnsi="Arial" w:cs="Arial"/>
+                <w:sz w:val="24"/>
+                <w:szCs w:val="24"/>
+              </w:rPr>
+            </w:pPr>
+            <w:r>
+              <w:rPr>
+                <w:rFonts w:ascii="Arial" w:hAnsi="Arial" w:cs="Arial"/>
+                <w:sz w:val="24"/>
+                <w:szCs w:val="24"/>
+              </w:rPr>
+              <w:t>False.</w:t>
+            </w:r>
+          </w:p>
+        </w:tc>
+        <w:tc>
+          <w:tcPr>
+            <w:tcW w:w="1534" w:type="dxa"/>
+          </w:tcPr>
+          <w:p>
+            <w:pPr>
+              <w:rPr>
+                <w:rFonts w:ascii="Arial" w:hAnsi="Arial" w:cs="Arial"/>
+                <w:sz w:val="24"/>
+                <w:szCs w:val="24"/>
+              </w:rPr>
+            </w:pPr>
+            <w:r>
+              <w:rPr>
+                <w:rFonts w:ascii="Arial" w:hAnsi="Arial" w:cs="Arial"/>
+                <w:sz w:val="24"/>
+                <w:szCs w:val="24"/>
+              </w:rPr>
+              <w:t>N/A.</w:t>
+            </w:r>
+          </w:p>
+        </w:tc>
+        <w:tc>
+          <w:tcPr>
+            <w:tcW w:w="2177" w:type="dxa"/>
+          </w:tcPr>
+          <w:p>
+            <w:pPr>
+              <w:rPr>
+                <w:rFonts w:ascii="Arial" w:hAnsi="Arial" w:cs="Arial"/>
+                <w:sz w:val="24"/>
+                <w:szCs w:val="24"/>
+              </w:rPr>
+            </w:pPr>
+            <w:r>
+              <w:rPr>
+                <w:rFonts w:ascii="Arial" w:hAnsi="Arial" w:cs="Arial"/>
+                <w:sz w:val="24"/>
+                <w:szCs w:val="24"/>
+              </w:rPr>
+              <w:t>Se espera que no se registre un pago de alumno con una cantidad no valida o con incoherencia de datos.</w:t>
+            </w:r>
+          </w:p>
+        </w:tc>
+        <w:tc>
+          <w:tcPr>
+            <w:tcW w:w="1488" w:type="dxa"/>
+          </w:tcPr>
+          <w:p>
+            <w:pPr>
+              <w:rPr>
+                <w:rFonts w:ascii="Arial" w:hAnsi="Arial" w:cs="Arial"/>
+                <w:sz w:val="24"/>
+                <w:szCs w:val="24"/>
+              </w:rPr>
+            </w:pPr>
+            <w:r>
+              <w:rPr>
+                <w:rFonts w:ascii="Arial" w:hAnsi="Arial" w:cs="Arial"/>
+                <w:sz w:val="24"/>
+                <w:szCs w:val="24"/>
+              </w:rPr>
+              <w:t>False.</w:t>
+            </w:r>
+          </w:p>
+        </w:tc>
+      </w:tr>
+      <w:tr>
+        <w:tc>
+          <w:tcPr>
+            <w:tcW w:w="2113" w:type="dxa"/>
+          </w:tcPr>
+          <w:p>
+            <w:pPr>
+              <w:pStyle w:val="Prrafodelista"/>
+              <w:numPr>
+                <w:ilvl w:val="0"/>
+                <w:numId w:val="2"/>
+              </w:numPr>
+              <w:spacing w:after="160" w:line="259" w:lineRule="auto"/>
+              <w:rPr>
+                <w:rFonts w:ascii="Arial" w:hAnsi="Arial" w:cs="Arial"/>
+                <w:sz w:val="24"/>
+                <w:szCs w:val="24"/>
+              </w:rPr>
+            </w:pPr>
+            <w:r>
+              <w:rPr>
+                <w:rFonts w:ascii="Arial" w:hAnsi="Arial" w:cs="Arial"/>
+                <w:sz w:val="24"/>
+                <w:szCs w:val="24"/>
+              </w:rPr>
+              <w:t xml:space="preserve">Pago alumno: fecha: new </w:t>
+            </w:r>
+            <w:proofErr w:type="gramStart"/>
+            <w:r>
+              <w:rPr>
+                <w:rFonts w:ascii="Arial" w:hAnsi="Arial" w:cs="Arial"/>
+                <w:sz w:val="24"/>
+                <w:szCs w:val="24"/>
+              </w:rPr>
+              <w:t>Date(</w:t>
+            </w:r>
+            <w:proofErr w:type="gramEnd"/>
+            <w:r>
+              <w:rPr>
+                <w:rFonts w:ascii="Arial" w:hAnsi="Arial" w:cs="Arial"/>
+                <w:sz w:val="24"/>
+                <w:szCs w:val="24"/>
+              </w:rPr>
+              <w:t xml:space="preserve">). </w:t>
+            </w:r>
+            <w:proofErr w:type="spellStart"/>
+            <w:r>
+              <w:rPr>
+                <w:rFonts w:ascii="Arial" w:hAnsi="Arial" w:cs="Arial"/>
+                <w:sz w:val="24"/>
+                <w:szCs w:val="24"/>
+              </w:rPr>
+              <w:t>idPago</w:t>
+            </w:r>
+            <w:proofErr w:type="spellEnd"/>
+            <w:r>
+              <w:rPr>
+                <w:rFonts w:ascii="Arial" w:hAnsi="Arial" w:cs="Arial"/>
+                <w:sz w:val="24"/>
+                <w:szCs w:val="24"/>
+              </w:rPr>
+              <w:t>: 0.</w:t>
+            </w:r>
+            <w:r>
+              <w:rPr>
+                <w:rFonts w:ascii="Arial" w:hAnsi="Arial" w:cs="Arial"/>
+                <w:sz w:val="24"/>
+                <w:szCs w:val="24"/>
+              </w:rPr>
+              <w:t xml:space="preserve"> </w:t>
+            </w:r>
+            <w:r>
+              <w:rPr>
+                <w:rFonts w:ascii="Arial" w:hAnsi="Arial" w:cs="Arial"/>
+                <w:sz w:val="24"/>
+                <w:szCs w:val="24"/>
+              </w:rPr>
+              <w:t>Monto</w:t>
+            </w:r>
+            <w:r>
+              <w:rPr>
+                <w:rFonts w:ascii="Arial" w:hAnsi="Arial" w:cs="Arial"/>
+                <w:sz w:val="24"/>
+                <w:szCs w:val="24"/>
+              </w:rPr>
+              <w:t>: “500”</w:t>
+            </w:r>
+          </w:p>
+          <w:p>
+            <w:pPr>
+              <w:pStyle w:val="Prrafodelista"/>
+              <w:ind w:left="360"/>
+              <w:rPr>
+                <w:rFonts w:ascii="Arial" w:hAnsi="Arial" w:cs="Arial"/>
+                <w:sz w:val="24"/>
+                <w:szCs w:val="24"/>
+              </w:rPr>
+            </w:pPr>
+            <w:proofErr w:type="spellStart"/>
+            <w:r>
+              <w:rPr>
+                <w:rFonts w:ascii="Arial" w:hAnsi="Arial" w:cs="Arial"/>
+                <w:sz w:val="24"/>
+                <w:szCs w:val="24"/>
+              </w:rPr>
+              <w:t>idTipoPago</w:t>
+            </w:r>
+            <w:proofErr w:type="spellEnd"/>
+            <w:r>
+              <w:rPr>
+                <w:rFonts w:ascii="Arial" w:hAnsi="Arial" w:cs="Arial"/>
+                <w:sz w:val="24"/>
+                <w:szCs w:val="24"/>
+              </w:rPr>
+              <w:t>: 1</w:t>
+            </w:r>
+          </w:p>
+          <w:p>
+            <w:pPr>
+              <w:pStyle w:val="Prrafodelista"/>
+              <w:numPr>
+                <w:ilvl w:val="0"/>
+                <w:numId w:val="2"/>
+              </w:numPr>
+              <w:spacing w:after="160" w:line="259" w:lineRule="auto"/>
+              <w:rPr>
+                <w:rFonts w:ascii="Arial" w:hAnsi="Arial" w:cs="Arial"/>
+                <w:sz w:val="24"/>
+                <w:szCs w:val="24"/>
+              </w:rPr>
+            </w:pPr>
+            <w:proofErr w:type="spellStart"/>
+            <w:r>
+              <w:rPr>
+                <w:rFonts w:ascii="Arial" w:hAnsi="Arial" w:cs="Arial"/>
+                <w:sz w:val="24"/>
+                <w:szCs w:val="24"/>
+              </w:rPr>
+              <w:t>idAlumno</w:t>
+            </w:r>
+            <w:proofErr w:type="spellEnd"/>
+            <w:r>
+              <w:rPr>
+                <w:rFonts w:ascii="Arial" w:hAnsi="Arial" w:cs="Arial"/>
+                <w:sz w:val="24"/>
+                <w:szCs w:val="24"/>
+              </w:rPr>
+              <w:t>: 1</w:t>
+            </w:r>
+          </w:p>
+          <w:p>
+            <w:pPr>
+              <w:pStyle w:val="Prrafodelista"/>
+              <w:numPr>
+                <w:ilvl w:val="0"/>
+                <w:numId w:val="2"/>
+              </w:numPr>
+              <w:rPr>
+                <w:rFonts w:ascii="Arial" w:hAnsi="Arial" w:cs="Arial"/>
+                <w:sz w:val="24"/>
+                <w:szCs w:val="24"/>
+              </w:rPr>
+            </w:pPr>
+            <w:proofErr w:type="spellStart"/>
+            <w:r>
+              <w:rPr>
+                <w:rFonts w:ascii="Arial" w:hAnsi="Arial" w:cs="Arial"/>
+                <w:sz w:val="24"/>
+                <w:szCs w:val="24"/>
+              </w:rPr>
+              <w:t>T</w:t>
+            </w:r>
+            <w:r>
+              <w:rPr>
+                <w:rFonts w:ascii="Arial" w:hAnsi="Arial" w:cs="Arial"/>
+                <w:sz w:val="24"/>
+                <w:szCs w:val="24"/>
+              </w:rPr>
+              <w:t>idPromocion</w:t>
+            </w:r>
+            <w:proofErr w:type="spellEnd"/>
+            <w:r>
+              <w:rPr>
+                <w:rFonts w:ascii="Arial" w:hAnsi="Arial" w:cs="Arial"/>
+                <w:sz w:val="24"/>
+                <w:szCs w:val="24"/>
+              </w:rPr>
+              <w:t xml:space="preserve">: </w:t>
+            </w:r>
+            <w:r>
+              <w:rPr>
+                <w:rFonts w:ascii="Arial" w:hAnsi="Arial" w:cs="Arial"/>
+                <w:sz w:val="24"/>
+                <w:szCs w:val="24"/>
+              </w:rPr>
+              <w:t>0</w:t>
+            </w:r>
+          </w:p>
+        </w:tc>
+        <w:tc>
+          <w:tcPr>
+            <w:tcW w:w="1516" w:type="dxa"/>
+          </w:tcPr>
+          <w:p>
+            <w:pPr>
+              <w:rPr>
+                <w:rFonts w:ascii="Arial" w:hAnsi="Arial" w:cs="Arial"/>
+                <w:sz w:val="24"/>
+                <w:szCs w:val="24"/>
+              </w:rPr>
+            </w:pPr>
+            <w:r>
+              <w:rPr>
+                <w:rFonts w:ascii="Arial" w:hAnsi="Arial" w:cs="Arial"/>
+                <w:sz w:val="24"/>
+                <w:szCs w:val="24"/>
+              </w:rPr>
+              <w:t>True.</w:t>
+            </w:r>
+          </w:p>
+        </w:tc>
+        <w:tc>
+          <w:tcPr>
+            <w:tcW w:w="1534" w:type="dxa"/>
+          </w:tcPr>
+          <w:p>
+            <w:pPr>
+              <w:rPr>
+                <w:rFonts w:ascii="Arial" w:hAnsi="Arial" w:cs="Arial"/>
+                <w:sz w:val="24"/>
+                <w:szCs w:val="24"/>
+              </w:rPr>
+            </w:pPr>
+            <w:r>
+              <w:rPr>
+                <w:rFonts w:ascii="Arial" w:hAnsi="Arial" w:cs="Arial"/>
+                <w:sz w:val="24"/>
+                <w:szCs w:val="24"/>
+              </w:rPr>
+              <w:t>N/A.</w:t>
+            </w:r>
+          </w:p>
+        </w:tc>
+        <w:tc>
+          <w:tcPr>
+            <w:tcW w:w="2177" w:type="dxa"/>
+          </w:tcPr>
+          <w:p>
+            <w:pPr>
+              <w:rPr>
+                <w:rFonts w:ascii="Arial" w:hAnsi="Arial" w:cs="Arial"/>
+                <w:sz w:val="24"/>
+                <w:szCs w:val="24"/>
+              </w:rPr>
+            </w:pPr>
+            <w:r>
+              <w:rPr>
+                <w:rFonts w:ascii="Arial" w:hAnsi="Arial" w:cs="Arial"/>
+                <w:sz w:val="24"/>
+                <w:szCs w:val="24"/>
+              </w:rPr>
+              <w:t>Se espera el registro de un pago de alumno sin la propiedad de promoción.</w:t>
+            </w:r>
+          </w:p>
+        </w:tc>
+        <w:tc>
+          <w:tcPr>
+            <w:tcW w:w="1488" w:type="dxa"/>
+          </w:tcPr>
+          <w:p>
+            <w:pPr>
+              <w:rPr>
+                <w:rFonts w:ascii="Arial" w:hAnsi="Arial" w:cs="Arial"/>
+                <w:sz w:val="24"/>
+                <w:szCs w:val="24"/>
+              </w:rPr>
+            </w:pPr>
+            <w:r>
+              <w:rPr>
+                <w:rFonts w:ascii="Arial" w:hAnsi="Arial" w:cs="Arial"/>
+                <w:sz w:val="24"/>
+                <w:szCs w:val="24"/>
+              </w:rPr>
+              <w:t>True.</w:t>
+            </w:r>
+          </w:p>
+        </w:tc>
+      </w:tr>
+    </w:tbl>
+    <w:p/>
+    <w:p>
+      <w:r>
+        <w:br w:type="column"/>
+      </w:r>
+      <w:r>
+        <w:lastRenderedPageBreak/>
+        <w:t>Consultar pagos de alumno.</w:t>
+      </w:r>
+    </w:p>
+    <w:tbl>
+      <w:tblPr>
+        <w:tblStyle w:val="Tablaconcuadrcula"/>
+        <w:tblpPr w:leftFromText="141" w:rightFromText="141" w:vertAnchor="page" w:horzAnchor="margin" w:tblpY="2002"/>
+        <w:tblW w:w="0" w:type="auto"/>
+        <w:tblLook w:val="04A0" w:firstRow="1" w:lastRow="0" w:firstColumn="1" w:lastColumn="0" w:noHBand="0" w:noVBand="1"/>
+      </w:tblPr>
+      <w:tblGrid>
+        <w:gridCol w:w="1821"/>
+        <w:gridCol w:w="1871"/>
+        <w:gridCol w:w="1417"/>
+        <w:gridCol w:w="1848"/>
+        <w:gridCol w:w="1871"/>
+      </w:tblGrid>
+      <w:tr>
+        <w:tc>
+          <w:tcPr>
+            <w:tcW w:w="1990" w:type="dxa"/>
+            <w:shd w:val="clear" w:color="auto" w:fill="A6A6A6" w:themeFill="background1" w:themeFillShade="A6"/>
+          </w:tcPr>
+          <w:p>
+            <w:pPr>
+              <w:rPr>
+                <w:rFonts w:ascii="Arial" w:hAnsi="Arial" w:cs="Arial"/>
+                <w:b/>
+                <w:sz w:val="28"/>
+                <w:szCs w:val="28"/>
+              </w:rPr>
+            </w:pPr>
+            <w:r>
+              <w:rPr>
+                <w:rFonts w:ascii="Arial" w:hAnsi="Arial" w:cs="Arial"/>
+                <w:b/>
+                <w:sz w:val="28"/>
+                <w:szCs w:val="28"/>
+              </w:rPr>
+              <w:t>Función</w:t>
+            </w:r>
+          </w:p>
+        </w:tc>
+        <w:tc>
+          <w:tcPr>
+            <w:tcW w:w="6838" w:type="dxa"/>
+            <w:gridSpan w:val="4"/>
+            <w:shd w:val="clear" w:color="auto" w:fill="A6A6A6" w:themeFill="background1" w:themeFillShade="A6"/>
+          </w:tcPr>
+          <w:p>
+            <w:pPr>
+              <w:rPr>
+                <w:rFonts w:ascii="Arial" w:hAnsi="Arial" w:cs="Arial"/>
+              </w:rPr>
+            </w:pPr>
+            <w:proofErr w:type="spellStart"/>
+            <w:proofErr w:type="gramStart"/>
+            <w:r>
+              <w:rPr>
+                <w:rFonts w:ascii="Arial" w:hAnsi="Arial" w:cs="Arial"/>
+              </w:rPr>
+              <w:t>registrarPago</w:t>
+            </w:r>
+            <w:proofErr w:type="spellEnd"/>
+            <w:r>
+              <w:rPr>
+                <w:rFonts w:ascii="Arial" w:hAnsi="Arial" w:cs="Arial"/>
+              </w:rPr>
+              <w:t>(</w:t>
+            </w:r>
+            <w:proofErr w:type="spellStart"/>
+            <w:proofErr w:type="gramEnd"/>
+            <w:r>
+              <w:rPr>
+                <w:rFonts w:ascii="Arial" w:hAnsi="Arial" w:cs="Arial"/>
+              </w:rPr>
+              <w:t>PagoAlumno</w:t>
+            </w:r>
+            <w:proofErr w:type="spellEnd"/>
+            <w:r>
+              <w:rPr>
+                <w:rFonts w:ascii="Arial" w:hAnsi="Arial" w:cs="Arial"/>
+              </w:rPr>
+              <w:t xml:space="preserve"> pago,  </w:t>
+            </w:r>
+            <w:proofErr w:type="spellStart"/>
+            <w:r>
+              <w:rPr>
+                <w:rFonts w:ascii="Arial" w:hAnsi="Arial" w:cs="Arial"/>
+              </w:rPr>
+              <w:t>idProfesor</w:t>
+            </w:r>
+            <w:proofErr w:type="spellEnd"/>
+            <w:r>
+              <w:rPr>
+                <w:rFonts w:ascii="Arial" w:hAnsi="Arial" w:cs="Arial"/>
+              </w:rPr>
+              <w:t xml:space="preserve">, </w:t>
+            </w:r>
+            <w:proofErr w:type="spellStart"/>
+            <w:r>
+              <w:rPr>
+                <w:rFonts w:ascii="Arial" w:hAnsi="Arial" w:cs="Arial"/>
+              </w:rPr>
+              <w:t>int</w:t>
+            </w:r>
+            <w:proofErr w:type="spellEnd"/>
+            <w:r>
+              <w:rPr>
+                <w:rFonts w:ascii="Arial" w:hAnsi="Arial" w:cs="Arial"/>
+              </w:rPr>
+              <w:t xml:space="preserve"> </w:t>
+            </w:r>
+            <w:proofErr w:type="spellStart"/>
+            <w:r>
+              <w:rPr>
+                <w:rFonts w:ascii="Arial" w:hAnsi="Arial" w:cs="Arial"/>
+              </w:rPr>
+              <w:t>idAlumno</w:t>
+            </w:r>
+            <w:proofErr w:type="spellEnd"/>
+            <w:r>
+              <w:rPr>
+                <w:rFonts w:ascii="Arial" w:hAnsi="Arial" w:cs="Arial"/>
+              </w:rPr>
+              <w:t xml:space="preserve">, </w:t>
+            </w:r>
+            <w:proofErr w:type="spellStart"/>
+            <w:r>
+              <w:rPr>
+                <w:rFonts w:ascii="Arial" w:hAnsi="Arial" w:cs="Arial"/>
+              </w:rPr>
+              <w:t>int</w:t>
+            </w:r>
+            <w:proofErr w:type="spellEnd"/>
+            <w:r>
+              <w:rPr>
+                <w:rFonts w:ascii="Arial" w:hAnsi="Arial" w:cs="Arial"/>
+              </w:rPr>
+              <w:t xml:space="preserve"> </w:t>
+            </w:r>
+            <w:proofErr w:type="spellStart"/>
+            <w:r>
+              <w:rPr>
+                <w:rFonts w:ascii="Arial" w:hAnsi="Arial" w:cs="Arial"/>
+              </w:rPr>
+              <w:t>idPromocion</w:t>
+            </w:r>
+            <w:proofErr w:type="spellEnd"/>
+            <w:r>
+              <w:rPr>
+                <w:rFonts w:ascii="Arial" w:hAnsi="Arial" w:cs="Arial"/>
+              </w:rPr>
+              <w:t xml:space="preserve">: </w:t>
+            </w:r>
+            <w:proofErr w:type="spellStart"/>
+            <w:r>
+              <w:rPr>
+                <w:rFonts w:ascii="Arial" w:hAnsi="Arial" w:cs="Arial"/>
+              </w:rPr>
+              <w:t>boolean</w:t>
+            </w:r>
+            <w:proofErr w:type="spellEnd"/>
+          </w:p>
+        </w:tc>
+      </w:tr>
+      <w:tr>
+        <w:tc>
+          <w:tcPr>
+            <w:tcW w:w="1990" w:type="dxa"/>
+            <w:shd w:val="clear" w:color="auto" w:fill="BFBFBF" w:themeFill="background1" w:themeFillShade="BF"/>
+          </w:tcPr>
+          <w:p>
+            <w:pPr>
+              <w:jc w:val="center"/>
+              <w:rPr>
+                <w:rFonts w:ascii="Arial" w:hAnsi="Arial" w:cs="Arial"/>
+                <w:b/>
+                <w:sz w:val="24"/>
+                <w:szCs w:val="24"/>
+              </w:rPr>
+            </w:pPr>
+            <w:r>
+              <w:rPr>
+                <w:rFonts w:ascii="Arial" w:hAnsi="Arial" w:cs="Arial"/>
+                <w:b/>
+                <w:sz w:val="24"/>
+                <w:szCs w:val="24"/>
+              </w:rPr>
+              <w:t>Entradas</w:t>
+            </w:r>
+          </w:p>
+        </w:tc>
+        <w:tc>
+          <w:tcPr>
+            <w:tcW w:w="1871" w:type="dxa"/>
+            <w:shd w:val="clear" w:color="auto" w:fill="BFBFBF" w:themeFill="background1" w:themeFillShade="BF"/>
+          </w:tcPr>
+          <w:p>
+            <w:pPr>
+              <w:jc w:val="center"/>
+              <w:rPr>
+                <w:rFonts w:ascii="Arial" w:hAnsi="Arial" w:cs="Arial"/>
+                <w:b/>
+                <w:sz w:val="24"/>
+                <w:szCs w:val="24"/>
+              </w:rPr>
+            </w:pPr>
+            <w:r>
+              <w:rPr>
+                <w:rFonts w:ascii="Arial" w:hAnsi="Arial" w:cs="Arial"/>
+                <w:b/>
+                <w:sz w:val="24"/>
+                <w:szCs w:val="24"/>
+              </w:rPr>
+              <w:t>Salidas esperadas</w:t>
+            </w:r>
+          </w:p>
+        </w:tc>
+        <w:tc>
+          <w:tcPr>
+            <w:tcW w:w="1480" w:type="dxa"/>
+            <w:shd w:val="clear" w:color="auto" w:fill="BFBFBF" w:themeFill="background1" w:themeFillShade="BF"/>
+          </w:tcPr>
+          <w:p>
+            <w:pPr>
+              <w:jc w:val="center"/>
+              <w:rPr>
+                <w:rFonts w:ascii="Arial" w:hAnsi="Arial" w:cs="Arial"/>
+                <w:b/>
+                <w:sz w:val="24"/>
+                <w:szCs w:val="24"/>
+              </w:rPr>
+            </w:pPr>
+            <w:r>
+              <w:rPr>
+                <w:rFonts w:ascii="Arial" w:hAnsi="Arial" w:cs="Arial"/>
+                <w:b/>
+                <w:sz w:val="24"/>
+                <w:szCs w:val="24"/>
+              </w:rPr>
+              <w:t>Salidas obtenidas</w:t>
+            </w:r>
+          </w:p>
+        </w:tc>
+        <w:tc>
+          <w:tcPr>
+            <w:tcW w:w="2028" w:type="dxa"/>
+            <w:shd w:val="clear" w:color="auto" w:fill="BFBFBF" w:themeFill="background1" w:themeFillShade="BF"/>
+          </w:tcPr>
+          <w:p>
+            <w:pPr>
+              <w:jc w:val="center"/>
+              <w:rPr>
+                <w:rFonts w:ascii="Arial" w:hAnsi="Arial" w:cs="Arial"/>
+                <w:b/>
+                <w:sz w:val="24"/>
+                <w:szCs w:val="24"/>
+              </w:rPr>
+            </w:pPr>
+            <w:r>
+              <w:rPr>
+                <w:rFonts w:ascii="Arial" w:hAnsi="Arial" w:cs="Arial"/>
+                <w:b/>
+                <w:sz w:val="24"/>
+                <w:szCs w:val="24"/>
+              </w:rPr>
+              <w:t>Condiciones de salida</w:t>
+            </w:r>
+          </w:p>
+        </w:tc>
+        <w:tc>
+          <w:tcPr>
+            <w:tcW w:w="1459" w:type="dxa"/>
+            <w:shd w:val="clear" w:color="auto" w:fill="BFBFBF" w:themeFill="background1" w:themeFillShade="BF"/>
+          </w:tcPr>
+          <w:p>
+            <w:pPr>
+              <w:jc w:val="center"/>
+              <w:rPr>
+                <w:rFonts w:ascii="Arial" w:hAnsi="Arial" w:cs="Arial"/>
+                <w:b/>
+                <w:sz w:val="24"/>
+                <w:szCs w:val="24"/>
+              </w:rPr>
+            </w:pPr>
+            <w:r>
+              <w:rPr>
+                <w:rFonts w:ascii="Arial" w:hAnsi="Arial" w:cs="Arial"/>
+                <w:b/>
+                <w:sz w:val="24"/>
+                <w:szCs w:val="24"/>
+              </w:rPr>
+              <w:t>Resultado</w:t>
+            </w:r>
+          </w:p>
+        </w:tc>
+      </w:tr>
+      <w:tr>
+        <w:tc>
+          <w:tcPr>
+            <w:tcW w:w="1990" w:type="dxa"/>
+          </w:tcPr>
+          <w:p>
+            <w:pPr>
+              <w:pStyle w:val="Prrafodelista"/>
+              <w:numPr>
+                <w:ilvl w:val="0"/>
+                <w:numId w:val="2"/>
+              </w:numPr>
+              <w:rPr>
+                <w:rFonts w:ascii="Arial" w:hAnsi="Arial" w:cs="Arial"/>
+                <w:sz w:val="24"/>
+                <w:szCs w:val="24"/>
+              </w:rPr>
+            </w:pPr>
+            <w:bookmarkStart w:id="0" w:name="_GoBack" w:colFirst="4" w:colLast="4"/>
+            <w:proofErr w:type="spellStart"/>
+            <w:r>
+              <w:rPr>
+                <w:rFonts w:ascii="Arial" w:hAnsi="Arial" w:cs="Arial"/>
+                <w:sz w:val="24"/>
+                <w:szCs w:val="24"/>
+              </w:rPr>
+              <w:t>idAlumno</w:t>
+            </w:r>
+            <w:proofErr w:type="spellEnd"/>
+            <w:r>
+              <w:rPr>
+                <w:rFonts w:ascii="Arial" w:hAnsi="Arial" w:cs="Arial"/>
+                <w:sz w:val="24"/>
+                <w:szCs w:val="24"/>
+              </w:rPr>
+              <w:t>. 1</w:t>
+            </w:r>
+          </w:p>
+        </w:tc>
+        <w:tc>
+          <w:tcPr>
+            <w:tcW w:w="1871" w:type="dxa"/>
+          </w:tcPr>
+          <w:p>
+            <w:pPr>
+              <w:rPr>
+                <w:rFonts w:ascii="Arial" w:hAnsi="Arial" w:cs="Arial"/>
+                <w:sz w:val="24"/>
+                <w:szCs w:val="24"/>
+              </w:rPr>
+            </w:pPr>
+            <w:proofErr w:type="spellStart"/>
+            <w:r>
+              <w:rPr>
+                <w:rFonts w:ascii="Arial" w:hAnsi="Arial" w:cs="Arial"/>
+                <w:sz w:val="24"/>
+                <w:szCs w:val="24"/>
+              </w:rPr>
+              <w:t>List</w:t>
+            </w:r>
+            <w:proofErr w:type="spellEnd"/>
+            <w:r>
+              <w:rPr>
+                <w:rFonts w:ascii="Arial" w:hAnsi="Arial" w:cs="Arial"/>
+                <w:sz w:val="24"/>
+                <w:szCs w:val="24"/>
+              </w:rPr>
+              <w:t xml:space="preserve"> &lt;</w:t>
+            </w:r>
+            <w:proofErr w:type="spellStart"/>
+            <w:r>
+              <w:rPr>
+                <w:rFonts w:ascii="Arial" w:hAnsi="Arial" w:cs="Arial"/>
+                <w:sz w:val="24"/>
+                <w:szCs w:val="24"/>
+              </w:rPr>
+              <w:t>PagoAlumno</w:t>
+            </w:r>
+            <w:proofErr w:type="spellEnd"/>
+            <w:r>
+              <w:rPr>
+                <w:rFonts w:ascii="Arial" w:hAnsi="Arial" w:cs="Arial"/>
+                <w:sz w:val="24"/>
+                <w:szCs w:val="24"/>
+              </w:rPr>
+              <w:t>&gt;</w:t>
+            </w:r>
+          </w:p>
+        </w:tc>
+        <w:tc>
+          <w:tcPr>
+            <w:tcW w:w="1480" w:type="dxa"/>
+          </w:tcPr>
+          <w:p>
+            <w:pPr>
+              <w:rPr>
+                <w:rFonts w:ascii="Arial" w:hAnsi="Arial" w:cs="Arial"/>
+                <w:sz w:val="24"/>
+                <w:szCs w:val="24"/>
+              </w:rPr>
+            </w:pPr>
+            <w:r>
+              <w:rPr>
+                <w:rFonts w:ascii="Arial" w:hAnsi="Arial" w:cs="Arial"/>
+                <w:sz w:val="24"/>
+                <w:szCs w:val="24"/>
+              </w:rPr>
+              <w:t>N/A.</w:t>
+            </w:r>
+          </w:p>
+        </w:tc>
+        <w:tc>
+          <w:tcPr>
+            <w:tcW w:w="2028" w:type="dxa"/>
+          </w:tcPr>
+          <w:p>
+            <w:pPr>
+              <w:rPr>
+                <w:rFonts w:ascii="Arial" w:hAnsi="Arial" w:cs="Arial"/>
+                <w:sz w:val="24"/>
+                <w:szCs w:val="24"/>
+              </w:rPr>
+            </w:pPr>
+            <w:r>
+              <w:rPr>
+                <w:rFonts w:ascii="Arial" w:hAnsi="Arial" w:cs="Arial"/>
+                <w:sz w:val="24"/>
+                <w:szCs w:val="24"/>
+              </w:rPr>
+              <w:t xml:space="preserve">Se espera </w:t>
+            </w:r>
+            <w:r>
+              <w:rPr>
+                <w:rFonts w:ascii="Arial" w:hAnsi="Arial" w:cs="Arial"/>
+                <w:sz w:val="24"/>
+                <w:szCs w:val="24"/>
+              </w:rPr>
+              <w:t>una lista de pagos de un alumno.</w:t>
+            </w:r>
+          </w:p>
+        </w:tc>
+        <w:tc>
+          <w:tcPr>
+            <w:tcW w:w="1459" w:type="dxa"/>
+          </w:tcPr>
+          <w:p>
+            <w:pPr>
+              <w:rPr>
+                <w:rFonts w:ascii="Arial" w:hAnsi="Arial" w:cs="Arial"/>
+                <w:sz w:val="24"/>
+                <w:szCs w:val="24"/>
+              </w:rPr>
+            </w:pPr>
+            <w:proofErr w:type="spellStart"/>
+            <w:r>
+              <w:rPr>
+                <w:rFonts w:ascii="Arial" w:hAnsi="Arial" w:cs="Arial"/>
+                <w:sz w:val="24"/>
+                <w:szCs w:val="24"/>
+              </w:rPr>
+              <w:t>List</w:t>
+            </w:r>
+            <w:proofErr w:type="spellEnd"/>
+            <w:r>
+              <w:rPr>
+                <w:rFonts w:ascii="Arial" w:hAnsi="Arial" w:cs="Arial"/>
+                <w:sz w:val="24"/>
+                <w:szCs w:val="24"/>
+              </w:rPr>
+              <w:t xml:space="preserve"> &lt;</w:t>
+            </w:r>
+            <w:proofErr w:type="spellStart"/>
+            <w:r>
+              <w:rPr>
+                <w:rFonts w:ascii="Arial" w:hAnsi="Arial" w:cs="Arial"/>
+                <w:sz w:val="24"/>
+                <w:szCs w:val="24"/>
+              </w:rPr>
+              <w:t>PagoAlumno</w:t>
+            </w:r>
+            <w:proofErr w:type="spellEnd"/>
+            <w:r>
+              <w:rPr>
+                <w:rFonts w:ascii="Arial" w:hAnsi="Arial" w:cs="Arial"/>
+                <w:sz w:val="24"/>
+                <w:szCs w:val="24"/>
+              </w:rPr>
+              <w:t>&gt;</w:t>
+            </w:r>
+          </w:p>
+        </w:tc>
+      </w:tr>
+      <w:bookmarkEnd w:id="0"/>
+      <w:tr>
+        <w:tc>
+          <w:tcPr>
+            <w:tcW w:w="1990" w:type="dxa"/>
+          </w:tcPr>
+          <w:p>
+            <w:pPr>
+              <w:pStyle w:val="Prrafodelista"/>
+              <w:numPr>
+                <w:ilvl w:val="0"/>
+                <w:numId w:val="2"/>
+              </w:numPr>
+              <w:rPr>
+                <w:rFonts w:ascii="Arial" w:hAnsi="Arial" w:cs="Arial"/>
+                <w:sz w:val="24"/>
+                <w:szCs w:val="24"/>
+              </w:rPr>
+            </w:pPr>
+            <w:proofErr w:type="spellStart"/>
+            <w:r>
+              <w:rPr>
+                <w:rFonts w:ascii="Arial" w:hAnsi="Arial" w:cs="Arial"/>
+                <w:sz w:val="24"/>
+                <w:szCs w:val="24"/>
+              </w:rPr>
+              <w:t>idAlumno</w:t>
+            </w:r>
+            <w:proofErr w:type="spellEnd"/>
+            <w:r>
+              <w:rPr>
+                <w:rFonts w:ascii="Arial" w:hAnsi="Arial" w:cs="Arial"/>
+                <w:sz w:val="24"/>
+                <w:szCs w:val="24"/>
+              </w:rPr>
+              <w:t xml:space="preserve">: </w:t>
+            </w:r>
+            <w:r>
+              <w:rPr>
+                <w:rFonts w:ascii="Arial" w:hAnsi="Arial" w:cs="Arial"/>
+                <w:sz w:val="24"/>
+                <w:szCs w:val="24"/>
+              </w:rPr>
+              <w:t>0</w:t>
+            </w:r>
+          </w:p>
+        </w:tc>
+        <w:tc>
+          <w:tcPr>
+            <w:tcW w:w="1871" w:type="dxa"/>
+          </w:tcPr>
+          <w:p>
+            <w:pPr>
+              <w:rPr>
+                <w:rFonts w:ascii="Arial" w:hAnsi="Arial" w:cs="Arial"/>
+                <w:sz w:val="24"/>
+                <w:szCs w:val="24"/>
+              </w:rPr>
+            </w:pPr>
+            <w:proofErr w:type="spellStart"/>
+            <w:r>
+              <w:rPr>
+                <w:rFonts w:ascii="Arial" w:hAnsi="Arial" w:cs="Arial"/>
+                <w:sz w:val="24"/>
+                <w:szCs w:val="24"/>
+              </w:rPr>
+              <w:t>NullPointer</w:t>
+            </w:r>
+            <w:proofErr w:type="spellEnd"/>
+            <w:r>
+              <w:rPr>
+                <w:rFonts w:ascii="Arial" w:hAnsi="Arial" w:cs="Arial"/>
+                <w:sz w:val="24"/>
+                <w:szCs w:val="24"/>
+              </w:rPr>
+              <w:t xml:space="preserve"> </w:t>
+            </w:r>
+            <w:proofErr w:type="spellStart"/>
+            <w:r>
+              <w:rPr>
+                <w:rFonts w:ascii="Arial" w:hAnsi="Arial" w:cs="Arial"/>
+                <w:sz w:val="24"/>
+                <w:szCs w:val="24"/>
+              </w:rPr>
+              <w:t>Exception</w:t>
+            </w:r>
+            <w:proofErr w:type="spellEnd"/>
+            <w:r>
+              <w:rPr>
+                <w:rFonts w:ascii="Arial" w:hAnsi="Arial" w:cs="Arial"/>
+                <w:sz w:val="24"/>
+                <w:szCs w:val="24"/>
+              </w:rPr>
+              <w:t>.</w:t>
+            </w:r>
+          </w:p>
+        </w:tc>
+        <w:tc>
+          <w:tcPr>
+            <w:tcW w:w="1480" w:type="dxa"/>
+          </w:tcPr>
+          <w:p>
+            <w:pPr>
+              <w:rPr>
+                <w:rFonts w:ascii="Arial" w:hAnsi="Arial" w:cs="Arial"/>
+                <w:sz w:val="24"/>
+                <w:szCs w:val="24"/>
+              </w:rPr>
+            </w:pPr>
+            <w:r>
+              <w:rPr>
+                <w:rFonts w:ascii="Arial" w:hAnsi="Arial" w:cs="Arial"/>
+                <w:sz w:val="24"/>
+                <w:szCs w:val="24"/>
+              </w:rPr>
+              <w:t>N/A.</w:t>
+            </w:r>
+          </w:p>
+        </w:tc>
+        <w:tc>
+          <w:tcPr>
+            <w:tcW w:w="2028" w:type="dxa"/>
+          </w:tcPr>
+          <w:p>
+            <w:pPr>
+              <w:rPr>
+                <w:rFonts w:ascii="Arial" w:hAnsi="Arial" w:cs="Arial"/>
+                <w:sz w:val="24"/>
+                <w:szCs w:val="24"/>
+                <w:u w:val="single"/>
+              </w:rPr>
+            </w:pPr>
+            <w:r>
+              <w:rPr>
+                <w:rFonts w:ascii="Arial" w:hAnsi="Arial" w:cs="Arial"/>
+                <w:sz w:val="24"/>
+                <w:szCs w:val="24"/>
+              </w:rPr>
+              <w:t xml:space="preserve">Se espera que el proceso arroje una excepción de tipo </w:t>
+            </w:r>
+            <w:proofErr w:type="spellStart"/>
+            <w:r>
+              <w:rPr>
+                <w:rFonts w:ascii="Arial" w:hAnsi="Arial" w:cs="Arial"/>
+                <w:sz w:val="24"/>
+                <w:szCs w:val="24"/>
+              </w:rPr>
+              <w:t>null</w:t>
+            </w:r>
+            <w:proofErr w:type="spellEnd"/>
+            <w:r>
+              <w:rPr>
+                <w:rFonts w:ascii="Arial" w:hAnsi="Arial" w:cs="Arial"/>
+                <w:sz w:val="24"/>
+                <w:szCs w:val="24"/>
+              </w:rPr>
+              <w:t xml:space="preserve"> debido a la no existencia del alumno.</w:t>
+            </w:r>
+          </w:p>
+        </w:tc>
+        <w:tc>
+          <w:tcPr>
+            <w:tcW w:w="1459" w:type="dxa"/>
+          </w:tcPr>
+          <w:p>
+            <w:pPr>
+              <w:rPr>
+                <w:rFonts w:ascii="Arial" w:hAnsi="Arial" w:cs="Arial"/>
+                <w:sz w:val="24"/>
+                <w:szCs w:val="24"/>
+              </w:rPr>
+            </w:pPr>
+            <w:proofErr w:type="spellStart"/>
+            <w:r>
+              <w:rPr>
+                <w:rFonts w:ascii="Arial" w:hAnsi="Arial" w:cs="Arial"/>
+                <w:sz w:val="24"/>
+                <w:szCs w:val="24"/>
+              </w:rPr>
+              <w:t>NullPointer</w:t>
+            </w:r>
+            <w:proofErr w:type="spellEnd"/>
+            <w:r>
+              <w:rPr>
+                <w:rFonts w:ascii="Arial" w:hAnsi="Arial" w:cs="Arial"/>
+                <w:sz w:val="24"/>
+                <w:szCs w:val="24"/>
+              </w:rPr>
+              <w:t xml:space="preserve"> </w:t>
+            </w:r>
+            <w:proofErr w:type="spellStart"/>
+            <w:r>
+              <w:rPr>
+                <w:rFonts w:ascii="Arial" w:hAnsi="Arial" w:cs="Arial"/>
+                <w:sz w:val="24"/>
+                <w:szCs w:val="24"/>
+              </w:rPr>
+              <w:t>Exception</w:t>
+            </w:r>
+            <w:proofErr w:type="spellEnd"/>
+            <w:r>
+              <w:rPr>
+                <w:rFonts w:ascii="Arial" w:hAnsi="Arial" w:cs="Arial"/>
+                <w:sz w:val="24"/>
+                <w:szCs w:val="24"/>
+              </w:rPr>
+              <w:t>.</w:t>
+            </w:r>
           </w:p>
         </w:tc>
       </w:tr>
@@ -2292,6 +6460,7 @@
   <w:style w:type="paragraph" w:default="1" w:styleId="Normal">
     <w:name w:val="Normal"/>
     <w:qFormat/>
+    <w:rsid w:val="007A58A2"/>
   </w:style>
   <w:style w:type="paragraph" w:styleId="Ttulo2">
     <w:name w:val="heading 2"/>

</xml_diff>

<commit_message>
Se termina el modulo de pagos
Se termina y corrigen partes del modulo de pagos e integracion del registro de pagos.
</commit_message>
<xml_diff>
--- a/Pruebas/Plantilla de Tabla de Pruebas por Función (Modulo de Pagos).docx
+++ b/Pruebas/Plantilla de Tabla de Pruebas por Función (Modulo de Pagos).docx
@@ -1694,13 +1694,7 @@
               <w:rPr>
                 <w:rFonts w:ascii="Arial" w:hAnsi="Arial" w:cs="Arial"/>
               </w:rPr>
-              <w:t>P</w:t>
-            </w:r>
-            <w:r>
-              <w:rPr>
-                <w:rFonts w:ascii="Arial" w:hAnsi="Arial" w:cs="Arial"/>
-              </w:rPr>
-              <w:t>romocion</w:t>
+              <w:t>Promocion</w:t>
             </w:r>
             <w:proofErr w:type="spellEnd"/>
             <w:r>
@@ -2323,15 +2317,7 @@
                 <w:sz w:val="24"/>
                 <w:szCs w:val="24"/>
               </w:rPr>
-              <w:t xml:space="preserve">: </w:t>
-            </w:r>
-            <w:r>
-              <w:rPr>
-                <w:rFonts w:ascii="Arial" w:hAnsi="Arial" w:cs="Arial"/>
-                <w:sz w:val="24"/>
-                <w:szCs w:val="24"/>
-              </w:rPr>
-              <w:t>0</w:t>
+              <w:t>: 0</w:t>
             </w:r>
           </w:p>
           <w:p>
@@ -2388,23 +2374,7 @@
                 <w:sz w:val="24"/>
                 <w:szCs w:val="24"/>
               </w:rPr>
-              <w:t xml:space="preserve">Porcentaje: </w:t>
-            </w:r>
-            <w:r>
-              <w:rPr>
-                <w:rFonts w:ascii="Arial" w:hAnsi="Arial" w:cs="Arial"/>
-                <w:sz w:val="24"/>
-                <w:szCs w:val="24"/>
-              </w:rPr>
-              <w:t>2</w:t>
-            </w:r>
-            <w:r>
-              <w:rPr>
-                <w:rFonts w:ascii="Arial" w:hAnsi="Arial" w:cs="Arial"/>
-                <w:sz w:val="24"/>
-                <w:szCs w:val="24"/>
-              </w:rPr>
-              <w:t>0</w:t>
+              <w:t>Porcentaje: 20</w:t>
             </w:r>
           </w:p>
         </w:tc>
@@ -3152,15 +3122,7 @@
                 <w:sz w:val="24"/>
                 <w:szCs w:val="24"/>
               </w:rPr>
-              <w:t xml:space="preserve">- </w:t>
-            </w:r>
-            <w:r>
-              <w:rPr>
-                <w:rFonts w:ascii="Arial" w:hAnsi="Arial" w:cs="Arial"/>
-                <w:sz w:val="24"/>
-                <w:szCs w:val="24"/>
-              </w:rPr>
-              <w:t>1</w:t>
+              <w:t>- 1</w:t>
             </w:r>
           </w:p>
           <w:p>
@@ -3697,15 +3659,7 @@
                 <w:sz w:val="24"/>
                 <w:szCs w:val="24"/>
               </w:rPr>
-              <w:t xml:space="preserve">Se espera </w:t>
-            </w:r>
-            <w:r>
-              <w:rPr>
-                <w:rFonts w:ascii="Arial" w:hAnsi="Arial" w:cs="Arial"/>
-                <w:sz w:val="24"/>
-                <w:szCs w:val="24"/>
-              </w:rPr>
-              <w:t>una lista de promociones registradas por un profesor.</w:t>
+              <w:t>Se espera una lista de promociones registradas por un profesor.</w:t>
             </w:r>
           </w:p>
         </w:tc>
@@ -3737,15 +3691,7 @@
                 <w:sz w:val="24"/>
                 <w:szCs w:val="24"/>
               </w:rPr>
-              <w:t xml:space="preserve"> </w:t>
-            </w:r>
-            <w:r>
-              <w:rPr>
-                <w:rFonts w:ascii="Arial" w:hAnsi="Arial" w:cs="Arial"/>
-                <w:sz w:val="24"/>
-                <w:szCs w:val="24"/>
-              </w:rPr>
-              <w:t>&lt;</w:t>
+              <w:t xml:space="preserve"> &lt;</w:t>
             </w:r>
             <w:proofErr w:type="spellStart"/>
             <w:r>
@@ -3886,15 +3832,7 @@
                 <w:sz w:val="24"/>
                 <w:szCs w:val="24"/>
               </w:rPr>
-              <w:t xml:space="preserve">Se espera que </w:t>
-            </w:r>
-            <w:r>
-              <w:rPr>
-                <w:rFonts w:ascii="Arial" w:hAnsi="Arial" w:cs="Arial"/>
-                <w:sz w:val="24"/>
-                <w:szCs w:val="24"/>
-              </w:rPr>
-              <w:t>se lance una excepción sobre un id de profesor que no existe.</w:t>
+              <w:t>Se espera que se lance una excepción sobre un id de profesor que no existe.</w:t>
             </w:r>
           </w:p>
         </w:tc>
@@ -4040,13 +3978,7 @@
               <w:rPr>
                 <w:rFonts w:ascii="Arial" w:hAnsi="Arial" w:cs="Arial"/>
               </w:rPr>
-              <w:t xml:space="preserve"> pago, </w:t>
-            </w:r>
-            <w:r>
-              <w:rPr>
-                <w:rFonts w:ascii="Arial" w:hAnsi="Arial" w:cs="Arial"/>
-              </w:rPr>
-              <w:t xml:space="preserve"> </w:t>
+              <w:t xml:space="preserve"> pago,  </w:t>
             </w:r>
             <w:proofErr w:type="spellStart"/>
             <w:r>
@@ -4616,23 +4548,7 @@
                 <w:sz w:val="24"/>
                 <w:szCs w:val="24"/>
               </w:rPr>
-              <w:t>: “</w:t>
-            </w:r>
-            <w:r>
-              <w:rPr>
-                <w:rFonts w:ascii="Arial" w:hAnsi="Arial" w:cs="Arial"/>
-                <w:sz w:val="24"/>
-                <w:szCs w:val="24"/>
-              </w:rPr>
-              <w:t>no es un pago</w:t>
-            </w:r>
-            <w:r>
-              <w:rPr>
-                <w:rFonts w:ascii="Arial" w:hAnsi="Arial" w:cs="Arial"/>
-                <w:sz w:val="24"/>
-                <w:szCs w:val="24"/>
-              </w:rPr>
-              <w:t>”</w:t>
+              <w:t>: “no es un pago”</w:t>
             </w:r>
           </w:p>
           <w:p>
@@ -5006,15 +4922,7 @@
                 <w:sz w:val="24"/>
                 <w:szCs w:val="24"/>
               </w:rPr>
-              <w:t xml:space="preserve">: </w:t>
-            </w:r>
-            <w:r>
-              <w:rPr>
-                <w:rFonts w:ascii="Arial" w:hAnsi="Arial" w:cs="Arial"/>
-                <w:sz w:val="24"/>
-                <w:szCs w:val="24"/>
-              </w:rPr>
-              <w:t>0</w:t>
+              <w:t>: 0</w:t>
             </w:r>
           </w:p>
         </w:tc>
@@ -5431,7 +5339,6 @@
                 <w:szCs w:val="24"/>
               </w:rPr>
             </w:pPr>
-            <w:bookmarkStart w:id="0" w:name="_GoBack" w:colFirst="4" w:colLast="4"/>
             <w:proofErr w:type="spellStart"/>
             <w:r>
               <w:rPr>
@@ -5542,15 +5449,7 @@
                 <w:sz w:val="24"/>
                 <w:szCs w:val="24"/>
               </w:rPr>
-              <w:t xml:space="preserve">Se espera </w:t>
-            </w:r>
-            <w:r>
-              <w:rPr>
-                <w:rFonts w:ascii="Arial" w:hAnsi="Arial" w:cs="Arial"/>
-                <w:sz w:val="24"/>
-                <w:szCs w:val="24"/>
-              </w:rPr>
-              <w:t>una lista de pagos de un alumno.</w:t>
+              <w:t>Se espera una lista de pagos de un alumno.</w:t>
             </w:r>
           </w:p>
         </w:tc>
@@ -5605,7 +5504,6 @@
           </w:p>
         </w:tc>
       </w:tr>
-      <w:bookmarkEnd w:id="0"/>
       <w:tr>
         <w:tc>
           <w:tcPr>
@@ -5640,21 +5538,610 @@
                 <w:sz w:val="24"/>
                 <w:szCs w:val="24"/>
               </w:rPr>
+              <w:t>: 0</w:t>
+            </w:r>
+          </w:p>
+        </w:tc>
+        <w:tc>
+          <w:tcPr>
+            <w:tcW w:w="1871" w:type="dxa"/>
+          </w:tcPr>
+          <w:p>
+            <w:pPr>
+              <w:rPr>
+                <w:rFonts w:ascii="Arial" w:hAnsi="Arial" w:cs="Arial"/>
+                <w:sz w:val="24"/>
+                <w:szCs w:val="24"/>
+              </w:rPr>
+            </w:pPr>
+            <w:proofErr w:type="spellStart"/>
+            <w:r>
+              <w:rPr>
+                <w:rFonts w:ascii="Arial" w:hAnsi="Arial" w:cs="Arial"/>
+                <w:sz w:val="24"/>
+                <w:szCs w:val="24"/>
+              </w:rPr>
+              <w:t>NullPointer</w:t>
+            </w:r>
+            <w:proofErr w:type="spellEnd"/>
+            <w:r>
+              <w:rPr>
+                <w:rFonts w:ascii="Arial" w:hAnsi="Arial" w:cs="Arial"/>
+                <w:sz w:val="24"/>
+                <w:szCs w:val="24"/>
+              </w:rPr>
+              <w:t xml:space="preserve"> </w:t>
+            </w:r>
+            <w:proofErr w:type="spellStart"/>
+            <w:r>
+              <w:rPr>
+                <w:rFonts w:ascii="Arial" w:hAnsi="Arial" w:cs="Arial"/>
+                <w:sz w:val="24"/>
+                <w:szCs w:val="24"/>
+              </w:rPr>
+              <w:t>Exception</w:t>
+            </w:r>
+            <w:proofErr w:type="spellEnd"/>
+            <w:r>
+              <w:rPr>
+                <w:rFonts w:ascii="Arial" w:hAnsi="Arial" w:cs="Arial"/>
+                <w:sz w:val="24"/>
+                <w:szCs w:val="24"/>
+              </w:rPr>
+              <w:t>.</w:t>
+            </w:r>
+          </w:p>
+        </w:tc>
+        <w:tc>
+          <w:tcPr>
+            <w:tcW w:w="1480" w:type="dxa"/>
+          </w:tcPr>
+          <w:p>
+            <w:pPr>
+              <w:rPr>
+                <w:rFonts w:ascii="Arial" w:hAnsi="Arial" w:cs="Arial"/>
+                <w:sz w:val="24"/>
+                <w:szCs w:val="24"/>
+              </w:rPr>
+            </w:pPr>
+            <w:r>
+              <w:rPr>
+                <w:rFonts w:ascii="Arial" w:hAnsi="Arial" w:cs="Arial"/>
+                <w:sz w:val="24"/>
+                <w:szCs w:val="24"/>
+              </w:rPr>
+              <w:t>N/A.</w:t>
+            </w:r>
+          </w:p>
+        </w:tc>
+        <w:tc>
+          <w:tcPr>
+            <w:tcW w:w="2028" w:type="dxa"/>
+          </w:tcPr>
+          <w:p>
+            <w:pPr>
+              <w:rPr>
+                <w:rFonts w:ascii="Arial" w:hAnsi="Arial" w:cs="Arial"/>
+                <w:sz w:val="24"/>
+                <w:szCs w:val="24"/>
+                <w:u w:val="single"/>
+              </w:rPr>
+            </w:pPr>
+            <w:r>
+              <w:rPr>
+                <w:rFonts w:ascii="Arial" w:hAnsi="Arial" w:cs="Arial"/>
+                <w:sz w:val="24"/>
+                <w:szCs w:val="24"/>
+              </w:rPr>
+              <w:t xml:space="preserve">Se espera que el proceso arroje una excepción de tipo </w:t>
+            </w:r>
+            <w:proofErr w:type="spellStart"/>
+            <w:r>
+              <w:rPr>
+                <w:rFonts w:ascii="Arial" w:hAnsi="Arial" w:cs="Arial"/>
+                <w:sz w:val="24"/>
+                <w:szCs w:val="24"/>
+              </w:rPr>
+              <w:t>null</w:t>
+            </w:r>
+            <w:proofErr w:type="spellEnd"/>
+            <w:r>
+              <w:rPr>
+                <w:rFonts w:ascii="Arial" w:hAnsi="Arial" w:cs="Arial"/>
+                <w:sz w:val="24"/>
+                <w:szCs w:val="24"/>
+              </w:rPr>
+              <w:t xml:space="preserve"> debido a la no existencia del alumno.</w:t>
+            </w:r>
+          </w:p>
+        </w:tc>
+        <w:tc>
+          <w:tcPr>
+            <w:tcW w:w="1459" w:type="dxa"/>
+          </w:tcPr>
+          <w:p>
+            <w:pPr>
+              <w:rPr>
+                <w:rFonts w:ascii="Arial" w:hAnsi="Arial" w:cs="Arial"/>
+                <w:sz w:val="24"/>
+                <w:szCs w:val="24"/>
+              </w:rPr>
+            </w:pPr>
+            <w:proofErr w:type="spellStart"/>
+            <w:r>
+              <w:rPr>
+                <w:rFonts w:ascii="Arial" w:hAnsi="Arial" w:cs="Arial"/>
+                <w:sz w:val="24"/>
+                <w:szCs w:val="24"/>
+              </w:rPr>
+              <w:t>NullPointer</w:t>
+            </w:r>
+            <w:proofErr w:type="spellEnd"/>
+            <w:r>
+              <w:rPr>
+                <w:rFonts w:ascii="Arial" w:hAnsi="Arial" w:cs="Arial"/>
+                <w:sz w:val="24"/>
+                <w:szCs w:val="24"/>
+              </w:rPr>
+              <w:t xml:space="preserve"> </w:t>
+            </w:r>
+            <w:proofErr w:type="spellStart"/>
+            <w:r>
+              <w:rPr>
+                <w:rFonts w:ascii="Arial" w:hAnsi="Arial" w:cs="Arial"/>
+                <w:sz w:val="24"/>
+                <w:szCs w:val="24"/>
+              </w:rPr>
+              <w:t>Exception</w:t>
+            </w:r>
+            <w:proofErr w:type="spellEnd"/>
+            <w:r>
+              <w:rPr>
+                <w:rFonts w:ascii="Arial" w:hAnsi="Arial" w:cs="Arial"/>
+                <w:sz w:val="24"/>
+                <w:szCs w:val="24"/>
+              </w:rPr>
+              <w:t>.</w:t>
+            </w:r>
+          </w:p>
+        </w:tc>
+      </w:tr>
+    </w:tbl>
+    <w:p/>
+    <w:p>
+      <w:r>
+        <w:br w:type="column"/>
+      </w:r>
+      <w:r>
+        <w:lastRenderedPageBreak/>
+        <w:t>Obtener promoción.</w:t>
+      </w:r>
+    </w:p>
+    <w:tbl>
+      <w:tblPr>
+        <w:tblStyle w:val="Tablaconcuadrcula"/>
+        <w:tblpPr w:leftFromText="141" w:rightFromText="141" w:vertAnchor="page" w:horzAnchor="margin" w:tblpY="2002"/>
+        <w:tblW w:w="0" w:type="auto"/>
+        <w:tblLook w:val="04A0" w:firstRow="1" w:lastRow="0" w:firstColumn="1" w:lastColumn="0" w:noHBand="0" w:noVBand="1"/>
+      </w:tblPr>
+      <w:tblGrid>
+        <w:gridCol w:w="1979"/>
+        <w:gridCol w:w="1702"/>
+        <w:gridCol w:w="1545"/>
+        <w:gridCol w:w="1731"/>
+        <w:gridCol w:w="1871"/>
+      </w:tblGrid>
+      <w:tr>
+        <w:tc>
+          <w:tcPr>
+            <w:tcW w:w="1979" w:type="dxa"/>
+            <w:shd w:val="clear" w:color="auto" w:fill="A6A6A6" w:themeFill="background1" w:themeFillShade="A6"/>
+          </w:tcPr>
+          <w:p>
+            <w:pPr>
+              <w:rPr>
+                <w:rFonts w:ascii="Arial" w:hAnsi="Arial" w:cs="Arial"/>
+                <w:b/>
+                <w:sz w:val="28"/>
+                <w:szCs w:val="28"/>
+              </w:rPr>
+            </w:pPr>
+            <w:r>
+              <w:rPr>
+                <w:rFonts w:ascii="Arial" w:hAnsi="Arial" w:cs="Arial"/>
+                <w:b/>
+                <w:sz w:val="28"/>
+                <w:szCs w:val="28"/>
+              </w:rPr>
+              <w:t>Función</w:t>
+            </w:r>
+          </w:p>
+        </w:tc>
+        <w:tc>
+          <w:tcPr>
+            <w:tcW w:w="6849" w:type="dxa"/>
+            <w:gridSpan w:val="4"/>
+            <w:shd w:val="clear" w:color="auto" w:fill="A6A6A6" w:themeFill="background1" w:themeFillShade="A6"/>
+          </w:tcPr>
+          <w:p>
+            <w:pPr>
+              <w:rPr>
+                <w:rFonts w:ascii="Arial" w:hAnsi="Arial" w:cs="Arial"/>
+              </w:rPr>
+            </w:pPr>
+            <w:proofErr w:type="spellStart"/>
+            <w:proofErr w:type="gramStart"/>
+            <w:r>
+              <w:rPr>
+                <w:rFonts w:ascii="Arial" w:hAnsi="Arial" w:cs="Arial"/>
+              </w:rPr>
+              <w:t>obtenerPromocion</w:t>
+            </w:r>
+            <w:proofErr w:type="spellEnd"/>
+            <w:r>
+              <w:rPr>
+                <w:rFonts w:ascii="Arial" w:hAnsi="Arial" w:cs="Arial"/>
+              </w:rPr>
+              <w:t>(</w:t>
+            </w:r>
+            <w:proofErr w:type="spellStart"/>
+            <w:proofErr w:type="gramEnd"/>
+            <w:r>
+              <w:rPr>
+                <w:rFonts w:ascii="Arial" w:hAnsi="Arial" w:cs="Arial"/>
+              </w:rPr>
+              <w:t>int</w:t>
+            </w:r>
+            <w:proofErr w:type="spellEnd"/>
+            <w:r>
+              <w:rPr>
+                <w:rFonts w:ascii="Arial" w:hAnsi="Arial" w:cs="Arial"/>
+              </w:rPr>
+              <w:t xml:space="preserve"> </w:t>
+            </w:r>
+            <w:proofErr w:type="spellStart"/>
+            <w:r>
+              <w:rPr>
+                <w:rFonts w:ascii="Arial" w:hAnsi="Arial" w:cs="Arial"/>
+              </w:rPr>
+              <w:t>idPromocion</w:t>
+            </w:r>
+            <w:proofErr w:type="spellEnd"/>
+            <w:r>
+              <w:rPr>
+                <w:rFonts w:ascii="Arial" w:hAnsi="Arial" w:cs="Arial"/>
+              </w:rPr>
+              <w:t>)</w:t>
+            </w:r>
+            <w:r>
+              <w:rPr>
+                <w:rFonts w:ascii="Arial" w:hAnsi="Arial" w:cs="Arial"/>
+              </w:rPr>
               <w:t xml:space="preserve">: </w:t>
             </w:r>
-            <w:r>
-              <w:rPr>
-                <w:rFonts w:ascii="Arial" w:hAnsi="Arial" w:cs="Arial"/>
-                <w:sz w:val="24"/>
-                <w:szCs w:val="24"/>
-              </w:rPr>
-              <w:t>0</w:t>
+            <w:proofErr w:type="spellStart"/>
+            <w:r>
+              <w:rPr>
+                <w:rFonts w:ascii="Arial" w:hAnsi="Arial" w:cs="Arial"/>
+              </w:rPr>
+              <w:t>Promocion</w:t>
+            </w:r>
+            <w:proofErr w:type="spellEnd"/>
+          </w:p>
+        </w:tc>
+      </w:tr>
+      <w:tr>
+        <w:tc>
+          <w:tcPr>
+            <w:tcW w:w="1979" w:type="dxa"/>
+            <w:shd w:val="clear" w:color="auto" w:fill="BFBFBF" w:themeFill="background1" w:themeFillShade="BF"/>
+          </w:tcPr>
+          <w:p>
+            <w:pPr>
+              <w:jc w:val="center"/>
+              <w:rPr>
+                <w:rFonts w:ascii="Arial" w:hAnsi="Arial" w:cs="Arial"/>
+                <w:b/>
+                <w:sz w:val="24"/>
+                <w:szCs w:val="24"/>
+              </w:rPr>
+            </w:pPr>
+            <w:r>
+              <w:rPr>
+                <w:rFonts w:ascii="Arial" w:hAnsi="Arial" w:cs="Arial"/>
+                <w:b/>
+                <w:sz w:val="24"/>
+                <w:szCs w:val="24"/>
+              </w:rPr>
+              <w:t>Entradas</w:t>
+            </w:r>
+          </w:p>
+        </w:tc>
+        <w:tc>
+          <w:tcPr>
+            <w:tcW w:w="1702" w:type="dxa"/>
+            <w:shd w:val="clear" w:color="auto" w:fill="BFBFBF" w:themeFill="background1" w:themeFillShade="BF"/>
+          </w:tcPr>
+          <w:p>
+            <w:pPr>
+              <w:jc w:val="center"/>
+              <w:rPr>
+                <w:rFonts w:ascii="Arial" w:hAnsi="Arial" w:cs="Arial"/>
+                <w:b/>
+                <w:sz w:val="24"/>
+                <w:szCs w:val="24"/>
+              </w:rPr>
+            </w:pPr>
+            <w:r>
+              <w:rPr>
+                <w:rFonts w:ascii="Arial" w:hAnsi="Arial" w:cs="Arial"/>
+                <w:b/>
+                <w:sz w:val="24"/>
+                <w:szCs w:val="24"/>
+              </w:rPr>
+              <w:t>Salidas esperadas</w:t>
+            </w:r>
+          </w:p>
+        </w:tc>
+        <w:tc>
+          <w:tcPr>
+            <w:tcW w:w="1545" w:type="dxa"/>
+            <w:shd w:val="clear" w:color="auto" w:fill="BFBFBF" w:themeFill="background1" w:themeFillShade="BF"/>
+          </w:tcPr>
+          <w:p>
+            <w:pPr>
+              <w:jc w:val="center"/>
+              <w:rPr>
+                <w:rFonts w:ascii="Arial" w:hAnsi="Arial" w:cs="Arial"/>
+                <w:b/>
+                <w:sz w:val="24"/>
+                <w:szCs w:val="24"/>
+              </w:rPr>
+            </w:pPr>
+            <w:r>
+              <w:rPr>
+                <w:rFonts w:ascii="Arial" w:hAnsi="Arial" w:cs="Arial"/>
+                <w:b/>
+                <w:sz w:val="24"/>
+                <w:szCs w:val="24"/>
+              </w:rPr>
+              <w:t>Salidas obtenidas</w:t>
+            </w:r>
+          </w:p>
+        </w:tc>
+        <w:tc>
+          <w:tcPr>
+            <w:tcW w:w="1731" w:type="dxa"/>
+            <w:shd w:val="clear" w:color="auto" w:fill="BFBFBF" w:themeFill="background1" w:themeFillShade="BF"/>
+          </w:tcPr>
+          <w:p>
+            <w:pPr>
+              <w:jc w:val="center"/>
+              <w:rPr>
+                <w:rFonts w:ascii="Arial" w:hAnsi="Arial" w:cs="Arial"/>
+                <w:b/>
+                <w:sz w:val="24"/>
+                <w:szCs w:val="24"/>
+              </w:rPr>
+            </w:pPr>
+            <w:r>
+              <w:rPr>
+                <w:rFonts w:ascii="Arial" w:hAnsi="Arial" w:cs="Arial"/>
+                <w:b/>
+                <w:sz w:val="24"/>
+                <w:szCs w:val="24"/>
+              </w:rPr>
+              <w:t>Condiciones de salida</w:t>
             </w:r>
           </w:p>
         </w:tc>
         <w:tc>
           <w:tcPr>
             <w:tcW w:w="1871" w:type="dxa"/>
+            <w:shd w:val="clear" w:color="auto" w:fill="BFBFBF" w:themeFill="background1" w:themeFillShade="BF"/>
+          </w:tcPr>
+          <w:p>
+            <w:pPr>
+              <w:jc w:val="center"/>
+              <w:rPr>
+                <w:rFonts w:ascii="Arial" w:hAnsi="Arial" w:cs="Arial"/>
+                <w:b/>
+                <w:sz w:val="24"/>
+                <w:szCs w:val="24"/>
+              </w:rPr>
+            </w:pPr>
+            <w:r>
+              <w:rPr>
+                <w:rFonts w:ascii="Arial" w:hAnsi="Arial" w:cs="Arial"/>
+                <w:b/>
+                <w:sz w:val="24"/>
+                <w:szCs w:val="24"/>
+              </w:rPr>
+              <w:t>Resultado</w:t>
+            </w:r>
+          </w:p>
+        </w:tc>
+      </w:tr>
+      <w:tr>
+        <w:tc>
+          <w:tcPr>
+            <w:tcW w:w="1979" w:type="dxa"/>
+          </w:tcPr>
+          <w:p>
+            <w:pPr>
+              <w:pStyle w:val="Prrafodelista"/>
+              <w:numPr>
+                <w:ilvl w:val="0"/>
+                <w:numId w:val="2"/>
+              </w:numPr>
+              <w:rPr>
+                <w:rFonts w:ascii="Arial" w:hAnsi="Arial" w:cs="Arial"/>
+                <w:sz w:val="24"/>
+                <w:szCs w:val="24"/>
+              </w:rPr>
+            </w:pPr>
+            <w:proofErr w:type="spellStart"/>
+            <w:r>
+              <w:rPr>
+                <w:rFonts w:ascii="Arial" w:hAnsi="Arial" w:cs="Arial"/>
+                <w:sz w:val="24"/>
+                <w:szCs w:val="24"/>
+              </w:rPr>
+              <w:t>idPromocion</w:t>
+            </w:r>
+            <w:proofErr w:type="spellEnd"/>
+            <w:r>
+              <w:rPr>
+                <w:rFonts w:ascii="Arial" w:hAnsi="Arial" w:cs="Arial"/>
+                <w:sz w:val="24"/>
+                <w:szCs w:val="24"/>
+              </w:rPr>
+              <w:t>. 1</w:t>
+            </w:r>
+          </w:p>
+        </w:tc>
+        <w:tc>
+          <w:tcPr>
+            <w:tcW w:w="1702" w:type="dxa"/>
+          </w:tcPr>
+          <w:p>
+            <w:pPr>
+              <w:rPr>
+                <w:rFonts w:ascii="Arial" w:hAnsi="Arial" w:cs="Arial"/>
+                <w:sz w:val="24"/>
+                <w:szCs w:val="24"/>
+              </w:rPr>
+            </w:pPr>
+            <w:proofErr w:type="spellStart"/>
+            <w:r>
+              <w:rPr>
+                <w:rFonts w:ascii="Arial" w:hAnsi="Arial" w:cs="Arial"/>
+                <w:sz w:val="24"/>
+                <w:szCs w:val="24"/>
+              </w:rPr>
+              <w:t>Promocion</w:t>
+            </w:r>
+            <w:proofErr w:type="spellEnd"/>
+            <w:r>
+              <w:rPr>
+                <w:rFonts w:ascii="Arial" w:hAnsi="Arial" w:cs="Arial"/>
+                <w:sz w:val="24"/>
+                <w:szCs w:val="24"/>
+              </w:rPr>
+              <w:t>.</w:t>
+            </w:r>
+          </w:p>
+        </w:tc>
+        <w:tc>
+          <w:tcPr>
+            <w:tcW w:w="1545" w:type="dxa"/>
+          </w:tcPr>
+          <w:p>
+            <w:pPr>
+              <w:rPr>
+                <w:rFonts w:ascii="Arial" w:hAnsi="Arial" w:cs="Arial"/>
+                <w:sz w:val="24"/>
+                <w:szCs w:val="24"/>
+              </w:rPr>
+            </w:pPr>
+            <w:r>
+              <w:rPr>
+                <w:rFonts w:ascii="Arial" w:hAnsi="Arial" w:cs="Arial"/>
+                <w:sz w:val="24"/>
+                <w:szCs w:val="24"/>
+              </w:rPr>
+              <w:t>N/A.</w:t>
+            </w:r>
+          </w:p>
+        </w:tc>
+        <w:tc>
+          <w:tcPr>
+            <w:tcW w:w="1731" w:type="dxa"/>
+          </w:tcPr>
+          <w:p>
+            <w:pPr>
+              <w:rPr>
+                <w:rFonts w:ascii="Arial" w:hAnsi="Arial" w:cs="Arial"/>
+                <w:sz w:val="24"/>
+                <w:szCs w:val="24"/>
+              </w:rPr>
+            </w:pPr>
+            <w:r>
+              <w:rPr>
+                <w:rFonts w:ascii="Arial" w:hAnsi="Arial" w:cs="Arial"/>
+                <w:sz w:val="24"/>
+                <w:szCs w:val="24"/>
+              </w:rPr>
+              <w:t>Para que esta prueba funcione debe existir en base de datos una promoción con ese id.</w:t>
+            </w:r>
+          </w:p>
+        </w:tc>
+        <w:tc>
+          <w:tcPr>
+            <w:tcW w:w="1871" w:type="dxa"/>
+          </w:tcPr>
+          <w:p>
+            <w:pPr>
+              <w:rPr>
+                <w:rFonts w:ascii="Arial" w:hAnsi="Arial" w:cs="Arial"/>
+                <w:sz w:val="24"/>
+                <w:szCs w:val="24"/>
+              </w:rPr>
+            </w:pPr>
+            <w:proofErr w:type="spellStart"/>
+            <w:r>
+              <w:rPr>
+                <w:rFonts w:ascii="Arial" w:hAnsi="Arial" w:cs="Arial"/>
+                <w:sz w:val="24"/>
+                <w:szCs w:val="24"/>
+              </w:rPr>
+              <w:t>Promocion</w:t>
+            </w:r>
+            <w:proofErr w:type="spellEnd"/>
+          </w:p>
+        </w:tc>
+      </w:tr>
+      <w:tr>
+        <w:tc>
+          <w:tcPr>
+            <w:tcW w:w="1979" w:type="dxa"/>
+          </w:tcPr>
+          <w:p>
+            <w:pPr>
+              <w:pStyle w:val="Prrafodelista"/>
+              <w:numPr>
+                <w:ilvl w:val="0"/>
+                <w:numId w:val="2"/>
+              </w:numPr>
+              <w:rPr>
+                <w:rFonts w:ascii="Arial" w:hAnsi="Arial" w:cs="Arial"/>
+                <w:sz w:val="24"/>
+                <w:szCs w:val="24"/>
+              </w:rPr>
+            </w:pPr>
+            <w:proofErr w:type="spellStart"/>
+            <w:r>
+              <w:rPr>
+                <w:rFonts w:ascii="Arial" w:hAnsi="Arial" w:cs="Arial"/>
+                <w:sz w:val="24"/>
+                <w:szCs w:val="24"/>
+              </w:rPr>
+              <w:t>idPromocion</w:t>
+            </w:r>
+            <w:proofErr w:type="spellEnd"/>
+            <w:r>
+              <w:rPr>
+                <w:rFonts w:ascii="Arial" w:hAnsi="Arial" w:cs="Arial"/>
+                <w:sz w:val="24"/>
+                <w:szCs w:val="24"/>
+              </w:rPr>
+              <w:t>: 0</w:t>
+            </w:r>
+          </w:p>
+        </w:tc>
+        <w:tc>
+          <w:tcPr>
+            <w:tcW w:w="1702" w:type="dxa"/>
           </w:tcPr>
           <w:p>
             <w:pPr>
@@ -5689,7 +6176,17 @@
                 <w:sz w:val="24"/>
                 <w:szCs w:val="24"/>
               </w:rPr>
-              <w:t>Exception</w:t>
+              <w:t>Excepti</w:t>
+            </w:r>
+            <w:bookmarkStart w:id="0" w:name="_GoBack"/>
+            <w:bookmarkEnd w:id="0"/>
+            <w:r>
+              <w:rPr>
+                <w:rFonts w:ascii="Arial" w:hAnsi="Arial" w:cs="Arial"/>
+                <w:sz w:val="24"/>
+                <w:szCs w:val="24"/>
+              </w:rPr>
+              <w:t>on</w:t>
             </w:r>
             <w:proofErr w:type="spellEnd"/>
             <w:r>
@@ -5704,7 +6201,7 @@
         </w:tc>
         <w:tc>
           <w:tcPr>
-            <w:tcW w:w="1480" w:type="dxa"/>
+            <w:tcW w:w="1545" w:type="dxa"/>
           </w:tcPr>
           <w:p>
             <w:pPr>
@@ -5726,7 +6223,7 @@
         </w:tc>
         <w:tc>
           <w:tcPr>
-            <w:tcW w:w="2028" w:type="dxa"/>
+            <w:tcW w:w="1731" w:type="dxa"/>
           </w:tcPr>
           <w:p>
             <w:pPr>
@@ -5743,31 +6240,29 @@
                 <w:sz w:val="24"/>
                 <w:szCs w:val="24"/>
               </w:rPr>
-              <w:t xml:space="preserve">Se espera que el proceso arroje una excepción de tipo </w:t>
-            </w:r>
-            <w:proofErr w:type="spellStart"/>
-            <w:r>
-              <w:rPr>
-                <w:rFonts w:ascii="Arial" w:hAnsi="Arial" w:cs="Arial"/>
-                <w:sz w:val="24"/>
-                <w:szCs w:val="24"/>
-              </w:rPr>
-              <w:t>null</w:t>
-            </w:r>
-            <w:proofErr w:type="spellEnd"/>
-            <w:r>
-              <w:rPr>
-                <w:rFonts w:ascii="Arial" w:hAnsi="Arial" w:cs="Arial"/>
-                <w:sz w:val="24"/>
-                <w:szCs w:val="24"/>
-              </w:rPr>
-              <w:t xml:space="preserve"> debido a la no existencia del alumno.</w:t>
-            </w:r>
-          </w:p>
-        </w:tc>
-        <w:tc>
-          <w:tcPr>
-            <w:tcW w:w="1459" w:type="dxa"/>
+              <w:t xml:space="preserve">Para que esta prueba funcione </w:t>
+            </w:r>
+            <w:r>
+              <w:rPr>
+                <w:rFonts w:ascii="Arial" w:hAnsi="Arial" w:cs="Arial"/>
+                <w:sz w:val="24"/>
+                <w:szCs w:val="24"/>
+              </w:rPr>
+              <w:t>no debe</w:t>
+            </w:r>
+            <w:r>
+              <w:rPr>
+                <w:rFonts w:ascii="Arial" w:hAnsi="Arial" w:cs="Arial"/>
+                <w:sz w:val="24"/>
+                <w:szCs w:val="24"/>
+              </w:rPr>
+              <w:t xml:space="preserve"> existir en base de datos una promoción con ese id.</w:t>
+            </w:r>
+          </w:p>
+        </w:tc>
+        <w:tc>
+          <w:tcPr>
+            <w:tcW w:w="1871" w:type="dxa"/>
           </w:tcPr>
           <w:p>
             <w:pPr>

</xml_diff>

<commit_message>
Registro de pago de alumno con id de profesor.
Se implementa (o corrige) el caso de uso registrar pago de alumno, se guarda un profesor con un id y se muestre solo los pagos registrados en un grupo a un profesor.
</commit_message>
<xml_diff>
--- a/Pruebas/Plantilla de Tabla de Pruebas por Función (Modulo de Pagos).docx
+++ b/Pruebas/Plantilla de Tabla de Pruebas por Función (Modulo de Pagos).docx
@@ -4373,6 +4373,46 @@
               <w:t>: 1</w:t>
             </w:r>
           </w:p>
+          <w:p>
+            <w:pPr>
+              <w:pStyle w:val="Prrafodelista"/>
+              <w:numPr>
+                <w:ilvl w:val="0"/>
+                <w:numId w:val="2"/>
+              </w:numPr>
+              <w:rPr>
+                <w:rFonts w:ascii="Arial" w:hAnsi="Arial" w:cs="Arial"/>
+                <w:sz w:val="24"/>
+                <w:szCs w:val="24"/>
+              </w:rPr>
+            </w:pPr>
+            <w:proofErr w:type="spellStart"/>
+            <w:r>
+              <w:rPr>
+                <w:rFonts w:ascii="Arial" w:hAnsi="Arial" w:cs="Arial"/>
+                <w:sz w:val="24"/>
+                <w:szCs w:val="24"/>
+              </w:rPr>
+              <w:t>idProfesor</w:t>
+            </w:r>
+            <w:proofErr w:type="spellEnd"/>
+            <w:r>
+              <w:rPr>
+                <w:rFonts w:ascii="Arial" w:hAnsi="Arial" w:cs="Arial"/>
+                <w:sz w:val="24"/>
+                <w:szCs w:val="24"/>
+              </w:rPr>
+              <w:t xml:space="preserve">: </w:t>
+            </w:r>
+            <w:r>
+              <w:rPr>
+                <w:rFonts w:ascii="Arial" w:hAnsi="Arial" w:cs="Arial"/>
+                <w:sz w:val="24"/>
+                <w:szCs w:val="24"/>
+              </w:rPr>
+              <w:t>1</w:t>
+            </w:r>
+          </w:p>
         </w:tc>
         <w:tc>
           <w:tcPr>
@@ -4436,7 +4476,23 @@
                 <w:sz w:val="24"/>
                 <w:szCs w:val="24"/>
               </w:rPr>
-              <w:t xml:space="preserve">Se espera un registro de un nuevo pago de alumno con todos los atributos pertenecientes. </w:t>
+              <w:t>Se espera un registro de un nuevo pago de alumno con todos los atributos pertenecientes</w:t>
+            </w:r>
+            <w:r>
+              <w:rPr>
+                <w:rFonts w:ascii="Arial" w:hAnsi="Arial" w:cs="Arial"/>
+                <w:sz w:val="24"/>
+                <w:szCs w:val="24"/>
+              </w:rPr>
+              <w:t xml:space="preserve"> registrados por un profesor con el id indicado</w:t>
+            </w:r>
+            <w:r>
+              <w:rPr>
+                <w:rFonts w:ascii="Arial" w:hAnsi="Arial" w:cs="Arial"/>
+                <w:sz w:val="24"/>
+                <w:szCs w:val="24"/>
+              </w:rPr>
+              <w:t xml:space="preserve">. </w:t>
             </w:r>
           </w:p>
         </w:tc>
@@ -4645,6 +4701,38 @@
               <w:t>: 1</w:t>
             </w:r>
           </w:p>
+          <w:p>
+            <w:pPr>
+              <w:pStyle w:val="Prrafodelista"/>
+              <w:numPr>
+                <w:ilvl w:val="0"/>
+                <w:numId w:val="2"/>
+              </w:numPr>
+              <w:rPr>
+                <w:rFonts w:ascii="Arial" w:hAnsi="Arial" w:cs="Arial"/>
+                <w:sz w:val="24"/>
+                <w:szCs w:val="24"/>
+              </w:rPr>
+            </w:pPr>
+            <w:proofErr w:type="spellStart"/>
+            <w:r>
+              <w:rPr>
+                <w:rFonts w:ascii="Arial" w:hAnsi="Arial" w:cs="Arial"/>
+                <w:sz w:val="24"/>
+                <w:szCs w:val="24"/>
+              </w:rPr>
+              <w:t>idProfesor</w:t>
+            </w:r>
+            <w:proofErr w:type="spellEnd"/>
+            <w:r>
+              <w:rPr>
+                <w:rFonts w:ascii="Arial" w:hAnsi="Arial" w:cs="Arial"/>
+                <w:sz w:val="24"/>
+                <w:szCs w:val="24"/>
+              </w:rPr>
+              <w:t>: 1</w:t>
+            </w:r>
+          </w:p>
         </w:tc>
         <w:tc>
           <w:tcPr>
@@ -4925,6 +5013,38 @@
               <w:t>: 0</w:t>
             </w:r>
           </w:p>
+          <w:p>
+            <w:pPr>
+              <w:pStyle w:val="Prrafodelista"/>
+              <w:numPr>
+                <w:ilvl w:val="0"/>
+                <w:numId w:val="2"/>
+              </w:numPr>
+              <w:rPr>
+                <w:rFonts w:ascii="Arial" w:hAnsi="Arial" w:cs="Arial"/>
+                <w:sz w:val="24"/>
+                <w:szCs w:val="24"/>
+              </w:rPr>
+            </w:pPr>
+            <w:proofErr w:type="spellStart"/>
+            <w:r>
+              <w:rPr>
+                <w:rFonts w:ascii="Arial" w:hAnsi="Arial" w:cs="Arial"/>
+                <w:sz w:val="24"/>
+                <w:szCs w:val="24"/>
+              </w:rPr>
+              <w:t>idProfesor</w:t>
+            </w:r>
+            <w:proofErr w:type="spellEnd"/>
+            <w:r>
+              <w:rPr>
+                <w:rFonts w:ascii="Arial" w:hAnsi="Arial" w:cs="Arial"/>
+                <w:sz w:val="24"/>
+                <w:szCs w:val="24"/>
+              </w:rPr>
+              <w:t>: 1</w:t>
+            </w:r>
+          </w:p>
         </w:tc>
         <w:tc>
           <w:tcPr>
@@ -4988,7 +5108,25 @@
                 <w:sz w:val="24"/>
                 <w:szCs w:val="24"/>
               </w:rPr>
-              <w:t>Se espera el registro de un pago de alumno sin la propiedad de promoción.</w:t>
+              <w:t>Se espera el registro de un pago de alumno sin la propiedad de promoción</w:t>
+            </w:r>
+            <w:r>
+              <w:rPr>
+                <w:rFonts w:ascii="Arial" w:hAnsi="Arial" w:cs="Arial"/>
+                <w:sz w:val="24"/>
+                <w:szCs w:val="24"/>
+              </w:rPr>
+              <w:t xml:space="preserve"> con un id de profesor indicado</w:t>
+            </w:r>
+            <w:bookmarkStart w:id="0" w:name="_GoBack"/>
+            <w:bookmarkEnd w:id="0"/>
+            <w:r>
+              <w:rPr>
+                <w:rFonts w:ascii="Arial" w:hAnsi="Arial" w:cs="Arial"/>
+                <w:sz w:val="24"/>
+                <w:szCs w:val="24"/>
+              </w:rPr>
+              <w:t>.</w:t>
             </w:r>
           </w:p>
         </w:tc>
@@ -5034,10 +5172,10 @@
         <w:tblLook w:val="04A0" w:firstRow="1" w:lastRow="0" w:firstColumn="1" w:lastColumn="0" w:noHBand="0" w:noVBand="1"/>
       </w:tblPr>
       <w:tblGrid>
-        <w:gridCol w:w="1821"/>
+        <w:gridCol w:w="1852"/>
         <w:gridCol w:w="1871"/>
-        <w:gridCol w:w="1417"/>
-        <w:gridCol w:w="1848"/>
+        <w:gridCol w:w="1409"/>
+        <w:gridCol w:w="1825"/>
         <w:gridCol w:w="1871"/>
       </w:tblGrid>
       <w:tr>
@@ -5084,7 +5222,7 @@
               <w:rPr>
                 <w:rFonts w:ascii="Arial" w:hAnsi="Arial" w:cs="Arial"/>
               </w:rPr>
-              <w:t>registrarPago</w:t>
+              <w:t>obtenerPagos</w:t>
             </w:r>
             <w:proofErr w:type="spellEnd"/>
             <w:r>
@@ -5099,6 +5237,76 @@
               <w:rPr>
                 <w:rFonts w:ascii="Arial" w:hAnsi="Arial" w:cs="Arial"/>
               </w:rPr>
+              <w:t>int</w:t>
+            </w:r>
+            <w:proofErr w:type="spellEnd"/>
+            <w:r>
+              <w:rPr>
+                <w:rFonts w:ascii="Arial" w:hAnsi="Arial" w:cs="Arial"/>
+              </w:rPr>
+              <w:t xml:space="preserve"> </w:t>
+            </w:r>
+            <w:proofErr w:type="spellStart"/>
+            <w:r>
+              <w:rPr>
+                <w:rFonts w:ascii="Arial" w:hAnsi="Arial" w:cs="Arial"/>
+              </w:rPr>
+              <w:t>idAlumno</w:t>
+            </w:r>
+            <w:proofErr w:type="spellEnd"/>
+            <w:r>
+              <w:rPr>
+                <w:rFonts w:ascii="Arial" w:hAnsi="Arial" w:cs="Arial"/>
+              </w:rPr>
+              <w:t xml:space="preserve">, </w:t>
+            </w:r>
+            <w:proofErr w:type="spellStart"/>
+            <w:r>
+              <w:rPr>
+                <w:rFonts w:ascii="Arial" w:hAnsi="Arial" w:cs="Arial"/>
+              </w:rPr>
+              <w:t>int</w:t>
+            </w:r>
+            <w:proofErr w:type="spellEnd"/>
+            <w:r>
+              <w:rPr>
+                <w:rFonts w:ascii="Arial" w:hAnsi="Arial" w:cs="Arial"/>
+              </w:rPr>
+              <w:t xml:space="preserve"> </w:t>
+            </w:r>
+            <w:proofErr w:type="spellStart"/>
+            <w:r>
+              <w:rPr>
+                <w:rFonts w:ascii="Arial" w:hAnsi="Arial" w:cs="Arial"/>
+              </w:rPr>
+              <w:t>idProfesor</w:t>
+            </w:r>
+            <w:proofErr w:type="spellEnd"/>
+            <w:r>
+              <w:rPr>
+                <w:rFonts w:ascii="Arial" w:hAnsi="Arial" w:cs="Arial"/>
+              </w:rPr>
+              <w:t xml:space="preserve">) </w:t>
+            </w:r>
+            <w:proofErr w:type="spellStart"/>
+            <w:r>
+              <w:rPr>
+                <w:rFonts w:ascii="Arial" w:hAnsi="Arial" w:cs="Arial"/>
+              </w:rPr>
+              <w:t>List</w:t>
+            </w:r>
+            <w:proofErr w:type="spellEnd"/>
+            <w:r>
+              <w:rPr>
+                <w:rFonts w:ascii="Arial" w:hAnsi="Arial" w:cs="Arial"/>
+              </w:rPr>
+              <w:t>&lt;</w:t>
+            </w:r>
+            <w:proofErr w:type="spellStart"/>
+            <w:r>
+              <w:rPr>
+                <w:rFonts w:ascii="Arial" w:hAnsi="Arial" w:cs="Arial"/>
+              </w:rPr>
               <w:t>PagoAlumno</w:t>
             </w:r>
             <w:proofErr w:type="spellEnd"/>
@@ -5106,86 +5314,8 @@
               <w:rPr>
                 <w:rFonts w:ascii="Arial" w:hAnsi="Arial" w:cs="Arial"/>
               </w:rPr>
-              <w:t xml:space="preserve"> pago,  </w:t>
-            </w:r>
-            <w:proofErr w:type="spellStart"/>
-            <w:r>
-              <w:rPr>
-                <w:rFonts w:ascii="Arial" w:hAnsi="Arial" w:cs="Arial"/>
-              </w:rPr>
-              <w:t>idProfesor</w:t>
-            </w:r>
-            <w:proofErr w:type="spellEnd"/>
-            <w:r>
-              <w:rPr>
-                <w:rFonts w:ascii="Arial" w:hAnsi="Arial" w:cs="Arial"/>
-              </w:rPr>
-              <w:t xml:space="preserve">, </w:t>
-            </w:r>
-            <w:proofErr w:type="spellStart"/>
-            <w:r>
-              <w:rPr>
-                <w:rFonts w:ascii="Arial" w:hAnsi="Arial" w:cs="Arial"/>
-              </w:rPr>
-              <w:t>int</w:t>
-            </w:r>
-            <w:proofErr w:type="spellEnd"/>
-            <w:r>
-              <w:rPr>
-                <w:rFonts w:ascii="Arial" w:hAnsi="Arial" w:cs="Arial"/>
-              </w:rPr>
-              <w:t xml:space="preserve"> </w:t>
-            </w:r>
-            <w:proofErr w:type="spellStart"/>
-            <w:r>
-              <w:rPr>
-                <w:rFonts w:ascii="Arial" w:hAnsi="Arial" w:cs="Arial"/>
-              </w:rPr>
-              <w:t>idAlumno</w:t>
-            </w:r>
-            <w:proofErr w:type="spellEnd"/>
-            <w:r>
-              <w:rPr>
-                <w:rFonts w:ascii="Arial" w:hAnsi="Arial" w:cs="Arial"/>
-              </w:rPr>
-              <w:t xml:space="preserve">, </w:t>
-            </w:r>
-            <w:proofErr w:type="spellStart"/>
-            <w:r>
-              <w:rPr>
-                <w:rFonts w:ascii="Arial" w:hAnsi="Arial" w:cs="Arial"/>
-              </w:rPr>
-              <w:t>int</w:t>
-            </w:r>
-            <w:proofErr w:type="spellEnd"/>
-            <w:r>
-              <w:rPr>
-                <w:rFonts w:ascii="Arial" w:hAnsi="Arial" w:cs="Arial"/>
-              </w:rPr>
-              <w:t xml:space="preserve"> </w:t>
-            </w:r>
-            <w:proofErr w:type="spellStart"/>
-            <w:r>
-              <w:rPr>
-                <w:rFonts w:ascii="Arial" w:hAnsi="Arial" w:cs="Arial"/>
-              </w:rPr>
-              <w:t>idPromocion</w:t>
-            </w:r>
-            <w:proofErr w:type="spellEnd"/>
-            <w:r>
-              <w:rPr>
-                <w:rFonts w:ascii="Arial" w:hAnsi="Arial" w:cs="Arial"/>
-              </w:rPr>
-              <w:t xml:space="preserve">: </w:t>
-            </w:r>
-            <w:proofErr w:type="spellStart"/>
-            <w:r>
-              <w:rPr>
-                <w:rFonts w:ascii="Arial" w:hAnsi="Arial" w:cs="Arial"/>
-              </w:rPr>
-              <w:t>boolean</w:t>
-            </w:r>
-            <w:proofErr w:type="spellEnd"/>
+              <w:t>&gt;</w:t>
+            </w:r>
           </w:p>
         </w:tc>
       </w:tr>
@@ -5358,157 +5488,6 @@
               <w:t>. 1</w:t>
             </w:r>
           </w:p>
-        </w:tc>
-        <w:tc>
-          <w:tcPr>
-            <w:tcW w:w="1871" w:type="dxa"/>
-          </w:tcPr>
-          <w:p>
-            <w:pPr>
-              <w:rPr>
-                <w:rFonts w:ascii="Arial" w:hAnsi="Arial" w:cs="Arial"/>
-                <w:sz w:val="24"/>
-                <w:szCs w:val="24"/>
-              </w:rPr>
-            </w:pPr>
-            <w:proofErr w:type="spellStart"/>
-            <w:r>
-              <w:rPr>
-                <w:rFonts w:ascii="Arial" w:hAnsi="Arial" w:cs="Arial"/>
-                <w:sz w:val="24"/>
-                <w:szCs w:val="24"/>
-              </w:rPr>
-              <w:t>List</w:t>
-            </w:r>
-            <w:proofErr w:type="spellEnd"/>
-            <w:r>
-              <w:rPr>
-                <w:rFonts w:ascii="Arial" w:hAnsi="Arial" w:cs="Arial"/>
-                <w:sz w:val="24"/>
-                <w:szCs w:val="24"/>
-              </w:rPr>
-              <w:t xml:space="preserve"> &lt;</w:t>
-            </w:r>
-            <w:proofErr w:type="spellStart"/>
-            <w:r>
-              <w:rPr>
-                <w:rFonts w:ascii="Arial" w:hAnsi="Arial" w:cs="Arial"/>
-                <w:sz w:val="24"/>
-                <w:szCs w:val="24"/>
-              </w:rPr>
-              <w:t>PagoAlumno</w:t>
-            </w:r>
-            <w:proofErr w:type="spellEnd"/>
-            <w:r>
-              <w:rPr>
-                <w:rFonts w:ascii="Arial" w:hAnsi="Arial" w:cs="Arial"/>
-                <w:sz w:val="24"/>
-                <w:szCs w:val="24"/>
-              </w:rPr>
-              <w:t>&gt;</w:t>
-            </w:r>
-          </w:p>
-        </w:tc>
-        <w:tc>
-          <w:tcPr>
-            <w:tcW w:w="1480" w:type="dxa"/>
-          </w:tcPr>
-          <w:p>
-            <w:pPr>
-              <w:rPr>
-                <w:rFonts w:ascii="Arial" w:hAnsi="Arial" w:cs="Arial"/>
-                <w:sz w:val="24"/>
-                <w:szCs w:val="24"/>
-              </w:rPr>
-            </w:pPr>
-            <w:r>
-              <w:rPr>
-                <w:rFonts w:ascii="Arial" w:hAnsi="Arial" w:cs="Arial"/>
-                <w:sz w:val="24"/>
-                <w:szCs w:val="24"/>
-              </w:rPr>
-              <w:t>N/A.</w:t>
-            </w:r>
-          </w:p>
-        </w:tc>
-        <w:tc>
-          <w:tcPr>
-            <w:tcW w:w="2028" w:type="dxa"/>
-          </w:tcPr>
-          <w:p>
-            <w:pPr>
-              <w:rPr>
-                <w:rFonts w:ascii="Arial" w:hAnsi="Arial" w:cs="Arial"/>
-                <w:sz w:val="24"/>
-                <w:szCs w:val="24"/>
-              </w:rPr>
-            </w:pPr>
-            <w:r>
-              <w:rPr>
-                <w:rFonts w:ascii="Arial" w:hAnsi="Arial" w:cs="Arial"/>
-                <w:sz w:val="24"/>
-                <w:szCs w:val="24"/>
-              </w:rPr>
-              <w:t>Se espera una lista de pagos de un alumno.</w:t>
-            </w:r>
-          </w:p>
-        </w:tc>
-        <w:tc>
-          <w:tcPr>
-            <w:tcW w:w="1459" w:type="dxa"/>
-          </w:tcPr>
-          <w:p>
-            <w:pPr>
-              <w:rPr>
-                <w:rFonts w:ascii="Arial" w:hAnsi="Arial" w:cs="Arial"/>
-                <w:sz w:val="24"/>
-                <w:szCs w:val="24"/>
-              </w:rPr>
-            </w:pPr>
-            <w:proofErr w:type="spellStart"/>
-            <w:r>
-              <w:rPr>
-                <w:rFonts w:ascii="Arial" w:hAnsi="Arial" w:cs="Arial"/>
-                <w:sz w:val="24"/>
-                <w:szCs w:val="24"/>
-              </w:rPr>
-              <w:t>List</w:t>
-            </w:r>
-            <w:proofErr w:type="spellEnd"/>
-            <w:r>
-              <w:rPr>
-                <w:rFonts w:ascii="Arial" w:hAnsi="Arial" w:cs="Arial"/>
-                <w:sz w:val="24"/>
-                <w:szCs w:val="24"/>
-              </w:rPr>
-              <w:t xml:space="preserve"> &lt;</w:t>
-            </w:r>
-            <w:proofErr w:type="spellStart"/>
-            <w:r>
-              <w:rPr>
-                <w:rFonts w:ascii="Arial" w:hAnsi="Arial" w:cs="Arial"/>
-                <w:sz w:val="24"/>
-                <w:szCs w:val="24"/>
-              </w:rPr>
-              <w:t>PagoAlumno</w:t>
-            </w:r>
-            <w:proofErr w:type="spellEnd"/>
-            <w:r>
-              <w:rPr>
-                <w:rFonts w:ascii="Arial" w:hAnsi="Arial" w:cs="Arial"/>
-                <w:sz w:val="24"/>
-                <w:szCs w:val="24"/>
-              </w:rPr>
-              <w:t>&gt;</w:t>
-            </w:r>
-          </w:p>
-        </w:tc>
-      </w:tr>
-      <w:tr>
-        <w:tc>
-          <w:tcPr>
-            <w:tcW w:w="1990" w:type="dxa"/>
-          </w:tcPr>
           <w:p>
             <w:pPr>
               <w:pStyle w:val="Prrafodelista"/>
@@ -5529,6 +5508,197 @@
                 <w:sz w:val="24"/>
                 <w:szCs w:val="24"/>
               </w:rPr>
+              <w:t>idProfesor</w:t>
+            </w:r>
+            <w:proofErr w:type="spellEnd"/>
+            <w:r>
+              <w:rPr>
+                <w:rFonts w:ascii="Arial" w:hAnsi="Arial" w:cs="Arial"/>
+                <w:sz w:val="24"/>
+                <w:szCs w:val="24"/>
+              </w:rPr>
+              <w:t>: 1</w:t>
+            </w:r>
+          </w:p>
+        </w:tc>
+        <w:tc>
+          <w:tcPr>
+            <w:tcW w:w="1871" w:type="dxa"/>
+          </w:tcPr>
+          <w:p>
+            <w:pPr>
+              <w:rPr>
+                <w:rFonts w:ascii="Arial" w:hAnsi="Arial" w:cs="Arial"/>
+                <w:sz w:val="24"/>
+                <w:szCs w:val="24"/>
+              </w:rPr>
+            </w:pPr>
+            <w:proofErr w:type="spellStart"/>
+            <w:r>
+              <w:rPr>
+                <w:rFonts w:ascii="Arial" w:hAnsi="Arial" w:cs="Arial"/>
+                <w:sz w:val="24"/>
+                <w:szCs w:val="24"/>
+              </w:rPr>
+              <w:t>List</w:t>
+            </w:r>
+            <w:proofErr w:type="spellEnd"/>
+            <w:r>
+              <w:rPr>
+                <w:rFonts w:ascii="Arial" w:hAnsi="Arial" w:cs="Arial"/>
+                <w:sz w:val="24"/>
+                <w:szCs w:val="24"/>
+              </w:rPr>
+              <w:t xml:space="preserve"> &lt;</w:t>
+            </w:r>
+            <w:proofErr w:type="spellStart"/>
+            <w:r>
+              <w:rPr>
+                <w:rFonts w:ascii="Arial" w:hAnsi="Arial" w:cs="Arial"/>
+                <w:sz w:val="24"/>
+                <w:szCs w:val="24"/>
+              </w:rPr>
+              <w:t>PagoAlumno</w:t>
+            </w:r>
+            <w:proofErr w:type="spellEnd"/>
+            <w:r>
+              <w:rPr>
+                <w:rFonts w:ascii="Arial" w:hAnsi="Arial" w:cs="Arial"/>
+                <w:sz w:val="24"/>
+                <w:szCs w:val="24"/>
+              </w:rPr>
+              <w:t>&gt;</w:t>
+            </w:r>
+          </w:p>
+        </w:tc>
+        <w:tc>
+          <w:tcPr>
+            <w:tcW w:w="1480" w:type="dxa"/>
+          </w:tcPr>
+          <w:p>
+            <w:pPr>
+              <w:rPr>
+                <w:rFonts w:ascii="Arial" w:hAnsi="Arial" w:cs="Arial"/>
+                <w:sz w:val="24"/>
+                <w:szCs w:val="24"/>
+              </w:rPr>
+            </w:pPr>
+            <w:r>
+              <w:rPr>
+                <w:rFonts w:ascii="Arial" w:hAnsi="Arial" w:cs="Arial"/>
+                <w:sz w:val="24"/>
+                <w:szCs w:val="24"/>
+              </w:rPr>
+              <w:t>N/A.</w:t>
+            </w:r>
+          </w:p>
+        </w:tc>
+        <w:tc>
+          <w:tcPr>
+            <w:tcW w:w="2028" w:type="dxa"/>
+          </w:tcPr>
+          <w:p>
+            <w:pPr>
+              <w:rPr>
+                <w:rFonts w:ascii="Arial" w:hAnsi="Arial" w:cs="Arial"/>
+                <w:sz w:val="24"/>
+                <w:szCs w:val="24"/>
+              </w:rPr>
+            </w:pPr>
+            <w:r>
+              <w:rPr>
+                <w:rFonts w:ascii="Arial" w:hAnsi="Arial" w:cs="Arial"/>
+                <w:sz w:val="24"/>
+                <w:szCs w:val="24"/>
+              </w:rPr>
+              <w:t>Se espera una lista de pagos de un alumno</w:t>
+            </w:r>
+            <w:r>
+              <w:rPr>
+                <w:rFonts w:ascii="Arial" w:hAnsi="Arial" w:cs="Arial"/>
+                <w:sz w:val="24"/>
+                <w:szCs w:val="24"/>
+              </w:rPr>
+              <w:t xml:space="preserve"> y exista un id con el profesor indicado.</w:t>
+            </w:r>
+          </w:p>
+        </w:tc>
+        <w:tc>
+          <w:tcPr>
+            <w:tcW w:w="1459" w:type="dxa"/>
+          </w:tcPr>
+          <w:p>
+            <w:pPr>
+              <w:rPr>
+                <w:rFonts w:ascii="Arial" w:hAnsi="Arial" w:cs="Arial"/>
+                <w:sz w:val="24"/>
+                <w:szCs w:val="24"/>
+              </w:rPr>
+            </w:pPr>
+            <w:proofErr w:type="spellStart"/>
+            <w:r>
+              <w:rPr>
+                <w:rFonts w:ascii="Arial" w:hAnsi="Arial" w:cs="Arial"/>
+                <w:sz w:val="24"/>
+                <w:szCs w:val="24"/>
+              </w:rPr>
+              <w:t>List</w:t>
+            </w:r>
+            <w:proofErr w:type="spellEnd"/>
+            <w:r>
+              <w:rPr>
+                <w:rFonts w:ascii="Arial" w:hAnsi="Arial" w:cs="Arial"/>
+                <w:sz w:val="24"/>
+                <w:szCs w:val="24"/>
+              </w:rPr>
+              <w:t xml:space="preserve"> &lt;</w:t>
+            </w:r>
+            <w:proofErr w:type="spellStart"/>
+            <w:r>
+              <w:rPr>
+                <w:rFonts w:ascii="Arial" w:hAnsi="Arial" w:cs="Arial"/>
+                <w:sz w:val="24"/>
+                <w:szCs w:val="24"/>
+              </w:rPr>
+              <w:t>PagoAlumno</w:t>
+            </w:r>
+            <w:proofErr w:type="spellEnd"/>
+            <w:r>
+              <w:rPr>
+                <w:rFonts w:ascii="Arial" w:hAnsi="Arial" w:cs="Arial"/>
+                <w:sz w:val="24"/>
+                <w:szCs w:val="24"/>
+              </w:rPr>
+              <w:t>&gt;</w:t>
+            </w:r>
+          </w:p>
+        </w:tc>
+      </w:tr>
+      <w:tr>
+        <w:tc>
+          <w:tcPr>
+            <w:tcW w:w="1990" w:type="dxa"/>
+          </w:tcPr>
+          <w:p>
+            <w:pPr>
+              <w:pStyle w:val="Prrafodelista"/>
+              <w:numPr>
+                <w:ilvl w:val="0"/>
+                <w:numId w:val="2"/>
+              </w:numPr>
+              <w:rPr>
+                <w:rFonts w:ascii="Arial" w:hAnsi="Arial" w:cs="Arial"/>
+                <w:sz w:val="24"/>
+                <w:szCs w:val="24"/>
+              </w:rPr>
+            </w:pPr>
+            <w:proofErr w:type="spellStart"/>
+            <w:r>
+              <w:rPr>
+                <w:rFonts w:ascii="Arial" w:hAnsi="Arial" w:cs="Arial"/>
+                <w:sz w:val="24"/>
+                <w:szCs w:val="24"/>
+              </w:rPr>
               <w:t>idAlumno</w:t>
             </w:r>
             <w:proofErr w:type="spellEnd"/>
@@ -5539,6 +5709,38 @@
                 <w:szCs w:val="24"/>
               </w:rPr>
               <w:t>: 0</w:t>
+            </w:r>
+          </w:p>
+          <w:p>
+            <w:pPr>
+              <w:pStyle w:val="Prrafodelista"/>
+              <w:numPr>
+                <w:ilvl w:val="0"/>
+                <w:numId w:val="2"/>
+              </w:numPr>
+              <w:rPr>
+                <w:rFonts w:ascii="Arial" w:hAnsi="Arial" w:cs="Arial"/>
+                <w:sz w:val="24"/>
+                <w:szCs w:val="24"/>
+              </w:rPr>
+            </w:pPr>
+            <w:proofErr w:type="spellStart"/>
+            <w:r>
+              <w:rPr>
+                <w:rFonts w:ascii="Arial" w:hAnsi="Arial" w:cs="Arial"/>
+                <w:sz w:val="24"/>
+                <w:szCs w:val="24"/>
+              </w:rPr>
+              <w:t>idProfesor</w:t>
+            </w:r>
+            <w:proofErr w:type="spellEnd"/>
+            <w:r>
+              <w:rPr>
+                <w:rFonts w:ascii="Arial" w:hAnsi="Arial" w:cs="Arial"/>
+                <w:sz w:val="24"/>
+                <w:szCs w:val="24"/>
+              </w:rPr>
+              <w:t>: 1</w:t>
             </w:r>
           </w:p>
         </w:tc>
@@ -6176,17 +6378,7 @@
                 <w:sz w:val="24"/>
                 <w:szCs w:val="24"/>
               </w:rPr>
-              <w:t>Excepti</w:t>
-            </w:r>
-            <w:bookmarkStart w:id="0" w:name="_GoBack"/>
-            <w:bookmarkEnd w:id="0"/>
-            <w:r>
-              <w:rPr>
-                <w:rFonts w:ascii="Arial" w:hAnsi="Arial" w:cs="Arial"/>
-                <w:sz w:val="24"/>
-                <w:szCs w:val="24"/>
-              </w:rPr>
-              <w:t>on</w:t>
+              <w:t>Exception</w:t>
             </w:r>
             <w:proofErr w:type="spellEnd"/>
             <w:r>
@@ -6240,23 +6432,7 @@
                 <w:sz w:val="24"/>
                 <w:szCs w:val="24"/>
               </w:rPr>
-              <w:t xml:space="preserve">Para que esta prueba funcione </w:t>
-            </w:r>
-            <w:r>
-              <w:rPr>
-                <w:rFonts w:ascii="Arial" w:hAnsi="Arial" w:cs="Arial"/>
-                <w:sz w:val="24"/>
-                <w:szCs w:val="24"/>
-              </w:rPr>
-              <w:t>no debe</w:t>
-            </w:r>
-            <w:r>
-              <w:rPr>
-                <w:rFonts w:ascii="Arial" w:hAnsi="Arial" w:cs="Arial"/>
-                <w:sz w:val="24"/>
-                <w:szCs w:val="24"/>
-              </w:rPr>
-              <w:t xml:space="preserve"> existir en base de datos una promoción con ese id.</w:t>
+              <w:t>Para que esta prueba funcione no debe existir en base de datos una promoción con ese id.</w:t>
             </w:r>
           </w:p>
         </w:tc>

</xml_diff>

<commit_message>
Implementacion del caso de uso obtener rentas cliente
Se implementa el caso de uso obtener rentas cliente, se actualizan las tablas de pruebas y la lista de tareas de la iteracion.
</commit_message>
<xml_diff>
--- a/Pruebas/Plantilla de Tabla de Pruebas por Función (Modulo de Pagos).docx
+++ b/Pruebas/Plantilla de Tabla de Pruebas por Función (Modulo de Pagos).docx
@@ -5118,8 +5118,6 @@
               </w:rPr>
               <w:t xml:space="preserve"> con un id de profesor indicado</w:t>
             </w:r>
-            <w:bookmarkStart w:id="0" w:name="_GoBack"/>
-            <w:bookmarkEnd w:id="0"/>
             <w:r>
               <w:rPr>
                 <w:rFonts w:ascii="Arial" w:hAnsi="Arial" w:cs="Arial"/>
@@ -6484,6 +6482,586 @@
               </w:rPr>
               <w:t>.</w:t>
             </w:r>
+          </w:p>
+        </w:tc>
+      </w:tr>
+    </w:tbl>
+    <w:p/>
+    <w:p/>
+    <w:p/>
+    <w:p/>
+    <w:p/>
+    <w:p/>
+    <w:p/>
+    <w:p/>
+    <w:p>
+      <w:r>
+        <w:br w:type="column"/>
+      </w:r>
+      <w:r>
+        <w:lastRenderedPageBreak/>
+        <w:t>Obtener rentas</w:t>
+      </w:r>
+    </w:p>
+    <w:tbl>
+      <w:tblPr>
+        <w:tblStyle w:val="Tablaconcuadrcula"/>
+        <w:tblpPr w:leftFromText="141" w:rightFromText="141" w:vertAnchor="page" w:horzAnchor="margin" w:tblpY="2002"/>
+        <w:tblW w:w="0" w:type="auto"/>
+        <w:tblLook w:val="04A0" w:firstRow="1" w:lastRow="0" w:firstColumn="1" w:lastColumn="0" w:noHBand="0" w:noVBand="1"/>
+      </w:tblPr>
+      <w:tblGrid>
+        <w:gridCol w:w="1979"/>
+        <w:gridCol w:w="1702"/>
+        <w:gridCol w:w="1545"/>
+        <w:gridCol w:w="1731"/>
+        <w:gridCol w:w="1871"/>
+      </w:tblGrid>
+      <w:tr>
+        <w:tc>
+          <w:tcPr>
+            <w:tcW w:w="1979" w:type="dxa"/>
+            <w:shd w:val="clear" w:color="auto" w:fill="A6A6A6" w:themeFill="background1" w:themeFillShade="A6"/>
+          </w:tcPr>
+          <w:p>
+            <w:pPr>
+              <w:rPr>
+                <w:rFonts w:ascii="Arial" w:hAnsi="Arial" w:cs="Arial"/>
+                <w:b/>
+                <w:sz w:val="28"/>
+                <w:szCs w:val="28"/>
+              </w:rPr>
+            </w:pPr>
+            <w:r>
+              <w:rPr>
+                <w:rFonts w:ascii="Arial" w:hAnsi="Arial" w:cs="Arial"/>
+                <w:b/>
+                <w:sz w:val="28"/>
+                <w:szCs w:val="28"/>
+              </w:rPr>
+              <w:t>Función</w:t>
+            </w:r>
+          </w:p>
+        </w:tc>
+        <w:tc>
+          <w:tcPr>
+            <w:tcW w:w="6849" w:type="dxa"/>
+            <w:gridSpan w:val="4"/>
+            <w:shd w:val="clear" w:color="auto" w:fill="A6A6A6" w:themeFill="background1" w:themeFillShade="A6"/>
+          </w:tcPr>
+          <w:p>
+            <w:pPr>
+              <w:rPr>
+                <w:rFonts w:ascii="Arial" w:hAnsi="Arial" w:cs="Arial"/>
+              </w:rPr>
+            </w:pPr>
+            <w:proofErr w:type="spellStart"/>
+            <w:proofErr w:type="gramStart"/>
+            <w:r>
+              <w:rPr>
+                <w:rFonts w:ascii="Arial" w:hAnsi="Arial" w:cs="Arial"/>
+              </w:rPr>
+              <w:t>obtenerRentas</w:t>
+            </w:r>
+            <w:proofErr w:type="spellEnd"/>
+            <w:r>
+              <w:rPr>
+                <w:rFonts w:ascii="Arial" w:hAnsi="Arial" w:cs="Arial"/>
+              </w:rPr>
+              <w:t>(</w:t>
+            </w:r>
+            <w:proofErr w:type="spellStart"/>
+            <w:proofErr w:type="gramEnd"/>
+            <w:r>
+              <w:rPr>
+                <w:rFonts w:ascii="Arial" w:hAnsi="Arial" w:cs="Arial"/>
+              </w:rPr>
+              <w:t>int</w:t>
+            </w:r>
+            <w:proofErr w:type="spellEnd"/>
+            <w:r>
+              <w:rPr>
+                <w:rFonts w:ascii="Arial" w:hAnsi="Arial" w:cs="Arial"/>
+              </w:rPr>
+              <w:t xml:space="preserve"> </w:t>
+            </w:r>
+            <w:proofErr w:type="spellStart"/>
+            <w:r>
+              <w:rPr>
+                <w:rFonts w:ascii="Arial" w:hAnsi="Arial" w:cs="Arial"/>
+              </w:rPr>
+              <w:t>id</w:t>
+            </w:r>
+            <w:r>
+              <w:rPr>
+                <w:rFonts w:ascii="Arial" w:hAnsi="Arial" w:cs="Arial"/>
+              </w:rPr>
+              <w:t>Cliente</w:t>
+            </w:r>
+            <w:proofErr w:type="spellEnd"/>
+            <w:r>
+              <w:rPr>
+                <w:rFonts w:ascii="Arial" w:hAnsi="Arial" w:cs="Arial"/>
+              </w:rPr>
+              <w:t>)</w:t>
+            </w:r>
+            <w:r>
+              <w:rPr>
+                <w:rFonts w:ascii="Arial" w:hAnsi="Arial" w:cs="Arial"/>
+              </w:rPr>
+              <w:t xml:space="preserve">: </w:t>
+            </w:r>
+            <w:proofErr w:type="spellStart"/>
+            <w:r>
+              <w:rPr>
+                <w:rFonts w:ascii="Arial" w:hAnsi="Arial" w:cs="Arial"/>
+              </w:rPr>
+              <w:t>List</w:t>
+            </w:r>
+            <w:proofErr w:type="spellEnd"/>
+            <w:r>
+              <w:rPr>
+                <w:rFonts w:ascii="Arial" w:hAnsi="Arial" w:cs="Arial"/>
+              </w:rPr>
+              <w:t>&lt;Renta&gt;</w:t>
+            </w:r>
+          </w:p>
+        </w:tc>
+      </w:tr>
+      <w:tr>
+        <w:tc>
+          <w:tcPr>
+            <w:tcW w:w="1979" w:type="dxa"/>
+            <w:shd w:val="clear" w:color="auto" w:fill="BFBFBF" w:themeFill="background1" w:themeFillShade="BF"/>
+          </w:tcPr>
+          <w:p>
+            <w:pPr>
+              <w:jc w:val="center"/>
+              <w:rPr>
+                <w:rFonts w:ascii="Arial" w:hAnsi="Arial" w:cs="Arial"/>
+                <w:b/>
+                <w:sz w:val="24"/>
+                <w:szCs w:val="24"/>
+              </w:rPr>
+            </w:pPr>
+            <w:r>
+              <w:rPr>
+                <w:rFonts w:ascii="Arial" w:hAnsi="Arial" w:cs="Arial"/>
+                <w:b/>
+                <w:sz w:val="24"/>
+                <w:szCs w:val="24"/>
+              </w:rPr>
+              <w:t>Entradas</w:t>
+            </w:r>
+          </w:p>
+        </w:tc>
+        <w:tc>
+          <w:tcPr>
+            <w:tcW w:w="1702" w:type="dxa"/>
+            <w:shd w:val="clear" w:color="auto" w:fill="BFBFBF" w:themeFill="background1" w:themeFillShade="BF"/>
+          </w:tcPr>
+          <w:p>
+            <w:pPr>
+              <w:jc w:val="center"/>
+              <w:rPr>
+                <w:rFonts w:ascii="Arial" w:hAnsi="Arial" w:cs="Arial"/>
+                <w:b/>
+                <w:sz w:val="24"/>
+                <w:szCs w:val="24"/>
+              </w:rPr>
+            </w:pPr>
+            <w:r>
+              <w:rPr>
+                <w:rFonts w:ascii="Arial" w:hAnsi="Arial" w:cs="Arial"/>
+                <w:b/>
+                <w:sz w:val="24"/>
+                <w:szCs w:val="24"/>
+              </w:rPr>
+              <w:t>Salidas esperadas</w:t>
+            </w:r>
+          </w:p>
+        </w:tc>
+        <w:tc>
+          <w:tcPr>
+            <w:tcW w:w="1545" w:type="dxa"/>
+            <w:shd w:val="clear" w:color="auto" w:fill="BFBFBF" w:themeFill="background1" w:themeFillShade="BF"/>
+          </w:tcPr>
+          <w:p>
+            <w:pPr>
+              <w:jc w:val="center"/>
+              <w:rPr>
+                <w:rFonts w:ascii="Arial" w:hAnsi="Arial" w:cs="Arial"/>
+                <w:b/>
+                <w:sz w:val="24"/>
+                <w:szCs w:val="24"/>
+              </w:rPr>
+            </w:pPr>
+            <w:r>
+              <w:rPr>
+                <w:rFonts w:ascii="Arial" w:hAnsi="Arial" w:cs="Arial"/>
+                <w:b/>
+                <w:sz w:val="24"/>
+                <w:szCs w:val="24"/>
+              </w:rPr>
+              <w:t>Salidas obtenidas</w:t>
+            </w:r>
+          </w:p>
+        </w:tc>
+        <w:tc>
+          <w:tcPr>
+            <w:tcW w:w="1731" w:type="dxa"/>
+            <w:shd w:val="clear" w:color="auto" w:fill="BFBFBF" w:themeFill="background1" w:themeFillShade="BF"/>
+          </w:tcPr>
+          <w:p>
+            <w:pPr>
+              <w:jc w:val="center"/>
+              <w:rPr>
+                <w:rFonts w:ascii="Arial" w:hAnsi="Arial" w:cs="Arial"/>
+                <w:b/>
+                <w:sz w:val="24"/>
+                <w:szCs w:val="24"/>
+              </w:rPr>
+            </w:pPr>
+            <w:r>
+              <w:rPr>
+                <w:rFonts w:ascii="Arial" w:hAnsi="Arial" w:cs="Arial"/>
+                <w:b/>
+                <w:sz w:val="24"/>
+                <w:szCs w:val="24"/>
+              </w:rPr>
+              <w:t>Condiciones de salida</w:t>
+            </w:r>
+          </w:p>
+        </w:tc>
+        <w:tc>
+          <w:tcPr>
+            <w:tcW w:w="1871" w:type="dxa"/>
+            <w:shd w:val="clear" w:color="auto" w:fill="BFBFBF" w:themeFill="background1" w:themeFillShade="BF"/>
+          </w:tcPr>
+          <w:p>
+            <w:pPr>
+              <w:jc w:val="center"/>
+              <w:rPr>
+                <w:rFonts w:ascii="Arial" w:hAnsi="Arial" w:cs="Arial"/>
+                <w:b/>
+                <w:sz w:val="24"/>
+                <w:szCs w:val="24"/>
+              </w:rPr>
+            </w:pPr>
+            <w:r>
+              <w:rPr>
+                <w:rFonts w:ascii="Arial" w:hAnsi="Arial" w:cs="Arial"/>
+                <w:b/>
+                <w:sz w:val="24"/>
+                <w:szCs w:val="24"/>
+              </w:rPr>
+              <w:t>Resultado</w:t>
+            </w:r>
+          </w:p>
+        </w:tc>
+      </w:tr>
+      <w:tr>
+        <w:tc>
+          <w:tcPr>
+            <w:tcW w:w="1979" w:type="dxa"/>
+          </w:tcPr>
+          <w:p>
+            <w:pPr>
+              <w:rPr>
+                <w:rFonts w:ascii="Arial" w:hAnsi="Arial" w:cs="Arial"/>
+                <w:sz w:val="24"/>
+                <w:szCs w:val="24"/>
+              </w:rPr>
+            </w:pPr>
+            <w:proofErr w:type="spellStart"/>
+            <w:r>
+              <w:rPr>
+                <w:rFonts w:ascii="Arial" w:hAnsi="Arial" w:cs="Arial"/>
+                <w:sz w:val="24"/>
+                <w:szCs w:val="24"/>
+              </w:rPr>
+              <w:t>idUsuario</w:t>
+            </w:r>
+            <w:proofErr w:type="spellEnd"/>
+            <w:r>
+              <w:rPr>
+                <w:rFonts w:ascii="Arial" w:hAnsi="Arial" w:cs="Arial"/>
+                <w:sz w:val="24"/>
+                <w:szCs w:val="24"/>
+              </w:rPr>
+              <w:t>: 1</w:t>
+            </w:r>
+          </w:p>
+        </w:tc>
+        <w:tc>
+          <w:tcPr>
+            <w:tcW w:w="1702" w:type="dxa"/>
+          </w:tcPr>
+          <w:p>
+            <w:pPr>
+              <w:rPr>
+                <w:rFonts w:ascii="Arial" w:hAnsi="Arial" w:cs="Arial"/>
+                <w:sz w:val="24"/>
+                <w:szCs w:val="24"/>
+              </w:rPr>
+            </w:pPr>
+            <w:proofErr w:type="spellStart"/>
+            <w:r>
+              <w:rPr>
+                <w:rFonts w:ascii="Arial" w:hAnsi="Arial" w:cs="Arial"/>
+                <w:sz w:val="24"/>
+                <w:szCs w:val="24"/>
+              </w:rPr>
+              <w:t>List</w:t>
+            </w:r>
+            <w:proofErr w:type="spellEnd"/>
+            <w:r>
+              <w:rPr>
+                <w:rFonts w:ascii="Arial" w:hAnsi="Arial" w:cs="Arial"/>
+                <w:sz w:val="24"/>
+                <w:szCs w:val="24"/>
+              </w:rPr>
+              <w:t>&lt;Renta&gt;</w:t>
+            </w:r>
+          </w:p>
+        </w:tc>
+        <w:tc>
+          <w:tcPr>
+            <w:tcW w:w="1545" w:type="dxa"/>
+          </w:tcPr>
+          <w:p>
+            <w:pPr>
+              <w:rPr>
+                <w:rFonts w:ascii="Arial" w:hAnsi="Arial" w:cs="Arial"/>
+                <w:sz w:val="24"/>
+                <w:szCs w:val="24"/>
+              </w:rPr>
+            </w:pPr>
+            <w:r>
+              <w:rPr>
+                <w:rFonts w:ascii="Arial" w:hAnsi="Arial" w:cs="Arial"/>
+                <w:sz w:val="24"/>
+                <w:szCs w:val="24"/>
+              </w:rPr>
+              <w:t>N/A</w:t>
+            </w:r>
+          </w:p>
+        </w:tc>
+        <w:tc>
+          <w:tcPr>
+            <w:tcW w:w="1731" w:type="dxa"/>
+          </w:tcPr>
+          <w:p>
+            <w:pPr>
+              <w:rPr>
+                <w:rFonts w:ascii="Arial" w:hAnsi="Arial" w:cs="Arial"/>
+                <w:sz w:val="24"/>
+                <w:szCs w:val="24"/>
+              </w:rPr>
+            </w:pPr>
+            <w:r>
+              <w:rPr>
+                <w:rFonts w:ascii="Arial" w:hAnsi="Arial" w:cs="Arial"/>
+                <w:sz w:val="24"/>
+                <w:szCs w:val="24"/>
+              </w:rPr>
+              <w:t>Deben existir registros previos de rentas de ese cliente.</w:t>
+            </w:r>
+          </w:p>
+        </w:tc>
+        <w:tc>
+          <w:tcPr>
+            <w:tcW w:w="1871" w:type="dxa"/>
+          </w:tcPr>
+          <w:p>
+            <w:pPr>
+              <w:rPr>
+                <w:rFonts w:ascii="Arial" w:hAnsi="Arial" w:cs="Arial"/>
+                <w:sz w:val="24"/>
+                <w:szCs w:val="24"/>
+              </w:rPr>
+            </w:pPr>
+            <w:proofErr w:type="spellStart"/>
+            <w:r>
+              <w:rPr>
+                <w:rFonts w:ascii="Arial" w:hAnsi="Arial" w:cs="Arial"/>
+                <w:sz w:val="24"/>
+                <w:szCs w:val="24"/>
+              </w:rPr>
+              <w:t>List</w:t>
+            </w:r>
+            <w:proofErr w:type="spellEnd"/>
+            <w:r>
+              <w:rPr>
+                <w:rFonts w:ascii="Arial" w:hAnsi="Arial" w:cs="Arial"/>
+                <w:sz w:val="24"/>
+                <w:szCs w:val="24"/>
+              </w:rPr>
+              <w:t>&lt;Renta&gt;</w:t>
+            </w:r>
+          </w:p>
+        </w:tc>
+      </w:tr>
+      <w:tr>
+        <w:tc>
+          <w:tcPr>
+            <w:tcW w:w="1979" w:type="dxa"/>
+          </w:tcPr>
+          <w:p>
+            <w:pPr>
+              <w:rPr>
+                <w:rFonts w:ascii="Arial" w:hAnsi="Arial" w:cs="Arial"/>
+                <w:sz w:val="24"/>
+                <w:szCs w:val="24"/>
+              </w:rPr>
+            </w:pPr>
+            <w:proofErr w:type="spellStart"/>
+            <w:r>
+              <w:rPr>
+                <w:rFonts w:ascii="Arial" w:hAnsi="Arial" w:cs="Arial"/>
+                <w:sz w:val="24"/>
+                <w:szCs w:val="24"/>
+              </w:rPr>
+              <w:t>idUsuario</w:t>
+            </w:r>
+            <w:proofErr w:type="spellEnd"/>
+            <w:r>
+              <w:rPr>
+                <w:rFonts w:ascii="Arial" w:hAnsi="Arial" w:cs="Arial"/>
+                <w:sz w:val="24"/>
+                <w:szCs w:val="24"/>
+              </w:rPr>
+              <w:t>: 2</w:t>
+            </w:r>
+          </w:p>
+        </w:tc>
+        <w:tc>
+          <w:tcPr>
+            <w:tcW w:w="1702" w:type="dxa"/>
+          </w:tcPr>
+          <w:p>
+            <w:pPr>
+              <w:rPr>
+                <w:rFonts w:ascii="Arial" w:hAnsi="Arial" w:cs="Arial"/>
+                <w:sz w:val="24"/>
+                <w:szCs w:val="24"/>
+              </w:rPr>
+            </w:pPr>
+            <w:proofErr w:type="spellStart"/>
+            <w:r>
+              <w:rPr>
+                <w:rFonts w:ascii="Arial" w:hAnsi="Arial" w:cs="Arial"/>
+                <w:sz w:val="24"/>
+                <w:szCs w:val="24"/>
+              </w:rPr>
+              <w:t>NullPointer</w:t>
+            </w:r>
+            <w:proofErr w:type="spellEnd"/>
+            <w:r>
+              <w:rPr>
+                <w:rFonts w:ascii="Arial" w:hAnsi="Arial" w:cs="Arial"/>
+                <w:sz w:val="24"/>
+                <w:szCs w:val="24"/>
+              </w:rPr>
+              <w:t xml:space="preserve"> </w:t>
+            </w:r>
+            <w:proofErr w:type="spellStart"/>
+            <w:r>
+              <w:rPr>
+                <w:rFonts w:ascii="Arial" w:hAnsi="Arial" w:cs="Arial"/>
+                <w:sz w:val="24"/>
+                <w:szCs w:val="24"/>
+              </w:rPr>
+              <w:t>Exception</w:t>
+            </w:r>
+            <w:proofErr w:type="spellEnd"/>
+          </w:p>
+        </w:tc>
+        <w:tc>
+          <w:tcPr>
+            <w:tcW w:w="1545" w:type="dxa"/>
+          </w:tcPr>
+          <w:p>
+            <w:pPr>
+              <w:rPr>
+                <w:rFonts w:ascii="Arial" w:hAnsi="Arial" w:cs="Arial"/>
+                <w:sz w:val="24"/>
+                <w:szCs w:val="24"/>
+              </w:rPr>
+            </w:pPr>
+            <w:r>
+              <w:rPr>
+                <w:rFonts w:ascii="Arial" w:hAnsi="Arial" w:cs="Arial"/>
+                <w:sz w:val="24"/>
+                <w:szCs w:val="24"/>
+              </w:rPr>
+              <w:t>N/A</w:t>
+            </w:r>
+          </w:p>
+        </w:tc>
+        <w:tc>
+          <w:tcPr>
+            <w:tcW w:w="1731" w:type="dxa"/>
+          </w:tcPr>
+          <w:p>
+            <w:pPr>
+              <w:rPr>
+                <w:rFonts w:ascii="Arial" w:hAnsi="Arial" w:cs="Arial"/>
+                <w:sz w:val="24"/>
+                <w:szCs w:val="24"/>
+              </w:rPr>
+            </w:pPr>
+            <w:r>
+              <w:rPr>
+                <w:rFonts w:ascii="Arial" w:hAnsi="Arial" w:cs="Arial"/>
+                <w:sz w:val="24"/>
+                <w:szCs w:val="24"/>
+              </w:rPr>
+              <w:t>El cliente ingresado no debe tener registros de rentas.</w:t>
+            </w:r>
+          </w:p>
+        </w:tc>
+        <w:tc>
+          <w:tcPr>
+            <w:tcW w:w="1871" w:type="dxa"/>
+          </w:tcPr>
+          <w:p>
+            <w:pPr>
+              <w:rPr>
+                <w:rFonts w:ascii="Arial" w:hAnsi="Arial" w:cs="Arial"/>
+                <w:sz w:val="24"/>
+                <w:szCs w:val="24"/>
+              </w:rPr>
+            </w:pPr>
+            <w:proofErr w:type="spellStart"/>
+            <w:r>
+              <w:rPr>
+                <w:rFonts w:ascii="Arial" w:hAnsi="Arial" w:cs="Arial"/>
+                <w:sz w:val="24"/>
+                <w:szCs w:val="24"/>
+              </w:rPr>
+              <w:t>NullPointer</w:t>
+            </w:r>
+            <w:proofErr w:type="spellEnd"/>
+          </w:p>
+          <w:p>
+            <w:pPr>
+              <w:rPr>
+                <w:rFonts w:ascii="Arial" w:hAnsi="Arial" w:cs="Arial"/>
+                <w:sz w:val="24"/>
+                <w:szCs w:val="24"/>
+              </w:rPr>
+            </w:pPr>
+            <w:r>
+              <w:rPr>
+                <w:rFonts w:ascii="Arial" w:hAnsi="Arial" w:cs="Arial"/>
+                <w:sz w:val="24"/>
+                <w:szCs w:val="24"/>
+              </w:rPr>
+              <w:t>Exception</w:t>
+            </w:r>
+            <w:bookmarkStart w:id="0" w:name="_GoBack"/>
+            <w:bookmarkEnd w:id="0"/>
           </w:p>
         </w:tc>
       </w:tr>
@@ -7131,7 +7709,7 @@
   <w:style w:type="paragraph" w:default="1" w:styleId="Normal">
     <w:name w:val="Normal"/>
     <w:qFormat/>
-    <w:rsid w:val="007A58A2"/>
+    <w:rsid w:val="00FF7E9D"/>
   </w:style>
   <w:style w:type="paragraph" w:styleId="Ttulo2">
     <w:name w:val="heading 2"/>

</xml_diff>

<commit_message>
Preubas de CRU Renta de espacio.
Pruebas para el caso de uso CRU Renta de espacio, se carga el panel de
asistencia desde un grupo y se actualizan plantillas de casos de uso y
tareas.
</commit_message>
<xml_diff>
--- a/Pruebas/Plantilla de Tabla de Pruebas por Función (Modulo de Pagos).docx
+++ b/Pruebas/Plantilla de Tabla de Pruebas por Función (Modulo de Pagos).docx
@@ -7060,8 +7060,3311 @@
               </w:rPr>
               <w:t>Exception</w:t>
             </w:r>
+          </w:p>
+        </w:tc>
+      </w:tr>
+    </w:tbl>
+    <w:p/>
+    <w:tbl>
+      <w:tblPr>
+        <w:tblStyle w:val="Tablaconcuadrcula"/>
+        <w:tblpPr w:leftFromText="141" w:rightFromText="141" w:vertAnchor="page" w:horzAnchor="margin" w:tblpY="1891"/>
+        <w:tblW w:w="0" w:type="auto"/>
+        <w:tblLook w:val="04A0" w:firstRow="1" w:lastRow="0" w:firstColumn="1" w:lastColumn="0" w:noHBand="0" w:noVBand="1"/>
+      </w:tblPr>
+      <w:tblGrid>
+        <w:gridCol w:w="2380"/>
+        <w:gridCol w:w="1391"/>
+        <w:gridCol w:w="1537"/>
+        <w:gridCol w:w="2156"/>
+        <w:gridCol w:w="1364"/>
+      </w:tblGrid>
+      <w:tr>
+        <w:tc>
+          <w:tcPr>
+            <w:tcW w:w="2380" w:type="dxa"/>
+            <w:shd w:val="clear" w:color="auto" w:fill="A6A6A6" w:themeFill="background1" w:themeFillShade="A6"/>
+          </w:tcPr>
+          <w:p>
+            <w:pPr>
+              <w:rPr>
+                <w:rFonts w:ascii="Arial" w:hAnsi="Arial" w:cs="Arial"/>
+                <w:b/>
+                <w:sz w:val="28"/>
+                <w:szCs w:val="28"/>
+              </w:rPr>
+            </w:pPr>
+            <w:r>
+              <w:rPr>
+                <w:rFonts w:ascii="Arial" w:hAnsi="Arial" w:cs="Arial"/>
+                <w:b/>
+                <w:sz w:val="28"/>
+                <w:szCs w:val="28"/>
+              </w:rPr>
+              <w:lastRenderedPageBreak/>
+              <w:t>Función</w:t>
+            </w:r>
+          </w:p>
+        </w:tc>
+        <w:tc>
+          <w:tcPr>
+            <w:tcW w:w="6448" w:type="dxa"/>
+            <w:gridSpan w:val="4"/>
+            <w:shd w:val="clear" w:color="auto" w:fill="A6A6A6" w:themeFill="background1" w:themeFillShade="A6"/>
+          </w:tcPr>
+          <w:p>
+            <w:pPr>
+              <w:rPr>
+                <w:rFonts w:ascii="Arial" w:hAnsi="Arial" w:cs="Arial"/>
+              </w:rPr>
+            </w:pPr>
+            <w:proofErr w:type="spellStart"/>
+            <w:proofErr w:type="gramStart"/>
+            <w:r>
+              <w:rPr>
+                <w:rFonts w:ascii="Arial" w:hAnsi="Arial" w:cs="Arial"/>
+              </w:rPr>
+              <w:t>registrarRenta</w:t>
+            </w:r>
+            <w:proofErr w:type="spellEnd"/>
+            <w:r>
+              <w:rPr>
+                <w:rFonts w:ascii="Arial" w:hAnsi="Arial" w:cs="Arial"/>
+              </w:rPr>
+              <w:t>(</w:t>
+            </w:r>
+            <w:proofErr w:type="gramEnd"/>
+            <w:r>
+              <w:rPr>
+                <w:rFonts w:ascii="Arial" w:hAnsi="Arial" w:cs="Arial"/>
+              </w:rPr>
+              <w:t xml:space="preserve">Renta renta): </w:t>
+            </w:r>
+            <w:proofErr w:type="spellStart"/>
+            <w:r>
+              <w:rPr>
+                <w:rFonts w:ascii="Arial" w:hAnsi="Arial" w:cs="Arial"/>
+              </w:rPr>
+              <w:t>boolen</w:t>
+            </w:r>
+            <w:proofErr w:type="spellEnd"/>
+          </w:p>
+        </w:tc>
+      </w:tr>
+      <w:tr>
+        <w:tc>
+          <w:tcPr>
+            <w:tcW w:w="2380" w:type="dxa"/>
+            <w:shd w:val="clear" w:color="auto" w:fill="BFBFBF" w:themeFill="background1" w:themeFillShade="BF"/>
+          </w:tcPr>
+          <w:p>
+            <w:pPr>
+              <w:jc w:val="center"/>
+              <w:rPr>
+                <w:rFonts w:ascii="Arial" w:hAnsi="Arial" w:cs="Arial"/>
+                <w:b/>
+                <w:sz w:val="24"/>
+                <w:szCs w:val="24"/>
+              </w:rPr>
+            </w:pPr>
+            <w:r>
+              <w:rPr>
+                <w:rFonts w:ascii="Arial" w:hAnsi="Arial" w:cs="Arial"/>
+                <w:b/>
+                <w:sz w:val="24"/>
+                <w:szCs w:val="24"/>
+              </w:rPr>
+              <w:t>Entradas</w:t>
+            </w:r>
+          </w:p>
+        </w:tc>
+        <w:tc>
+          <w:tcPr>
+            <w:tcW w:w="1391" w:type="dxa"/>
+            <w:shd w:val="clear" w:color="auto" w:fill="BFBFBF" w:themeFill="background1" w:themeFillShade="BF"/>
+          </w:tcPr>
+          <w:p>
+            <w:pPr>
+              <w:jc w:val="center"/>
+              <w:rPr>
+                <w:rFonts w:ascii="Arial" w:hAnsi="Arial" w:cs="Arial"/>
+                <w:b/>
+                <w:sz w:val="24"/>
+                <w:szCs w:val="24"/>
+              </w:rPr>
+            </w:pPr>
+            <w:r>
+              <w:rPr>
+                <w:rFonts w:ascii="Arial" w:hAnsi="Arial" w:cs="Arial"/>
+                <w:b/>
+                <w:sz w:val="24"/>
+                <w:szCs w:val="24"/>
+              </w:rPr>
+              <w:t>Salidas esperadas</w:t>
+            </w:r>
+          </w:p>
+        </w:tc>
+        <w:tc>
+          <w:tcPr>
+            <w:tcW w:w="1537" w:type="dxa"/>
+            <w:shd w:val="clear" w:color="auto" w:fill="BFBFBF" w:themeFill="background1" w:themeFillShade="BF"/>
+          </w:tcPr>
+          <w:p>
+            <w:pPr>
+              <w:jc w:val="center"/>
+              <w:rPr>
+                <w:rFonts w:ascii="Arial" w:hAnsi="Arial" w:cs="Arial"/>
+                <w:b/>
+                <w:sz w:val="24"/>
+                <w:szCs w:val="24"/>
+              </w:rPr>
+            </w:pPr>
+            <w:r>
+              <w:rPr>
+                <w:rFonts w:ascii="Arial" w:hAnsi="Arial" w:cs="Arial"/>
+                <w:b/>
+                <w:sz w:val="24"/>
+                <w:szCs w:val="24"/>
+              </w:rPr>
+              <w:t>Salidas obtenidas</w:t>
+            </w:r>
+          </w:p>
+        </w:tc>
+        <w:tc>
+          <w:tcPr>
+            <w:tcW w:w="2156" w:type="dxa"/>
+            <w:shd w:val="clear" w:color="auto" w:fill="BFBFBF" w:themeFill="background1" w:themeFillShade="BF"/>
+          </w:tcPr>
+          <w:p>
+            <w:pPr>
+              <w:jc w:val="center"/>
+              <w:rPr>
+                <w:rFonts w:ascii="Arial" w:hAnsi="Arial" w:cs="Arial"/>
+                <w:b/>
+                <w:sz w:val="24"/>
+                <w:szCs w:val="24"/>
+              </w:rPr>
+            </w:pPr>
+            <w:r>
+              <w:rPr>
+                <w:rFonts w:ascii="Arial" w:hAnsi="Arial" w:cs="Arial"/>
+                <w:b/>
+                <w:sz w:val="24"/>
+                <w:szCs w:val="24"/>
+              </w:rPr>
+              <w:t>Condiciones de salida</w:t>
+            </w:r>
+          </w:p>
+        </w:tc>
+        <w:tc>
+          <w:tcPr>
+            <w:tcW w:w="1364" w:type="dxa"/>
+            <w:shd w:val="clear" w:color="auto" w:fill="BFBFBF" w:themeFill="background1" w:themeFillShade="BF"/>
+          </w:tcPr>
+          <w:p>
+            <w:pPr>
+              <w:jc w:val="center"/>
+              <w:rPr>
+                <w:rFonts w:ascii="Arial" w:hAnsi="Arial" w:cs="Arial"/>
+                <w:b/>
+                <w:sz w:val="24"/>
+                <w:szCs w:val="24"/>
+              </w:rPr>
+            </w:pPr>
+            <w:r>
+              <w:rPr>
+                <w:rFonts w:ascii="Arial" w:hAnsi="Arial" w:cs="Arial"/>
+                <w:b/>
+                <w:sz w:val="24"/>
+                <w:szCs w:val="24"/>
+              </w:rPr>
+              <w:t>Resultado</w:t>
+            </w:r>
+          </w:p>
+        </w:tc>
+      </w:tr>
+      <w:tr>
+        <w:tc>
+          <w:tcPr>
+            <w:tcW w:w="2380" w:type="dxa"/>
+          </w:tcPr>
+          <w:p>
+            <w:pPr>
+              <w:rPr>
+                <w:rFonts w:ascii="Arial" w:hAnsi="Arial" w:cs="Arial"/>
+                <w:sz w:val="24"/>
+                <w:szCs w:val="24"/>
+              </w:rPr>
+            </w:pPr>
+            <w:r>
+              <w:rPr>
+                <w:rFonts w:ascii="Arial" w:hAnsi="Arial" w:cs="Arial"/>
+                <w:sz w:val="24"/>
+                <w:szCs w:val="24"/>
+              </w:rPr>
+              <w:t>Renta:</w:t>
+            </w:r>
+          </w:p>
+          <w:p>
+            <w:pPr>
+              <w:pStyle w:val="Prrafodelista"/>
+              <w:numPr>
+                <w:ilvl w:val="0"/>
+                <w:numId w:val="2"/>
+              </w:numPr>
+              <w:rPr>
+                <w:rFonts w:ascii="Arial" w:hAnsi="Arial" w:cs="Arial"/>
+                <w:sz w:val="24"/>
+                <w:szCs w:val="24"/>
+              </w:rPr>
+            </w:pPr>
+            <w:r>
+              <w:rPr>
+                <w:rFonts w:ascii="Arial" w:hAnsi="Arial" w:cs="Arial"/>
+                <w:sz w:val="24"/>
+                <w:szCs w:val="24"/>
+              </w:rPr>
+              <w:t xml:space="preserve">fecha: </w:t>
+            </w:r>
+            <w:r>
+              <w:rPr>
+                <w:rFonts w:ascii="Arial" w:hAnsi="Arial" w:cs="Arial"/>
+                <w:sz w:val="24"/>
+                <w:szCs w:val="24"/>
+              </w:rPr>
+              <w:t>2018-05-12</w:t>
+            </w:r>
+            <w:r>
+              <w:rPr>
+                <w:rFonts w:ascii="Arial" w:hAnsi="Arial" w:cs="Arial"/>
+                <w:sz w:val="24"/>
+                <w:szCs w:val="24"/>
+              </w:rPr>
+              <w:t>.</w:t>
+            </w:r>
+          </w:p>
+          <w:p>
+            <w:pPr>
+              <w:pStyle w:val="Prrafodelista"/>
+              <w:numPr>
+                <w:ilvl w:val="0"/>
+                <w:numId w:val="2"/>
+              </w:numPr>
+              <w:rPr>
+                <w:rFonts w:ascii="Arial" w:hAnsi="Arial" w:cs="Arial"/>
+                <w:sz w:val="24"/>
+                <w:szCs w:val="24"/>
+              </w:rPr>
+            </w:pPr>
+            <w:proofErr w:type="spellStart"/>
+            <w:r>
+              <w:rPr>
+                <w:rFonts w:ascii="Arial" w:hAnsi="Arial" w:cs="Arial"/>
+                <w:sz w:val="24"/>
+                <w:szCs w:val="24"/>
+              </w:rPr>
+              <w:t>idCliente</w:t>
+            </w:r>
+            <w:proofErr w:type="spellEnd"/>
+            <w:r>
+              <w:rPr>
+                <w:rFonts w:ascii="Arial" w:hAnsi="Arial" w:cs="Arial"/>
+                <w:sz w:val="24"/>
+                <w:szCs w:val="24"/>
+              </w:rPr>
+              <w:t>: 1.</w:t>
+            </w:r>
+          </w:p>
+          <w:p>
+            <w:pPr>
+              <w:pStyle w:val="Prrafodelista"/>
+              <w:numPr>
+                <w:ilvl w:val="0"/>
+                <w:numId w:val="2"/>
+              </w:numPr>
+              <w:rPr>
+                <w:rFonts w:ascii="Arial" w:hAnsi="Arial" w:cs="Arial"/>
+                <w:sz w:val="24"/>
+                <w:szCs w:val="24"/>
+              </w:rPr>
+            </w:pPr>
+            <w:proofErr w:type="spellStart"/>
+            <w:r>
+              <w:rPr>
+                <w:rFonts w:ascii="Arial" w:hAnsi="Arial" w:cs="Arial"/>
+                <w:sz w:val="24"/>
+                <w:szCs w:val="24"/>
+              </w:rPr>
+              <w:t>idRenta</w:t>
+            </w:r>
+            <w:proofErr w:type="spellEnd"/>
+            <w:r>
+              <w:rPr>
+                <w:rFonts w:ascii="Arial" w:hAnsi="Arial" w:cs="Arial"/>
+                <w:sz w:val="24"/>
+                <w:szCs w:val="24"/>
+              </w:rPr>
+              <w:t>: 0.</w:t>
+            </w:r>
+          </w:p>
+          <w:p>
+            <w:pPr>
+              <w:pStyle w:val="Prrafodelista"/>
+              <w:numPr>
+                <w:ilvl w:val="0"/>
+                <w:numId w:val="2"/>
+              </w:numPr>
+              <w:rPr>
+                <w:rFonts w:ascii="Arial" w:hAnsi="Arial" w:cs="Arial"/>
+                <w:sz w:val="24"/>
+                <w:szCs w:val="24"/>
+              </w:rPr>
+            </w:pPr>
+            <w:r>
+              <w:rPr>
+                <w:rFonts w:ascii="Arial" w:hAnsi="Arial" w:cs="Arial"/>
+                <w:sz w:val="24"/>
+                <w:szCs w:val="24"/>
+              </w:rPr>
+              <w:t>Monto: 250.</w:t>
+            </w:r>
+          </w:p>
+          <w:p>
+            <w:pPr>
+              <w:pStyle w:val="Prrafodelista"/>
+              <w:numPr>
+                <w:ilvl w:val="0"/>
+                <w:numId w:val="2"/>
+              </w:numPr>
+              <w:rPr>
+                <w:rFonts w:ascii="Arial" w:hAnsi="Arial" w:cs="Arial"/>
+                <w:sz w:val="24"/>
+                <w:szCs w:val="24"/>
+              </w:rPr>
+            </w:pPr>
+            <w:r>
+              <w:rPr>
+                <w:rFonts w:ascii="Arial" w:hAnsi="Arial" w:cs="Arial"/>
+                <w:sz w:val="24"/>
+                <w:szCs w:val="24"/>
+              </w:rPr>
+              <w:t>Dia:</w:t>
+            </w:r>
+          </w:p>
+          <w:p>
+            <w:pPr>
+              <w:pStyle w:val="Prrafodelista"/>
+              <w:numPr>
+                <w:ilvl w:val="1"/>
+                <w:numId w:val="2"/>
+              </w:numPr>
+              <w:rPr>
+                <w:rFonts w:ascii="Arial" w:hAnsi="Arial" w:cs="Arial"/>
+                <w:sz w:val="24"/>
+                <w:szCs w:val="24"/>
+              </w:rPr>
+            </w:pPr>
+            <w:r>
+              <w:rPr>
+                <w:rFonts w:ascii="Arial" w:hAnsi="Arial" w:cs="Arial"/>
+                <w:sz w:val="24"/>
+                <w:szCs w:val="24"/>
+              </w:rPr>
+              <w:t xml:space="preserve">Dia: </w:t>
+            </w:r>
+            <w:proofErr w:type="gramStart"/>
+            <w:r>
+              <w:rPr>
+                <w:rFonts w:ascii="Arial" w:hAnsi="Arial" w:cs="Arial"/>
+                <w:sz w:val="24"/>
+                <w:szCs w:val="24"/>
+              </w:rPr>
+              <w:t>Lunes</w:t>
+            </w:r>
+            <w:proofErr w:type="gramEnd"/>
+            <w:r>
+              <w:rPr>
+                <w:rFonts w:ascii="Arial" w:hAnsi="Arial" w:cs="Arial"/>
+                <w:sz w:val="24"/>
+                <w:szCs w:val="24"/>
+              </w:rPr>
+              <w:t>.</w:t>
+            </w:r>
+          </w:p>
+          <w:p>
+            <w:pPr>
+              <w:pStyle w:val="Prrafodelista"/>
+              <w:numPr>
+                <w:ilvl w:val="1"/>
+                <w:numId w:val="2"/>
+              </w:numPr>
+              <w:rPr>
+                <w:rFonts w:ascii="Arial" w:hAnsi="Arial" w:cs="Arial"/>
+                <w:sz w:val="24"/>
+                <w:szCs w:val="24"/>
+              </w:rPr>
+            </w:pPr>
+            <w:proofErr w:type="spellStart"/>
+            <w:r>
+              <w:rPr>
+                <w:rFonts w:ascii="Arial" w:hAnsi="Arial" w:cs="Arial"/>
+                <w:sz w:val="24"/>
+                <w:szCs w:val="24"/>
+              </w:rPr>
+              <w:t>horaFin</w:t>
+            </w:r>
+            <w:proofErr w:type="spellEnd"/>
+            <w:r>
+              <w:rPr>
+                <w:rFonts w:ascii="Arial" w:hAnsi="Arial" w:cs="Arial"/>
+                <w:sz w:val="24"/>
+                <w:szCs w:val="24"/>
+              </w:rPr>
+              <w:t>: 12:00.</w:t>
+            </w:r>
+          </w:p>
+          <w:p>
+            <w:pPr>
+              <w:pStyle w:val="Prrafodelista"/>
+              <w:numPr>
+                <w:ilvl w:val="1"/>
+                <w:numId w:val="2"/>
+              </w:numPr>
+              <w:rPr>
+                <w:rFonts w:ascii="Arial" w:hAnsi="Arial" w:cs="Arial"/>
+                <w:sz w:val="24"/>
+                <w:szCs w:val="24"/>
+              </w:rPr>
+            </w:pPr>
+            <w:proofErr w:type="spellStart"/>
+            <w:r>
+              <w:rPr>
+                <w:rFonts w:ascii="Arial" w:hAnsi="Arial" w:cs="Arial"/>
+                <w:sz w:val="24"/>
+                <w:szCs w:val="24"/>
+              </w:rPr>
+              <w:t>horaInicio</w:t>
+            </w:r>
+            <w:proofErr w:type="spellEnd"/>
+            <w:r>
+              <w:rPr>
+                <w:rFonts w:ascii="Arial" w:hAnsi="Arial" w:cs="Arial"/>
+                <w:sz w:val="24"/>
+                <w:szCs w:val="24"/>
+              </w:rPr>
+              <w:t>:</w:t>
+            </w:r>
+          </w:p>
+          <w:p>
+            <w:pPr>
+              <w:pStyle w:val="Prrafodelista"/>
+              <w:numPr>
+                <w:ilvl w:val="1"/>
+                <w:numId w:val="2"/>
+              </w:numPr>
+              <w:rPr>
+                <w:rFonts w:ascii="Arial" w:hAnsi="Arial" w:cs="Arial"/>
+                <w:sz w:val="24"/>
+                <w:szCs w:val="24"/>
+              </w:rPr>
+            </w:pPr>
+            <w:r>
+              <w:rPr>
+                <w:rFonts w:ascii="Arial" w:hAnsi="Arial" w:cs="Arial"/>
+                <w:sz w:val="24"/>
+                <w:szCs w:val="24"/>
+              </w:rPr>
+              <w:t>11:30.</w:t>
+            </w:r>
+          </w:p>
+          <w:p>
+            <w:pPr>
+              <w:pStyle w:val="Prrafodelista"/>
+              <w:numPr>
+                <w:ilvl w:val="1"/>
+                <w:numId w:val="2"/>
+              </w:numPr>
+              <w:rPr>
+                <w:rFonts w:ascii="Arial" w:hAnsi="Arial" w:cs="Arial"/>
+                <w:sz w:val="24"/>
+                <w:szCs w:val="24"/>
+              </w:rPr>
+            </w:pPr>
+            <w:r>
+              <w:rPr>
+                <w:rFonts w:ascii="Arial" w:hAnsi="Arial" w:cs="Arial"/>
+                <w:sz w:val="24"/>
+                <w:szCs w:val="24"/>
+              </w:rPr>
+              <w:t>Id: 0.</w:t>
+            </w:r>
+          </w:p>
+          <w:p>
+            <w:pPr>
+              <w:pStyle w:val="Prrafodelista"/>
+              <w:numPr>
+                <w:ilvl w:val="1"/>
+                <w:numId w:val="2"/>
+              </w:numPr>
+              <w:rPr>
+                <w:rFonts w:ascii="Arial" w:hAnsi="Arial" w:cs="Arial"/>
+                <w:sz w:val="24"/>
+                <w:szCs w:val="24"/>
+              </w:rPr>
+            </w:pPr>
+            <w:r>
+              <w:rPr>
+                <w:rFonts w:ascii="Arial" w:hAnsi="Arial" w:cs="Arial"/>
+                <w:sz w:val="24"/>
+                <w:szCs w:val="24"/>
+              </w:rPr>
+              <w:t>Tipo: false.</w:t>
+            </w:r>
+          </w:p>
+          <w:p>
+            <w:pPr>
+              <w:pStyle w:val="Prrafodelista"/>
+              <w:numPr>
+                <w:ilvl w:val="1"/>
+                <w:numId w:val="2"/>
+              </w:numPr>
+              <w:rPr>
+                <w:rFonts w:ascii="Arial" w:hAnsi="Arial" w:cs="Arial"/>
+                <w:sz w:val="24"/>
+                <w:szCs w:val="24"/>
+              </w:rPr>
+            </w:pPr>
+            <w:proofErr w:type="spellStart"/>
+            <w:r>
+              <w:rPr>
+                <w:rFonts w:ascii="Arial" w:hAnsi="Arial" w:cs="Arial"/>
+                <w:sz w:val="24"/>
+                <w:szCs w:val="24"/>
+              </w:rPr>
+              <w:t>Salon</w:t>
+            </w:r>
+            <w:proofErr w:type="spellEnd"/>
+            <w:r>
+              <w:rPr>
+                <w:rFonts w:ascii="Arial" w:hAnsi="Arial" w:cs="Arial"/>
+                <w:sz w:val="24"/>
+                <w:szCs w:val="24"/>
+              </w:rPr>
+              <w:t>: X.</w:t>
+            </w:r>
+          </w:p>
+        </w:tc>
+        <w:tc>
+          <w:tcPr>
+            <w:tcW w:w="1391" w:type="dxa"/>
+          </w:tcPr>
+          <w:p>
+            <w:pPr>
+              <w:rPr>
+                <w:rFonts w:ascii="Arial" w:hAnsi="Arial" w:cs="Arial"/>
+                <w:sz w:val="24"/>
+                <w:szCs w:val="24"/>
+              </w:rPr>
+            </w:pPr>
+            <w:r>
+              <w:rPr>
+                <w:rFonts w:ascii="Arial" w:hAnsi="Arial" w:cs="Arial"/>
+                <w:sz w:val="24"/>
+                <w:szCs w:val="24"/>
+              </w:rPr>
+              <w:t>True.</w:t>
+            </w:r>
+          </w:p>
+        </w:tc>
+        <w:tc>
+          <w:tcPr>
+            <w:tcW w:w="1537" w:type="dxa"/>
+          </w:tcPr>
+          <w:p>
+            <w:pPr>
+              <w:rPr>
+                <w:rFonts w:ascii="Arial" w:hAnsi="Arial" w:cs="Arial"/>
+                <w:sz w:val="24"/>
+                <w:szCs w:val="24"/>
+              </w:rPr>
+            </w:pPr>
+            <w:r>
+              <w:rPr>
+                <w:rFonts w:ascii="Arial" w:hAnsi="Arial" w:cs="Arial"/>
+                <w:sz w:val="24"/>
+                <w:szCs w:val="24"/>
+              </w:rPr>
+              <w:t>True.</w:t>
+            </w:r>
+          </w:p>
+        </w:tc>
+        <w:tc>
+          <w:tcPr>
+            <w:tcW w:w="2156" w:type="dxa"/>
+          </w:tcPr>
+          <w:p>
+            <w:pPr>
+              <w:pStyle w:val="Prrafodelista"/>
+              <w:numPr>
+                <w:ilvl w:val="0"/>
+                <w:numId w:val="2"/>
+              </w:numPr>
+              <w:rPr>
+                <w:rFonts w:ascii="Arial" w:hAnsi="Arial" w:cs="Arial"/>
+                <w:sz w:val="24"/>
+                <w:szCs w:val="24"/>
+              </w:rPr>
+            </w:pPr>
+            <w:r>
+              <w:rPr>
+                <w:rFonts w:ascii="Arial" w:hAnsi="Arial" w:cs="Arial"/>
+                <w:sz w:val="24"/>
+                <w:szCs w:val="24"/>
+              </w:rPr>
+              <w:t>El cliente con id 1 existe en base de datos.</w:t>
+            </w:r>
+          </w:p>
+          <w:p>
+            <w:pPr>
+              <w:pStyle w:val="Prrafodelista"/>
+              <w:numPr>
+                <w:ilvl w:val="0"/>
+                <w:numId w:val="2"/>
+              </w:numPr>
+              <w:rPr>
+                <w:rFonts w:ascii="Arial" w:hAnsi="Arial" w:cs="Arial"/>
+                <w:sz w:val="24"/>
+                <w:szCs w:val="24"/>
+              </w:rPr>
+            </w:pPr>
+            <w:r>
+              <w:rPr>
+                <w:rFonts w:ascii="Arial" w:hAnsi="Arial" w:cs="Arial"/>
+                <w:sz w:val="24"/>
+                <w:szCs w:val="24"/>
+              </w:rPr>
+              <w:t>Todos los atributos de la renta están establecidos correctamente.</w:t>
+            </w:r>
+          </w:p>
+          <w:p>
+            <w:pPr>
+              <w:pStyle w:val="Prrafodelista"/>
+              <w:numPr>
+                <w:ilvl w:val="0"/>
+                <w:numId w:val="2"/>
+              </w:numPr>
+              <w:rPr>
+                <w:rFonts w:ascii="Arial" w:hAnsi="Arial" w:cs="Arial"/>
+                <w:sz w:val="24"/>
+                <w:szCs w:val="24"/>
+              </w:rPr>
+            </w:pPr>
+            <w:r>
+              <w:rPr>
+                <w:rFonts w:ascii="Arial" w:hAnsi="Arial" w:cs="Arial"/>
+                <w:sz w:val="24"/>
+                <w:szCs w:val="24"/>
+              </w:rPr>
+              <w:t>Las horas de inicio y fin del día no chocan con otro horario.</w:t>
+            </w:r>
+          </w:p>
+        </w:tc>
+        <w:tc>
+          <w:tcPr>
+            <w:tcW w:w="1364" w:type="dxa"/>
+          </w:tcPr>
+          <w:p>
+            <w:pPr>
+              <w:rPr>
+                <w:rFonts w:ascii="Arial" w:hAnsi="Arial" w:cs="Arial"/>
+                <w:sz w:val="24"/>
+                <w:szCs w:val="24"/>
+              </w:rPr>
+            </w:pPr>
+            <w:r>
+              <w:rPr>
+                <w:rFonts w:ascii="Arial" w:hAnsi="Arial" w:cs="Arial"/>
+                <w:sz w:val="24"/>
+                <w:szCs w:val="24"/>
+              </w:rPr>
+              <w:t>True</w:t>
+            </w:r>
+          </w:p>
+        </w:tc>
+      </w:tr>
+      <w:tr>
+        <w:tc>
+          <w:tcPr>
+            <w:tcW w:w="2380" w:type="dxa"/>
+          </w:tcPr>
+          <w:p>
+            <w:pPr>
+              <w:rPr>
+                <w:rFonts w:ascii="Arial" w:hAnsi="Arial" w:cs="Arial"/>
+                <w:sz w:val="24"/>
+                <w:szCs w:val="24"/>
+              </w:rPr>
+            </w:pPr>
+            <w:r>
+              <w:rPr>
+                <w:rFonts w:ascii="Arial" w:hAnsi="Arial" w:cs="Arial"/>
+                <w:sz w:val="24"/>
+                <w:szCs w:val="24"/>
+              </w:rPr>
+              <w:t>Renta:</w:t>
+            </w:r>
+          </w:p>
+          <w:p>
+            <w:pPr>
+              <w:pStyle w:val="Prrafodelista"/>
+              <w:numPr>
+                <w:ilvl w:val="0"/>
+                <w:numId w:val="2"/>
+              </w:numPr>
+              <w:rPr>
+                <w:rFonts w:ascii="Arial" w:hAnsi="Arial" w:cs="Arial"/>
+                <w:sz w:val="24"/>
+                <w:szCs w:val="24"/>
+              </w:rPr>
+            </w:pPr>
+            <w:r>
+              <w:rPr>
+                <w:rFonts w:ascii="Arial" w:hAnsi="Arial" w:cs="Arial"/>
+                <w:sz w:val="24"/>
+                <w:szCs w:val="24"/>
+              </w:rPr>
+              <w:t xml:space="preserve">fecha: </w:t>
+            </w:r>
+            <w:r>
+              <w:rPr>
+                <w:rFonts w:ascii="Arial" w:hAnsi="Arial" w:cs="Arial"/>
+                <w:sz w:val="24"/>
+                <w:szCs w:val="24"/>
+              </w:rPr>
+              <w:t>2018-05-12</w:t>
+            </w:r>
+            <w:r>
+              <w:rPr>
+                <w:rFonts w:ascii="Arial" w:hAnsi="Arial" w:cs="Arial"/>
+                <w:sz w:val="24"/>
+                <w:szCs w:val="24"/>
+              </w:rPr>
+              <w:t>.</w:t>
+            </w:r>
+          </w:p>
+          <w:p>
+            <w:pPr>
+              <w:pStyle w:val="Prrafodelista"/>
+              <w:numPr>
+                <w:ilvl w:val="0"/>
+                <w:numId w:val="2"/>
+              </w:numPr>
+              <w:rPr>
+                <w:rFonts w:ascii="Arial" w:hAnsi="Arial" w:cs="Arial"/>
+                <w:sz w:val="24"/>
+                <w:szCs w:val="24"/>
+              </w:rPr>
+            </w:pPr>
+            <w:proofErr w:type="spellStart"/>
+            <w:r>
+              <w:rPr>
+                <w:rFonts w:ascii="Arial" w:hAnsi="Arial" w:cs="Arial"/>
+                <w:sz w:val="24"/>
+                <w:szCs w:val="24"/>
+              </w:rPr>
+              <w:t>idCliente</w:t>
+            </w:r>
+            <w:proofErr w:type="spellEnd"/>
+            <w:r>
+              <w:rPr>
+                <w:rFonts w:ascii="Arial" w:hAnsi="Arial" w:cs="Arial"/>
+                <w:sz w:val="24"/>
+                <w:szCs w:val="24"/>
+              </w:rPr>
+              <w:t>: 1.</w:t>
+            </w:r>
+          </w:p>
+          <w:p>
+            <w:pPr>
+              <w:pStyle w:val="Prrafodelista"/>
+              <w:numPr>
+                <w:ilvl w:val="0"/>
+                <w:numId w:val="2"/>
+              </w:numPr>
+              <w:rPr>
+                <w:rFonts w:ascii="Arial" w:hAnsi="Arial" w:cs="Arial"/>
+                <w:sz w:val="24"/>
+                <w:szCs w:val="24"/>
+              </w:rPr>
+            </w:pPr>
+            <w:proofErr w:type="spellStart"/>
+            <w:r>
+              <w:rPr>
+                <w:rFonts w:ascii="Arial" w:hAnsi="Arial" w:cs="Arial"/>
+                <w:sz w:val="24"/>
+                <w:szCs w:val="24"/>
+              </w:rPr>
+              <w:t>idRenta</w:t>
+            </w:r>
+            <w:proofErr w:type="spellEnd"/>
+            <w:r>
+              <w:rPr>
+                <w:rFonts w:ascii="Arial" w:hAnsi="Arial" w:cs="Arial"/>
+                <w:sz w:val="24"/>
+                <w:szCs w:val="24"/>
+              </w:rPr>
+              <w:t>: 0.</w:t>
+            </w:r>
+          </w:p>
+          <w:p>
+            <w:pPr>
+              <w:pStyle w:val="Prrafodelista"/>
+              <w:numPr>
+                <w:ilvl w:val="0"/>
+                <w:numId w:val="2"/>
+              </w:numPr>
+              <w:rPr>
+                <w:rFonts w:ascii="Arial" w:hAnsi="Arial" w:cs="Arial"/>
+                <w:sz w:val="24"/>
+                <w:szCs w:val="24"/>
+              </w:rPr>
+            </w:pPr>
+            <w:r>
+              <w:rPr>
+                <w:rFonts w:ascii="Arial" w:hAnsi="Arial" w:cs="Arial"/>
+                <w:sz w:val="24"/>
+                <w:szCs w:val="24"/>
+              </w:rPr>
+              <w:t xml:space="preserve">Monto: </w:t>
+            </w:r>
+            <w:r>
+              <w:rPr>
+                <w:rFonts w:ascii="Arial" w:hAnsi="Arial" w:cs="Arial"/>
+                <w:sz w:val="24"/>
+                <w:szCs w:val="24"/>
+              </w:rPr>
+              <w:t>w</w:t>
+            </w:r>
+            <w:r>
+              <w:rPr>
+                <w:rFonts w:ascii="Arial" w:hAnsi="Arial" w:cs="Arial"/>
+                <w:sz w:val="24"/>
+                <w:szCs w:val="24"/>
+              </w:rPr>
+              <w:t>.</w:t>
+            </w:r>
+          </w:p>
+          <w:p>
+            <w:pPr>
+              <w:pStyle w:val="Prrafodelista"/>
+              <w:numPr>
+                <w:ilvl w:val="0"/>
+                <w:numId w:val="2"/>
+              </w:numPr>
+              <w:rPr>
+                <w:rFonts w:ascii="Arial" w:hAnsi="Arial" w:cs="Arial"/>
+                <w:sz w:val="24"/>
+                <w:szCs w:val="24"/>
+              </w:rPr>
+            </w:pPr>
+            <w:r>
+              <w:rPr>
+                <w:rFonts w:ascii="Arial" w:hAnsi="Arial" w:cs="Arial"/>
+                <w:sz w:val="24"/>
+                <w:szCs w:val="24"/>
+              </w:rPr>
+              <w:t>Dia:</w:t>
+            </w:r>
+          </w:p>
+          <w:p>
+            <w:pPr>
+              <w:pStyle w:val="Prrafodelista"/>
+              <w:numPr>
+                <w:ilvl w:val="1"/>
+                <w:numId w:val="2"/>
+              </w:numPr>
+              <w:rPr>
+                <w:rFonts w:ascii="Arial" w:hAnsi="Arial" w:cs="Arial"/>
+                <w:sz w:val="24"/>
+                <w:szCs w:val="24"/>
+              </w:rPr>
+            </w:pPr>
+            <w:r>
+              <w:rPr>
+                <w:rFonts w:ascii="Arial" w:hAnsi="Arial" w:cs="Arial"/>
+                <w:sz w:val="24"/>
+                <w:szCs w:val="24"/>
+              </w:rPr>
+              <w:t xml:space="preserve">Dia: </w:t>
+            </w:r>
+            <w:proofErr w:type="gramStart"/>
+            <w:r>
+              <w:rPr>
+                <w:rFonts w:ascii="Arial" w:hAnsi="Arial" w:cs="Arial"/>
+                <w:sz w:val="24"/>
+                <w:szCs w:val="24"/>
+              </w:rPr>
+              <w:t>Lunes</w:t>
+            </w:r>
+            <w:proofErr w:type="gramEnd"/>
+            <w:r>
+              <w:rPr>
+                <w:rFonts w:ascii="Arial" w:hAnsi="Arial" w:cs="Arial"/>
+                <w:sz w:val="24"/>
+                <w:szCs w:val="24"/>
+              </w:rPr>
+              <w:t>.</w:t>
+            </w:r>
+          </w:p>
+          <w:p>
+            <w:pPr>
+              <w:pStyle w:val="Prrafodelista"/>
+              <w:numPr>
+                <w:ilvl w:val="1"/>
+                <w:numId w:val="2"/>
+              </w:numPr>
+              <w:rPr>
+                <w:rFonts w:ascii="Arial" w:hAnsi="Arial" w:cs="Arial"/>
+                <w:sz w:val="24"/>
+                <w:szCs w:val="24"/>
+              </w:rPr>
+            </w:pPr>
+            <w:proofErr w:type="spellStart"/>
+            <w:r>
+              <w:rPr>
+                <w:rFonts w:ascii="Arial" w:hAnsi="Arial" w:cs="Arial"/>
+                <w:sz w:val="24"/>
+                <w:szCs w:val="24"/>
+              </w:rPr>
+              <w:t>horaFin</w:t>
+            </w:r>
+            <w:proofErr w:type="spellEnd"/>
+            <w:r>
+              <w:rPr>
+                <w:rFonts w:ascii="Arial" w:hAnsi="Arial" w:cs="Arial"/>
+                <w:sz w:val="24"/>
+                <w:szCs w:val="24"/>
+              </w:rPr>
+              <w:t>: 12:00.</w:t>
+            </w:r>
+          </w:p>
+          <w:p>
+            <w:pPr>
+              <w:pStyle w:val="Prrafodelista"/>
+              <w:numPr>
+                <w:ilvl w:val="1"/>
+                <w:numId w:val="2"/>
+              </w:numPr>
+              <w:rPr>
+                <w:rFonts w:ascii="Arial" w:hAnsi="Arial" w:cs="Arial"/>
+                <w:sz w:val="24"/>
+                <w:szCs w:val="24"/>
+              </w:rPr>
+            </w:pPr>
+            <w:proofErr w:type="spellStart"/>
+            <w:r>
+              <w:rPr>
+                <w:rFonts w:ascii="Arial" w:hAnsi="Arial" w:cs="Arial"/>
+                <w:sz w:val="24"/>
+                <w:szCs w:val="24"/>
+              </w:rPr>
+              <w:t>horaInicio</w:t>
+            </w:r>
+            <w:proofErr w:type="spellEnd"/>
+            <w:r>
+              <w:rPr>
+                <w:rFonts w:ascii="Arial" w:hAnsi="Arial" w:cs="Arial"/>
+                <w:sz w:val="24"/>
+                <w:szCs w:val="24"/>
+              </w:rPr>
+              <w:t>:</w:t>
+            </w:r>
+          </w:p>
+          <w:p>
+            <w:pPr>
+              <w:pStyle w:val="Prrafodelista"/>
+              <w:numPr>
+                <w:ilvl w:val="1"/>
+                <w:numId w:val="2"/>
+              </w:numPr>
+              <w:rPr>
+                <w:rFonts w:ascii="Arial" w:hAnsi="Arial" w:cs="Arial"/>
+                <w:sz w:val="24"/>
+                <w:szCs w:val="24"/>
+              </w:rPr>
+            </w:pPr>
+            <w:r>
+              <w:rPr>
+                <w:rFonts w:ascii="Arial" w:hAnsi="Arial" w:cs="Arial"/>
+                <w:sz w:val="24"/>
+                <w:szCs w:val="24"/>
+              </w:rPr>
+              <w:t>11:30.</w:t>
+            </w:r>
+          </w:p>
+          <w:p>
+            <w:pPr>
+              <w:pStyle w:val="Prrafodelista"/>
+              <w:numPr>
+                <w:ilvl w:val="1"/>
+                <w:numId w:val="2"/>
+              </w:numPr>
+              <w:rPr>
+                <w:rFonts w:ascii="Arial" w:hAnsi="Arial" w:cs="Arial"/>
+                <w:sz w:val="24"/>
+                <w:szCs w:val="24"/>
+              </w:rPr>
+            </w:pPr>
+            <w:r>
+              <w:rPr>
+                <w:rFonts w:ascii="Arial" w:hAnsi="Arial" w:cs="Arial"/>
+                <w:sz w:val="24"/>
+                <w:szCs w:val="24"/>
+              </w:rPr>
+              <w:t>Id: 0.</w:t>
+            </w:r>
+          </w:p>
+          <w:p>
+            <w:pPr>
+              <w:pStyle w:val="Prrafodelista"/>
+              <w:numPr>
+                <w:ilvl w:val="1"/>
+                <w:numId w:val="2"/>
+              </w:numPr>
+              <w:rPr>
+                <w:rFonts w:ascii="Arial" w:hAnsi="Arial" w:cs="Arial"/>
+                <w:sz w:val="24"/>
+                <w:szCs w:val="24"/>
+              </w:rPr>
+            </w:pPr>
+            <w:r>
+              <w:rPr>
+                <w:rFonts w:ascii="Arial" w:hAnsi="Arial" w:cs="Arial"/>
+                <w:sz w:val="24"/>
+                <w:szCs w:val="24"/>
+              </w:rPr>
+              <w:t>Tipo: false.</w:t>
+            </w:r>
+          </w:p>
+          <w:p>
+            <w:pPr>
+              <w:pStyle w:val="Prrafodelista"/>
+              <w:numPr>
+                <w:ilvl w:val="1"/>
+                <w:numId w:val="2"/>
+              </w:numPr>
+              <w:rPr>
+                <w:rFonts w:ascii="Arial" w:hAnsi="Arial" w:cs="Arial"/>
+                <w:sz w:val="24"/>
+                <w:szCs w:val="24"/>
+              </w:rPr>
+            </w:pPr>
+            <w:proofErr w:type="spellStart"/>
+            <w:r>
+              <w:rPr>
+                <w:rFonts w:ascii="Arial" w:hAnsi="Arial" w:cs="Arial"/>
+                <w:sz w:val="24"/>
+                <w:szCs w:val="24"/>
+              </w:rPr>
+              <w:t>Salon</w:t>
+            </w:r>
+            <w:proofErr w:type="spellEnd"/>
+            <w:r>
+              <w:rPr>
+                <w:rFonts w:ascii="Arial" w:hAnsi="Arial" w:cs="Arial"/>
+                <w:sz w:val="24"/>
+                <w:szCs w:val="24"/>
+              </w:rPr>
+              <w:t>: X.</w:t>
+            </w:r>
+          </w:p>
+        </w:tc>
+        <w:tc>
+          <w:tcPr>
+            <w:tcW w:w="1391" w:type="dxa"/>
+          </w:tcPr>
+          <w:p>
+            <w:pPr>
+              <w:rPr>
+                <w:rFonts w:ascii="Arial" w:hAnsi="Arial" w:cs="Arial"/>
+                <w:sz w:val="24"/>
+                <w:szCs w:val="24"/>
+              </w:rPr>
+            </w:pPr>
+            <w:r>
+              <w:rPr>
+                <w:rFonts w:ascii="Arial" w:hAnsi="Arial" w:cs="Arial"/>
+                <w:sz w:val="24"/>
+                <w:szCs w:val="24"/>
+              </w:rPr>
+              <w:t>False</w:t>
+            </w:r>
+            <w:r>
+              <w:rPr>
+                <w:rFonts w:ascii="Arial" w:hAnsi="Arial" w:cs="Arial"/>
+                <w:sz w:val="24"/>
+                <w:szCs w:val="24"/>
+              </w:rPr>
+              <w:t>.</w:t>
+            </w:r>
+          </w:p>
+        </w:tc>
+        <w:tc>
+          <w:tcPr>
+            <w:tcW w:w="1537" w:type="dxa"/>
+          </w:tcPr>
+          <w:p>
+            <w:pPr>
+              <w:rPr>
+                <w:rFonts w:ascii="Arial" w:hAnsi="Arial" w:cs="Arial"/>
+                <w:sz w:val="24"/>
+                <w:szCs w:val="24"/>
+              </w:rPr>
+            </w:pPr>
+            <w:r>
+              <w:rPr>
+                <w:rFonts w:ascii="Arial" w:hAnsi="Arial" w:cs="Arial"/>
+                <w:sz w:val="24"/>
+                <w:szCs w:val="24"/>
+              </w:rPr>
+              <w:t>False</w:t>
+            </w:r>
+            <w:r>
+              <w:rPr>
+                <w:rFonts w:ascii="Arial" w:hAnsi="Arial" w:cs="Arial"/>
+                <w:sz w:val="24"/>
+                <w:szCs w:val="24"/>
+              </w:rPr>
+              <w:t>.</w:t>
+            </w:r>
+          </w:p>
+        </w:tc>
+        <w:tc>
+          <w:tcPr>
+            <w:tcW w:w="2156" w:type="dxa"/>
+          </w:tcPr>
+          <w:p>
+            <w:pPr>
+              <w:pStyle w:val="Prrafodelista"/>
+              <w:numPr>
+                <w:ilvl w:val="0"/>
+                <w:numId w:val="2"/>
+              </w:numPr>
+              <w:rPr>
+                <w:rFonts w:ascii="Arial" w:hAnsi="Arial" w:cs="Arial"/>
+                <w:sz w:val="24"/>
+                <w:szCs w:val="24"/>
+              </w:rPr>
+            </w:pPr>
+            <w:r>
+              <w:rPr>
+                <w:rFonts w:ascii="Arial" w:hAnsi="Arial" w:cs="Arial"/>
+                <w:sz w:val="24"/>
+                <w:szCs w:val="24"/>
+              </w:rPr>
+              <w:t>El cliente con id 1 existe en base de datos.</w:t>
+            </w:r>
+          </w:p>
+          <w:p>
+            <w:pPr>
+              <w:pStyle w:val="Prrafodelista"/>
+              <w:numPr>
+                <w:ilvl w:val="0"/>
+                <w:numId w:val="2"/>
+              </w:numPr>
+              <w:rPr>
+                <w:rFonts w:ascii="Arial" w:hAnsi="Arial" w:cs="Arial"/>
+                <w:sz w:val="24"/>
+                <w:szCs w:val="24"/>
+              </w:rPr>
+            </w:pPr>
+            <w:r>
+              <w:rPr>
+                <w:rFonts w:ascii="Arial" w:hAnsi="Arial" w:cs="Arial"/>
+                <w:sz w:val="24"/>
+                <w:szCs w:val="24"/>
+              </w:rPr>
+              <w:t>El monto no es válido.</w:t>
+            </w:r>
+          </w:p>
+          <w:p>
+            <w:pPr>
+              <w:pStyle w:val="Prrafodelista"/>
+              <w:numPr>
+                <w:ilvl w:val="0"/>
+                <w:numId w:val="2"/>
+              </w:numPr>
+              <w:rPr>
+                <w:rFonts w:ascii="Arial" w:hAnsi="Arial" w:cs="Arial"/>
+                <w:sz w:val="24"/>
+                <w:szCs w:val="24"/>
+              </w:rPr>
+            </w:pPr>
+            <w:r>
+              <w:rPr>
+                <w:rFonts w:ascii="Arial" w:hAnsi="Arial" w:cs="Arial"/>
+                <w:sz w:val="24"/>
+                <w:szCs w:val="24"/>
+              </w:rPr>
+              <w:t>Las horas de inicio y fin del día no chocan con otro horario.</w:t>
+            </w:r>
+          </w:p>
+        </w:tc>
+        <w:tc>
+          <w:tcPr>
+            <w:tcW w:w="1364" w:type="dxa"/>
+          </w:tcPr>
+          <w:p>
+            <w:pPr>
+              <w:rPr>
+                <w:rFonts w:ascii="Arial" w:hAnsi="Arial" w:cs="Arial"/>
+                <w:sz w:val="24"/>
+                <w:szCs w:val="24"/>
+              </w:rPr>
+            </w:pPr>
+            <w:r>
+              <w:rPr>
+                <w:rFonts w:ascii="Arial" w:hAnsi="Arial" w:cs="Arial"/>
+                <w:sz w:val="24"/>
+                <w:szCs w:val="24"/>
+              </w:rPr>
+              <w:t>False.</w:t>
+            </w:r>
+          </w:p>
+        </w:tc>
+      </w:tr>
+      <w:tr>
+        <w:tc>
+          <w:tcPr>
+            <w:tcW w:w="2380" w:type="dxa"/>
+          </w:tcPr>
+          <w:p>
+            <w:pPr>
+              <w:rPr>
+                <w:rFonts w:ascii="Arial" w:hAnsi="Arial" w:cs="Arial"/>
+                <w:sz w:val="24"/>
+                <w:szCs w:val="24"/>
+              </w:rPr>
+            </w:pPr>
+            <w:r>
+              <w:rPr>
+                <w:rFonts w:ascii="Arial" w:hAnsi="Arial" w:cs="Arial"/>
+                <w:sz w:val="24"/>
+                <w:szCs w:val="24"/>
+              </w:rPr>
+              <w:t>Renta:</w:t>
+            </w:r>
+          </w:p>
+          <w:p>
+            <w:pPr>
+              <w:pStyle w:val="Prrafodelista"/>
+              <w:numPr>
+                <w:ilvl w:val="0"/>
+                <w:numId w:val="2"/>
+              </w:numPr>
+              <w:rPr>
+                <w:rFonts w:ascii="Arial" w:hAnsi="Arial" w:cs="Arial"/>
+                <w:sz w:val="24"/>
+                <w:szCs w:val="24"/>
+              </w:rPr>
+            </w:pPr>
+            <w:r>
+              <w:rPr>
+                <w:rFonts w:ascii="Arial" w:hAnsi="Arial" w:cs="Arial"/>
+                <w:sz w:val="24"/>
+                <w:szCs w:val="24"/>
+              </w:rPr>
+              <w:t xml:space="preserve">fecha: </w:t>
+            </w:r>
+            <w:r>
+              <w:rPr>
+                <w:rFonts w:ascii="Arial" w:hAnsi="Arial" w:cs="Arial"/>
+                <w:sz w:val="24"/>
+                <w:szCs w:val="24"/>
+              </w:rPr>
+              <w:t>2018-05-12</w:t>
+            </w:r>
+            <w:r>
+              <w:rPr>
+                <w:rFonts w:ascii="Arial" w:hAnsi="Arial" w:cs="Arial"/>
+                <w:sz w:val="24"/>
+                <w:szCs w:val="24"/>
+              </w:rPr>
+              <w:t>.</w:t>
+            </w:r>
+          </w:p>
+          <w:p>
+            <w:pPr>
+              <w:pStyle w:val="Prrafodelista"/>
+              <w:numPr>
+                <w:ilvl w:val="0"/>
+                <w:numId w:val="2"/>
+              </w:numPr>
+              <w:rPr>
+                <w:rFonts w:ascii="Arial" w:hAnsi="Arial" w:cs="Arial"/>
+                <w:sz w:val="24"/>
+                <w:szCs w:val="24"/>
+              </w:rPr>
+            </w:pPr>
+            <w:proofErr w:type="spellStart"/>
+            <w:r>
+              <w:rPr>
+                <w:rFonts w:ascii="Arial" w:hAnsi="Arial" w:cs="Arial"/>
+                <w:sz w:val="24"/>
+                <w:szCs w:val="24"/>
+              </w:rPr>
+              <w:t>idCliente</w:t>
+            </w:r>
+            <w:proofErr w:type="spellEnd"/>
+            <w:r>
+              <w:rPr>
+                <w:rFonts w:ascii="Arial" w:hAnsi="Arial" w:cs="Arial"/>
+                <w:sz w:val="24"/>
+                <w:szCs w:val="24"/>
+              </w:rPr>
+              <w:t>: 1.</w:t>
+            </w:r>
+          </w:p>
+          <w:p>
+            <w:pPr>
+              <w:pStyle w:val="Prrafodelista"/>
+              <w:numPr>
+                <w:ilvl w:val="0"/>
+                <w:numId w:val="2"/>
+              </w:numPr>
+              <w:rPr>
+                <w:rFonts w:ascii="Arial" w:hAnsi="Arial" w:cs="Arial"/>
+                <w:sz w:val="24"/>
+                <w:szCs w:val="24"/>
+              </w:rPr>
+            </w:pPr>
+            <w:proofErr w:type="spellStart"/>
+            <w:r>
+              <w:rPr>
+                <w:rFonts w:ascii="Arial" w:hAnsi="Arial" w:cs="Arial"/>
+                <w:sz w:val="24"/>
+                <w:szCs w:val="24"/>
+              </w:rPr>
+              <w:t>idRenta</w:t>
+            </w:r>
+            <w:proofErr w:type="spellEnd"/>
+            <w:r>
+              <w:rPr>
+                <w:rFonts w:ascii="Arial" w:hAnsi="Arial" w:cs="Arial"/>
+                <w:sz w:val="24"/>
+                <w:szCs w:val="24"/>
+              </w:rPr>
+              <w:t>: 0.</w:t>
+            </w:r>
+          </w:p>
+          <w:p>
+            <w:pPr>
+              <w:pStyle w:val="Prrafodelista"/>
+              <w:numPr>
+                <w:ilvl w:val="0"/>
+                <w:numId w:val="2"/>
+              </w:numPr>
+              <w:rPr>
+                <w:rFonts w:ascii="Arial" w:hAnsi="Arial" w:cs="Arial"/>
+                <w:sz w:val="24"/>
+                <w:szCs w:val="24"/>
+              </w:rPr>
+            </w:pPr>
+            <w:r>
+              <w:rPr>
+                <w:rFonts w:ascii="Arial" w:hAnsi="Arial" w:cs="Arial"/>
+                <w:sz w:val="24"/>
+                <w:szCs w:val="24"/>
+              </w:rPr>
+              <w:lastRenderedPageBreak/>
+              <w:t>Monto: 250.</w:t>
+            </w:r>
+          </w:p>
+          <w:p>
+            <w:pPr>
+              <w:pStyle w:val="Prrafodelista"/>
+              <w:numPr>
+                <w:ilvl w:val="0"/>
+                <w:numId w:val="2"/>
+              </w:numPr>
+              <w:rPr>
+                <w:rFonts w:ascii="Arial" w:hAnsi="Arial" w:cs="Arial"/>
+                <w:sz w:val="24"/>
+                <w:szCs w:val="24"/>
+              </w:rPr>
+            </w:pPr>
+            <w:r>
+              <w:rPr>
+                <w:rFonts w:ascii="Arial" w:hAnsi="Arial" w:cs="Arial"/>
+                <w:sz w:val="24"/>
+                <w:szCs w:val="24"/>
+              </w:rPr>
+              <w:t>Dia:</w:t>
+            </w:r>
+          </w:p>
+          <w:p>
+            <w:pPr>
+              <w:pStyle w:val="Prrafodelista"/>
+              <w:numPr>
+                <w:ilvl w:val="1"/>
+                <w:numId w:val="2"/>
+              </w:numPr>
+              <w:rPr>
+                <w:rFonts w:ascii="Arial" w:hAnsi="Arial" w:cs="Arial"/>
+                <w:sz w:val="24"/>
+                <w:szCs w:val="24"/>
+              </w:rPr>
+            </w:pPr>
+            <w:r>
+              <w:rPr>
+                <w:rFonts w:ascii="Arial" w:hAnsi="Arial" w:cs="Arial"/>
+                <w:sz w:val="24"/>
+                <w:szCs w:val="24"/>
+              </w:rPr>
+              <w:t xml:space="preserve">Dia: </w:t>
+            </w:r>
+            <w:proofErr w:type="gramStart"/>
+            <w:r>
+              <w:rPr>
+                <w:rFonts w:ascii="Arial" w:hAnsi="Arial" w:cs="Arial"/>
+                <w:sz w:val="24"/>
+                <w:szCs w:val="24"/>
+              </w:rPr>
+              <w:t>Lunes</w:t>
+            </w:r>
+            <w:proofErr w:type="gramEnd"/>
+            <w:r>
+              <w:rPr>
+                <w:rFonts w:ascii="Arial" w:hAnsi="Arial" w:cs="Arial"/>
+                <w:sz w:val="24"/>
+                <w:szCs w:val="24"/>
+              </w:rPr>
+              <w:t>.</w:t>
+            </w:r>
+          </w:p>
+          <w:p>
+            <w:pPr>
+              <w:pStyle w:val="Prrafodelista"/>
+              <w:numPr>
+                <w:ilvl w:val="1"/>
+                <w:numId w:val="2"/>
+              </w:numPr>
+              <w:rPr>
+                <w:rFonts w:ascii="Arial" w:hAnsi="Arial" w:cs="Arial"/>
+                <w:sz w:val="24"/>
+                <w:szCs w:val="24"/>
+              </w:rPr>
+            </w:pPr>
+            <w:proofErr w:type="spellStart"/>
+            <w:r>
+              <w:rPr>
+                <w:rFonts w:ascii="Arial" w:hAnsi="Arial" w:cs="Arial"/>
+                <w:sz w:val="24"/>
+                <w:szCs w:val="24"/>
+              </w:rPr>
+              <w:t>horaFin</w:t>
+            </w:r>
+            <w:proofErr w:type="spellEnd"/>
+            <w:r>
+              <w:rPr>
+                <w:rFonts w:ascii="Arial" w:hAnsi="Arial" w:cs="Arial"/>
+                <w:sz w:val="24"/>
+                <w:szCs w:val="24"/>
+              </w:rPr>
+              <w:t>: 1</w:t>
+            </w:r>
+            <w:r>
+              <w:rPr>
+                <w:rFonts w:ascii="Arial" w:hAnsi="Arial" w:cs="Arial"/>
+                <w:sz w:val="24"/>
+                <w:szCs w:val="24"/>
+              </w:rPr>
+              <w:t>8</w:t>
+            </w:r>
+            <w:r>
+              <w:rPr>
+                <w:rFonts w:ascii="Arial" w:hAnsi="Arial" w:cs="Arial"/>
+                <w:sz w:val="24"/>
+                <w:szCs w:val="24"/>
+              </w:rPr>
+              <w:t>:00.</w:t>
+            </w:r>
+          </w:p>
+          <w:p>
+            <w:pPr>
+              <w:pStyle w:val="Prrafodelista"/>
+              <w:numPr>
+                <w:ilvl w:val="1"/>
+                <w:numId w:val="2"/>
+              </w:numPr>
+              <w:rPr>
+                <w:rFonts w:ascii="Arial" w:hAnsi="Arial" w:cs="Arial"/>
+                <w:sz w:val="24"/>
+                <w:szCs w:val="24"/>
+              </w:rPr>
+            </w:pPr>
+            <w:proofErr w:type="spellStart"/>
+            <w:r>
+              <w:rPr>
+                <w:rFonts w:ascii="Arial" w:hAnsi="Arial" w:cs="Arial"/>
+                <w:sz w:val="24"/>
+                <w:szCs w:val="24"/>
+              </w:rPr>
+              <w:t>horaInici</w:t>
+            </w:r>
+            <w:r>
+              <w:rPr>
+                <w:rFonts w:ascii="Arial" w:hAnsi="Arial" w:cs="Arial"/>
+                <w:sz w:val="24"/>
+                <w:szCs w:val="24"/>
+              </w:rPr>
+              <w:t>o</w:t>
+            </w:r>
+            <w:proofErr w:type="spellEnd"/>
+            <w:r>
+              <w:rPr>
+                <w:rFonts w:ascii="Arial" w:hAnsi="Arial" w:cs="Arial"/>
+                <w:sz w:val="24"/>
+                <w:szCs w:val="24"/>
+              </w:rPr>
+              <w:t>:</w:t>
+            </w:r>
+            <w:r>
+              <w:rPr>
+                <w:rFonts w:ascii="Arial" w:hAnsi="Arial" w:cs="Arial"/>
+                <w:sz w:val="24"/>
+                <w:szCs w:val="24"/>
+              </w:rPr>
+              <w:t xml:space="preserve"> </w:t>
+            </w:r>
+            <w:r>
+              <w:rPr>
+                <w:rFonts w:ascii="Arial" w:hAnsi="Arial" w:cs="Arial"/>
+                <w:sz w:val="24"/>
+                <w:szCs w:val="24"/>
+              </w:rPr>
+              <w:t>1</w:t>
+            </w:r>
+            <w:r>
+              <w:rPr>
+                <w:rFonts w:ascii="Arial" w:hAnsi="Arial" w:cs="Arial"/>
+                <w:sz w:val="24"/>
+                <w:szCs w:val="24"/>
+              </w:rPr>
+              <w:t>7</w:t>
+            </w:r>
+            <w:r>
+              <w:rPr>
+                <w:rFonts w:ascii="Arial" w:hAnsi="Arial" w:cs="Arial"/>
+                <w:sz w:val="24"/>
+                <w:szCs w:val="24"/>
+              </w:rPr>
+              <w:t>:30.</w:t>
+            </w:r>
+          </w:p>
+          <w:p>
+            <w:pPr>
+              <w:pStyle w:val="Prrafodelista"/>
+              <w:numPr>
+                <w:ilvl w:val="1"/>
+                <w:numId w:val="2"/>
+              </w:numPr>
+              <w:rPr>
+                <w:rFonts w:ascii="Arial" w:hAnsi="Arial" w:cs="Arial"/>
+                <w:sz w:val="24"/>
+                <w:szCs w:val="24"/>
+              </w:rPr>
+            </w:pPr>
+            <w:r>
+              <w:rPr>
+                <w:rFonts w:ascii="Arial" w:hAnsi="Arial" w:cs="Arial"/>
+                <w:sz w:val="24"/>
+                <w:szCs w:val="24"/>
+              </w:rPr>
+              <w:t>Id: 0.</w:t>
+            </w:r>
+          </w:p>
+          <w:p>
+            <w:pPr>
+              <w:pStyle w:val="Prrafodelista"/>
+              <w:numPr>
+                <w:ilvl w:val="1"/>
+                <w:numId w:val="2"/>
+              </w:numPr>
+              <w:rPr>
+                <w:rFonts w:ascii="Arial" w:hAnsi="Arial" w:cs="Arial"/>
+                <w:sz w:val="24"/>
+                <w:szCs w:val="24"/>
+              </w:rPr>
+            </w:pPr>
+            <w:r>
+              <w:rPr>
+                <w:rFonts w:ascii="Arial" w:hAnsi="Arial" w:cs="Arial"/>
+                <w:sz w:val="24"/>
+                <w:szCs w:val="24"/>
+              </w:rPr>
+              <w:t>Tipo: false.</w:t>
+            </w:r>
+          </w:p>
+          <w:p>
+            <w:pPr>
+              <w:pStyle w:val="Prrafodelista"/>
+              <w:numPr>
+                <w:ilvl w:val="1"/>
+                <w:numId w:val="2"/>
+              </w:numPr>
+              <w:rPr>
+                <w:rFonts w:ascii="Arial" w:hAnsi="Arial" w:cs="Arial"/>
+                <w:sz w:val="24"/>
+                <w:szCs w:val="24"/>
+              </w:rPr>
+            </w:pPr>
+            <w:proofErr w:type="spellStart"/>
+            <w:r>
+              <w:rPr>
+                <w:rFonts w:ascii="Arial" w:hAnsi="Arial" w:cs="Arial"/>
+                <w:sz w:val="24"/>
+                <w:szCs w:val="24"/>
+              </w:rPr>
+              <w:t>Salon</w:t>
+            </w:r>
+            <w:proofErr w:type="spellEnd"/>
+            <w:r>
+              <w:rPr>
+                <w:rFonts w:ascii="Arial" w:hAnsi="Arial" w:cs="Arial"/>
+                <w:sz w:val="24"/>
+                <w:szCs w:val="24"/>
+              </w:rPr>
+              <w:t>: X.</w:t>
+            </w:r>
+          </w:p>
+        </w:tc>
+        <w:tc>
+          <w:tcPr>
+            <w:tcW w:w="1391" w:type="dxa"/>
+          </w:tcPr>
+          <w:p>
+            <w:pPr>
+              <w:rPr>
+                <w:rFonts w:ascii="Arial" w:hAnsi="Arial" w:cs="Arial"/>
+                <w:sz w:val="24"/>
+                <w:szCs w:val="24"/>
+              </w:rPr>
+            </w:pPr>
+            <w:r>
+              <w:rPr>
+                <w:rFonts w:ascii="Arial" w:hAnsi="Arial" w:cs="Arial"/>
+                <w:sz w:val="24"/>
+                <w:szCs w:val="24"/>
+              </w:rPr>
+              <w:lastRenderedPageBreak/>
+              <w:t xml:space="preserve">Horario </w:t>
+            </w:r>
+            <w:proofErr w:type="spellStart"/>
+            <w:r>
+              <w:rPr>
+                <w:rFonts w:ascii="Arial" w:hAnsi="Arial" w:cs="Arial"/>
+                <w:sz w:val="24"/>
+                <w:szCs w:val="24"/>
+              </w:rPr>
+              <w:t>Exception</w:t>
+            </w:r>
+            <w:proofErr w:type="spellEnd"/>
+            <w:r>
+              <w:rPr>
+                <w:rFonts w:ascii="Arial" w:hAnsi="Arial" w:cs="Arial"/>
+                <w:sz w:val="24"/>
+                <w:szCs w:val="24"/>
+              </w:rPr>
+              <w:t>.</w:t>
+            </w:r>
+          </w:p>
+        </w:tc>
+        <w:tc>
+          <w:tcPr>
+            <w:tcW w:w="1537" w:type="dxa"/>
+          </w:tcPr>
+          <w:p>
+            <w:pPr>
+              <w:rPr>
+                <w:rFonts w:ascii="Arial" w:hAnsi="Arial" w:cs="Arial"/>
+                <w:sz w:val="24"/>
+                <w:szCs w:val="24"/>
+              </w:rPr>
+            </w:pPr>
+            <w:r>
+              <w:rPr>
+                <w:rFonts w:ascii="Arial" w:hAnsi="Arial" w:cs="Arial"/>
+                <w:sz w:val="24"/>
+                <w:szCs w:val="24"/>
+              </w:rPr>
+              <w:t>“Las horas establecidas chocan con otro horario”.</w:t>
+            </w:r>
+          </w:p>
+        </w:tc>
+        <w:tc>
+          <w:tcPr>
+            <w:tcW w:w="2156" w:type="dxa"/>
+          </w:tcPr>
+          <w:p>
+            <w:pPr>
+              <w:pStyle w:val="Prrafodelista"/>
+              <w:numPr>
+                <w:ilvl w:val="0"/>
+                <w:numId w:val="2"/>
+              </w:numPr>
+              <w:rPr>
+                <w:rFonts w:ascii="Arial" w:hAnsi="Arial" w:cs="Arial"/>
+                <w:sz w:val="24"/>
+                <w:szCs w:val="24"/>
+              </w:rPr>
+            </w:pPr>
+            <w:r>
+              <w:rPr>
+                <w:rFonts w:ascii="Arial" w:hAnsi="Arial" w:cs="Arial"/>
+                <w:sz w:val="24"/>
+                <w:szCs w:val="24"/>
+              </w:rPr>
+              <w:t>El cliente con id 1 existe en base de datos.</w:t>
+            </w:r>
+          </w:p>
+          <w:p>
+            <w:pPr>
+              <w:pStyle w:val="Prrafodelista"/>
+              <w:numPr>
+                <w:ilvl w:val="0"/>
+                <w:numId w:val="2"/>
+              </w:numPr>
+              <w:rPr>
+                <w:rFonts w:ascii="Arial" w:hAnsi="Arial" w:cs="Arial"/>
+                <w:sz w:val="24"/>
+                <w:szCs w:val="24"/>
+              </w:rPr>
+            </w:pPr>
+            <w:r>
+              <w:rPr>
+                <w:rFonts w:ascii="Arial" w:hAnsi="Arial" w:cs="Arial"/>
+                <w:sz w:val="24"/>
+                <w:szCs w:val="24"/>
+              </w:rPr>
+              <w:t xml:space="preserve">Todos los atributos de la </w:t>
+            </w:r>
+            <w:r>
+              <w:rPr>
+                <w:rFonts w:ascii="Arial" w:hAnsi="Arial" w:cs="Arial"/>
+                <w:sz w:val="24"/>
+                <w:szCs w:val="24"/>
+              </w:rPr>
+              <w:lastRenderedPageBreak/>
+              <w:t>renta están establecidos correctament</w:t>
+            </w:r>
+            <w:r>
+              <w:rPr>
+                <w:rFonts w:ascii="Arial" w:hAnsi="Arial" w:cs="Arial"/>
+                <w:sz w:val="24"/>
+                <w:szCs w:val="24"/>
+              </w:rPr>
+              <w:t>e</w:t>
+            </w:r>
+            <w:r>
+              <w:rPr>
+                <w:rFonts w:ascii="Arial" w:hAnsi="Arial" w:cs="Arial"/>
+                <w:sz w:val="24"/>
+                <w:szCs w:val="24"/>
+              </w:rPr>
+              <w:t>.</w:t>
+            </w:r>
+          </w:p>
+          <w:p>
+            <w:pPr>
+              <w:pStyle w:val="Prrafodelista"/>
+              <w:numPr>
+                <w:ilvl w:val="0"/>
+                <w:numId w:val="2"/>
+              </w:numPr>
+              <w:rPr>
+                <w:rFonts w:ascii="Arial" w:hAnsi="Arial" w:cs="Arial"/>
+                <w:sz w:val="24"/>
+                <w:szCs w:val="24"/>
+              </w:rPr>
+            </w:pPr>
+            <w:r>
+              <w:rPr>
+                <w:rFonts w:ascii="Arial" w:hAnsi="Arial" w:cs="Arial"/>
+                <w:sz w:val="24"/>
+                <w:szCs w:val="24"/>
+              </w:rPr>
+              <w:t>Las horas de inicio y fin del día chocan con otro horario.</w:t>
+            </w:r>
+          </w:p>
+        </w:tc>
+        <w:tc>
+          <w:tcPr>
+            <w:tcW w:w="1364" w:type="dxa"/>
+          </w:tcPr>
+          <w:p>
+            <w:pPr>
+              <w:rPr>
+                <w:rFonts w:ascii="Arial" w:hAnsi="Arial" w:cs="Arial"/>
+                <w:sz w:val="24"/>
+                <w:szCs w:val="24"/>
+              </w:rPr>
+            </w:pPr>
+            <w:r>
+              <w:rPr>
+                <w:rFonts w:ascii="Arial" w:hAnsi="Arial" w:cs="Arial"/>
+                <w:sz w:val="24"/>
+                <w:szCs w:val="24"/>
+              </w:rPr>
+              <w:lastRenderedPageBreak/>
+              <w:t xml:space="preserve">Horario </w:t>
+            </w:r>
+            <w:proofErr w:type="spellStart"/>
+            <w:r>
+              <w:rPr>
+                <w:rFonts w:ascii="Arial" w:hAnsi="Arial" w:cs="Arial"/>
+                <w:sz w:val="24"/>
+                <w:szCs w:val="24"/>
+              </w:rPr>
+              <w:t>Exception</w:t>
+            </w:r>
+            <w:proofErr w:type="spellEnd"/>
+            <w:r>
+              <w:rPr>
+                <w:rFonts w:ascii="Arial" w:hAnsi="Arial" w:cs="Arial"/>
+                <w:sz w:val="24"/>
+                <w:szCs w:val="24"/>
+              </w:rPr>
+              <w:t>.</w:t>
+            </w:r>
+          </w:p>
+        </w:tc>
+      </w:tr>
+    </w:tbl>
+    <w:p/>
+    <w:tbl>
+      <w:tblPr>
+        <w:tblStyle w:val="Tablaconcuadrcula"/>
+        <w:tblpPr w:leftFromText="141" w:rightFromText="141" w:vertAnchor="page" w:horzAnchor="margin" w:tblpY="1291"/>
+        <w:tblW w:w="0" w:type="auto"/>
+        <w:tblLook w:val="04A0" w:firstRow="1" w:lastRow="0" w:firstColumn="1" w:lastColumn="0" w:noHBand="0" w:noVBand="1"/>
+      </w:tblPr>
+      <w:tblGrid>
+        <w:gridCol w:w="2380"/>
+        <w:gridCol w:w="1391"/>
+        <w:gridCol w:w="1537"/>
+        <w:gridCol w:w="2156"/>
+        <w:gridCol w:w="1364"/>
+      </w:tblGrid>
+      <w:tr>
+        <w:tc>
+          <w:tcPr>
+            <w:tcW w:w="2404" w:type="dxa"/>
+            <w:shd w:val="clear" w:color="auto" w:fill="A6A6A6" w:themeFill="background1" w:themeFillShade="A6"/>
+          </w:tcPr>
+          <w:p>
+            <w:pPr>
+              <w:rPr>
+                <w:rFonts w:ascii="Arial" w:hAnsi="Arial" w:cs="Arial"/>
+                <w:b/>
+                <w:sz w:val="28"/>
+                <w:szCs w:val="28"/>
+              </w:rPr>
+            </w:pPr>
+            <w:r>
+              <w:rPr>
+                <w:rFonts w:ascii="Arial" w:hAnsi="Arial" w:cs="Arial"/>
+                <w:b/>
+                <w:sz w:val="28"/>
+                <w:szCs w:val="28"/>
+              </w:rPr>
+              <w:lastRenderedPageBreak/>
+              <w:t>Función</w:t>
+            </w:r>
+          </w:p>
+        </w:tc>
+        <w:tc>
+          <w:tcPr>
+            <w:tcW w:w="6424" w:type="dxa"/>
+            <w:gridSpan w:val="4"/>
+            <w:shd w:val="clear" w:color="auto" w:fill="A6A6A6" w:themeFill="background1" w:themeFillShade="A6"/>
+          </w:tcPr>
+          <w:p>
+            <w:pPr>
+              <w:rPr>
+                <w:rFonts w:ascii="Arial" w:hAnsi="Arial" w:cs="Arial"/>
+              </w:rPr>
+            </w:pPr>
+            <w:proofErr w:type="spellStart"/>
+            <w:proofErr w:type="gramStart"/>
+            <w:r>
+              <w:rPr>
+                <w:rFonts w:ascii="Arial" w:hAnsi="Arial" w:cs="Arial"/>
+              </w:rPr>
+              <w:t>editar</w:t>
+            </w:r>
+            <w:r>
+              <w:rPr>
+                <w:rFonts w:ascii="Arial" w:hAnsi="Arial" w:cs="Arial"/>
+              </w:rPr>
+              <w:t>Renta</w:t>
+            </w:r>
+            <w:proofErr w:type="spellEnd"/>
+            <w:r>
+              <w:rPr>
+                <w:rFonts w:ascii="Arial" w:hAnsi="Arial" w:cs="Arial"/>
+              </w:rPr>
+              <w:t>(</w:t>
+            </w:r>
+            <w:proofErr w:type="gramEnd"/>
+            <w:r>
+              <w:rPr>
+                <w:rFonts w:ascii="Arial" w:hAnsi="Arial" w:cs="Arial"/>
+              </w:rPr>
+              <w:t xml:space="preserve">Renta renta): </w:t>
+            </w:r>
+            <w:proofErr w:type="spellStart"/>
+            <w:r>
+              <w:rPr>
+                <w:rFonts w:ascii="Arial" w:hAnsi="Arial" w:cs="Arial"/>
+              </w:rPr>
+              <w:t>boolen</w:t>
+            </w:r>
+            <w:proofErr w:type="spellEnd"/>
+          </w:p>
+        </w:tc>
+      </w:tr>
+      <w:tr>
+        <w:tc>
+          <w:tcPr>
+            <w:tcW w:w="2404" w:type="dxa"/>
+            <w:shd w:val="clear" w:color="auto" w:fill="BFBFBF" w:themeFill="background1" w:themeFillShade="BF"/>
+          </w:tcPr>
+          <w:p>
+            <w:pPr>
+              <w:jc w:val="center"/>
+              <w:rPr>
+                <w:rFonts w:ascii="Arial" w:hAnsi="Arial" w:cs="Arial"/>
+                <w:b/>
+                <w:sz w:val="24"/>
+                <w:szCs w:val="24"/>
+              </w:rPr>
+            </w:pPr>
+            <w:r>
+              <w:rPr>
+                <w:rFonts w:ascii="Arial" w:hAnsi="Arial" w:cs="Arial"/>
+                <w:b/>
+                <w:sz w:val="24"/>
+                <w:szCs w:val="24"/>
+              </w:rPr>
+              <w:t>Entradas</w:t>
+            </w:r>
+          </w:p>
+        </w:tc>
+        <w:tc>
+          <w:tcPr>
+            <w:tcW w:w="1404" w:type="dxa"/>
+            <w:shd w:val="clear" w:color="auto" w:fill="BFBFBF" w:themeFill="background1" w:themeFillShade="BF"/>
+          </w:tcPr>
+          <w:p>
+            <w:pPr>
+              <w:jc w:val="center"/>
+              <w:rPr>
+                <w:rFonts w:ascii="Arial" w:hAnsi="Arial" w:cs="Arial"/>
+                <w:b/>
+                <w:sz w:val="24"/>
+                <w:szCs w:val="24"/>
+              </w:rPr>
+            </w:pPr>
+            <w:r>
+              <w:rPr>
+                <w:rFonts w:ascii="Arial" w:hAnsi="Arial" w:cs="Arial"/>
+                <w:b/>
+                <w:sz w:val="24"/>
+                <w:szCs w:val="24"/>
+              </w:rPr>
+              <w:t>Salidas esperadas</w:t>
+            </w:r>
+          </w:p>
+        </w:tc>
+        <w:tc>
+          <w:tcPr>
+            <w:tcW w:w="1403" w:type="dxa"/>
+            <w:shd w:val="clear" w:color="auto" w:fill="BFBFBF" w:themeFill="background1" w:themeFillShade="BF"/>
+          </w:tcPr>
+          <w:p>
+            <w:pPr>
+              <w:jc w:val="center"/>
+              <w:rPr>
+                <w:rFonts w:ascii="Arial" w:hAnsi="Arial" w:cs="Arial"/>
+                <w:b/>
+                <w:sz w:val="24"/>
+                <w:szCs w:val="24"/>
+              </w:rPr>
+            </w:pPr>
+            <w:r>
+              <w:rPr>
+                <w:rFonts w:ascii="Arial" w:hAnsi="Arial" w:cs="Arial"/>
+                <w:b/>
+                <w:sz w:val="24"/>
+                <w:szCs w:val="24"/>
+              </w:rPr>
+              <w:t>Salidas obtenidas</w:t>
+            </w:r>
+          </w:p>
+        </w:tc>
+        <w:tc>
+          <w:tcPr>
+            <w:tcW w:w="2177" w:type="dxa"/>
+            <w:shd w:val="clear" w:color="auto" w:fill="BFBFBF" w:themeFill="background1" w:themeFillShade="BF"/>
+          </w:tcPr>
+          <w:p>
+            <w:pPr>
+              <w:jc w:val="center"/>
+              <w:rPr>
+                <w:rFonts w:ascii="Arial" w:hAnsi="Arial" w:cs="Arial"/>
+                <w:b/>
+                <w:sz w:val="24"/>
+                <w:szCs w:val="24"/>
+              </w:rPr>
+            </w:pPr>
+            <w:r>
+              <w:rPr>
+                <w:rFonts w:ascii="Arial" w:hAnsi="Arial" w:cs="Arial"/>
+                <w:b/>
+                <w:sz w:val="24"/>
+                <w:szCs w:val="24"/>
+              </w:rPr>
+              <w:t>Condiciones de salida</w:t>
+            </w:r>
+          </w:p>
+        </w:tc>
+        <w:tc>
+          <w:tcPr>
+            <w:tcW w:w="1440" w:type="dxa"/>
+            <w:shd w:val="clear" w:color="auto" w:fill="BFBFBF" w:themeFill="background1" w:themeFillShade="BF"/>
+          </w:tcPr>
+          <w:p>
+            <w:pPr>
+              <w:jc w:val="center"/>
+              <w:rPr>
+                <w:rFonts w:ascii="Arial" w:hAnsi="Arial" w:cs="Arial"/>
+                <w:b/>
+                <w:sz w:val="24"/>
+                <w:szCs w:val="24"/>
+              </w:rPr>
+            </w:pPr>
+            <w:r>
+              <w:rPr>
+                <w:rFonts w:ascii="Arial" w:hAnsi="Arial" w:cs="Arial"/>
+                <w:b/>
+                <w:sz w:val="24"/>
+                <w:szCs w:val="24"/>
+              </w:rPr>
+              <w:t>Resultado</w:t>
+            </w:r>
+          </w:p>
+        </w:tc>
+      </w:tr>
+      <w:tr>
+        <w:tc>
+          <w:tcPr>
+            <w:tcW w:w="2404" w:type="dxa"/>
+          </w:tcPr>
+          <w:p>
+            <w:pPr>
+              <w:rPr>
+                <w:rFonts w:ascii="Arial" w:hAnsi="Arial" w:cs="Arial"/>
+                <w:sz w:val="24"/>
+                <w:szCs w:val="24"/>
+              </w:rPr>
+            </w:pPr>
+            <w:r>
+              <w:rPr>
+                <w:rFonts w:ascii="Arial" w:hAnsi="Arial" w:cs="Arial"/>
+                <w:sz w:val="24"/>
+                <w:szCs w:val="24"/>
+              </w:rPr>
+              <w:t>Renta:</w:t>
+            </w:r>
+          </w:p>
+          <w:p>
+            <w:pPr>
+              <w:pStyle w:val="Prrafodelista"/>
+              <w:numPr>
+                <w:ilvl w:val="0"/>
+                <w:numId w:val="2"/>
+              </w:numPr>
+              <w:rPr>
+                <w:rFonts w:ascii="Arial" w:hAnsi="Arial" w:cs="Arial"/>
+                <w:sz w:val="24"/>
+                <w:szCs w:val="24"/>
+              </w:rPr>
+            </w:pPr>
+            <w:r>
+              <w:rPr>
+                <w:rFonts w:ascii="Arial" w:hAnsi="Arial" w:cs="Arial"/>
+                <w:sz w:val="24"/>
+                <w:szCs w:val="24"/>
+              </w:rPr>
+              <w:t>Monto: 250.</w:t>
+            </w:r>
+          </w:p>
+          <w:p>
+            <w:pPr>
+              <w:pStyle w:val="Prrafodelista"/>
+              <w:numPr>
+                <w:ilvl w:val="0"/>
+                <w:numId w:val="2"/>
+              </w:numPr>
+              <w:rPr>
+                <w:rFonts w:ascii="Arial" w:hAnsi="Arial" w:cs="Arial"/>
+                <w:sz w:val="24"/>
+                <w:szCs w:val="24"/>
+              </w:rPr>
+            </w:pPr>
+            <w:r>
+              <w:rPr>
+                <w:rFonts w:ascii="Arial" w:hAnsi="Arial" w:cs="Arial"/>
+                <w:sz w:val="24"/>
+                <w:szCs w:val="24"/>
+              </w:rPr>
+              <w:t>Dia:</w:t>
+            </w:r>
+          </w:p>
+          <w:p>
+            <w:pPr>
+              <w:pStyle w:val="Prrafodelista"/>
+              <w:numPr>
+                <w:ilvl w:val="1"/>
+                <w:numId w:val="2"/>
+              </w:numPr>
+              <w:rPr>
+                <w:rFonts w:ascii="Arial" w:hAnsi="Arial" w:cs="Arial"/>
+                <w:sz w:val="24"/>
+                <w:szCs w:val="24"/>
+              </w:rPr>
+            </w:pPr>
+            <w:proofErr w:type="spellStart"/>
+            <w:r>
+              <w:rPr>
+                <w:rFonts w:ascii="Arial" w:hAnsi="Arial" w:cs="Arial"/>
+                <w:sz w:val="24"/>
+                <w:szCs w:val="24"/>
+              </w:rPr>
+              <w:t>horaFin</w:t>
+            </w:r>
+            <w:proofErr w:type="spellEnd"/>
+            <w:r>
+              <w:rPr>
+                <w:rFonts w:ascii="Arial" w:hAnsi="Arial" w:cs="Arial"/>
+                <w:sz w:val="24"/>
+                <w:szCs w:val="24"/>
+              </w:rPr>
+              <w:t>: 12:00.</w:t>
+            </w:r>
+          </w:p>
+          <w:p>
+            <w:pPr>
+              <w:pStyle w:val="Prrafodelista"/>
+              <w:numPr>
+                <w:ilvl w:val="1"/>
+                <w:numId w:val="2"/>
+              </w:numPr>
+              <w:rPr>
+                <w:rFonts w:ascii="Arial" w:hAnsi="Arial" w:cs="Arial"/>
+                <w:sz w:val="24"/>
+                <w:szCs w:val="24"/>
+              </w:rPr>
+            </w:pPr>
+            <w:proofErr w:type="spellStart"/>
+            <w:r>
+              <w:rPr>
+                <w:rFonts w:ascii="Arial" w:hAnsi="Arial" w:cs="Arial"/>
+                <w:sz w:val="24"/>
+                <w:szCs w:val="24"/>
+              </w:rPr>
+              <w:t>horaInicio</w:t>
+            </w:r>
+            <w:proofErr w:type="spellEnd"/>
+            <w:r>
+              <w:rPr>
+                <w:rFonts w:ascii="Arial" w:hAnsi="Arial" w:cs="Arial"/>
+                <w:sz w:val="24"/>
+                <w:szCs w:val="24"/>
+              </w:rPr>
+              <w:t>:</w:t>
+            </w:r>
+          </w:p>
+          <w:p>
+            <w:pPr>
+              <w:pStyle w:val="Prrafodelista"/>
+              <w:numPr>
+                <w:ilvl w:val="1"/>
+                <w:numId w:val="2"/>
+              </w:numPr>
+              <w:rPr>
+                <w:rFonts w:ascii="Arial" w:hAnsi="Arial" w:cs="Arial"/>
+                <w:sz w:val="24"/>
+                <w:szCs w:val="24"/>
+              </w:rPr>
+            </w:pPr>
+            <w:r>
+              <w:rPr>
+                <w:rFonts w:ascii="Arial" w:hAnsi="Arial" w:cs="Arial"/>
+                <w:sz w:val="24"/>
+                <w:szCs w:val="24"/>
+              </w:rPr>
+              <w:t>11:30.</w:t>
+            </w:r>
+          </w:p>
+        </w:tc>
+        <w:tc>
+          <w:tcPr>
+            <w:tcW w:w="1404" w:type="dxa"/>
+          </w:tcPr>
+          <w:p>
+            <w:pPr>
+              <w:rPr>
+                <w:rFonts w:ascii="Arial" w:hAnsi="Arial" w:cs="Arial"/>
+                <w:sz w:val="24"/>
+                <w:szCs w:val="24"/>
+              </w:rPr>
+            </w:pPr>
+            <w:r>
+              <w:rPr>
+                <w:rFonts w:ascii="Arial" w:hAnsi="Arial" w:cs="Arial"/>
+                <w:sz w:val="24"/>
+                <w:szCs w:val="24"/>
+              </w:rPr>
+              <w:t>True.</w:t>
+            </w:r>
+          </w:p>
+        </w:tc>
+        <w:tc>
+          <w:tcPr>
+            <w:tcW w:w="1403" w:type="dxa"/>
+          </w:tcPr>
+          <w:p>
+            <w:pPr>
+              <w:rPr>
+                <w:rFonts w:ascii="Arial" w:hAnsi="Arial" w:cs="Arial"/>
+                <w:sz w:val="24"/>
+                <w:szCs w:val="24"/>
+              </w:rPr>
+            </w:pPr>
+            <w:r>
+              <w:rPr>
+                <w:rFonts w:ascii="Arial" w:hAnsi="Arial" w:cs="Arial"/>
+                <w:sz w:val="24"/>
+                <w:szCs w:val="24"/>
+              </w:rPr>
+              <w:t>True.</w:t>
+            </w:r>
+          </w:p>
+        </w:tc>
+        <w:tc>
+          <w:tcPr>
+            <w:tcW w:w="2177" w:type="dxa"/>
+          </w:tcPr>
+          <w:p>
+            <w:pPr>
+              <w:pStyle w:val="Prrafodelista"/>
+              <w:numPr>
+                <w:ilvl w:val="0"/>
+                <w:numId w:val="2"/>
+              </w:numPr>
+              <w:rPr>
+                <w:rFonts w:ascii="Arial" w:hAnsi="Arial" w:cs="Arial"/>
+                <w:sz w:val="24"/>
+                <w:szCs w:val="24"/>
+              </w:rPr>
+            </w:pPr>
+            <w:r>
+              <w:rPr>
+                <w:rFonts w:ascii="Arial" w:hAnsi="Arial" w:cs="Arial"/>
+                <w:sz w:val="24"/>
+                <w:szCs w:val="24"/>
+              </w:rPr>
+              <w:t>Existe al menos un cliente registrado.</w:t>
+            </w:r>
+          </w:p>
+          <w:p>
+            <w:pPr>
+              <w:pStyle w:val="Prrafodelista"/>
+              <w:numPr>
+                <w:ilvl w:val="0"/>
+                <w:numId w:val="2"/>
+              </w:numPr>
+              <w:rPr>
+                <w:rFonts w:ascii="Arial" w:hAnsi="Arial" w:cs="Arial"/>
+                <w:sz w:val="24"/>
+                <w:szCs w:val="24"/>
+              </w:rPr>
+            </w:pPr>
+            <w:r>
+              <w:rPr>
+                <w:rFonts w:ascii="Arial" w:hAnsi="Arial" w:cs="Arial"/>
+                <w:sz w:val="24"/>
+                <w:szCs w:val="24"/>
+              </w:rPr>
+              <w:t xml:space="preserve">Existe al menos una renta registrada para </w:t>
+            </w:r>
+            <w:proofErr w:type="spellStart"/>
+            <w:r>
+              <w:rPr>
+                <w:rFonts w:ascii="Arial" w:hAnsi="Arial" w:cs="Arial"/>
+                <w:sz w:val="24"/>
+                <w:szCs w:val="24"/>
+              </w:rPr>
+              <w:t>el</w:t>
+            </w:r>
+            <w:proofErr w:type="spellEnd"/>
+            <w:r>
+              <w:rPr>
+                <w:rFonts w:ascii="Arial" w:hAnsi="Arial" w:cs="Arial"/>
+                <w:sz w:val="24"/>
+                <w:szCs w:val="24"/>
+              </w:rPr>
+              <w:t xml:space="preserve"> cliente</w:t>
+            </w:r>
+            <w:r>
+              <w:rPr>
+                <w:rFonts w:ascii="Arial" w:hAnsi="Arial" w:cs="Arial"/>
+                <w:sz w:val="24"/>
+                <w:szCs w:val="24"/>
+              </w:rPr>
+              <w:t>.</w:t>
+            </w:r>
+          </w:p>
+          <w:p>
+            <w:pPr>
+              <w:pStyle w:val="Prrafodelista"/>
+              <w:numPr>
+                <w:ilvl w:val="0"/>
+                <w:numId w:val="2"/>
+              </w:numPr>
+              <w:rPr>
+                <w:rFonts w:ascii="Arial" w:hAnsi="Arial" w:cs="Arial"/>
+                <w:sz w:val="24"/>
+                <w:szCs w:val="24"/>
+              </w:rPr>
+            </w:pPr>
+            <w:r>
+              <w:rPr>
+                <w:rFonts w:ascii="Arial" w:hAnsi="Arial" w:cs="Arial"/>
+                <w:sz w:val="24"/>
+                <w:szCs w:val="24"/>
+              </w:rPr>
+              <w:t>Todos los atributos de la renta están establecidos correctamente.</w:t>
+            </w:r>
+          </w:p>
+          <w:p>
+            <w:pPr>
+              <w:pStyle w:val="Prrafodelista"/>
+              <w:numPr>
+                <w:ilvl w:val="0"/>
+                <w:numId w:val="2"/>
+              </w:numPr>
+              <w:rPr>
+                <w:rFonts w:ascii="Arial" w:hAnsi="Arial" w:cs="Arial"/>
+                <w:sz w:val="24"/>
+                <w:szCs w:val="24"/>
+              </w:rPr>
+            </w:pPr>
+            <w:r>
+              <w:rPr>
+                <w:rFonts w:ascii="Arial" w:hAnsi="Arial" w:cs="Arial"/>
+                <w:sz w:val="24"/>
+                <w:szCs w:val="24"/>
+              </w:rPr>
+              <w:t>Las horas de inicio y fin del día no chocan con otro horario.</w:t>
+            </w:r>
+          </w:p>
+        </w:tc>
+        <w:tc>
+          <w:tcPr>
+            <w:tcW w:w="1440" w:type="dxa"/>
+          </w:tcPr>
+          <w:p>
+            <w:pPr>
+              <w:rPr>
+                <w:rFonts w:ascii="Arial" w:hAnsi="Arial" w:cs="Arial"/>
+                <w:sz w:val="24"/>
+                <w:szCs w:val="24"/>
+              </w:rPr>
+            </w:pPr>
+            <w:r>
+              <w:rPr>
+                <w:rFonts w:ascii="Arial" w:hAnsi="Arial" w:cs="Arial"/>
+                <w:sz w:val="24"/>
+                <w:szCs w:val="24"/>
+              </w:rPr>
+              <w:t>True</w:t>
+            </w:r>
+          </w:p>
+        </w:tc>
+      </w:tr>
+      <w:tr>
+        <w:tc>
+          <w:tcPr>
+            <w:tcW w:w="2404" w:type="dxa"/>
+          </w:tcPr>
+          <w:p>
+            <w:pPr>
+              <w:rPr>
+                <w:rFonts w:ascii="Arial" w:hAnsi="Arial" w:cs="Arial"/>
+                <w:sz w:val="24"/>
+                <w:szCs w:val="24"/>
+              </w:rPr>
+            </w:pPr>
+            <w:r>
+              <w:rPr>
+                <w:rFonts w:ascii="Arial" w:hAnsi="Arial" w:cs="Arial"/>
+                <w:sz w:val="24"/>
+                <w:szCs w:val="24"/>
+              </w:rPr>
+              <w:t>Renta:</w:t>
+            </w:r>
+          </w:p>
+          <w:p>
+            <w:pPr>
+              <w:pStyle w:val="Prrafodelista"/>
+              <w:numPr>
+                <w:ilvl w:val="0"/>
+                <w:numId w:val="2"/>
+              </w:numPr>
+              <w:rPr>
+                <w:rFonts w:ascii="Arial" w:hAnsi="Arial" w:cs="Arial"/>
+                <w:sz w:val="24"/>
+                <w:szCs w:val="24"/>
+              </w:rPr>
+            </w:pPr>
+            <w:r>
+              <w:rPr>
+                <w:rFonts w:ascii="Arial" w:hAnsi="Arial" w:cs="Arial"/>
+                <w:sz w:val="24"/>
+                <w:szCs w:val="24"/>
+              </w:rPr>
+              <w:t>Id: 0.</w:t>
+            </w:r>
+          </w:p>
+          <w:p>
+            <w:pPr>
+              <w:pStyle w:val="Prrafodelista"/>
+              <w:numPr>
+                <w:ilvl w:val="0"/>
+                <w:numId w:val="2"/>
+              </w:numPr>
+              <w:rPr>
+                <w:rFonts w:ascii="Arial" w:hAnsi="Arial" w:cs="Arial"/>
+                <w:sz w:val="24"/>
+                <w:szCs w:val="24"/>
+              </w:rPr>
+            </w:pPr>
+            <w:r>
+              <w:rPr>
+                <w:rFonts w:ascii="Arial" w:hAnsi="Arial" w:cs="Arial"/>
+                <w:sz w:val="24"/>
+                <w:szCs w:val="24"/>
+              </w:rPr>
+              <w:t>Monto: 250.</w:t>
+            </w:r>
+          </w:p>
+          <w:p>
+            <w:pPr>
+              <w:pStyle w:val="Prrafodelista"/>
+              <w:numPr>
+                <w:ilvl w:val="0"/>
+                <w:numId w:val="2"/>
+              </w:numPr>
+              <w:rPr>
+                <w:rFonts w:ascii="Arial" w:hAnsi="Arial" w:cs="Arial"/>
+                <w:sz w:val="24"/>
+                <w:szCs w:val="24"/>
+              </w:rPr>
+            </w:pPr>
+            <w:r>
+              <w:rPr>
+                <w:rFonts w:ascii="Arial" w:hAnsi="Arial" w:cs="Arial"/>
+                <w:sz w:val="24"/>
+                <w:szCs w:val="24"/>
+              </w:rPr>
+              <w:t>Dia:</w:t>
+            </w:r>
+          </w:p>
+          <w:p>
+            <w:pPr>
+              <w:pStyle w:val="Prrafodelista"/>
+              <w:numPr>
+                <w:ilvl w:val="1"/>
+                <w:numId w:val="2"/>
+              </w:numPr>
+              <w:rPr>
+                <w:rFonts w:ascii="Arial" w:hAnsi="Arial" w:cs="Arial"/>
+                <w:sz w:val="24"/>
+                <w:szCs w:val="24"/>
+              </w:rPr>
+            </w:pPr>
+            <w:proofErr w:type="spellStart"/>
+            <w:r>
+              <w:rPr>
+                <w:rFonts w:ascii="Arial" w:hAnsi="Arial" w:cs="Arial"/>
+                <w:sz w:val="24"/>
+                <w:szCs w:val="24"/>
+              </w:rPr>
+              <w:t>horaFin</w:t>
+            </w:r>
+            <w:proofErr w:type="spellEnd"/>
+            <w:r>
+              <w:rPr>
+                <w:rFonts w:ascii="Arial" w:hAnsi="Arial" w:cs="Arial"/>
+                <w:sz w:val="24"/>
+                <w:szCs w:val="24"/>
+              </w:rPr>
+              <w:t>: 12:00.</w:t>
+            </w:r>
+          </w:p>
+          <w:p>
+            <w:pPr>
+              <w:pStyle w:val="Prrafodelista"/>
+              <w:numPr>
+                <w:ilvl w:val="1"/>
+                <w:numId w:val="2"/>
+              </w:numPr>
+              <w:rPr>
+                <w:rFonts w:ascii="Arial" w:hAnsi="Arial" w:cs="Arial"/>
+                <w:sz w:val="24"/>
+                <w:szCs w:val="24"/>
+              </w:rPr>
+            </w:pPr>
+            <w:proofErr w:type="spellStart"/>
+            <w:r>
+              <w:rPr>
+                <w:rFonts w:ascii="Arial" w:hAnsi="Arial" w:cs="Arial"/>
+                <w:sz w:val="24"/>
+                <w:szCs w:val="24"/>
+              </w:rPr>
+              <w:t>horaInicio</w:t>
+            </w:r>
+            <w:proofErr w:type="spellEnd"/>
+            <w:r>
+              <w:rPr>
+                <w:rFonts w:ascii="Arial" w:hAnsi="Arial" w:cs="Arial"/>
+                <w:sz w:val="24"/>
+                <w:szCs w:val="24"/>
+              </w:rPr>
+              <w:t>:</w:t>
+            </w:r>
+            <w:r>
+              <w:rPr>
+                <w:rFonts w:ascii="Arial" w:hAnsi="Arial" w:cs="Arial"/>
+                <w:sz w:val="24"/>
+                <w:szCs w:val="24"/>
+              </w:rPr>
+              <w:t xml:space="preserve"> </w:t>
+            </w:r>
+            <w:r>
+              <w:rPr>
+                <w:rFonts w:ascii="Arial" w:hAnsi="Arial" w:cs="Arial"/>
+                <w:sz w:val="24"/>
+                <w:szCs w:val="24"/>
+              </w:rPr>
+              <w:t>11:30.</w:t>
+            </w:r>
+          </w:p>
+        </w:tc>
+        <w:tc>
+          <w:tcPr>
+            <w:tcW w:w="1404" w:type="dxa"/>
+          </w:tcPr>
+          <w:p>
+            <w:pPr>
+              <w:rPr>
+                <w:rFonts w:ascii="Arial" w:hAnsi="Arial" w:cs="Arial"/>
+                <w:sz w:val="24"/>
+                <w:szCs w:val="24"/>
+              </w:rPr>
+            </w:pPr>
+            <w:r>
+              <w:rPr>
+                <w:rFonts w:ascii="Arial" w:hAnsi="Arial" w:cs="Arial"/>
+                <w:sz w:val="24"/>
+                <w:szCs w:val="24"/>
+              </w:rPr>
+              <w:t>False.</w:t>
+            </w:r>
+          </w:p>
+        </w:tc>
+        <w:tc>
+          <w:tcPr>
+            <w:tcW w:w="1403" w:type="dxa"/>
+          </w:tcPr>
+          <w:p>
+            <w:pPr>
+              <w:rPr>
+                <w:rFonts w:ascii="Arial" w:hAnsi="Arial" w:cs="Arial"/>
+                <w:sz w:val="24"/>
+                <w:szCs w:val="24"/>
+              </w:rPr>
+            </w:pPr>
+            <w:r>
+              <w:rPr>
+                <w:rFonts w:ascii="Arial" w:hAnsi="Arial" w:cs="Arial"/>
+                <w:sz w:val="24"/>
+                <w:szCs w:val="24"/>
+              </w:rPr>
+              <w:t>False.</w:t>
+            </w:r>
+          </w:p>
+        </w:tc>
+        <w:tc>
+          <w:tcPr>
+            <w:tcW w:w="2177" w:type="dxa"/>
+          </w:tcPr>
+          <w:p>
+            <w:pPr>
+              <w:pStyle w:val="Prrafodelista"/>
+              <w:numPr>
+                <w:ilvl w:val="0"/>
+                <w:numId w:val="2"/>
+              </w:numPr>
+              <w:rPr>
+                <w:rFonts w:ascii="Arial" w:hAnsi="Arial" w:cs="Arial"/>
+                <w:sz w:val="24"/>
+                <w:szCs w:val="24"/>
+              </w:rPr>
+            </w:pPr>
+            <w:r>
+              <w:rPr>
+                <w:rFonts w:ascii="Arial" w:hAnsi="Arial" w:cs="Arial"/>
+                <w:sz w:val="24"/>
+                <w:szCs w:val="24"/>
+              </w:rPr>
+              <w:t>La renta con el id 0 no existe.</w:t>
+            </w:r>
+          </w:p>
+        </w:tc>
+        <w:tc>
+          <w:tcPr>
+            <w:tcW w:w="1440" w:type="dxa"/>
+          </w:tcPr>
+          <w:p>
+            <w:pPr>
+              <w:rPr>
+                <w:rFonts w:ascii="Arial" w:hAnsi="Arial" w:cs="Arial"/>
+                <w:sz w:val="24"/>
+                <w:szCs w:val="24"/>
+              </w:rPr>
+            </w:pPr>
+            <w:r>
+              <w:rPr>
+                <w:rFonts w:ascii="Arial" w:hAnsi="Arial" w:cs="Arial"/>
+                <w:sz w:val="24"/>
+                <w:szCs w:val="24"/>
+              </w:rPr>
+              <w:t>False.</w:t>
+            </w:r>
+          </w:p>
+        </w:tc>
+      </w:tr>
+      <w:tr>
+        <w:tc>
+          <w:tcPr>
+            <w:tcW w:w="2404" w:type="dxa"/>
+          </w:tcPr>
+          <w:p>
+            <w:pPr>
+              <w:rPr>
+                <w:rFonts w:ascii="Arial" w:hAnsi="Arial" w:cs="Arial"/>
+                <w:sz w:val="24"/>
+                <w:szCs w:val="24"/>
+              </w:rPr>
+            </w:pPr>
+            <w:r>
+              <w:rPr>
+                <w:rFonts w:ascii="Arial" w:hAnsi="Arial" w:cs="Arial"/>
+                <w:sz w:val="24"/>
+                <w:szCs w:val="24"/>
+              </w:rPr>
+              <w:t>Renta:</w:t>
+            </w:r>
+          </w:p>
+          <w:p>
+            <w:pPr>
+              <w:pStyle w:val="Prrafodelista"/>
+              <w:numPr>
+                <w:ilvl w:val="0"/>
+                <w:numId w:val="2"/>
+              </w:numPr>
+              <w:rPr>
+                <w:rFonts w:ascii="Arial" w:hAnsi="Arial" w:cs="Arial"/>
+                <w:sz w:val="24"/>
+                <w:szCs w:val="24"/>
+              </w:rPr>
+            </w:pPr>
+            <w:r>
+              <w:rPr>
+                <w:rFonts w:ascii="Arial" w:hAnsi="Arial" w:cs="Arial"/>
+                <w:sz w:val="24"/>
+                <w:szCs w:val="24"/>
+              </w:rPr>
+              <w:t xml:space="preserve">Monto: </w:t>
+            </w:r>
+            <w:r>
+              <w:rPr>
+                <w:rFonts w:ascii="Arial" w:hAnsi="Arial" w:cs="Arial"/>
+                <w:sz w:val="24"/>
+                <w:szCs w:val="24"/>
+              </w:rPr>
+              <w:t>w</w:t>
+            </w:r>
+            <w:r>
+              <w:rPr>
+                <w:rFonts w:ascii="Arial" w:hAnsi="Arial" w:cs="Arial"/>
+                <w:sz w:val="24"/>
+                <w:szCs w:val="24"/>
+              </w:rPr>
+              <w:t>.</w:t>
+            </w:r>
+          </w:p>
+          <w:p>
+            <w:pPr>
+              <w:pStyle w:val="Prrafodelista"/>
+              <w:numPr>
+                <w:ilvl w:val="0"/>
+                <w:numId w:val="2"/>
+              </w:numPr>
+              <w:rPr>
+                <w:rFonts w:ascii="Arial" w:hAnsi="Arial" w:cs="Arial"/>
+                <w:sz w:val="24"/>
+                <w:szCs w:val="24"/>
+              </w:rPr>
+            </w:pPr>
+            <w:r>
+              <w:rPr>
+                <w:rFonts w:ascii="Arial" w:hAnsi="Arial" w:cs="Arial"/>
+                <w:sz w:val="24"/>
+                <w:szCs w:val="24"/>
+              </w:rPr>
+              <w:t>Dia:</w:t>
+            </w:r>
+          </w:p>
+          <w:p>
+            <w:pPr>
+              <w:pStyle w:val="Prrafodelista"/>
+              <w:numPr>
+                <w:ilvl w:val="1"/>
+                <w:numId w:val="2"/>
+              </w:numPr>
+              <w:rPr>
+                <w:rFonts w:ascii="Arial" w:hAnsi="Arial" w:cs="Arial"/>
+                <w:sz w:val="24"/>
+                <w:szCs w:val="24"/>
+              </w:rPr>
+            </w:pPr>
+            <w:proofErr w:type="spellStart"/>
+            <w:r>
+              <w:rPr>
+                <w:rFonts w:ascii="Arial" w:hAnsi="Arial" w:cs="Arial"/>
+                <w:sz w:val="24"/>
+                <w:szCs w:val="24"/>
+              </w:rPr>
+              <w:t>horaFin</w:t>
+            </w:r>
+            <w:proofErr w:type="spellEnd"/>
+            <w:r>
+              <w:rPr>
+                <w:rFonts w:ascii="Arial" w:hAnsi="Arial" w:cs="Arial"/>
+                <w:sz w:val="24"/>
+                <w:szCs w:val="24"/>
+              </w:rPr>
+              <w:t>: 12:00.</w:t>
+            </w:r>
+          </w:p>
+          <w:p>
+            <w:pPr>
+              <w:pStyle w:val="Prrafodelista"/>
+              <w:numPr>
+                <w:ilvl w:val="1"/>
+                <w:numId w:val="2"/>
+              </w:numPr>
+              <w:rPr>
+                <w:rFonts w:ascii="Arial" w:hAnsi="Arial" w:cs="Arial"/>
+                <w:sz w:val="24"/>
+                <w:szCs w:val="24"/>
+              </w:rPr>
+            </w:pPr>
+            <w:proofErr w:type="spellStart"/>
+            <w:r>
+              <w:rPr>
+                <w:rFonts w:ascii="Arial" w:hAnsi="Arial" w:cs="Arial"/>
+                <w:sz w:val="24"/>
+                <w:szCs w:val="24"/>
+              </w:rPr>
+              <w:t>horaInicio</w:t>
+            </w:r>
+            <w:proofErr w:type="spellEnd"/>
+            <w:r>
+              <w:rPr>
+                <w:rFonts w:ascii="Arial" w:hAnsi="Arial" w:cs="Arial"/>
+                <w:sz w:val="24"/>
+                <w:szCs w:val="24"/>
+              </w:rPr>
+              <w:t>:</w:t>
+            </w:r>
+          </w:p>
+          <w:p>
+            <w:pPr>
+              <w:pStyle w:val="Prrafodelista"/>
+              <w:numPr>
+                <w:ilvl w:val="1"/>
+                <w:numId w:val="2"/>
+              </w:numPr>
+              <w:rPr>
+                <w:rFonts w:ascii="Arial" w:hAnsi="Arial" w:cs="Arial"/>
+                <w:sz w:val="24"/>
+                <w:szCs w:val="24"/>
+              </w:rPr>
+            </w:pPr>
+            <w:r>
+              <w:rPr>
+                <w:rFonts w:ascii="Arial" w:hAnsi="Arial" w:cs="Arial"/>
+                <w:sz w:val="24"/>
+                <w:szCs w:val="24"/>
+              </w:rPr>
+              <w:t>11:30.</w:t>
+            </w:r>
+          </w:p>
+        </w:tc>
+        <w:tc>
+          <w:tcPr>
+            <w:tcW w:w="1404" w:type="dxa"/>
+          </w:tcPr>
+          <w:p>
+            <w:pPr>
+              <w:rPr>
+                <w:rFonts w:ascii="Arial" w:hAnsi="Arial" w:cs="Arial"/>
+                <w:sz w:val="24"/>
+                <w:szCs w:val="24"/>
+              </w:rPr>
+            </w:pPr>
+            <w:r>
+              <w:rPr>
+                <w:rFonts w:ascii="Arial" w:hAnsi="Arial" w:cs="Arial"/>
+                <w:sz w:val="24"/>
+                <w:szCs w:val="24"/>
+              </w:rPr>
+              <w:t>False</w:t>
+            </w:r>
+            <w:r>
+              <w:rPr>
+                <w:rFonts w:ascii="Arial" w:hAnsi="Arial" w:cs="Arial"/>
+                <w:sz w:val="24"/>
+                <w:szCs w:val="24"/>
+              </w:rPr>
+              <w:t>.</w:t>
+            </w:r>
+          </w:p>
+        </w:tc>
+        <w:tc>
+          <w:tcPr>
+            <w:tcW w:w="1403" w:type="dxa"/>
+          </w:tcPr>
+          <w:p>
+            <w:pPr>
+              <w:rPr>
+                <w:rFonts w:ascii="Arial" w:hAnsi="Arial" w:cs="Arial"/>
+                <w:sz w:val="24"/>
+                <w:szCs w:val="24"/>
+              </w:rPr>
+            </w:pPr>
+            <w:r>
+              <w:rPr>
+                <w:rFonts w:ascii="Arial" w:hAnsi="Arial" w:cs="Arial"/>
+                <w:sz w:val="24"/>
+                <w:szCs w:val="24"/>
+              </w:rPr>
+              <w:t>False.</w:t>
+            </w:r>
+          </w:p>
+        </w:tc>
+        <w:tc>
+          <w:tcPr>
+            <w:tcW w:w="2177" w:type="dxa"/>
+          </w:tcPr>
+          <w:p>
+            <w:pPr>
+              <w:pStyle w:val="Prrafodelista"/>
+              <w:numPr>
+                <w:ilvl w:val="0"/>
+                <w:numId w:val="2"/>
+              </w:numPr>
+              <w:rPr>
+                <w:rFonts w:ascii="Arial" w:hAnsi="Arial" w:cs="Arial"/>
+                <w:sz w:val="24"/>
+                <w:szCs w:val="24"/>
+              </w:rPr>
+            </w:pPr>
+            <w:r>
+              <w:rPr>
+                <w:rFonts w:ascii="Arial" w:hAnsi="Arial" w:cs="Arial"/>
+                <w:sz w:val="24"/>
+                <w:szCs w:val="24"/>
+              </w:rPr>
+              <w:t>El monto no es válido.</w:t>
+            </w:r>
+          </w:p>
+        </w:tc>
+        <w:tc>
+          <w:tcPr>
+            <w:tcW w:w="1440" w:type="dxa"/>
+          </w:tcPr>
+          <w:p>
+            <w:pPr>
+              <w:rPr>
+                <w:rFonts w:ascii="Arial" w:hAnsi="Arial" w:cs="Arial"/>
+                <w:sz w:val="24"/>
+                <w:szCs w:val="24"/>
+              </w:rPr>
+            </w:pPr>
+            <w:r>
+              <w:rPr>
+                <w:rFonts w:ascii="Arial" w:hAnsi="Arial" w:cs="Arial"/>
+                <w:sz w:val="24"/>
+                <w:szCs w:val="24"/>
+              </w:rPr>
+              <w:t>False.</w:t>
+            </w:r>
+          </w:p>
+        </w:tc>
+      </w:tr>
+      <w:tr>
+        <w:tc>
+          <w:tcPr>
+            <w:tcW w:w="2404" w:type="dxa"/>
+          </w:tcPr>
+          <w:p>
+            <w:pPr>
+              <w:rPr>
+                <w:rFonts w:ascii="Arial" w:hAnsi="Arial" w:cs="Arial"/>
+                <w:sz w:val="24"/>
+                <w:szCs w:val="24"/>
+              </w:rPr>
+            </w:pPr>
+            <w:r>
+              <w:rPr>
+                <w:rFonts w:ascii="Arial" w:hAnsi="Arial" w:cs="Arial"/>
+                <w:sz w:val="24"/>
+                <w:szCs w:val="24"/>
+              </w:rPr>
+              <w:t>Renta:</w:t>
+            </w:r>
+          </w:p>
+          <w:p>
+            <w:pPr>
+              <w:pStyle w:val="Prrafodelista"/>
+              <w:numPr>
+                <w:ilvl w:val="0"/>
+                <w:numId w:val="2"/>
+              </w:numPr>
+              <w:rPr>
+                <w:rFonts w:ascii="Arial" w:hAnsi="Arial" w:cs="Arial"/>
+                <w:sz w:val="24"/>
+                <w:szCs w:val="24"/>
+              </w:rPr>
+            </w:pPr>
+            <w:r>
+              <w:rPr>
+                <w:rFonts w:ascii="Arial" w:hAnsi="Arial" w:cs="Arial"/>
+                <w:sz w:val="24"/>
+                <w:szCs w:val="24"/>
+              </w:rPr>
+              <w:t xml:space="preserve">Monto: </w:t>
+            </w:r>
+            <w:r>
+              <w:rPr>
+                <w:rFonts w:ascii="Arial" w:hAnsi="Arial" w:cs="Arial"/>
+                <w:sz w:val="24"/>
+                <w:szCs w:val="24"/>
+              </w:rPr>
+              <w:t>250</w:t>
+            </w:r>
+            <w:r>
+              <w:rPr>
+                <w:rFonts w:ascii="Arial" w:hAnsi="Arial" w:cs="Arial"/>
+                <w:sz w:val="24"/>
+                <w:szCs w:val="24"/>
+              </w:rPr>
+              <w:t>.</w:t>
+            </w:r>
+          </w:p>
+          <w:p>
+            <w:pPr>
+              <w:pStyle w:val="Prrafodelista"/>
+              <w:numPr>
+                <w:ilvl w:val="0"/>
+                <w:numId w:val="2"/>
+              </w:numPr>
+              <w:rPr>
+                <w:rFonts w:ascii="Arial" w:hAnsi="Arial" w:cs="Arial"/>
+                <w:sz w:val="24"/>
+                <w:szCs w:val="24"/>
+              </w:rPr>
+            </w:pPr>
+            <w:r>
+              <w:rPr>
+                <w:rFonts w:ascii="Arial" w:hAnsi="Arial" w:cs="Arial"/>
+                <w:sz w:val="24"/>
+                <w:szCs w:val="24"/>
+              </w:rPr>
+              <w:t>Dia:</w:t>
+            </w:r>
+          </w:p>
+          <w:p>
+            <w:pPr>
+              <w:pStyle w:val="Prrafodelista"/>
+              <w:numPr>
+                <w:ilvl w:val="1"/>
+                <w:numId w:val="2"/>
+              </w:numPr>
+              <w:rPr>
+                <w:rFonts w:ascii="Arial" w:hAnsi="Arial" w:cs="Arial"/>
+                <w:sz w:val="24"/>
+                <w:szCs w:val="24"/>
+              </w:rPr>
+            </w:pPr>
+            <w:proofErr w:type="spellStart"/>
+            <w:r>
+              <w:rPr>
+                <w:rFonts w:ascii="Arial" w:hAnsi="Arial" w:cs="Arial"/>
+                <w:sz w:val="24"/>
+                <w:szCs w:val="24"/>
+              </w:rPr>
+              <w:t>horaFin</w:t>
+            </w:r>
+            <w:proofErr w:type="spellEnd"/>
+            <w:r>
+              <w:rPr>
+                <w:rFonts w:ascii="Arial" w:hAnsi="Arial" w:cs="Arial"/>
+                <w:sz w:val="24"/>
+                <w:szCs w:val="24"/>
+              </w:rPr>
+              <w:t>: 12:00.</w:t>
+            </w:r>
+          </w:p>
+          <w:p>
+            <w:pPr>
+              <w:pStyle w:val="Prrafodelista"/>
+              <w:numPr>
+                <w:ilvl w:val="1"/>
+                <w:numId w:val="2"/>
+              </w:numPr>
+              <w:rPr>
+                <w:rFonts w:ascii="Arial" w:hAnsi="Arial" w:cs="Arial"/>
+                <w:sz w:val="24"/>
+                <w:szCs w:val="24"/>
+              </w:rPr>
+            </w:pPr>
+            <w:proofErr w:type="spellStart"/>
+            <w:r>
+              <w:rPr>
+                <w:rFonts w:ascii="Arial" w:hAnsi="Arial" w:cs="Arial"/>
+                <w:sz w:val="24"/>
+                <w:szCs w:val="24"/>
+              </w:rPr>
+              <w:lastRenderedPageBreak/>
+              <w:t>horaInicio</w:t>
+            </w:r>
+            <w:proofErr w:type="spellEnd"/>
+            <w:r>
+              <w:rPr>
+                <w:rFonts w:ascii="Arial" w:hAnsi="Arial" w:cs="Arial"/>
+                <w:sz w:val="24"/>
+                <w:szCs w:val="24"/>
+              </w:rPr>
+              <w:t>:</w:t>
+            </w:r>
+            <w:r>
+              <w:rPr>
+                <w:rFonts w:ascii="Arial" w:hAnsi="Arial" w:cs="Arial"/>
+                <w:sz w:val="24"/>
+                <w:szCs w:val="24"/>
+              </w:rPr>
+              <w:t xml:space="preserve"> </w:t>
+            </w:r>
+            <w:r>
+              <w:rPr>
+                <w:rFonts w:ascii="Arial" w:hAnsi="Arial" w:cs="Arial"/>
+                <w:sz w:val="24"/>
+                <w:szCs w:val="24"/>
+              </w:rPr>
+              <w:t>1</w:t>
+            </w:r>
+            <w:r>
+              <w:rPr>
+                <w:rFonts w:ascii="Arial" w:hAnsi="Arial" w:cs="Arial"/>
+                <w:sz w:val="24"/>
+                <w:szCs w:val="24"/>
+              </w:rPr>
+              <w:t>0</w:t>
+            </w:r>
+            <w:r>
+              <w:rPr>
+                <w:rFonts w:ascii="Arial" w:hAnsi="Arial" w:cs="Arial"/>
+                <w:sz w:val="24"/>
+                <w:szCs w:val="24"/>
+              </w:rPr>
+              <w:t>:</w:t>
+            </w:r>
+            <w:r>
+              <w:rPr>
+                <w:rFonts w:ascii="Arial" w:hAnsi="Arial" w:cs="Arial"/>
+                <w:sz w:val="24"/>
+                <w:szCs w:val="24"/>
+              </w:rPr>
+              <w:t>0</w:t>
+            </w:r>
+            <w:r>
+              <w:rPr>
+                <w:rFonts w:ascii="Arial" w:hAnsi="Arial" w:cs="Arial"/>
+                <w:sz w:val="24"/>
+                <w:szCs w:val="24"/>
+              </w:rPr>
+              <w:t>0.</w:t>
+            </w:r>
+          </w:p>
+        </w:tc>
+        <w:tc>
+          <w:tcPr>
+            <w:tcW w:w="1404" w:type="dxa"/>
+          </w:tcPr>
+          <w:p>
+            <w:pPr>
+              <w:rPr>
+                <w:rFonts w:ascii="Arial" w:hAnsi="Arial" w:cs="Arial"/>
+                <w:sz w:val="24"/>
+                <w:szCs w:val="24"/>
+              </w:rPr>
+            </w:pPr>
+            <w:r>
+              <w:rPr>
+                <w:rFonts w:ascii="Arial" w:hAnsi="Arial" w:cs="Arial"/>
+                <w:sz w:val="24"/>
+                <w:szCs w:val="24"/>
+              </w:rPr>
+              <w:lastRenderedPageBreak/>
+              <w:t xml:space="preserve">Horario </w:t>
+            </w:r>
+            <w:proofErr w:type="spellStart"/>
+            <w:r>
+              <w:rPr>
+                <w:rFonts w:ascii="Arial" w:hAnsi="Arial" w:cs="Arial"/>
+                <w:sz w:val="24"/>
+                <w:szCs w:val="24"/>
+              </w:rPr>
+              <w:t>Exception</w:t>
+            </w:r>
+            <w:proofErr w:type="spellEnd"/>
+            <w:r>
+              <w:rPr>
+                <w:rFonts w:ascii="Arial" w:hAnsi="Arial" w:cs="Arial"/>
+                <w:sz w:val="24"/>
+                <w:szCs w:val="24"/>
+              </w:rPr>
+              <w:t>.</w:t>
+            </w:r>
+          </w:p>
+        </w:tc>
+        <w:tc>
+          <w:tcPr>
+            <w:tcW w:w="1403" w:type="dxa"/>
+          </w:tcPr>
+          <w:p>
+            <w:pPr>
+              <w:rPr>
+                <w:rFonts w:ascii="Arial" w:hAnsi="Arial" w:cs="Arial"/>
+                <w:sz w:val="24"/>
+                <w:szCs w:val="24"/>
+              </w:rPr>
+            </w:pPr>
+            <w:r>
+              <w:rPr>
+                <w:rFonts w:ascii="Arial" w:hAnsi="Arial" w:cs="Arial"/>
+                <w:sz w:val="24"/>
+                <w:szCs w:val="24"/>
+              </w:rPr>
+              <w:t>“Las horas establecidas chocan con otro horario”.</w:t>
+            </w:r>
+          </w:p>
+        </w:tc>
+        <w:tc>
+          <w:tcPr>
+            <w:tcW w:w="2177" w:type="dxa"/>
+          </w:tcPr>
+          <w:p>
+            <w:pPr>
+              <w:pStyle w:val="Prrafodelista"/>
+              <w:numPr>
+                <w:ilvl w:val="0"/>
+                <w:numId w:val="2"/>
+              </w:numPr>
+              <w:rPr>
+                <w:rFonts w:ascii="Arial" w:hAnsi="Arial" w:cs="Arial"/>
+                <w:sz w:val="24"/>
+                <w:szCs w:val="24"/>
+              </w:rPr>
+            </w:pPr>
+            <w:r>
+              <w:rPr>
+                <w:rFonts w:ascii="Arial" w:hAnsi="Arial" w:cs="Arial"/>
+                <w:sz w:val="24"/>
+                <w:szCs w:val="24"/>
+              </w:rPr>
+              <w:t>Las horas establecidas chocan con otro horario.</w:t>
+            </w:r>
             <w:bookmarkStart w:id="0" w:name="_GoBack"/>
             <w:bookmarkEnd w:id="0"/>
+          </w:p>
+        </w:tc>
+        <w:tc>
+          <w:tcPr>
+            <w:tcW w:w="1440" w:type="dxa"/>
+          </w:tcPr>
+          <w:p>
+            <w:pPr>
+              <w:rPr>
+                <w:rFonts w:ascii="Arial" w:hAnsi="Arial" w:cs="Arial"/>
+                <w:sz w:val="24"/>
+                <w:szCs w:val="24"/>
+              </w:rPr>
+            </w:pPr>
+            <w:r>
+              <w:rPr>
+                <w:rFonts w:ascii="Arial" w:hAnsi="Arial" w:cs="Arial"/>
+                <w:sz w:val="24"/>
+                <w:szCs w:val="24"/>
+              </w:rPr>
+              <w:t xml:space="preserve">Horario </w:t>
+            </w:r>
+            <w:proofErr w:type="spellStart"/>
+            <w:r>
+              <w:rPr>
+                <w:rFonts w:ascii="Arial" w:hAnsi="Arial" w:cs="Arial"/>
+                <w:sz w:val="24"/>
+                <w:szCs w:val="24"/>
+              </w:rPr>
+              <w:t>Exception</w:t>
+            </w:r>
+            <w:proofErr w:type="spellEnd"/>
+            <w:r>
+              <w:rPr>
+                <w:rFonts w:ascii="Arial" w:hAnsi="Arial" w:cs="Arial"/>
+                <w:sz w:val="24"/>
+                <w:szCs w:val="24"/>
+              </w:rPr>
+              <w:t>.</w:t>
+            </w:r>
           </w:p>
         </w:tc>
       </w:tr>
@@ -7206,7 +10509,7 @@
         <w:rFonts w:ascii="Arial" w:eastAsiaTheme="minorHAnsi" w:hAnsi="Arial" w:cs="Arial" w:hint="default"/>
       </w:rPr>
     </w:lvl>
-    <w:lvl w:ilvl="1" w:tplc="080A0003" w:tentative="1">
+    <w:lvl w:ilvl="1" w:tplc="080A0003">
       <w:start w:val="1"/>
       <w:numFmt w:val="bullet"/>
       <w:lvlText w:val="o"/>

</xml_diff>

<commit_message>
CU Consultar grupos y rentas
Se termina el CU Consultar grupos y rentas, se añade una opción para
consultar todas las rentas, se actualizan plantillas de tareas y casos
de uso.
</commit_message>
<xml_diff>
--- a/Pruebas/Plantilla de Tabla de Pruebas por Función (Modulo de Pagos).docx
+++ b/Pruebas/Plantilla de Tabla de Pruebas por Función (Modulo de Pagos).docx
@@ -10264,6 +10264,255 @@
       </w:tr>
     </w:tbl>
     <w:p/>
+    <w:tbl>
+      <w:tblPr>
+        <w:tblStyle w:val="Tablaconcuadrcula"/>
+        <w:tblW w:w="0" w:type="auto"/>
+        <w:tblLook w:val="04A0" w:firstRow="1" w:lastRow="0" w:firstColumn="1" w:lastColumn="0" w:noHBand="0" w:noVBand="1"/>
+      </w:tblPr>
+      <w:tblGrid>
+        <w:gridCol w:w="1765"/>
+        <w:gridCol w:w="1765"/>
+        <w:gridCol w:w="1766"/>
+        <w:gridCol w:w="1766"/>
+        <w:gridCol w:w="1766"/>
+      </w:tblGrid>
+      <w:tr>
+        <w:tc>
+          <w:tcPr>
+            <w:tcW w:w="1765" w:type="dxa"/>
+            <w:shd w:val="clear" w:color="auto" w:fill="A6A6A6" w:themeFill="background1" w:themeFillShade="A6"/>
+          </w:tcPr>
+          <w:p>
+            <w:pPr>
+              <w:rPr>
+                <w:rFonts w:ascii="Arial" w:hAnsi="Arial" w:cs="Arial"/>
+                <w:b/>
+                <w:sz w:val="28"/>
+                <w:szCs w:val="28"/>
+              </w:rPr>
+            </w:pPr>
+            <w:r>
+              <w:rPr>
+                <w:rFonts w:ascii="Arial" w:hAnsi="Arial" w:cs="Arial"/>
+                <w:b/>
+                <w:sz w:val="28"/>
+                <w:szCs w:val="28"/>
+              </w:rPr>
+              <w:t>Función</w:t>
+            </w:r>
+          </w:p>
+        </w:tc>
+        <w:tc>
+          <w:tcPr>
+            <w:tcW w:w="7063" w:type="dxa"/>
+            <w:gridSpan w:val="4"/>
+            <w:shd w:val="clear" w:color="auto" w:fill="A6A6A6" w:themeFill="background1" w:themeFillShade="A6"/>
+          </w:tcPr>
+          <w:p>
+            <w:proofErr w:type="spellStart"/>
+            <w:r>
+              <w:t>List</w:t>
+            </w:r>
+            <w:proofErr w:type="spellEnd"/>
+            <w:r>
+              <w:t>&lt;</w:t>
+            </w:r>
+            <w:r>
+              <w:t>Renta</w:t>
+            </w:r>
+            <w:r>
+              <w:t xml:space="preserve">&gt; </w:t>
+            </w:r>
+            <w:proofErr w:type="spellStart"/>
+            <w:proofErr w:type="gramStart"/>
+            <w:r>
+              <w:t>obtener</w:t>
+            </w:r>
+            <w:r>
+              <w:t>Rentas</w:t>
+            </w:r>
+            <w:proofErr w:type="spellEnd"/>
+            <w:r>
+              <w:t>(</w:t>
+            </w:r>
+            <w:proofErr w:type="gramEnd"/>
+            <w:r>
+              <w:t>).</w:t>
+            </w:r>
+          </w:p>
+        </w:tc>
+      </w:tr>
+      <w:tr>
+        <w:tc>
+          <w:tcPr>
+            <w:tcW w:w="1765" w:type="dxa"/>
+            <w:shd w:val="clear" w:color="auto" w:fill="BFBFBF" w:themeFill="background1" w:themeFillShade="BF"/>
+          </w:tcPr>
+          <w:p>
+            <w:pPr>
+              <w:jc w:val="center"/>
+            </w:pPr>
+            <w:r>
+              <w:rPr>
+                <w:rFonts w:ascii="Arial" w:hAnsi="Arial" w:cs="Arial"/>
+                <w:b/>
+                <w:sz w:val="24"/>
+                <w:szCs w:val="24"/>
+              </w:rPr>
+              <w:t>Entradas</w:t>
+            </w:r>
+          </w:p>
+        </w:tc>
+        <w:tc>
+          <w:tcPr>
+            <w:tcW w:w="1765" w:type="dxa"/>
+            <w:shd w:val="clear" w:color="auto" w:fill="BFBFBF" w:themeFill="background1" w:themeFillShade="BF"/>
+          </w:tcPr>
+          <w:p>
+            <w:pPr>
+              <w:jc w:val="center"/>
+            </w:pPr>
+            <w:r>
+              <w:rPr>
+                <w:rFonts w:ascii="Arial" w:hAnsi="Arial" w:cs="Arial"/>
+                <w:b/>
+                <w:sz w:val="24"/>
+                <w:szCs w:val="24"/>
+              </w:rPr>
+              <w:t>Salidas esperadas</w:t>
+            </w:r>
+          </w:p>
+        </w:tc>
+        <w:tc>
+          <w:tcPr>
+            <w:tcW w:w="1766" w:type="dxa"/>
+            <w:shd w:val="clear" w:color="auto" w:fill="BFBFBF" w:themeFill="background1" w:themeFillShade="BF"/>
+          </w:tcPr>
+          <w:p>
+            <w:pPr>
+              <w:jc w:val="center"/>
+            </w:pPr>
+            <w:r>
+              <w:rPr>
+                <w:rFonts w:ascii="Arial" w:hAnsi="Arial" w:cs="Arial"/>
+                <w:b/>
+                <w:sz w:val="24"/>
+                <w:szCs w:val="24"/>
+              </w:rPr>
+              <w:t>Salidas obtenidas</w:t>
+            </w:r>
+          </w:p>
+        </w:tc>
+        <w:tc>
+          <w:tcPr>
+            <w:tcW w:w="1766" w:type="dxa"/>
+            <w:shd w:val="clear" w:color="auto" w:fill="BFBFBF" w:themeFill="background1" w:themeFillShade="BF"/>
+          </w:tcPr>
+          <w:p>
+            <w:pPr>
+              <w:jc w:val="center"/>
+            </w:pPr>
+            <w:r>
+              <w:rPr>
+                <w:rFonts w:ascii="Arial" w:hAnsi="Arial" w:cs="Arial"/>
+                <w:b/>
+                <w:sz w:val="24"/>
+                <w:szCs w:val="24"/>
+              </w:rPr>
+              <w:t>Condiciones de salida</w:t>
+            </w:r>
+          </w:p>
+        </w:tc>
+        <w:tc>
+          <w:tcPr>
+            <w:tcW w:w="1766" w:type="dxa"/>
+            <w:shd w:val="clear" w:color="auto" w:fill="BFBFBF" w:themeFill="background1" w:themeFillShade="BF"/>
+          </w:tcPr>
+          <w:p>
+            <w:pPr>
+              <w:jc w:val="center"/>
+            </w:pPr>
+            <w:r>
+              <w:rPr>
+                <w:rFonts w:ascii="Arial" w:hAnsi="Arial" w:cs="Arial"/>
+                <w:b/>
+                <w:sz w:val="24"/>
+                <w:szCs w:val="24"/>
+              </w:rPr>
+              <w:t>Resultado</w:t>
+            </w:r>
+          </w:p>
+        </w:tc>
+      </w:tr>
+      <w:tr>
+        <w:tc>
+          <w:tcPr>
+            <w:tcW w:w="1765" w:type="dxa"/>
+          </w:tcPr>
+          <w:p>
+            <w:r>
+              <w:t>N/A.</w:t>
+            </w:r>
+          </w:p>
+        </w:tc>
+        <w:tc>
+          <w:tcPr>
+            <w:tcW w:w="1765" w:type="dxa"/>
+          </w:tcPr>
+          <w:p>
+            <w:r>
+              <w:t>Ninguna excepción relativa a la persistencia.</w:t>
+            </w:r>
+          </w:p>
+        </w:tc>
+        <w:tc>
+          <w:tcPr>
+            <w:tcW w:w="1766" w:type="dxa"/>
+          </w:tcPr>
+          <w:p>
+            <w:r>
+              <w:t>Ninguna excepción relativa a la persistencia.</w:t>
+            </w:r>
+          </w:p>
+        </w:tc>
+        <w:tc>
+          <w:tcPr>
+            <w:tcW w:w="1766" w:type="dxa"/>
+          </w:tcPr>
+          <w:p>
+            <w:r>
+              <w:t xml:space="preserve">Existen o no </w:t>
+            </w:r>
+            <w:r>
+              <w:t>rentas</w:t>
+            </w:r>
+            <w:r>
+              <w:t xml:space="preserve"> registrad</w:t>
+            </w:r>
+            <w:r>
+              <w:t>a</w:t>
+            </w:r>
+            <w:bookmarkStart w:id="0" w:name="_GoBack"/>
+            <w:bookmarkEnd w:id="0"/>
+            <w:r>
+              <w:t>s.</w:t>
+            </w:r>
+          </w:p>
+        </w:tc>
+        <w:tc>
+          <w:tcPr>
+            <w:tcW w:w="1766" w:type="dxa"/>
+          </w:tcPr>
+          <w:p>
+            <w:r>
+              <w:t>Lista válida.</w:t>
+            </w:r>
+          </w:p>
+        </w:tc>
+      </w:tr>
+    </w:tbl>
+    <w:p/>
     <w:p>
       <w:pPr>
         <w:pStyle w:val="Ttulo2"/>
@@ -10563,10 +10812,7 @@
             <w:proofErr w:type="spellStart"/>
             <w:proofErr w:type="gramStart"/>
             <w:r>
-              <w:t>eliminar</w:t>
-            </w:r>
-            <w:r>
-              <w:t>Pago</w:t>
+              <w:t>eliminarPago</w:t>
             </w:r>
             <w:proofErr w:type="spellEnd"/>
             <w:r>
@@ -10739,10 +10985,7 @@
           </w:tcPr>
           <w:p>
             <w:r>
-              <w:t>Existe</w:t>
-            </w:r>
-            <w:r>
-              <w:t xml:space="preserve"> al menos un pago registrado.</w:t>
+              <w:t>Existe al menos un pago registrado.</w:t>
             </w:r>
           </w:p>
         </w:tc>
@@ -10877,10 +11120,7 @@
             <w:proofErr w:type="spellStart"/>
             <w:proofErr w:type="gramStart"/>
             <w:r>
-              <w:t>registrar</w:t>
-            </w:r>
-            <w:r>
-              <w:t>Pago</w:t>
+              <w:t>registrarPago</w:t>
             </w:r>
             <w:proofErr w:type="spellEnd"/>
             <w:r>
@@ -10893,10 +11133,7 @@
             </w:r>
             <w:proofErr w:type="spellEnd"/>
             <w:r>
-              <w:t xml:space="preserve"> pago</w:t>
-            </w:r>
-            <w:r>
-              <w:t>).</w:t>
+              <w:t xml:space="preserve"> pago).</w:t>
             </w:r>
           </w:p>
         </w:tc>
@@ -11135,7 +11372,11 @@
           </w:p>
           <w:p>
             <w:r>
-              <w:t>- Existe al menos un alumno inscrito al grupo del profesor.</w:t>
+              <w:t xml:space="preserve">- Existe al menos un alumno inscrito </w:t>
+            </w:r>
+            <w:r>
+              <w:lastRenderedPageBreak/>
+              <w:t>al grupo del profesor.</w:t>
             </w:r>
           </w:p>
           <w:p>
@@ -11150,6 +11391,7 @@
           </w:tcPr>
           <w:p>
             <w:r>
+              <w:lastRenderedPageBreak/>
               <w:t>True.</w:t>
             </w:r>
           </w:p>
@@ -11220,43 +11462,36 @@
               </w:numPr>
             </w:pPr>
             <w:r>
-              <w:lastRenderedPageBreak/>
-              <w:t xml:space="preserve">Monto: </w:t>
-            </w:r>
-            <w:r>
-              <w:t>“”</w:t>
+              <w:t>Monto: “”.</w:t>
+            </w:r>
+          </w:p>
+          <w:p>
+            <w:pPr>
+              <w:pStyle w:val="Prrafodelista"/>
+              <w:numPr>
+                <w:ilvl w:val="0"/>
+                <w:numId w:val="2"/>
+              </w:numPr>
+            </w:pPr>
+            <w:r>
+              <w:t>Profesor: primer profesor en los registros.</w:t>
+            </w:r>
+          </w:p>
+          <w:p>
+            <w:pPr>
+              <w:pStyle w:val="Prrafodelista"/>
+              <w:numPr>
+                <w:ilvl w:val="0"/>
+                <w:numId w:val="2"/>
+              </w:numPr>
+            </w:pPr>
+            <w:r>
+              <w:t>Alumno: primer alumno registrado en el primer grupo registrado del profesor</w:t>
             </w:r>
             <w:r>
               <w:t>.</w:t>
             </w:r>
           </w:p>
-          <w:p>
-            <w:pPr>
-              <w:pStyle w:val="Prrafodelista"/>
-              <w:numPr>
-                <w:ilvl w:val="0"/>
-                <w:numId w:val="2"/>
-              </w:numPr>
-            </w:pPr>
-            <w:r>
-              <w:t>Profesor: primer profesor en los registros.</w:t>
-            </w:r>
-          </w:p>
-          <w:p>
-            <w:pPr>
-              <w:pStyle w:val="Prrafodelista"/>
-              <w:numPr>
-                <w:ilvl w:val="0"/>
-                <w:numId w:val="2"/>
-              </w:numPr>
-            </w:pPr>
-            <w:r>
-              <w:t>Alumno: primer alumno registrado en el primer grupo registrado del profesor</w:t>
-            </w:r>
-            <w:r>
-              <w:t>.</w:t>
-            </w:r>
-          </w:p>
         </w:tc>
         <w:tc>
           <w:tcPr>
@@ -11264,7 +11499,6 @@
           </w:tcPr>
           <w:p>
             <w:r>
-              <w:lastRenderedPageBreak/>
               <w:t>False.</w:t>
             </w:r>
           </w:p>
@@ -11547,10 +11781,7 @@
               </w:numPr>
             </w:pPr>
             <w:r>
-              <w:t>Alumno: primer alumno registrado en el primer grupo registrado del profesor</w:t>
-            </w:r>
-            <w:r>
-              <w:t>.</w:t>
+              <w:t>Alumno: primer alumno registrado en el primer grupo registrado del profesor.</w:t>
             </w:r>
           </w:p>
         </w:tc>
@@ -11592,8 +11823,6 @@
             <w:r>
               <w:t>False.</w:t>
             </w:r>
-            <w:bookmarkStart w:id="0" w:name="_GoBack"/>
-            <w:bookmarkEnd w:id="0"/>
           </w:p>
         </w:tc>
       </w:tr>

</xml_diff>

<commit_message>
Implementacion del caso de uso  consultar registro de asistencias
se implementa el caso de consultar regitro de asistencias  de un grupo, se actualizan las plantillas de la iteracion y las tablas de pruebas
</commit_message>
<xml_diff>
--- a/Pruebas/Plantilla de Tabla de Pruebas por Función (Modulo de Pagos).docx
+++ b/Pruebas/Plantilla de Tabla de Pruebas por Función (Modulo de Pagos).docx
@@ -5908,6 +5908,469 @@
       </w:tr>
     </w:tbl>
     <w:p/>
+    <w:p>
+      <w:r>
+        <w:br w:type="column"/>
+      </w:r>
+    </w:p>
+    <w:tbl>
+      <w:tblPr>
+        <w:tblStyle w:val="Tablaconcuadrcula"/>
+        <w:tblpPr w:leftFromText="141" w:rightFromText="141" w:vertAnchor="page" w:horzAnchor="margin" w:tblpY="2002"/>
+        <w:tblW w:w="0" w:type="auto"/>
+        <w:tblLook w:val="04A0" w:firstRow="1" w:lastRow="0" w:firstColumn="1" w:lastColumn="0" w:noHBand="0" w:noVBand="1"/>
+      </w:tblPr>
+      <w:tblGrid>
+        <w:gridCol w:w="1737"/>
+        <w:gridCol w:w="2010"/>
+        <w:gridCol w:w="1403"/>
+        <w:gridCol w:w="1807"/>
+        <w:gridCol w:w="1871"/>
+      </w:tblGrid>
+      <w:tr>
+        <w:tc>
+          <w:tcPr>
+            <w:tcW w:w="1737" w:type="dxa"/>
+            <w:shd w:val="clear" w:color="auto" w:fill="A6A6A6" w:themeFill="background1" w:themeFillShade="A6"/>
+          </w:tcPr>
+          <w:p>
+            <w:pPr>
+              <w:rPr>
+                <w:rFonts w:ascii="Arial" w:hAnsi="Arial" w:cs="Arial"/>
+                <w:b/>
+                <w:sz w:val="28"/>
+                <w:szCs w:val="28"/>
+              </w:rPr>
+            </w:pPr>
+            <w:r>
+              <w:rPr>
+                <w:rFonts w:ascii="Arial" w:hAnsi="Arial" w:cs="Arial"/>
+                <w:b/>
+                <w:sz w:val="28"/>
+                <w:szCs w:val="28"/>
+              </w:rPr>
+              <w:t>Función</w:t>
+            </w:r>
+          </w:p>
+        </w:tc>
+        <w:tc>
+          <w:tcPr>
+            <w:tcW w:w="7091" w:type="dxa"/>
+            <w:gridSpan w:val="4"/>
+            <w:shd w:val="clear" w:color="auto" w:fill="A6A6A6" w:themeFill="background1" w:themeFillShade="A6"/>
+          </w:tcPr>
+          <w:p>
+            <w:pPr>
+              <w:rPr>
+                <w:rFonts w:ascii="Arial" w:hAnsi="Arial" w:cs="Arial"/>
+              </w:rPr>
+            </w:pPr>
+            <w:proofErr w:type="spellStart"/>
+            <w:proofErr w:type="gramStart"/>
+            <w:r>
+              <w:rPr>
+                <w:rFonts w:ascii="Arial" w:hAnsi="Arial" w:cs="Arial"/>
+              </w:rPr>
+              <w:t>obtenerPagos</w:t>
+            </w:r>
+            <w:proofErr w:type="spellEnd"/>
+            <w:r>
+              <w:rPr>
+                <w:rFonts w:ascii="Arial" w:hAnsi="Arial" w:cs="Arial"/>
+              </w:rPr>
+              <w:t>(</w:t>
+            </w:r>
+            <w:proofErr w:type="spellStart"/>
+            <w:proofErr w:type="gramEnd"/>
+            <w:r>
+              <w:rPr>
+                <w:rFonts w:ascii="Arial" w:hAnsi="Arial" w:cs="Arial"/>
+              </w:rPr>
+              <w:t>int</w:t>
+            </w:r>
+            <w:proofErr w:type="spellEnd"/>
+            <w:r>
+              <w:rPr>
+                <w:rFonts w:ascii="Arial" w:hAnsi="Arial" w:cs="Arial"/>
+              </w:rPr>
+              <w:t xml:space="preserve"> </w:t>
+            </w:r>
+            <w:proofErr w:type="spellStart"/>
+            <w:r>
+              <w:rPr>
+                <w:rFonts w:ascii="Arial" w:hAnsi="Arial" w:cs="Arial"/>
+              </w:rPr>
+              <w:t>idProfesor</w:t>
+            </w:r>
+            <w:proofErr w:type="spellEnd"/>
+            <w:r>
+              <w:rPr>
+                <w:rFonts w:ascii="Arial" w:hAnsi="Arial" w:cs="Arial"/>
+              </w:rPr>
+              <w:t xml:space="preserve">) </w:t>
+            </w:r>
+            <w:proofErr w:type="spellStart"/>
+            <w:r>
+              <w:rPr>
+                <w:rFonts w:ascii="Arial" w:hAnsi="Arial" w:cs="Arial"/>
+              </w:rPr>
+              <w:t>List</w:t>
+            </w:r>
+            <w:proofErr w:type="spellEnd"/>
+            <w:r>
+              <w:rPr>
+                <w:rFonts w:ascii="Arial" w:hAnsi="Arial" w:cs="Arial"/>
+              </w:rPr>
+              <w:t>&lt;</w:t>
+            </w:r>
+            <w:proofErr w:type="spellStart"/>
+            <w:r>
+              <w:rPr>
+                <w:rFonts w:ascii="Arial" w:hAnsi="Arial" w:cs="Arial"/>
+              </w:rPr>
+              <w:t>PagoAlumno</w:t>
+            </w:r>
+            <w:proofErr w:type="spellEnd"/>
+            <w:r>
+              <w:rPr>
+                <w:rFonts w:ascii="Arial" w:hAnsi="Arial" w:cs="Arial"/>
+              </w:rPr>
+              <w:t>&gt;</w:t>
+            </w:r>
+          </w:p>
+        </w:tc>
+      </w:tr>
+      <w:tr>
+        <w:tc>
+          <w:tcPr>
+            <w:tcW w:w="1737" w:type="dxa"/>
+            <w:shd w:val="clear" w:color="auto" w:fill="BFBFBF" w:themeFill="background1" w:themeFillShade="BF"/>
+          </w:tcPr>
+          <w:p>
+            <w:pPr>
+              <w:jc w:val="center"/>
+              <w:rPr>
+                <w:rFonts w:ascii="Arial" w:hAnsi="Arial" w:cs="Arial"/>
+                <w:b/>
+                <w:sz w:val="24"/>
+                <w:szCs w:val="24"/>
+              </w:rPr>
+            </w:pPr>
+            <w:r>
+              <w:rPr>
+                <w:rFonts w:ascii="Arial" w:hAnsi="Arial" w:cs="Arial"/>
+                <w:b/>
+                <w:sz w:val="24"/>
+                <w:szCs w:val="24"/>
+              </w:rPr>
+              <w:t>Entradas</w:t>
+            </w:r>
+          </w:p>
+        </w:tc>
+        <w:tc>
+          <w:tcPr>
+            <w:tcW w:w="2010" w:type="dxa"/>
+            <w:shd w:val="clear" w:color="auto" w:fill="BFBFBF" w:themeFill="background1" w:themeFillShade="BF"/>
+          </w:tcPr>
+          <w:p>
+            <w:pPr>
+              <w:jc w:val="center"/>
+              <w:rPr>
+                <w:rFonts w:ascii="Arial" w:hAnsi="Arial" w:cs="Arial"/>
+                <w:b/>
+                <w:sz w:val="24"/>
+                <w:szCs w:val="24"/>
+              </w:rPr>
+            </w:pPr>
+            <w:r>
+              <w:rPr>
+                <w:rFonts w:ascii="Arial" w:hAnsi="Arial" w:cs="Arial"/>
+                <w:b/>
+                <w:sz w:val="24"/>
+                <w:szCs w:val="24"/>
+              </w:rPr>
+              <w:t>Salidas esperadas</w:t>
+            </w:r>
+          </w:p>
+        </w:tc>
+        <w:tc>
+          <w:tcPr>
+            <w:tcW w:w="1403" w:type="dxa"/>
+            <w:shd w:val="clear" w:color="auto" w:fill="BFBFBF" w:themeFill="background1" w:themeFillShade="BF"/>
+          </w:tcPr>
+          <w:p>
+            <w:pPr>
+              <w:jc w:val="center"/>
+              <w:rPr>
+                <w:rFonts w:ascii="Arial" w:hAnsi="Arial" w:cs="Arial"/>
+                <w:b/>
+                <w:sz w:val="24"/>
+                <w:szCs w:val="24"/>
+              </w:rPr>
+            </w:pPr>
+            <w:r>
+              <w:rPr>
+                <w:rFonts w:ascii="Arial" w:hAnsi="Arial" w:cs="Arial"/>
+                <w:b/>
+                <w:sz w:val="24"/>
+                <w:szCs w:val="24"/>
+              </w:rPr>
+              <w:t>Salidas obtenidas</w:t>
+            </w:r>
+          </w:p>
+        </w:tc>
+        <w:tc>
+          <w:tcPr>
+            <w:tcW w:w="1807" w:type="dxa"/>
+            <w:shd w:val="clear" w:color="auto" w:fill="BFBFBF" w:themeFill="background1" w:themeFillShade="BF"/>
+          </w:tcPr>
+          <w:p>
+            <w:pPr>
+              <w:jc w:val="center"/>
+              <w:rPr>
+                <w:rFonts w:ascii="Arial" w:hAnsi="Arial" w:cs="Arial"/>
+                <w:b/>
+                <w:sz w:val="24"/>
+                <w:szCs w:val="24"/>
+              </w:rPr>
+            </w:pPr>
+            <w:r>
+              <w:rPr>
+                <w:rFonts w:ascii="Arial" w:hAnsi="Arial" w:cs="Arial"/>
+                <w:b/>
+                <w:sz w:val="24"/>
+                <w:szCs w:val="24"/>
+              </w:rPr>
+              <w:t>Condiciones de salida</w:t>
+            </w:r>
+          </w:p>
+        </w:tc>
+        <w:tc>
+          <w:tcPr>
+            <w:tcW w:w="1871" w:type="dxa"/>
+            <w:shd w:val="clear" w:color="auto" w:fill="BFBFBF" w:themeFill="background1" w:themeFillShade="BF"/>
+          </w:tcPr>
+          <w:p>
+            <w:pPr>
+              <w:jc w:val="center"/>
+              <w:rPr>
+                <w:rFonts w:ascii="Arial" w:hAnsi="Arial" w:cs="Arial"/>
+                <w:b/>
+                <w:sz w:val="24"/>
+                <w:szCs w:val="24"/>
+              </w:rPr>
+            </w:pPr>
+            <w:r>
+              <w:rPr>
+                <w:rFonts w:ascii="Arial" w:hAnsi="Arial" w:cs="Arial"/>
+                <w:b/>
+                <w:sz w:val="24"/>
+                <w:szCs w:val="24"/>
+              </w:rPr>
+              <w:t>Resultado</w:t>
+            </w:r>
+          </w:p>
+        </w:tc>
+      </w:tr>
+      <w:tr>
+        <w:tc>
+          <w:tcPr>
+            <w:tcW w:w="1737" w:type="dxa"/>
+          </w:tcPr>
+          <w:p>
+            <w:pPr>
+              <w:rPr>
+                <w:rFonts w:ascii="Arial" w:hAnsi="Arial" w:cs="Arial"/>
+                <w:sz w:val="24"/>
+                <w:szCs w:val="24"/>
+              </w:rPr>
+            </w:pPr>
+            <w:proofErr w:type="spellStart"/>
+            <w:r>
+              <w:rPr>
+                <w:rFonts w:ascii="Arial" w:hAnsi="Arial" w:cs="Arial"/>
+                <w:sz w:val="24"/>
+                <w:szCs w:val="24"/>
+              </w:rPr>
+              <w:t>idProfesor</w:t>
+            </w:r>
+            <w:proofErr w:type="spellEnd"/>
+            <w:r>
+              <w:rPr>
+                <w:rFonts w:ascii="Arial" w:hAnsi="Arial" w:cs="Arial"/>
+                <w:sz w:val="24"/>
+                <w:szCs w:val="24"/>
+              </w:rPr>
+              <w:t>: 1</w:t>
+            </w:r>
+          </w:p>
+        </w:tc>
+        <w:tc>
+          <w:tcPr>
+            <w:tcW w:w="2010" w:type="dxa"/>
+          </w:tcPr>
+          <w:p>
+            <w:pPr>
+              <w:rPr>
+                <w:rFonts w:ascii="Arial" w:hAnsi="Arial" w:cs="Arial"/>
+                <w:sz w:val="24"/>
+                <w:szCs w:val="24"/>
+              </w:rPr>
+            </w:pPr>
+            <w:proofErr w:type="spellStart"/>
+            <w:r>
+              <w:rPr>
+                <w:rFonts w:ascii="Arial" w:hAnsi="Arial" w:cs="Arial"/>
+                <w:sz w:val="24"/>
+                <w:szCs w:val="24"/>
+              </w:rPr>
+              <w:t>List</w:t>
+            </w:r>
+            <w:proofErr w:type="spellEnd"/>
+            <w:r>
+              <w:rPr>
+                <w:rFonts w:ascii="Arial" w:hAnsi="Arial" w:cs="Arial"/>
+                <w:sz w:val="24"/>
+                <w:szCs w:val="24"/>
+              </w:rPr>
+              <w:t xml:space="preserve"> &lt;</w:t>
+            </w:r>
+            <w:proofErr w:type="spellStart"/>
+            <w:r>
+              <w:rPr>
+                <w:rFonts w:ascii="Arial" w:hAnsi="Arial" w:cs="Arial"/>
+                <w:sz w:val="24"/>
+                <w:szCs w:val="24"/>
+              </w:rPr>
+              <w:t>PagoAlumno</w:t>
+            </w:r>
+            <w:proofErr w:type="spellEnd"/>
+            <w:r>
+              <w:rPr>
+                <w:rFonts w:ascii="Arial" w:hAnsi="Arial" w:cs="Arial"/>
+                <w:sz w:val="24"/>
+                <w:szCs w:val="24"/>
+              </w:rPr>
+              <w:t>&gt;</w:t>
+            </w:r>
+          </w:p>
+        </w:tc>
+        <w:tc>
+          <w:tcPr>
+            <w:tcW w:w="1403" w:type="dxa"/>
+          </w:tcPr>
+          <w:p>
+            <w:pPr>
+              <w:rPr>
+                <w:rFonts w:ascii="Arial" w:hAnsi="Arial" w:cs="Arial"/>
+                <w:sz w:val="24"/>
+                <w:szCs w:val="24"/>
+              </w:rPr>
+            </w:pPr>
+            <w:r>
+              <w:rPr>
+                <w:rFonts w:ascii="Arial" w:hAnsi="Arial" w:cs="Arial"/>
+                <w:sz w:val="24"/>
+                <w:szCs w:val="24"/>
+              </w:rPr>
+              <w:t>N/A.</w:t>
+            </w:r>
+          </w:p>
+        </w:tc>
+        <w:tc>
+          <w:tcPr>
+            <w:tcW w:w="1807" w:type="dxa"/>
+          </w:tcPr>
+          <w:p>
+            <w:pPr>
+              <w:rPr>
+                <w:rFonts w:ascii="Arial" w:hAnsi="Arial" w:cs="Arial"/>
+                <w:sz w:val="24"/>
+                <w:szCs w:val="24"/>
+              </w:rPr>
+            </w:pPr>
+            <w:r>
+              <w:rPr>
+                <w:rFonts w:ascii="Arial" w:hAnsi="Arial" w:cs="Arial"/>
+                <w:sz w:val="24"/>
+                <w:szCs w:val="24"/>
+              </w:rPr>
+              <w:t xml:space="preserve">Se espera una lista de pagos de un alumno </w:t>
+            </w:r>
+            <w:r>
+              <w:rPr>
+                <w:rFonts w:ascii="Arial" w:hAnsi="Arial" w:cs="Arial"/>
+                <w:sz w:val="24"/>
+                <w:szCs w:val="24"/>
+              </w:rPr>
+              <w:t>con el</w:t>
+            </w:r>
+            <w:r>
+              <w:rPr>
+                <w:rFonts w:ascii="Arial" w:hAnsi="Arial" w:cs="Arial"/>
+                <w:sz w:val="24"/>
+                <w:szCs w:val="24"/>
+              </w:rPr>
+              <w:t xml:space="preserve"> profesor indicado.</w:t>
+            </w:r>
+          </w:p>
+        </w:tc>
+        <w:tc>
+          <w:tcPr>
+            <w:tcW w:w="1871" w:type="dxa"/>
+          </w:tcPr>
+          <w:p>
+            <w:pPr>
+              <w:rPr>
+                <w:rFonts w:ascii="Arial" w:hAnsi="Arial" w:cs="Arial"/>
+                <w:sz w:val="24"/>
+                <w:szCs w:val="24"/>
+              </w:rPr>
+            </w:pPr>
+            <w:proofErr w:type="spellStart"/>
+            <w:r>
+              <w:rPr>
+                <w:rFonts w:ascii="Arial" w:hAnsi="Arial" w:cs="Arial"/>
+                <w:sz w:val="24"/>
+                <w:szCs w:val="24"/>
+              </w:rPr>
+              <w:t>List</w:t>
+            </w:r>
+            <w:proofErr w:type="spellEnd"/>
+            <w:r>
+              <w:rPr>
+                <w:rFonts w:ascii="Arial" w:hAnsi="Arial" w:cs="Arial"/>
+                <w:sz w:val="24"/>
+                <w:szCs w:val="24"/>
+              </w:rPr>
+              <w:t xml:space="preserve"> &lt;</w:t>
+            </w:r>
+            <w:proofErr w:type="spellStart"/>
+            <w:r>
+              <w:rPr>
+                <w:rFonts w:ascii="Arial" w:hAnsi="Arial" w:cs="Arial"/>
+                <w:sz w:val="24"/>
+                <w:szCs w:val="24"/>
+              </w:rPr>
+              <w:t>PagoAlumno</w:t>
+            </w:r>
+            <w:proofErr w:type="spellEnd"/>
+            <w:r>
+              <w:rPr>
+                <w:rFonts w:ascii="Arial" w:hAnsi="Arial" w:cs="Arial"/>
+                <w:sz w:val="24"/>
+                <w:szCs w:val="24"/>
+              </w:rPr>
+              <w:t>&gt;</w:t>
+            </w:r>
+          </w:p>
+        </w:tc>
+      </w:tr>
+    </w:tbl>
+    <w:p>
+      <w:bookmarkStart w:id="0" w:name="_GoBack"/>
+      <w:bookmarkEnd w:id="0"/>
+    </w:p>
     <w:p>
       <w:r>
         <w:br w:type="column"/>
@@ -10316,21 +10779,12 @@
             </w:r>
             <w:proofErr w:type="spellEnd"/>
             <w:r>
-              <w:t>&lt;</w:t>
-            </w:r>
-            <w:r>
-              <w:t>Renta</w:t>
-            </w:r>
-            <w:r>
-              <w:t xml:space="preserve">&gt; </w:t>
+              <w:t xml:space="preserve">&lt;Renta&gt; </w:t>
             </w:r>
             <w:proofErr w:type="spellStart"/>
             <w:proofErr w:type="gramStart"/>
             <w:r>
-              <w:t>obtener</w:t>
-            </w:r>
-            <w:r>
-              <w:t>Rentas</w:t>
+              <w:t>obtenerRentas</w:t>
             </w:r>
             <w:proofErr w:type="spellEnd"/>
             <w:r>
@@ -10482,21 +10936,7 @@
           </w:tcPr>
           <w:p>
             <w:r>
-              <w:t xml:space="preserve">Existen o no </w:t>
-            </w:r>
-            <w:r>
-              <w:t>rentas</w:t>
-            </w:r>
-            <w:r>
-              <w:t xml:space="preserve"> registrad</w:t>
-            </w:r>
-            <w:r>
-              <w:t>a</w:t>
-            </w:r>
-            <w:bookmarkStart w:id="0" w:name="_GoBack"/>
-            <w:bookmarkEnd w:id="0"/>
-            <w:r>
-              <w:t>s.</w:t>
+              <w:t>Existen o no rentas registradas.</w:t>
             </w:r>
           </w:p>
         </w:tc>

</xml_diff>